<commit_message>
First set of changes to overview doc - more to come
</commit_message>
<xml_diff>
--- a/bio/Doc/.NET Bio_Overview.docx
+++ b/bio/Doc/.NET Bio_Overview.docx
@@ -56,10 +56,10 @@
                   <v:path o:extrusionok="f" gradientshapeok="t" o:connecttype="rect"/>
                   <o:lock v:ext="edit" aspectratio="t"/>
                 </v:shapetype>
-                <v:shape id="_x0000_i1025" type="#_x0000_t75" style="width:81.75pt;height:149.25pt" o:ole="">
+                <v:shape id="_x0000_i1025" type="#_x0000_t75" style="width:81.9pt;height:149.15pt" o:ole="">
                   <v:imagedata r:id="rId10" o:title=""/>
                 </v:shape>
-                <o:OLEObject Type="Embed" ProgID="PBrush" ShapeID="_x0000_i1025" DrawAspect="Content" ObjectID="_1379267753" r:id="rId11"/>
+                <o:OLEObject Type="Embed" ProgID="PBrush" ShapeID="_x0000_i1025" DrawAspect="Content" ObjectID="_1382182307" r:id="rId11"/>
               </w:object>
             </w:r>
           </w:p>
@@ -365,15 +365,7 @@
           <w:rPr>
             <w:rStyle w:val="Hyperlink"/>
           </w:rPr>
-          <w:t>An open source project for com</w:t>
-        </w:r>
-        <w:bookmarkStart w:id="2" w:name="_GoBack"/>
-        <w:bookmarkEnd w:id="2"/>
-        <w:r>
-          <w:rPr>
-            <w:rStyle w:val="Hyperlink"/>
-          </w:rPr>
-          <w:t>munity participation</w:t>
+          <w:t>An open source project for community participation</w:t>
         </w:r>
         <w:r>
           <w:rPr>
@@ -1625,12 +1617,28 @@
           <w:rStyle w:val="Small"/>
         </w:rPr>
       </w:pPr>
+      <w:proofErr w:type="gramStart"/>
       <w:r>
         <w:rPr>
           <w:rStyle w:val="Small"/>
         </w:rPr>
-        <w:t>© 2011 The Outercurve Foundation.</w:t>
-      </w:r>
+        <w:t xml:space="preserve">© 2011 The </w:t>
+      </w:r>
+      <w:proofErr w:type="spellStart"/>
+      <w:r>
+        <w:rPr>
+          <w:rStyle w:val="Small"/>
+        </w:rPr>
+        <w:t>Outercurve</w:t>
+      </w:r>
+      <w:proofErr w:type="spellEnd"/>
+      <w:r>
+        <w:rPr>
+          <w:rStyle w:val="Small"/>
+        </w:rPr>
+        <w:t xml:space="preserve"> Foundation.</w:t>
+      </w:r>
+      <w:proofErr w:type="gramEnd"/>
     </w:p>
     <w:p>
       <w:pPr>
@@ -1643,7 +1651,35 @@
         <w:rPr>
           <w:rStyle w:val="Small"/>
         </w:rPr>
-        <w:t>Distributed under Creative Commons Attribution 3.0 Unported License.</w:t>
+        <w:t xml:space="preserve">Distributed under Creative Commons Attribution 3.0 </w:t>
+      </w:r>
+      <w:proofErr w:type="spellStart"/>
+      <w:r>
+        <w:rPr>
+          <w:rStyle w:val="Small"/>
+        </w:rPr>
+        <w:t>Unported</w:t>
+      </w:r>
+      <w:proofErr w:type="spellEnd"/>
+      <w:r>
+        <w:rPr>
+          <w:rStyle w:val="Small"/>
+        </w:rPr>
+        <w:t xml:space="preserve"> </w:t>
+      </w:r>
+      <w:proofErr w:type="gramStart"/>
+      <w:r>
+        <w:rPr>
+          <w:rStyle w:val="Small"/>
+        </w:rPr>
+        <w:t>License</w:t>
+      </w:r>
+      <w:proofErr w:type="gramEnd"/>
+      <w:r>
+        <w:rPr>
+          <w:rStyle w:val="Small"/>
+        </w:rPr>
+        <w:t>.</w:t>
       </w:r>
     </w:p>
     <w:p>
@@ -1666,7 +1702,7 @@
         <w:pageBreakBefore/>
         <w:shd w:val="clear" w:color="auto" w:fill="DAEEF3" w:themeFill="accent5" w:themeFillTint="33"/>
       </w:pPr>
-      <w:bookmarkStart w:id="3" w:name="_Toc294083057"/>
+      <w:bookmarkStart w:id="2" w:name="_Toc294083057"/>
       <w:r>
         <w:rPr>
           <w:noProof/>
@@ -1727,14 +1763,14 @@
       <w:r>
         <w:t>Introduction</w:t>
       </w:r>
+      <w:bookmarkEnd w:id="2"/>
+    </w:p>
+    <w:p>
+      <w:pPr>
+        <w:pStyle w:val="BodyText"/>
+      </w:pPr>
+      <w:bookmarkStart w:id="3" w:name="_Contribution_Roles"/>
       <w:bookmarkEnd w:id="3"/>
-    </w:p>
-    <w:p>
-      <w:pPr>
-        <w:pStyle w:val="BodyText"/>
-      </w:pPr>
-      <w:bookmarkStart w:id="4" w:name="_Contribution_Roles"/>
-      <w:bookmarkEnd w:id="4"/>
       <w:r>
         <w:t xml:space="preserve">This document gives an overview of the </w:t>
       </w:r>
@@ -1830,7 +1866,7 @@
       <w:pPr>
         <w:pStyle w:val="Heading2"/>
       </w:pPr>
-      <w:bookmarkStart w:id="5" w:name="_Toc294083058"/>
+      <w:bookmarkStart w:id="4" w:name="_Toc294083058"/>
       <w:r>
         <w:lastRenderedPageBreak/>
         <w:t xml:space="preserve">What is </w:t>
@@ -1841,7 +1877,7 @@
       <w:r>
         <w:t xml:space="preserve"> Framework</w:t>
       </w:r>
-      <w:bookmarkEnd w:id="5"/>
+      <w:bookmarkEnd w:id="4"/>
     </w:p>
     <w:p>
       <w:pPr>
@@ -1992,12 +2028,12 @@
       <w:pPr>
         <w:pStyle w:val="Heading2"/>
       </w:pPr>
-      <w:bookmarkStart w:id="6" w:name="_Toc294083059"/>
+      <w:bookmarkStart w:id="5" w:name="_Toc294083059"/>
       <w:r>
         <w:lastRenderedPageBreak/>
         <w:t>An open source project for community participation</w:t>
       </w:r>
-      <w:bookmarkEnd w:id="6"/>
+      <w:bookmarkEnd w:id="5"/>
     </w:p>
     <w:p>
       <w:pPr>
@@ -2045,7 +2081,32 @@
         </w:r>
       </w:hyperlink>
       <w:r>
-        <w:t xml:space="preserve"> section. Executables, source code, demo applications, and documentation are freely downloadable from the following web sites:</w:t>
+        <w:t xml:space="preserve"> section. </w:t>
+      </w:r>
+      <w:proofErr w:type="spellStart"/>
+      <w:r>
+        <w:t>Executables</w:t>
+      </w:r>
+      <w:proofErr w:type="spellEnd"/>
+      <w:r>
+        <w:t>, source code, demo applications, and documentation are freely downloada</w:t>
+      </w:r>
+      <w:r>
+        <w:t xml:space="preserve">ble from the following web site </w:t>
+      </w:r>
+      <w:hyperlink r:id="rId16" w:history="1">
+        <w:r>
+          <w:rPr>
+            <w:rStyle w:val="Hyperlink"/>
+          </w:rPr>
+          <w:t>http://bio.codeplex.com/</w:t>
+        </w:r>
+      </w:hyperlink>
+      <w:r>
+        <w:t xml:space="preserve"> </w:t>
+      </w:r>
+      <w:r>
+        <w:t>:</w:t>
       </w:r>
     </w:p>
     <w:p>
@@ -2056,16 +2117,31 @@
           <w:numId w:val="4"/>
         </w:numPr>
       </w:pPr>
-      <w:hyperlink r:id="rId16" w:history="1">
-        <w:r>
-          <w:rPr>
-            <w:rStyle w:val="Hyperlink"/>
-          </w:rPr>
-          <w:t>http://research.microsoft.com/bio</w:t>
-        </w:r>
-      </w:hyperlink>
-      <w:r>
-        <w:t xml:space="preserve"> for executables and training materials</w:t>
+      <w:r>
+        <w:t xml:space="preserve">Choose the </w:t>
+      </w:r>
+      <w:r>
+        <w:rPr>
+          <w:u w:val="single"/>
+        </w:rPr>
+        <w:t>download</w:t>
+      </w:r>
+      <w:r>
+        <w:rPr>
+          <w:u w:val="single"/>
+        </w:rPr>
+        <w:t>s</w:t>
+      </w:r>
+      <w:r>
+        <w:t xml:space="preserve"> tab to install </w:t>
+      </w:r>
+      <w:proofErr w:type="spellStart"/>
+      <w:r>
+        <w:t>executables</w:t>
+      </w:r>
+      <w:proofErr w:type="spellEnd"/>
+      <w:r>
+        <w:t xml:space="preserve"> </w:t>
       </w:r>
     </w:p>
     <w:p>
@@ -2076,6 +2152,50 @@
           <w:numId w:val="4"/>
         </w:numPr>
       </w:pPr>
+      <w:r>
+        <w:t xml:space="preserve">Choose the </w:t>
+      </w:r>
+      <w:r>
+        <w:rPr>
+          <w:u w:val="single"/>
+        </w:rPr>
+        <w:t>Source Code</w:t>
+      </w:r>
+      <w:r>
+        <w:t xml:space="preserve"> tab for source code</w:t>
+      </w:r>
+    </w:p>
+    <w:p>
+      <w:pPr>
+        <w:pStyle w:val="BodyText"/>
+        <w:numPr>
+          <w:ilvl w:val="0"/>
+          <w:numId w:val="4"/>
+        </w:numPr>
+      </w:pPr>
+      <w:r>
+        <w:t xml:space="preserve">Frequently Asked Questions, Training links, Sample Applications are all available on the home page </w:t>
+      </w:r>
+    </w:p>
+    <w:p>
+      <w:pPr>
+        <w:pStyle w:val="BodyText"/>
+      </w:pPr>
+      <w:r>
+        <w:t xml:space="preserve">We encourage you to provide feedback on </w:t>
+      </w:r>
+      <w:r>
+        <w:t>.NET Bio</w:t>
+      </w:r>
+      <w:r>
+        <w:t xml:space="preserve"> Framework</w:t>
+      </w:r>
+      <w:r>
+        <w:t xml:space="preserve"> </w:t>
+      </w:r>
+      <w:r>
+        <w:t xml:space="preserve">at </w:t>
+      </w:r>
       <w:hyperlink r:id="rId17" w:history="1">
         <w:r>
           <w:rPr>
@@ -2083,36 +2203,11 @@
           </w:rPr>
           <w:t>http://bio.codeplex.com</w:t>
         </w:r>
-      </w:hyperlink>
-      <w:r>
-        <w:t xml:space="preserve"> for source code and documentation</w:t>
-      </w:r>
-    </w:p>
-    <w:p>
-      <w:pPr>
-        <w:pStyle w:val="BodyText"/>
-      </w:pPr>
-      <w:r>
-        <w:t xml:space="preserve">We encourage you to provide feedback on </w:t>
-      </w:r>
-      <w:r>
-        <w:t>.NET Bio</w:t>
-      </w:r>
-      <w:r>
-        <w:t xml:space="preserve"> Framework</w:t>
-      </w:r>
-      <w:r>
-        <w:t xml:space="preserve"> </w:t>
-      </w:r>
-      <w:r>
-        <w:t xml:space="preserve">at </w:t>
-      </w:r>
-      <w:hyperlink r:id="rId18" w:history="1">
         <w:r>
           <w:rPr>
             <w:rStyle w:val="Hyperlink"/>
           </w:rPr>
-          <w:t>http://bio.codeplex.com</w:t>
+          <w:t>/discussions</w:t>
         </w:r>
       </w:hyperlink>
       <w:r>
@@ -2163,7 +2258,6 @@
         <w:pStyle w:val="TableHead"/>
       </w:pPr>
       <w:r>
-        <w:lastRenderedPageBreak/>
         <w:t>Design Characteristics</w:t>
       </w:r>
     </w:p>
@@ -2262,7 +2356,15 @@
               <w:t xml:space="preserve">The project </w:t>
             </w:r>
             <w:r>
-              <w:t>is built on top of .NET enabling you to use any .NET supported language including support for dynamic languages such as IronPython.</w:t>
+              <w:t xml:space="preserve">is built on top of .NET enabling you to use any .NET supported language including support for dynamic languages such as </w:t>
+            </w:r>
+            <w:proofErr w:type="spellStart"/>
+            <w:r>
+              <w:t>IronPython</w:t>
+            </w:r>
+            <w:proofErr w:type="spellEnd"/>
+            <w:r>
+              <w:t>.</w:t>
             </w:r>
           </w:p>
         </w:tc>
@@ -2293,8 +2395,13 @@
               <w:t>sumptions are accounted for and</w:t>
             </w:r>
             <w:r>
-              <w:t xml:space="preserve"> nothing is a black box .</w:t>
-            </w:r>
+              <w:t xml:space="preserve"> nothing is a black </w:t>
+            </w:r>
+            <w:proofErr w:type="gramStart"/>
+            <w:r>
+              <w:t>box .</w:t>
+            </w:r>
+            <w:proofErr w:type="gramEnd"/>
           </w:p>
         </w:tc>
       </w:tr>
@@ -2343,7 +2450,7 @@
         <w:pStyle w:val="Heading1"/>
         <w:shd w:val="clear" w:color="auto" w:fill="DAEEF3" w:themeFill="accent5" w:themeFillTint="33"/>
       </w:pPr>
-      <w:bookmarkStart w:id="7" w:name="_Toc294083060"/>
+      <w:bookmarkStart w:id="6" w:name="_Toc294083060"/>
       <w:r>
         <w:t>C</w:t>
       </w:r>
@@ -2359,7 +2466,7 @@
       <w:r>
         <w:t>oles</w:t>
       </w:r>
-      <w:bookmarkEnd w:id="7"/>
+      <w:bookmarkEnd w:id="6"/>
     </w:p>
     <w:p>
       <w:pPr>
@@ -2435,7 +2542,35 @@
         <w:rPr>
           <w:szCs w:val="22"/>
         </w:rPr>
-        <w:t>base on Codeplex and submitting your work through CodePlex.</w:t>
+        <w:t xml:space="preserve">base on </w:t>
+      </w:r>
+      <w:proofErr w:type="spellStart"/>
+      <w:r>
+        <w:rPr>
+          <w:szCs w:val="22"/>
+        </w:rPr>
+        <w:t>Codeplex</w:t>
+      </w:r>
+      <w:proofErr w:type="spellEnd"/>
+      <w:r>
+        <w:rPr>
+          <w:szCs w:val="22"/>
+        </w:rPr>
+        <w:t xml:space="preserve"> and submitting your work through </w:t>
+      </w:r>
+      <w:proofErr w:type="spellStart"/>
+      <w:r>
+        <w:rPr>
+          <w:szCs w:val="22"/>
+        </w:rPr>
+        <w:t>CodePlex</w:t>
+      </w:r>
+      <w:proofErr w:type="spellEnd"/>
+      <w:r>
+        <w:rPr>
+          <w:szCs w:val="22"/>
+        </w:rPr>
+        <w:t>.</w:t>
       </w:r>
       <w:r>
         <w:rPr>
@@ -2450,7 +2585,15 @@
         <w:t>register</w:t>
       </w:r>
       <w:r>
-        <w:t xml:space="preserve"> an account on CodePlex.</w:t>
+        <w:t xml:space="preserve"> an account on </w:t>
+      </w:r>
+      <w:proofErr w:type="spellStart"/>
+      <w:r>
+        <w:t>CodePlex</w:t>
+      </w:r>
+      <w:proofErr w:type="spellEnd"/>
+      <w:r>
+        <w:t>.</w:t>
       </w:r>
     </w:p>
     <w:p>
@@ -2518,10 +2661,10 @@
       </w:pPr>
       <w:r>
         <w:object w:dxaOrig="7971" w:dyaOrig="4528">
-          <v:shape id="_x0000_i1026" type="#_x0000_t75" style="width:398.25pt;height:226.5pt" o:ole="">
-            <v:imagedata r:id="rId19" o:title=""/>
+          <v:shape id="_x0000_i1026" type="#_x0000_t75" style="width:398pt;height:226.3pt" o:ole="">
+            <v:imagedata r:id="rId18" o:title=""/>
           </v:shape>
-          <o:OLEObject Type="Embed" ProgID="Visio.Drawing.11" ShapeID="_x0000_i1026" DrawAspect="Content" ObjectID="_1379267754" r:id="rId20"/>
+          <o:OLEObject Type="Embed" ProgID="Visio.Drawing.11" ShapeID="_x0000_i1026" DrawAspect="Content" ObjectID="_1382182308" r:id="rId19"/>
         </w:object>
       </w:r>
     </w:p>
@@ -2543,7 +2686,15 @@
         <w:t xml:space="preserve"> </w:t>
       </w:r>
       <w:r>
-        <w:t xml:space="preserve">and can only submit candidate code through the Codeplex </w:t>
+        <w:t xml:space="preserve">and can only submit candidate code through the </w:t>
+      </w:r>
+      <w:proofErr w:type="spellStart"/>
+      <w:r>
+        <w:t>Codeplex</w:t>
+      </w:r>
+      <w:proofErr w:type="spellEnd"/>
+      <w:r>
+        <w:t xml:space="preserve"> </w:t>
       </w:r>
       <w:r>
         <w:rPr>
@@ -2571,7 +2722,7 @@
       <w:r>
         <w:t xml:space="preserve">Details for each role are provided in the Contributor Guide and the Committers Guide </w:t>
       </w:r>
-      <w:hyperlink r:id="rId21" w:history="1">
+      <w:hyperlink r:id="rId20" w:history="1">
         <w:r>
           <w:rPr>
             <w:rStyle w:val="Hyperlink"/>
@@ -2588,7 +2739,7 @@
         <w:pStyle w:val="Heading1"/>
         <w:shd w:val="clear" w:color="auto" w:fill="DAEEF3" w:themeFill="accent5" w:themeFillTint="33"/>
       </w:pPr>
-      <w:bookmarkStart w:id="8" w:name="_Toc294083061"/>
+      <w:bookmarkStart w:id="7" w:name="_Toc294083061"/>
       <w:r>
         <w:rPr>
           <w:noProof/>
@@ -2654,7 +2805,7 @@
       <w:r>
         <w:t xml:space="preserve"> Framework</w:t>
       </w:r>
-      <w:bookmarkEnd w:id="8"/>
+      <w:bookmarkEnd w:id="7"/>
       <w:r>
         <w:t xml:space="preserve"> </w:t>
       </w:r>
@@ -2783,12 +2934,12 @@
       <w:pPr>
         <w:pStyle w:val="BodyText"/>
         <w:sectPr>
-          <w:headerReference w:type="even" r:id="rId22"/>
-          <w:headerReference w:type="default" r:id="rId23"/>
-          <w:footerReference w:type="even" r:id="rId24"/>
-          <w:footerReference w:type="default" r:id="rId25"/>
-          <w:headerReference w:type="first" r:id="rId26"/>
-          <w:footerReference w:type="first" r:id="rId27"/>
+          <w:headerReference w:type="even" r:id="rId21"/>
+          <w:headerReference w:type="default" r:id="rId22"/>
+          <w:footerReference w:type="even" r:id="rId23"/>
+          <w:footerReference w:type="default" r:id="rId24"/>
+          <w:headerReference w:type="first" r:id="rId25"/>
+          <w:footerReference w:type="first" r:id="rId26"/>
           <w:type w:val="continuous"/>
           <w:pgSz w:w="12240" w:h="15840" w:code="1"/>
           <w:pgMar w:top="1440" w:right="1920" w:bottom="1200" w:left="2640" w:header="720" w:footer="500" w:gutter="0"/>
@@ -2801,11 +2952,86 @@
       <w:pPr>
         <w:pStyle w:val="Heading2"/>
       </w:pPr>
-      <w:bookmarkStart w:id="9" w:name="_Toc294083062"/>
+      <w:bookmarkStart w:id="8" w:name="_Toc294083062"/>
       <w:r>
         <w:lastRenderedPageBreak/>
         <w:t>Reusable libraries</w:t>
       </w:r>
+      <w:bookmarkEnd w:id="8"/>
+    </w:p>
+    <w:p>
+      <w:pPr>
+        <w:pStyle w:val="BodyText"/>
+      </w:pPr>
+      <w:r>
+        <w:t>For these reasons, th</w:t>
+      </w:r>
+      <w:r>
+        <w:t>e need</w:t>
+      </w:r>
+      <w:r>
+        <w:t xml:space="preserve"> has been recognized</w:t>
+      </w:r>
+      <w:r>
+        <w:t xml:space="preserve"> for </w:t>
+      </w:r>
+      <w:r>
+        <w:t xml:space="preserve">reusable </w:t>
+      </w:r>
+      <w:r>
+        <w:t xml:space="preserve">libraries of </w:t>
+      </w:r>
+      <w:r>
+        <w:t xml:space="preserve">high-quality </w:t>
+      </w:r>
+      <w:r>
+        <w:t>bioinformatics code</w:t>
+      </w:r>
+      <w:r>
+        <w:t xml:space="preserve">. The goal for </w:t>
+      </w:r>
+      <w:r>
+        <w:t>.NET Bio</w:t>
+      </w:r>
+      <w:r>
+        <w:t xml:space="preserve"> </w:t>
+      </w:r>
+      <w:r>
+        <w:t xml:space="preserve">Framework </w:t>
+      </w:r>
+      <w:r>
+        <w:t xml:space="preserve">is to provide a development framework for the bioinformatics community that ensures </w:t>
+      </w:r>
+      <w:r>
+        <w:t xml:space="preserve">the high architectural and coding standards necessary </w:t>
+      </w:r>
+      <w:r>
+        <w:t xml:space="preserve">for ease of </w:t>
+      </w:r>
+      <w:r>
+        <w:t xml:space="preserve">application </w:t>
+      </w:r>
+      <w:r>
+        <w:t xml:space="preserve">extensibility and </w:t>
+      </w:r>
+      <w:r>
+        <w:t>longevity</w:t>
+      </w:r>
+      <w:r>
+        <w:t>.</w:t>
+      </w:r>
+      <w:r>
+        <w:t xml:space="preserve"> </w:t>
+      </w:r>
+    </w:p>
+    <w:p>
+      <w:pPr>
+        <w:pStyle w:val="Heading2"/>
+      </w:pPr>
+      <w:bookmarkStart w:id="9" w:name="_Toc294083063"/>
+      <w:r>
+        <w:t>Use any application style</w:t>
+      </w:r>
       <w:bookmarkEnd w:id="9"/>
     </w:p>
     <w:p>
@@ -2813,152 +3039,77 @@
         <w:pStyle w:val="BodyText"/>
       </w:pPr>
       <w:r>
-        <w:t>For these reasons, th</w:t>
-      </w:r>
-      <w:r>
-        <w:t>e need</w:t>
-      </w:r>
-      <w:r>
-        <w:t xml:space="preserve"> has been recognized</w:t>
-      </w:r>
-      <w:r>
-        <w:t xml:space="preserve"> for </w:t>
-      </w:r>
-      <w:r>
-        <w:t xml:space="preserve">reusable </w:t>
-      </w:r>
-      <w:r>
-        <w:t xml:space="preserve">libraries of </w:t>
-      </w:r>
-      <w:r>
-        <w:t xml:space="preserve">high-quality </w:t>
-      </w:r>
-      <w:r>
-        <w:t>bioinformatics code</w:t>
-      </w:r>
-      <w:r>
-        <w:t xml:space="preserve">. The goal for </w:t>
-      </w:r>
-      <w:r>
-        <w:t>.NET Bio</w:t>
-      </w:r>
-      <w:r>
-        <w:t xml:space="preserve"> </w:t>
-      </w:r>
-      <w:r>
-        <w:t xml:space="preserve">Framework </w:t>
-      </w:r>
-      <w:r>
-        <w:t xml:space="preserve">is to provide a development framework for the bioinformatics community that ensures </w:t>
-      </w:r>
-      <w:r>
-        <w:t xml:space="preserve">the high architectural and coding standards necessary </w:t>
-      </w:r>
-      <w:r>
-        <w:t xml:space="preserve">for ease of </w:t>
-      </w:r>
-      <w:r>
-        <w:t xml:space="preserve">application </w:t>
-      </w:r>
-      <w:r>
-        <w:t xml:space="preserve">extensibility and </w:t>
-      </w:r>
-      <w:r>
-        <w:t>longevity</w:t>
-      </w:r>
-      <w:r>
-        <w:t>.</w:t>
-      </w:r>
-      <w:r>
-        <w:t xml:space="preserve"> </w:t>
+        <w:t xml:space="preserve">You can develop </w:t>
+      </w:r>
+      <w:r>
+        <w:t xml:space="preserve">console applications, </w:t>
+      </w:r>
+      <w:r>
+        <w:t xml:space="preserve">NT </w:t>
+      </w:r>
+      <w:r>
+        <w:t xml:space="preserve">Services, </w:t>
+      </w:r>
+      <w:r>
+        <w:t>Graphical User Interfaces (GUI)</w:t>
+      </w:r>
+      <w:r>
+        <w:t xml:space="preserve"> using WIN Forms</w:t>
+      </w:r>
+      <w:r>
+        <w:t xml:space="preserve">, </w:t>
+      </w:r>
+      <w:r>
+        <w:t xml:space="preserve">dynamic and interactive </w:t>
+      </w:r>
+      <w:r>
+        <w:t xml:space="preserve">ASP.NET </w:t>
+      </w:r>
+      <w:r>
+        <w:t>web pages</w:t>
+      </w:r>
+      <w:r>
+        <w:t xml:space="preserve">, </w:t>
+      </w:r>
+      <w:r>
+        <w:t>i</w:t>
+      </w:r>
+      <w:r>
+        <w:t xml:space="preserve">n the cloud </w:t>
+      </w:r>
+      <w:r>
+        <w:t>applications</w:t>
+      </w:r>
+      <w:r>
+        <w:t xml:space="preserve"> via </w:t>
+      </w:r>
+      <w:r>
+        <w:t xml:space="preserve">the </w:t>
+      </w:r>
+      <w:r>
+        <w:t>Azure</w:t>
+      </w:r>
+      <w:r>
+        <w:t xml:space="preserve"> cloud computing platform</w:t>
+      </w:r>
+      <w:r>
+        <w:t>,</w:t>
+      </w:r>
+      <w:r>
+        <w:t xml:space="preserve"> and Web based service</w:t>
+      </w:r>
+      <w:r>
+        <w:t xml:space="preserve"> applications</w:t>
+      </w:r>
+      <w:r>
+        <w:t xml:space="preserve"> using Silverlight as depicted in the following figure:</w:t>
       </w:r>
     </w:p>
     <w:p>
       <w:pPr>
         <w:pStyle w:val="Heading2"/>
       </w:pPr>
-      <w:bookmarkStart w:id="10" w:name="_Toc294083063"/>
-      <w:r>
-        <w:t>Use any application style</w:t>
-      </w:r>
-      <w:bookmarkEnd w:id="10"/>
-    </w:p>
-    <w:p>
-      <w:pPr>
-        <w:pStyle w:val="BodyText"/>
-      </w:pPr>
-      <w:r>
-        <w:t xml:space="preserve">You can develop </w:t>
-      </w:r>
-      <w:r>
-        <w:t xml:space="preserve">console applications, </w:t>
-      </w:r>
-      <w:r>
-        <w:t xml:space="preserve">NT </w:t>
-      </w:r>
-      <w:r>
-        <w:t xml:space="preserve">Services, </w:t>
-      </w:r>
-      <w:r>
-        <w:t>Graphical User Interfaces (GUI)</w:t>
-      </w:r>
-      <w:r>
-        <w:t xml:space="preserve"> using WIN Forms</w:t>
-      </w:r>
-      <w:r>
-        <w:t xml:space="preserve">, </w:t>
-      </w:r>
-      <w:r>
-        <w:t xml:space="preserve">dynamic and interactive </w:t>
-      </w:r>
-      <w:r>
-        <w:t xml:space="preserve">ASP.NET </w:t>
-      </w:r>
-      <w:r>
-        <w:t>web pages</w:t>
-      </w:r>
-      <w:r>
-        <w:t xml:space="preserve">, </w:t>
-      </w:r>
-      <w:r>
-        <w:t>i</w:t>
-      </w:r>
-      <w:r>
-        <w:t xml:space="preserve">n the cloud </w:t>
-      </w:r>
-      <w:r>
-        <w:t>applications</w:t>
-      </w:r>
-      <w:r>
-        <w:t xml:space="preserve"> via </w:t>
-      </w:r>
-      <w:r>
-        <w:t xml:space="preserve">the </w:t>
-      </w:r>
-      <w:r>
-        <w:t>Azure</w:t>
-      </w:r>
-      <w:r>
-        <w:t xml:space="preserve"> cloud computing platform</w:t>
-      </w:r>
-      <w:r>
-        <w:t>,</w:t>
-      </w:r>
-      <w:r>
-        <w:t xml:space="preserve"> and Web based service</w:t>
-      </w:r>
-      <w:r>
-        <w:t xml:space="preserve"> applications</w:t>
-      </w:r>
-      <w:r>
-        <w:t xml:space="preserve"> using Silverlight as depicted in the following figure:</w:t>
-      </w:r>
-    </w:p>
-    <w:p>
-      <w:pPr>
-        <w:pStyle w:val="Heading2"/>
-      </w:pPr>
-      <w:bookmarkStart w:id="11" w:name="_Toc294083064"/>
+      <w:bookmarkStart w:id="10" w:name="_Toc294083064"/>
       <w:r>
         <w:rPr>
           <w:noProof/>
@@ -2980,7 +3131,7 @@
                     <pic:cNvPicPr/>
                   </pic:nvPicPr>
                   <pic:blipFill>
-                    <a:blip r:embed="rId28">
+                    <a:blip r:embed="rId27">
                       <a:extLst>
                         <a:ext uri="{28A0092B-C50C-407E-A947-70E740481C1C}">
                           <a14:useLocalDpi xmlns:a14="http://schemas.microsoft.com/office/drawing/2010/main" val="0"/>
@@ -3018,7 +3169,7 @@
       <w:r>
         <w:t xml:space="preserve"> platform deployment</w:t>
       </w:r>
-      <w:bookmarkEnd w:id="11"/>
+      <w:bookmarkEnd w:id="10"/>
     </w:p>
     <w:p>
       <w:pPr>
@@ -3043,7 +3194,23 @@
         <w:t>ing</w:t>
       </w:r>
       <w:r>
-        <w:t xml:space="preserve"> with the source code, you can use a Mono-based IDE such as MonoDevelop or SharpDevelop.</w:t>
+        <w:t xml:space="preserve"> with the source code, you can use a Mono-based IDE such as </w:t>
+      </w:r>
+      <w:proofErr w:type="spellStart"/>
+      <w:r>
+        <w:t>MonoDevelop</w:t>
+      </w:r>
+      <w:proofErr w:type="spellEnd"/>
+      <w:r>
+        <w:t xml:space="preserve"> or </w:t>
+      </w:r>
+      <w:proofErr w:type="spellStart"/>
+      <w:r>
+        <w:t>SharpDevelop</w:t>
+      </w:r>
+      <w:proofErr w:type="spellEnd"/>
+      <w:r>
+        <w:t>.</w:t>
       </w:r>
     </w:p>
     <w:p>
@@ -3071,7 +3238,7 @@
                     <pic:cNvPicPr/>
                   </pic:nvPicPr>
                   <pic:blipFill>
-                    <a:blip r:embed="rId29" cstate="print">
+                    <a:blip r:embed="rId28" cstate="print">
                       <a:extLst>
                         <a:ext uri="{28A0092B-C50C-407E-A947-70E740481C1C}">
                           <a14:useLocalDpi xmlns:a14="http://schemas.microsoft.com/office/drawing/2010/main" val="0"/>
@@ -3147,11 +3314,11 @@
       <w:pPr>
         <w:pStyle w:val="Heading2"/>
       </w:pPr>
-      <w:bookmarkStart w:id="12" w:name="_Toc294083065"/>
+      <w:bookmarkStart w:id="11" w:name="_Toc294083065"/>
       <w:r>
         <w:t>Perform a wide range of tasks</w:t>
       </w:r>
-      <w:bookmarkEnd w:id="12"/>
+      <w:bookmarkEnd w:id="11"/>
     </w:p>
     <w:p>
       <w:pPr>
@@ -3213,7 +3380,15 @@
         <w:pStyle w:val="BulletList"/>
       </w:pPr>
       <w:r>
-        <w:t>Import DNA, RNA, or protein sequences from files with a variety of standard data formats, including FASTA, FASTQ, GFF, GenBank, and BED.</w:t>
+        <w:t xml:space="preserve">Import DNA, RNA, or protein sequences from files with a variety of standard data formats, including FASTA, FASTQ, GFF, </w:t>
+      </w:r>
+      <w:proofErr w:type="spellStart"/>
+      <w:r>
+        <w:t>GenBank</w:t>
+      </w:r>
+      <w:proofErr w:type="spellEnd"/>
+      <w:r>
+        <w:t>, and BED.</w:t>
       </w:r>
     </w:p>
     <w:p>
@@ -3244,7 +3419,15 @@
         <w:pStyle w:val="BulletList"/>
       </w:pPr>
       <w:r>
-        <w:t>Analyze sequences using algorithms such as Smith-Waterman and Needleman-Wunsch.</w:t>
+        <w:t>Analyze sequences using algorithms such as Smith-Waterman and Needleman-</w:t>
+      </w:r>
+      <w:proofErr w:type="spellStart"/>
+      <w:r>
+        <w:t>Wunsch</w:t>
+      </w:r>
+      <w:proofErr w:type="spellEnd"/>
+      <w:r>
+        <w:t>.</w:t>
       </w:r>
     </w:p>
     <w:p>
@@ -3273,7 +3456,7 @@
       <w:pPr>
         <w:pStyle w:val="Heading2"/>
       </w:pPr>
-      <w:bookmarkStart w:id="13" w:name="_Toc294083066"/>
+      <w:bookmarkStart w:id="12" w:name="_Toc294083066"/>
       <w:r>
         <w:t>Implemen</w:t>
       </w:r>
@@ -3292,7 +3475,7 @@
       <w:r>
         <w:t xml:space="preserve"> .NET compatible language</w:t>
       </w:r>
-      <w:bookmarkEnd w:id="13"/>
+      <w:bookmarkEnd w:id="12"/>
     </w:p>
     <w:p>
       <w:r>
@@ -3305,9 +3488,17 @@
         <w:t xml:space="preserve"> </w:t>
       </w:r>
       <w:r>
-        <w:t xml:space="preserve">applications can be implemented in any of over 70 .NET compatible languages, including C#, F#, Visual Basic® .NET, and IronPython. Programming guides at </w:t>
-      </w:r>
-      <w:hyperlink r:id="rId30" w:history="1">
+        <w:t xml:space="preserve">applications can be implemented in any of over 70 .NET compatible languages, including C#, F#, Visual Basic® .NET, and </w:t>
+      </w:r>
+      <w:proofErr w:type="spellStart"/>
+      <w:r>
+        <w:t>IronPython</w:t>
+      </w:r>
+      <w:proofErr w:type="spellEnd"/>
+      <w:r>
+        <w:t xml:space="preserve">. Programming guides at </w:t>
+      </w:r>
+      <w:hyperlink r:id="rId29" w:history="1">
         <w:r>
           <w:rPr>
             <w:rStyle w:val="Hyperlink"/>
@@ -3331,7 +3522,15 @@
         <w:t xml:space="preserve"> </w:t>
       </w:r>
       <w:r>
-        <w:t>applications using C# and IronPython.</w:t>
+        <w:t xml:space="preserve">applications using C# and </w:t>
+      </w:r>
+      <w:proofErr w:type="spellStart"/>
+      <w:r>
+        <w:t>IronPython</w:t>
+      </w:r>
+      <w:proofErr w:type="spellEnd"/>
+      <w:r>
+        <w:t>.</w:t>
       </w:r>
     </w:p>
     <w:p>
@@ -3344,12 +3543,12 @@
         <w:pStyle w:val="Heading1"/>
         <w:shd w:val="clear" w:color="auto" w:fill="DAEEF3" w:themeFill="accent5" w:themeFillTint="33"/>
         <w:sectPr>
-          <w:headerReference w:type="even" r:id="rId31"/>
-          <w:headerReference w:type="default" r:id="rId32"/>
-          <w:footerReference w:type="even" r:id="rId33"/>
-          <w:footerReference w:type="default" r:id="rId34"/>
-          <w:headerReference w:type="first" r:id="rId35"/>
-          <w:footerReference w:type="first" r:id="rId36"/>
+          <w:headerReference w:type="even" r:id="rId30"/>
+          <w:headerReference w:type="default" r:id="rId31"/>
+          <w:footerReference w:type="even" r:id="rId32"/>
+          <w:footerReference w:type="default" r:id="rId33"/>
+          <w:headerReference w:type="first" r:id="rId34"/>
+          <w:footerReference w:type="first" r:id="rId35"/>
           <w:type w:val="continuous"/>
           <w:pgSz w:w="12240" w:h="15840" w:code="1"/>
           <w:pgMar w:top="1440" w:right="1920" w:bottom="1200" w:left="2640" w:header="720" w:footer="500" w:gutter="0"/>
@@ -3357,14 +3556,14 @@
           <w:docGrid w:linePitch="360"/>
         </w:sectPr>
       </w:pPr>
-      <w:bookmarkStart w:id="14" w:name="_Toc287344824"/>
+      <w:bookmarkStart w:id="13" w:name="_Toc287344824"/>
     </w:p>
     <w:p>
       <w:pPr>
         <w:pStyle w:val="Heading1"/>
         <w:shd w:val="clear" w:color="auto" w:fill="DAEEF3" w:themeFill="accent5" w:themeFillTint="33"/>
       </w:pPr>
-      <w:bookmarkStart w:id="15" w:name="_Toc294083067"/>
+      <w:bookmarkStart w:id="14" w:name="_Toc294083067"/>
       <w:r>
         <w:rPr>
           <w:noProof/>
@@ -3425,47 +3624,47 @@
       <w:r>
         <w:t>What’s New</w:t>
       </w:r>
+      <w:bookmarkEnd w:id="13"/>
+      <w:r>
+        <w:t xml:space="preserve"> and Changed</w:t>
+      </w:r>
       <w:bookmarkEnd w:id="14"/>
-      <w:r>
-        <w:t xml:space="preserve"> and Changed</w:t>
+    </w:p>
+    <w:p>
+      <w:pPr>
+        <w:pStyle w:val="BodyText"/>
+      </w:pPr>
+      <w:r>
+        <w:t xml:space="preserve">The </w:t>
+      </w:r>
+      <w:r>
+        <w:t>.NET Bio</w:t>
+      </w:r>
+      <w:r>
+        <w:t xml:space="preserve"> Framework historically came out of the Microsoft Biology Foundation (MBF) and Microsoft Biology Tools (MBT).  The following features and tools were added, removed or changed in the migration from MBF to </w:t>
+      </w:r>
+      <w:r>
+        <w:t>.NET Bio</w:t>
+      </w:r>
+      <w:r>
+        <w:t xml:space="preserve"> Framework.</w:t>
+      </w:r>
+    </w:p>
+    <w:p>
+      <w:pPr>
+        <w:pStyle w:val="Heading2"/>
+      </w:pPr>
+      <w:bookmarkStart w:id="15" w:name="_Toc294083068"/>
+      <w:r>
+        <w:t>Change</w:t>
+      </w:r>
+      <w:r>
+        <w:t xml:space="preserve"> </w:t>
+      </w:r>
+      <w:r>
+        <w:t>list</w:t>
       </w:r>
       <w:bookmarkEnd w:id="15"/>
-    </w:p>
-    <w:p>
-      <w:pPr>
-        <w:pStyle w:val="BodyText"/>
-      </w:pPr>
-      <w:r>
-        <w:t xml:space="preserve">The </w:t>
-      </w:r>
-      <w:r>
-        <w:t>.NET Bio</w:t>
-      </w:r>
-      <w:r>
-        <w:t xml:space="preserve"> Framework historically came out of the Microsoft Biology Foundation (MBF) and Microsoft Biology Tools (MBT).  The following features and tools were added, removed or changed in the migration from MBF to </w:t>
-      </w:r>
-      <w:r>
-        <w:t>.NET Bio</w:t>
-      </w:r>
-      <w:r>
-        <w:t xml:space="preserve"> Framework.</w:t>
-      </w:r>
-    </w:p>
-    <w:p>
-      <w:pPr>
-        <w:pStyle w:val="Heading2"/>
-      </w:pPr>
-      <w:bookmarkStart w:id="16" w:name="_Toc294083068"/>
-      <w:r>
-        <w:t>Change</w:t>
-      </w:r>
-      <w:r>
-        <w:t xml:space="preserve"> </w:t>
-      </w:r>
-      <w:r>
-        <w:t>list</w:t>
-      </w:r>
-      <w:bookmarkEnd w:id="16"/>
     </w:p>
     <w:p>
       <w:pPr>
@@ -3576,9 +3775,11 @@
             <w:pPr>
               <w:pStyle w:val="BodyText"/>
             </w:pPr>
+            <w:proofErr w:type="spellStart"/>
             <w:r>
               <w:t>AzureBlast</w:t>
             </w:r>
+            <w:proofErr w:type="spellEnd"/>
           </w:p>
         </w:tc>
         <w:tc>
@@ -3604,9 +3805,11 @@
             <w:pPr>
               <w:pStyle w:val="BodyText"/>
             </w:pPr>
+            <w:proofErr w:type="spellStart"/>
             <w:r>
               <w:t>Bio.Silverlight</w:t>
             </w:r>
+            <w:proofErr w:type="spellEnd"/>
           </w:p>
         </w:tc>
         <w:tc>
@@ -3624,7 +3827,23 @@
               <w:t xml:space="preserve"> </w:t>
             </w:r>
             <w:r>
-              <w:t xml:space="preserve"> Required for development</w:t>
+              <w:t xml:space="preserve"> </w:t>
+            </w:r>
+            <w:proofErr w:type="spellStart"/>
+            <w:r>
+              <w:t>Bio.Silverlight</w:t>
+            </w:r>
+            <w:proofErr w:type="spellEnd"/>
+            <w:r>
+              <w:t xml:space="preserve"> is the .</w:t>
+            </w:r>
+            <w:proofErr w:type="spellStart"/>
+            <w:r>
+              <w:t>dll</w:t>
+            </w:r>
+            <w:proofErr w:type="spellEnd"/>
+            <w:r>
+              <w:t xml:space="preserve"> implementation of the Silverlight functionality for .NET Bio and allows application developers to develop cross platform applications utilizing the Silverlight methodology</w:t>
             </w:r>
             <w:r>
               <w:t>.</w:t>
@@ -3668,11 +3887,16 @@
             <w:tcW w:w="3948" w:type="dxa"/>
           </w:tcPr>
           <w:p>
+            <w:proofErr w:type="spellStart"/>
             <w:r>
               <w:t>Comparative</w:t>
             </w:r>
             <w:r>
-              <w:t xml:space="preserve">Util </w:t>
+              <w:t>Util</w:t>
+            </w:r>
+            <w:proofErr w:type="spellEnd"/>
+            <w:r>
+              <w:t xml:space="preserve"> </w:t>
             </w:r>
           </w:p>
         </w:tc>
@@ -3714,8 +3938,24 @@
             <w:tcW w:w="3948" w:type="dxa"/>
           </w:tcPr>
           <w:p>
-            <w:r>
-              <w:t>Genome Visualizer</w:t>
+            <w:pPr>
+              <w:pStyle w:val="BodyText"/>
+            </w:pPr>
+            <w:bookmarkStart w:id="16" w:name="_GoBack"/>
+            <w:bookmarkEnd w:id="16"/>
+            <w:proofErr w:type="spellStart"/>
+            <w:r>
+              <w:t>Padena</w:t>
+            </w:r>
+            <w:proofErr w:type="spellEnd"/>
+            <w:r>
+              <w:t xml:space="preserve"> a</w:t>
+            </w:r>
+            <w:r>
+              <w:t>ssembly</w:t>
+            </w:r>
+            <w:r>
+              <w:t xml:space="preserve"> algorithm</w:t>
             </w:r>
           </w:p>
         </w:tc>
@@ -3724,29 +3964,21 @@
             <w:tcW w:w="3948" w:type="dxa"/>
           </w:tcPr>
           <w:p>
-            <w:r>
-              <w:t xml:space="preserve">GenoZoom2 - </w:t>
-            </w:r>
-            <w:r>
-              <w:t xml:space="preserve">An </w:t>
-            </w:r>
-            <w:r>
-              <w:t xml:space="preserve">application that provides zooming and annotation </w:t>
-            </w:r>
-            <w:r>
-              <w:t>capabilities with support for</w:t>
-            </w:r>
-            <w:r>
-              <w:t xml:space="preserve"> standard file </w:t>
-            </w:r>
-            <w:r>
-              <w:t>formats</w:t>
-            </w:r>
-            <w:r>
-              <w:t>.</w:t>
-            </w:r>
-          </w:p>
-          <w:p/>
+            <w:pPr>
+              <w:pStyle w:val="BodyText"/>
+            </w:pPr>
+            <w:r>
+              <w:t xml:space="preserve">Increased capacity to support assembly of large genomes.  Performance improvements to De </w:t>
+            </w:r>
+            <w:proofErr w:type="spellStart"/>
+            <w:r>
+              <w:t>Bruijn</w:t>
+            </w:r>
+            <w:proofErr w:type="spellEnd"/>
+            <w:r>
+              <w:t xml:space="preserve"> graph generation.  </w:t>
+            </w:r>
+          </w:p>
         </w:tc>
       </w:tr>
       <w:tr>
@@ -3755,18 +3987,14 @@
             <w:tcW w:w="3948" w:type="dxa"/>
           </w:tcPr>
           <w:p>
-            <w:pPr>
-              <w:pStyle w:val="BodyText"/>
-            </w:pPr>
-            <w:r>
-              <w:t>Padena a</w:t>
-            </w:r>
-            <w:r>
-              <w:t>ssembly</w:t>
-            </w:r>
-            <w:r>
-              <w:t xml:space="preserve"> algorithm</w:t>
-            </w:r>
+            <w:proofErr w:type="spellStart"/>
+            <w:r>
+              <w:t>Padena</w:t>
+            </w:r>
+            <w:r>
+              <w:t>Util</w:t>
+            </w:r>
+            <w:proofErr w:type="spellEnd"/>
           </w:p>
         </w:tc>
         <w:tc>
@@ -3778,7 +4006,13 @@
               <w:pStyle w:val="BodyText"/>
             </w:pPr>
             <w:r>
-              <w:t xml:space="preserve">Increased capacity to support assembly of large genomes.  Performance improvements to De Bruijn graph generation.  </w:t>
+              <w:rPr>
+                <w:color w:val="000000" w:themeColor="text1"/>
+              </w:rPr>
+              <w:t>A tool allowing for command-line de novo assembly of genomic sequences</w:t>
+            </w:r>
+            <w:r>
+              <w:t>.</w:t>
             </w:r>
           </w:p>
         </w:tc>
@@ -3789,11 +4023,11 @@
             <w:tcW w:w="3948" w:type="dxa"/>
           </w:tcPr>
           <w:p>
-            <w:r>
-              <w:t>Padena</w:t>
-            </w:r>
-            <w:r>
-              <w:t>Util</w:t>
+            <w:pPr>
+              <w:pStyle w:val="BodyText"/>
+            </w:pPr>
+            <w:r>
+              <w:t>Source tree changes</w:t>
             </w:r>
           </w:p>
         </w:tc>
@@ -3806,19 +4040,15 @@
               <w:pStyle w:val="BodyText"/>
             </w:pPr>
             <w:r>
-              <w:t xml:space="preserve">A utility that </w:t>
-            </w:r>
-            <w:r>
-              <w:t xml:space="preserve">defines </w:t>
-            </w:r>
-            <w:r>
-              <w:t>the s</w:t>
-            </w:r>
-            <w:r>
-              <w:t>caffolding</w:t>
-            </w:r>
-            <w:r>
-              <w:t>.</w:t>
+              <w:t>MBF\Source\MBF -&gt;  Bio\Source\Framework</w:t>
+            </w:r>
+          </w:p>
+          <w:p>
+            <w:pPr>
+              <w:pStyle w:val="BodyText"/>
+            </w:pPr>
+            <w:r>
+              <w:t>MBF\Source\MBF - &gt; Bio\Source\Tools</w:t>
             </w:r>
           </w:p>
         </w:tc>
@@ -3833,7 +4063,10 @@
               <w:pStyle w:val="BodyText"/>
             </w:pPr>
             <w:r>
-              <w:t>Source tree changes</w:t>
+              <w:t>Wiggle format</w:t>
+            </w:r>
+            <w:r>
+              <w:t xml:space="preserve"> support</w:t>
             </w:r>
           </w:p>
         </w:tc>
@@ -3846,71 +4079,34 @@
               <w:pStyle w:val="BodyText"/>
             </w:pPr>
             <w:r>
-              <w:t>MBF\Source\MBF -&gt;  Bio\Source\Framework</w:t>
-            </w:r>
-          </w:p>
-          <w:p>
-            <w:pPr>
-              <w:pStyle w:val="BodyText"/>
-            </w:pPr>
-            <w:r>
-              <w:t>MBF\Source\MBF - &gt; Bio\Source\Tools</w:t>
-            </w:r>
-          </w:p>
-        </w:tc>
-      </w:tr>
-      <w:tr>
-        <w:tc>
-          <w:tcPr>
-            <w:tcW w:w="3948" w:type="dxa"/>
-          </w:tcPr>
-          <w:p>
-            <w:pPr>
-              <w:pStyle w:val="BodyText"/>
-            </w:pPr>
-            <w:r>
-              <w:t>Wiggle format</w:t>
-            </w:r>
-          </w:p>
-        </w:tc>
-        <w:tc>
-          <w:tcPr>
-            <w:tcW w:w="3948" w:type="dxa"/>
-          </w:tcPr>
-          <w:p>
-            <w:pPr>
-              <w:pStyle w:val="BodyText"/>
-            </w:pPr>
-            <w:r>
-              <w:t>Parser and formatter. Support for annotations.</w:t>
-            </w:r>
-          </w:p>
-        </w:tc>
-      </w:tr>
-      <w:tr>
-        <w:tc>
-          <w:tcPr>
-            <w:tcW w:w="3948" w:type="dxa"/>
-          </w:tcPr>
-          <w:p>
-            <w:pPr>
-              <w:pStyle w:val="BodyText"/>
-            </w:pPr>
-            <w:r>
-              <w:t>Change</w:t>
-            </w:r>
-          </w:p>
-        </w:tc>
-        <w:tc>
-          <w:tcPr>
-            <w:tcW w:w="3948" w:type="dxa"/>
-          </w:tcPr>
-          <w:p>
-            <w:pPr>
-              <w:pStyle w:val="BodyText"/>
-            </w:pPr>
-            <w:r>
-              <w:t>Description</w:t>
+              <w:t xml:space="preserve">The Wiggle format is a genomics file format designed to display dense continuous data such as GC percent, </w:t>
+            </w:r>
+            <w:proofErr w:type="spellStart"/>
+            <w:r>
+              <w:t>probabitity</w:t>
+            </w:r>
+            <w:proofErr w:type="spellEnd"/>
+            <w:r>
+              <w:t xml:space="preserve"> scores, and </w:t>
+            </w:r>
+            <w:proofErr w:type="spellStart"/>
+            <w:r>
+              <w:t>transcriptome</w:t>
+            </w:r>
+            <w:proofErr w:type="spellEnd"/>
+            <w:r>
+              <w:t xml:space="preserve"> data. For reference go </w:t>
+            </w:r>
+            <w:hyperlink r:id="rId36" w:history="1">
+              <w:r>
+                <w:rPr>
+                  <w:rStyle w:val="Hyperlink"/>
+                </w:rPr>
+                <w:t>here</w:t>
+              </w:r>
+            </w:hyperlink>
+            <w:r>
+              <w:t>?</w:t>
             </w:r>
           </w:p>
         </w:tc>
@@ -3963,12 +4159,11 @@
             <w:tcW w:w="3948" w:type="dxa"/>
           </w:tcPr>
           <w:p>
-            <w:r>
-              <w:t>Comparative</w:t>
-            </w:r>
-            <w:r>
-              <w:t xml:space="preserve">Util </w:t>
-            </w:r>
+            <w:proofErr w:type="spellStart"/>
+            <w:r>
+              <w:t>ConsensusUtil</w:t>
+            </w:r>
+            <w:proofErr w:type="spellEnd"/>
           </w:p>
         </w:tc>
         <w:tc>
@@ -3986,19 +4181,21 @@
               <w:t>New</w:t>
             </w:r>
             <w:r>
-              <w:t xml:space="preserve"> - A utility </w:t>
-            </w:r>
-            <w:r>
-              <w:t xml:space="preserve">to kick off </w:t>
-            </w:r>
-            <w:r>
-              <w:t xml:space="preserve">the </w:t>
-            </w:r>
-            <w:r>
-              <w:t>comparative assembly</w:t>
-            </w:r>
-            <w:r>
-              <w:t>.</w:t>
+              <w:t xml:space="preserve"> - Used for </w:t>
+            </w:r>
+            <w:proofErr w:type="spellStart"/>
+            <w:r>
+              <w:t>Comparative</w:t>
+            </w:r>
+            <w:r>
+              <w:t>Util</w:t>
+            </w:r>
+            <w:proofErr w:type="spellEnd"/>
+            <w:r>
+              <w:t xml:space="preserve"> </w:t>
+            </w:r>
+            <w:r>
+              <w:t>step 4. Users can manipulate the data before using it as an input for the next step in the chain.</w:t>
             </w:r>
           </w:p>
         </w:tc>
@@ -4009,9 +4206,19 @@
             <w:tcW w:w="3948" w:type="dxa"/>
           </w:tcPr>
           <w:p>
-            <w:r>
-              <w:t>ConsensusUtil</w:t>
-            </w:r>
+            <w:proofErr w:type="spellStart"/>
+            <w:r>
+              <w:t>Fasta</w:t>
+            </w:r>
+            <w:proofErr w:type="spellEnd"/>
+            <w:r>
+              <w:t xml:space="preserve"> - &gt; </w:t>
+            </w:r>
+            <w:proofErr w:type="spellStart"/>
+            <w:r>
+              <w:t>FastA</w:t>
+            </w:r>
+            <w:proofErr w:type="spellEnd"/>
           </w:p>
         </w:tc>
         <w:tc>
@@ -4023,19 +4230,7 @@
               <w:pStyle w:val="BodyText"/>
             </w:pPr>
             <w:r>
-              <w:rPr>
-                <w:b/>
-              </w:rPr>
-              <w:t>New</w:t>
-            </w:r>
-            <w:r>
-              <w:t xml:space="preserve"> - Used for Comparative</w:t>
-            </w:r>
-            <w:r>
-              <w:t xml:space="preserve">Util </w:t>
-            </w:r>
-            <w:r>
-              <w:t>step 4. Users can manipulate the data before using it as an input for the next step in the chain.</w:t>
+              <w:t>To be consistent with the industry norm.</w:t>
             </w:r>
           </w:p>
         </w:tc>
@@ -4046,11 +4241,8 @@
             <w:tcW w:w="3948" w:type="dxa"/>
           </w:tcPr>
           <w:p>
-            <w:pPr>
-              <w:pStyle w:val="BodyText"/>
-            </w:pPr>
-            <w:r>
-              <w:t>Fasta - &gt; FastA</w:t>
+            <w:r>
+              <w:t>Installation</w:t>
             </w:r>
           </w:p>
         </w:tc>
@@ -4059,11 +4251,16 @@
             <w:tcW w:w="3948" w:type="dxa"/>
           </w:tcPr>
           <w:p>
-            <w:pPr>
-              <w:pStyle w:val="BodyText"/>
-            </w:pPr>
-            <w:r>
-              <w:t>To be consistent with the industry norm.</w:t>
+            <w:r>
+              <w:t xml:space="preserve">All sample tools (i.e., </w:t>
+            </w:r>
+            <w:proofErr w:type="spellStart"/>
+            <w:r>
+              <w:t>BioExcel</w:t>
+            </w:r>
+            <w:proofErr w:type="spellEnd"/>
+            <w:r>
+              <w:t>, Sequence Assembler, etc..) now also licensed under Apache 2.0 and distributed as one installation with the Bio library</w:t>
             </w:r>
           </w:p>
         </w:tc>
@@ -4074,12 +4271,11 @@
             <w:tcW w:w="3948" w:type="dxa"/>
           </w:tcPr>
           <w:p>
-            <w:r>
-              <w:t>Genome Visualizer</w:t>
-            </w:r>
-            <w:r>
-              <w:t xml:space="preserve"> – GenoZoom2</w:t>
-            </w:r>
+            <w:proofErr w:type="spellStart"/>
+            <w:r>
+              <w:t>LayoutRefinementUtil</w:t>
+            </w:r>
+            <w:proofErr w:type="spellEnd"/>
           </w:p>
         </w:tc>
         <w:tc>
@@ -4088,28 +4284,29 @@
           </w:tcPr>
           <w:p>
             <w:r>
-              <w:t xml:space="preserve">An </w:t>
-            </w:r>
-            <w:r>
-              <w:t xml:space="preserve">application that provides zooming and annotation </w:t>
-            </w:r>
-            <w:r>
-              <w:t xml:space="preserve">capabilities </w:t>
-            </w:r>
-            <w:r>
-              <w:t>with support for</w:t>
-            </w:r>
-            <w:r>
-              <w:t xml:space="preserve"> standard file </w:t>
-            </w:r>
-            <w:r>
-              <w:t>formats</w:t>
-            </w:r>
-            <w:r>
-              <w:t>.</w:t>
-            </w:r>
-          </w:p>
-          <w:p/>
+              <w:rPr>
+                <w:b/>
+              </w:rPr>
+              <w:t>New</w:t>
+            </w:r>
+            <w:r>
+              <w:t xml:space="preserve"> - Used for </w:t>
+            </w:r>
+            <w:proofErr w:type="spellStart"/>
+            <w:r>
+              <w:t>Comparative</w:t>
+            </w:r>
+            <w:r>
+              <w:t>Util</w:t>
+            </w:r>
+            <w:proofErr w:type="spellEnd"/>
+            <w:r>
+              <w:t xml:space="preserve"> </w:t>
+            </w:r>
+            <w:r>
+              <w:t>step 3. Users can manipulate the data before using it as an input for the next step in the chain.</w:t>
+            </w:r>
+          </w:p>
         </w:tc>
       </w:tr>
       <w:tr>
@@ -4118,9 +4315,11 @@
             <w:tcW w:w="3948" w:type="dxa"/>
           </w:tcPr>
           <w:p>
-            <w:r>
-              <w:t>Installation</w:t>
-            </w:r>
+            <w:proofErr w:type="spellStart"/>
+            <w:r>
+              <w:t>LISUtil</w:t>
+            </w:r>
+            <w:proofErr w:type="spellEnd"/>
           </w:p>
         </w:tc>
         <w:tc>
@@ -4128,14 +4327,29 @@
             <w:tcW w:w="3948" w:type="dxa"/>
           </w:tcPr>
           <w:p>
-            <w:r>
-              <w:t>All sample tools (i.e., BioExcel, Sequence Assembler</w:t>
-            </w:r>
-            <w:r>
-              <w:t>, etc..</w:t>
-            </w:r>
-            <w:r>
-              <w:t>) now also licensed under Apache 2.0 and distributed as one installation with the Bio library</w:t>
+            <w:pPr>
+              <w:pStyle w:val="BodyText"/>
+            </w:pPr>
+            <w:r>
+              <w:rPr>
+                <w:b/>
+              </w:rPr>
+              <w:t>New</w:t>
+            </w:r>
+            <w:r>
+              <w:t xml:space="preserve"> - </w:t>
+            </w:r>
+            <w:r>
+              <w:t xml:space="preserve">A </w:t>
+            </w:r>
+            <w:r>
+              <w:t xml:space="preserve">utility tool for </w:t>
+            </w:r>
+            <w:r>
+              <w:t>the l</w:t>
+            </w:r>
+            <w:r>
+              <w:t>ongest increasing sequence of mummer</w:t>
             </w:r>
           </w:p>
         </w:tc>
@@ -4146,8 +4360,13 @@
             <w:tcW w:w="3948" w:type="dxa"/>
           </w:tcPr>
           <w:p>
-            <w:r>
-              <w:t>LayoutRefinementUtil</w:t>
+            <w:proofErr w:type="spellStart"/>
+            <w:r>
+              <w:t>MUMmer</w:t>
+            </w:r>
+            <w:proofErr w:type="spellEnd"/>
+            <w:r>
+              <w:t xml:space="preserve"> </w:t>
             </w:r>
           </w:p>
         </w:tc>
@@ -4156,23 +4375,14 @@
             <w:tcW w:w="3948" w:type="dxa"/>
           </w:tcPr>
           <w:p>
-            <w:pPr>
-              <w:pStyle w:val="BodyText"/>
-            </w:pPr>
-            <w:r>
-              <w:rPr>
-                <w:b/>
-              </w:rPr>
-              <w:t>New</w:t>
-            </w:r>
-            <w:r>
-              <w:t xml:space="preserve"> - Used for Comparative</w:t>
-            </w:r>
-            <w:r>
-              <w:t xml:space="preserve">Util </w:t>
-            </w:r>
-            <w:r>
-              <w:t>step 3. Users can manipulate the data before using it as an input for the next step in the chain.</w:t>
+            <w:r>
+              <w:t>O</w:t>
+            </w:r>
+            <w:r>
+              <w:t>ptimizations to support large genome assembly</w:t>
+            </w:r>
+            <w:r>
+              <w:t>.</w:t>
             </w:r>
           </w:p>
         </w:tc>
@@ -4184,7 +4394,7 @@
           </w:tcPr>
           <w:p>
             <w:r>
-              <w:t>LISUtil</w:t>
+              <w:t>New License</w:t>
             </w:r>
           </w:p>
         </w:tc>
@@ -4194,25 +4404,7 @@
           </w:tcPr>
           <w:p>
             <w:r>
-              <w:rPr>
-                <w:b/>
-              </w:rPr>
-              <w:t>New</w:t>
-            </w:r>
-            <w:r>
-              <w:t xml:space="preserve"> - </w:t>
-            </w:r>
-            <w:r>
-              <w:t xml:space="preserve">A </w:t>
-            </w:r>
-            <w:r>
-              <w:t xml:space="preserve">utility tool for </w:t>
-            </w:r>
-            <w:r>
-              <w:t>the l</w:t>
-            </w:r>
-            <w:r>
-              <w:t>ongest increasing sequence of mummer</w:t>
+              <w:t>Entire library moved from MS-PL to more commonly accepted Apache 2.0 OSI approved license.</w:t>
             </w:r>
           </w:p>
         </w:tc>
@@ -4224,7 +4416,7 @@
           </w:tcPr>
           <w:p>
             <w:r>
-              <w:t xml:space="preserve">MUMmer </w:t>
+              <w:t>New namespace</w:t>
             </w:r>
           </w:p>
         </w:tc>
@@ -4234,10 +4426,19 @@
           </w:tcPr>
           <w:p>
             <w:r>
-              <w:t>O</w:t>
-            </w:r>
-            <w:r>
-              <w:t>ptimizations to support large genome assembly</w:t>
+              <w:rPr>
+                <w:b/>
+              </w:rPr>
+              <w:t>MBF</w:t>
+            </w:r>
+            <w:r>
+              <w:t xml:space="preserve"> namespace is named </w:t>
+            </w:r>
+            <w:r>
+              <w:rPr>
+                <w:b/>
+              </w:rPr>
+              <w:t>Bio</w:t>
             </w:r>
             <w:r>
               <w:t>.</w:t>
@@ -4251,8 +4452,16 @@
             <w:tcW w:w="3948" w:type="dxa"/>
           </w:tcPr>
           <w:p>
-            <w:r>
-              <w:t>New License</w:t>
+            <w:pPr>
+              <w:pStyle w:val="BodyText"/>
+            </w:pPr>
+            <w:proofErr w:type="spellStart"/>
+            <w:r>
+              <w:t>NucmerUtil</w:t>
+            </w:r>
+            <w:proofErr w:type="spellEnd"/>
+            <w:r>
+              <w:t xml:space="preserve"> </w:t>
             </w:r>
           </w:p>
         </w:tc>
@@ -4261,8 +4470,31 @@
             <w:tcW w:w="3948" w:type="dxa"/>
           </w:tcPr>
           <w:p>
-            <w:r>
-              <w:t>Entire library moved from MS-PL to more commonly accepted Apache 2.0 OSI approved license.</w:t>
+            <w:pPr>
+              <w:pStyle w:val="BodyText"/>
+            </w:pPr>
+            <w:r>
+              <w:rPr>
+                <w:b/>
+              </w:rPr>
+              <w:t>New</w:t>
+            </w:r>
+            <w:r>
+              <w:t xml:space="preserve"> - Used for </w:t>
+            </w:r>
+            <w:proofErr w:type="spellStart"/>
+            <w:r>
+              <w:t>Comparative</w:t>
+            </w:r>
+            <w:r>
+              <w:t>Util</w:t>
+            </w:r>
+            <w:proofErr w:type="spellEnd"/>
+            <w:r>
+              <w:t xml:space="preserve"> </w:t>
+            </w:r>
+            <w:r>
+              <w:t>step 1. Users can manipulate the data before using it as an input for the next step in the chain.</w:t>
             </w:r>
           </w:p>
         </w:tc>
@@ -4273,11 +4505,9 @@
             <w:tcW w:w="3948" w:type="dxa"/>
           </w:tcPr>
           <w:p>
-            <w:pPr>
-              <w:pStyle w:val="BodyText"/>
-            </w:pPr>
-            <w:r>
-              <w:t>New namespace</w:t>
+            <w:r>
+              <w:lastRenderedPageBreak/>
+              <w:t>Optimization work</w:t>
             </w:r>
           </w:p>
         </w:tc>
@@ -4286,32 +4516,58 @@
             <w:tcW w:w="3948" w:type="dxa"/>
           </w:tcPr>
           <w:p>
+            <w:r>
+              <w:t xml:space="preserve">a) Memory profiling and analysis on the framework optimized. </w:t>
+            </w:r>
+          </w:p>
+          <w:p>
+            <w:r>
+              <w:t xml:space="preserve">b) </w:t>
+            </w:r>
+            <w:proofErr w:type="spellStart"/>
+            <w:r>
+              <w:t>Padena</w:t>
+            </w:r>
+            <w:proofErr w:type="spellEnd"/>
+            <w:r>
+              <w:t xml:space="preserve"> memory optimizations. </w:t>
+            </w:r>
+          </w:p>
+          <w:p>
+            <w:r>
+              <w:t xml:space="preserve">c) Sequence optimizations, including non-string and non-character sequences. </w:t>
+            </w:r>
+          </w:p>
+          <w:p>
+            <w:r>
+              <w:t xml:space="preserve">d) </w:t>
+            </w:r>
+            <w:proofErr w:type="spellStart"/>
+            <w:r>
+              <w:t>MUMmer</w:t>
+            </w:r>
+            <w:proofErr w:type="spellEnd"/>
+            <w:r>
+              <w:t xml:space="preserve"> optimization based on</w:t>
+            </w:r>
+            <w:r>
+              <w:t xml:space="preserve"> suffix tree</w:t>
+            </w:r>
+            <w:r>
+              <w:t xml:space="preserve"> and links improved. </w:t>
+            </w:r>
+          </w:p>
+          <w:p>
+            <w:r>
+              <w:t xml:space="preserve">e) Object Model optimizations. </w:t>
+            </w:r>
+          </w:p>
+          <w:p>
             <w:pPr>
               <w:pStyle w:val="BodyText"/>
             </w:pPr>
             <w:r>
-              <w:rPr>
-                <w:b/>
-              </w:rPr>
-              <w:t>MBF</w:t>
-            </w:r>
-            <w:r>
-              <w:t xml:space="preserve"> namespace </w:t>
-            </w:r>
-            <w:r>
-              <w:t xml:space="preserve">is </w:t>
-            </w:r>
-            <w:r>
-              <w:t xml:space="preserve">named </w:t>
-            </w:r>
-            <w:r>
-              <w:rPr>
-                <w:b/>
-              </w:rPr>
-              <w:t>Bio</w:t>
-            </w:r>
-            <w:r>
-              <w:t>.</w:t>
+              <w:t>f) More scenarios for collection of memory and performance profiles.</w:t>
             </w:r>
           </w:p>
         </w:tc>
@@ -4322,8 +4578,19 @@
             <w:tcW w:w="3948" w:type="dxa"/>
           </w:tcPr>
           <w:p>
-            <w:r>
-              <w:t xml:space="preserve">NucmerUtil </w:t>
+            <w:proofErr w:type="spellStart"/>
+            <w:r>
+              <w:t>Padena</w:t>
+            </w:r>
+            <w:proofErr w:type="spellEnd"/>
+            <w:r>
+              <w:t xml:space="preserve"> a</w:t>
+            </w:r>
+            <w:r>
+              <w:t>ssembly</w:t>
+            </w:r>
+            <w:r>
+              <w:t xml:space="preserve"> algorithm</w:t>
             </w:r>
           </w:p>
         </w:tc>
@@ -4332,23 +4599,16 @@
             <w:tcW w:w="3948" w:type="dxa"/>
           </w:tcPr>
           <w:p>
-            <w:pPr>
-              <w:pStyle w:val="BodyText"/>
-            </w:pPr>
-            <w:r>
-              <w:rPr>
-                <w:b/>
-              </w:rPr>
-              <w:t>New</w:t>
-            </w:r>
-            <w:r>
-              <w:t xml:space="preserve"> - Used for Comparative</w:t>
-            </w:r>
-            <w:r>
-              <w:t xml:space="preserve">Util </w:t>
-            </w:r>
-            <w:r>
-              <w:t>step 1. Users can manipulate the data before using it as an input for the next step in the chain.</w:t>
+            <w:r>
+              <w:t xml:space="preserve">Increased capacity to support assembly of large genomes.  Performance improvements to De </w:t>
+            </w:r>
+            <w:proofErr w:type="spellStart"/>
+            <w:r>
+              <w:t>Bruijn</w:t>
+            </w:r>
+            <w:proofErr w:type="spellEnd"/>
+            <w:r>
+              <w:t xml:space="preserve"> graph generation.  </w:t>
             </w:r>
           </w:p>
         </w:tc>
@@ -4360,8 +4620,7 @@
           </w:tcPr>
           <w:p>
             <w:r>
-              <w:lastRenderedPageBreak/>
-              <w:t>Optimization work</w:t>
+              <w:t>Parser and formatter Encoding</w:t>
             </w:r>
           </w:p>
         </w:tc>
@@ -4370,39 +4629,29 @@
             <w:tcW w:w="3948" w:type="dxa"/>
           </w:tcPr>
           <w:p>
-            <w:r>
-              <w:t xml:space="preserve">a) Memory profiling and analysis on the framework optimized. </w:t>
-            </w:r>
-          </w:p>
-          <w:p>
-            <w:r>
-              <w:t xml:space="preserve">b) Padena memory optimizations. </w:t>
-            </w:r>
-          </w:p>
-          <w:p>
-            <w:r>
-              <w:t xml:space="preserve">c) Sequence optimizations, including non-string and non-character sequences. </w:t>
-            </w:r>
-          </w:p>
-          <w:p>
-            <w:r>
-              <w:t>d) MUMmer optimization based on</w:t>
-            </w:r>
-            <w:r>
-              <w:t xml:space="preserve"> suffix tree</w:t>
-            </w:r>
-            <w:r>
-              <w:t xml:space="preserve"> and links improved. </w:t>
-            </w:r>
-          </w:p>
-          <w:p>
-            <w:r>
-              <w:t xml:space="preserve">e) Object Model optimizations. </w:t>
-            </w:r>
-          </w:p>
-          <w:p>
-            <w:r>
-              <w:t>f) More scenarios for collection of memory and performance profiles.</w:t>
+            <w:pPr>
+              <w:pStyle w:val="BodyText"/>
+            </w:pPr>
+            <w:r>
+              <w:rPr>
+                <w:b/>
+              </w:rPr>
+              <w:t>Removed</w:t>
+            </w:r>
+            <w:r>
+              <w:t xml:space="preserve"> - P</w:t>
+            </w:r>
+            <w:r>
+              <w:t>arsers</w:t>
+            </w:r>
+            <w:r>
+              <w:t xml:space="preserve"> and </w:t>
+            </w:r>
+            <w:r>
+              <w:t>formatters no longer take encodings. We removed the whole encoding class</w:t>
+            </w:r>
+            <w:r>
+              <w:t>.</w:t>
             </w:r>
           </w:p>
         </w:tc>
@@ -4413,18 +4662,11 @@
             <w:tcW w:w="3948" w:type="dxa"/>
           </w:tcPr>
           <w:p>
-            <w:pPr>
-              <w:pStyle w:val="BodyText"/>
-            </w:pPr>
-            <w:r>
-              <w:t>Padena a</w:t>
-            </w:r>
-            <w:r>
-              <w:t>ssembly</w:t>
-            </w:r>
-            <w:r>
-              <w:t xml:space="preserve"> algorithm</w:t>
-            </w:r>
+            <w:proofErr w:type="spellStart"/>
+            <w:r>
+              <w:t>RepeatResolutionUtil</w:t>
+            </w:r>
+            <w:proofErr w:type="spellEnd"/>
           </w:p>
         </w:tc>
         <w:tc>
@@ -4434,9 +4676,32 @@
           <w:p>
             <w:pPr>
               <w:pStyle w:val="BodyText"/>
+              <w:rPr>
+                <w:b/>
+              </w:rPr>
             </w:pPr>
             <w:r>
-              <w:t xml:space="preserve">Increased capacity to support assembly of large genomes.  Performance improvements to De Bruijn graph generation.  </w:t>
+              <w:rPr>
+                <w:b/>
+              </w:rPr>
+              <w:t>New</w:t>
+            </w:r>
+            <w:r>
+              <w:t xml:space="preserve"> - Used for </w:t>
+            </w:r>
+            <w:proofErr w:type="spellStart"/>
+            <w:r>
+              <w:t>Comparative</w:t>
+            </w:r>
+            <w:r>
+              <w:t>Util</w:t>
+            </w:r>
+            <w:proofErr w:type="spellEnd"/>
+            <w:r>
+              <w:t xml:space="preserve"> </w:t>
+            </w:r>
+            <w:r>
+              <w:t>step 2. Users can manipulate the data before using it as an input for the next step in the chain.</w:t>
             </w:r>
           </w:p>
         </w:tc>
@@ -4447,12 +4712,11 @@
             <w:tcW w:w="3948" w:type="dxa"/>
           </w:tcPr>
           <w:p>
-            <w:r>
-              <w:t>Padena</w:t>
-            </w:r>
-            <w:r>
-              <w:t>Util</w:t>
-            </w:r>
+            <w:proofErr w:type="spellStart"/>
+            <w:r>
+              <w:t>SAMUtils</w:t>
+            </w:r>
+            <w:proofErr w:type="spellEnd"/>
           </w:p>
         </w:tc>
         <w:tc>
@@ -4464,19 +4728,13 @@
               <w:pStyle w:val="BodyText"/>
             </w:pPr>
             <w:r>
-              <w:t xml:space="preserve">A utility that </w:t>
-            </w:r>
-            <w:r>
-              <w:t xml:space="preserve">defines </w:t>
-            </w:r>
-            <w:r>
-              <w:t>the s</w:t>
-            </w:r>
-            <w:r>
-              <w:t>caffolding</w:t>
-            </w:r>
-            <w:r>
-              <w:t>.</w:t>
+              <w:t xml:space="preserve">A </w:t>
+            </w:r>
+            <w:r>
+              <w:t>sequence coverage analysis</w:t>
+            </w:r>
+            <w:r>
+              <w:t xml:space="preserve"> utility.</w:t>
             </w:r>
           </w:p>
         </w:tc>
@@ -4487,9 +4745,11 @@
             <w:tcW w:w="3948" w:type="dxa"/>
           </w:tcPr>
           <w:p>
-            <w:r>
-              <w:t>Parser and formatter Encoding</w:t>
-            </w:r>
+            <w:proofErr w:type="spellStart"/>
+            <w:r>
+              <w:t>ScaffoldUtil</w:t>
+            </w:r>
+            <w:proofErr w:type="spellEnd"/>
           </w:p>
         </w:tc>
         <w:tc>
@@ -4497,32 +4757,28 @@
             <w:tcW w:w="3948" w:type="dxa"/>
           </w:tcPr>
           <w:p>
-            <w:pPr>
-              <w:pStyle w:val="BodyText"/>
+            <w:r>
               <w:rPr>
                 <w:b/>
               </w:rPr>
-            </w:pPr>
-            <w:r>
-              <w:rPr>
-                <w:b/>
-              </w:rPr>
-              <w:t>Removed</w:t>
-            </w:r>
-            <w:r>
-              <w:t xml:space="preserve"> - P</w:t>
-            </w:r>
-            <w:r>
-              <w:t>arsers</w:t>
-            </w:r>
-            <w:r>
-              <w:t xml:space="preserve"> and </w:t>
-            </w:r>
-            <w:r>
-              <w:t>formatters no longer take encodings. We removed the whole encoding class</w:t>
-            </w:r>
-            <w:r>
-              <w:t>.</w:t>
+              <w:t>New</w:t>
+            </w:r>
+            <w:r>
+              <w:t xml:space="preserve"> - Used for </w:t>
+            </w:r>
+            <w:proofErr w:type="spellStart"/>
+            <w:r>
+              <w:t>Comparative</w:t>
+            </w:r>
+            <w:r>
+              <w:t>Util</w:t>
+            </w:r>
+            <w:proofErr w:type="spellEnd"/>
+            <w:r>
+              <w:t xml:space="preserve"> </w:t>
+            </w:r>
+            <w:r>
+              <w:t>step 5. Users can manipulate the data before using it as an input for the next step in the chain.</w:t>
             </w:r>
           </w:p>
         </w:tc>
@@ -4534,7 +4790,7 @@
           </w:tcPr>
           <w:p>
             <w:r>
-              <w:t>RepeatResolutionUtil</w:t>
+              <w:t>Sequence Object Model</w:t>
             </w:r>
           </w:p>
         </w:tc>
@@ -4543,23 +4799,135 @@
             <w:tcW w:w="3948" w:type="dxa"/>
           </w:tcPr>
           <w:p>
+            <w:r>
+              <w:t xml:space="preserve">a) Re-designed to be much more memory efficient.  </w:t>
+            </w:r>
+          </w:p>
+          <w:p>
+            <w:r>
+              <w:t xml:space="preserve">b) Use of condensed binary representation of DNA, RNA and Proteins rather than text characters. </w:t>
+            </w:r>
+          </w:p>
+          <w:p>
             <w:pPr>
               <w:pStyle w:val="BodyText"/>
             </w:pPr>
             <w:r>
+              <w:t xml:space="preserve">c) Improved the capacity by using </w:t>
+            </w:r>
+            <w:proofErr w:type="spellStart"/>
+            <w:r>
               <w:rPr>
                 <w:b/>
               </w:rPr>
-              <w:t>New</w:t>
-            </w:r>
-            <w:r>
-              <w:t xml:space="preserve"> - Used for Comparative</w:t>
-            </w:r>
-            <w:r>
-              <w:t xml:space="preserve">Util </w:t>
-            </w:r>
-            <w:r>
-              <w:t>step 2. Users can manipulate the data before using it as an input for the next step in the chain.</w:t>
+              <w:t>IEnumerable</w:t>
+            </w:r>
+            <w:proofErr w:type="spellEnd"/>
+            <w:r>
+              <w:rPr>
+                <w:b/>
+              </w:rPr>
+              <w:t>&lt;byte</w:t>
+            </w:r>
+            <w:r>
+              <w:t xml:space="preserve">&gt;. </w:t>
+            </w:r>
+            <w:r>
+              <w:rPr>
+                <w:b/>
+              </w:rPr>
+              <w:t>Dictionary</w:t>
+            </w:r>
+            <w:r>
+              <w:t xml:space="preserve"> and </w:t>
+            </w:r>
+            <w:proofErr w:type="spellStart"/>
+            <w:r>
+              <w:rPr>
+                <w:b/>
+              </w:rPr>
+              <w:t>hashset</w:t>
+            </w:r>
+            <w:proofErr w:type="spellEnd"/>
+            <w:r>
+              <w:t xml:space="preserve"> </w:t>
+            </w:r>
+            <w:r>
+              <w:t xml:space="preserve">are </w:t>
+            </w:r>
+            <w:r>
+              <w:t xml:space="preserve">used to store </w:t>
+            </w:r>
+            <w:r>
+              <w:t>items</w:t>
+            </w:r>
+            <w:r>
+              <w:t xml:space="preserve"> such as ambiguous alphabets.</w:t>
+            </w:r>
+          </w:p>
+          <w:p>
+            <w:pPr>
+              <w:pStyle w:val="BodyText"/>
+            </w:pPr>
+            <w:r>
+              <w:t>d) More efficient implementation of encodings.</w:t>
+            </w:r>
+          </w:p>
+          <w:p>
+            <w:pPr>
+              <w:pStyle w:val="BodyText"/>
+            </w:pPr>
+            <w:r>
+              <w:t xml:space="preserve">e) </w:t>
+            </w:r>
+            <w:proofErr w:type="gramStart"/>
+            <w:r>
+              <w:t>encoding</w:t>
+            </w:r>
+            <w:proofErr w:type="gramEnd"/>
+            <w:r>
+              <w:t xml:space="preserve"> removed from sequence object model (parsers and formatters).</w:t>
+            </w:r>
+          </w:p>
+          <w:p>
+            <w:pPr>
+              <w:pStyle w:val="BodyText"/>
+            </w:pPr>
+            <w:r>
+              <w:t>f) C</w:t>
+            </w:r>
+            <w:r>
+              <w:t xml:space="preserve">hanges to use </w:t>
+            </w:r>
+            <w:proofErr w:type="spellStart"/>
+            <w:proofErr w:type="gramStart"/>
+            <w:r>
+              <w:rPr>
+                <w:b/>
+              </w:rPr>
+              <w:t>ISequence</w:t>
+            </w:r>
+            <w:proofErr w:type="spellEnd"/>
+            <w:r>
+              <w:t xml:space="preserve"> :</w:t>
+            </w:r>
+            <w:proofErr w:type="gramEnd"/>
+            <w:r>
+              <w:t xml:space="preserve"> </w:t>
+            </w:r>
+            <w:proofErr w:type="spellStart"/>
+            <w:r>
+              <w:rPr>
+                <w:b/>
+              </w:rPr>
+              <w:t>IList</w:t>
+            </w:r>
+            <w:proofErr w:type="spellEnd"/>
+            <w:r>
+              <w:rPr>
+                <w:b/>
+              </w:rPr>
+              <w:t>&lt;byte&gt;.</w:t>
             </w:r>
           </w:p>
         </w:tc>
@@ -4570,8 +4938,11 @@
             <w:tcW w:w="3948" w:type="dxa"/>
           </w:tcPr>
           <w:p>
-            <w:r>
-              <w:t>SAMUtils</w:t>
+            <w:pPr>
+              <w:pStyle w:val="BodyText"/>
+            </w:pPr>
+            <w:r>
+              <w:t>Data Virtualization</w:t>
             </w:r>
           </w:p>
         </w:tc>
@@ -4580,14 +4951,14 @@
             <w:tcW w:w="3948" w:type="dxa"/>
           </w:tcPr>
           <w:p>
-            <w:r>
-              <w:t xml:space="preserve">A </w:t>
-            </w:r>
-            <w:r>
-              <w:t>sequence coverage analysis</w:t>
-            </w:r>
-            <w:r>
-              <w:t xml:space="preserve"> utility.</w:t>
+            <w:pPr>
+              <w:pStyle w:val="BodyText"/>
+            </w:pPr>
+            <w:r>
+              <w:rPr>
+                <w:b/>
+              </w:rPr>
+              <w:t>Removed</w:t>
             </w:r>
           </w:p>
         </w:tc>
@@ -4598,9 +4969,9 @@
             <w:tcW w:w="3948" w:type="dxa"/>
           </w:tcPr>
           <w:p>
-            <w:r>
-              <w:t>ScaffoldUtil</w:t>
-            </w:r>
+            <w:pPr>
+              <w:pStyle w:val="BodyText"/>
+            </w:pPr>
           </w:p>
         </w:tc>
         <w:tc>
@@ -4611,171 +4982,6 @@
             <w:pPr>
               <w:pStyle w:val="BodyText"/>
             </w:pPr>
-            <w:r>
-              <w:rPr>
-                <w:b/>
-              </w:rPr>
-              <w:t>New</w:t>
-            </w:r>
-            <w:r>
-              <w:t xml:space="preserve"> - Used for Comparative</w:t>
-            </w:r>
-            <w:r>
-              <w:t xml:space="preserve">Util </w:t>
-            </w:r>
-            <w:r>
-              <w:t>step 5. Users can manipulate the data before using it as an input for the next step in the chain.</w:t>
-            </w:r>
-          </w:p>
-        </w:tc>
-      </w:tr>
-      <w:tr>
-        <w:tc>
-          <w:tcPr>
-            <w:tcW w:w="3948" w:type="dxa"/>
-          </w:tcPr>
-          <w:p>
-            <w:pPr>
-              <w:pStyle w:val="BodyText"/>
-            </w:pPr>
-            <w:r>
-              <w:t>Sequence Object Model</w:t>
-            </w:r>
-          </w:p>
-        </w:tc>
-        <w:tc>
-          <w:tcPr>
-            <w:tcW w:w="3948" w:type="dxa"/>
-          </w:tcPr>
-          <w:p>
-            <w:r>
-              <w:t xml:space="preserve">a) Re-designed to be much more memory efficient.  </w:t>
-            </w:r>
-          </w:p>
-          <w:p>
-            <w:r>
-              <w:t xml:space="preserve">b) Use of condensed binary representation of DNA, RNA and Proteins rather than text characters. </w:t>
-            </w:r>
-          </w:p>
-          <w:p>
-            <w:pPr>
-              <w:pStyle w:val="BodyText"/>
-            </w:pPr>
-            <w:r>
-              <w:t xml:space="preserve">c) Improved the capacity by using </w:t>
-            </w:r>
-            <w:r>
-              <w:rPr>
-                <w:b/>
-              </w:rPr>
-              <w:t>IEnumerable&lt;byte</w:t>
-            </w:r>
-            <w:r>
-              <w:t xml:space="preserve">&gt;. </w:t>
-            </w:r>
-            <w:r>
-              <w:rPr>
-                <w:b/>
-              </w:rPr>
-              <w:t>Dictionary</w:t>
-            </w:r>
-            <w:r>
-              <w:t xml:space="preserve"> and </w:t>
-            </w:r>
-            <w:r>
-              <w:rPr>
-                <w:b/>
-              </w:rPr>
-              <w:t>hashset</w:t>
-            </w:r>
-            <w:r>
-              <w:t xml:space="preserve"> </w:t>
-            </w:r>
-            <w:r>
-              <w:t xml:space="preserve">are </w:t>
-            </w:r>
-            <w:r>
-              <w:t xml:space="preserve">used to store </w:t>
-            </w:r>
-            <w:r>
-              <w:t>items</w:t>
-            </w:r>
-            <w:r>
-              <w:t xml:space="preserve"> such as ambiguous alphabets.</w:t>
-            </w:r>
-          </w:p>
-          <w:p>
-            <w:pPr>
-              <w:pStyle w:val="BodyText"/>
-            </w:pPr>
-            <w:r>
-              <w:t>d) More efficient implementation of encodings.</w:t>
-            </w:r>
-          </w:p>
-          <w:p>
-            <w:pPr>
-              <w:pStyle w:val="BodyText"/>
-            </w:pPr>
-            <w:r>
-              <w:t>e) encoding removed from sequence object model (parsers and formatters).</w:t>
-            </w:r>
-          </w:p>
-          <w:p>
-            <w:pPr>
-              <w:pStyle w:val="BodyText"/>
-            </w:pPr>
-            <w:r>
-              <w:t>f) C</w:t>
-            </w:r>
-            <w:r>
-              <w:t xml:space="preserve">hanges to use </w:t>
-            </w:r>
-            <w:r>
-              <w:rPr>
-                <w:b/>
-              </w:rPr>
-              <w:t>ISequence</w:t>
-            </w:r>
-            <w:r>
-              <w:t xml:space="preserve"> : </w:t>
-            </w:r>
-            <w:r>
-              <w:rPr>
-                <w:b/>
-              </w:rPr>
-              <w:t>IList&lt;byte&gt;.</w:t>
-            </w:r>
-          </w:p>
-        </w:tc>
-      </w:tr>
-      <w:tr>
-        <w:tc>
-          <w:tcPr>
-            <w:tcW w:w="3948" w:type="dxa"/>
-          </w:tcPr>
-          <w:p>
-            <w:pPr>
-              <w:pStyle w:val="BodyText"/>
-            </w:pPr>
-            <w:r>
-              <w:t>Data Virtualization</w:t>
-            </w:r>
-          </w:p>
-        </w:tc>
-        <w:tc>
-          <w:tcPr>
-            <w:tcW w:w="3948" w:type="dxa"/>
-          </w:tcPr>
-          <w:p>
-            <w:pPr>
-              <w:pStyle w:val="BodyText"/>
-            </w:pPr>
-            <w:r>
-              <w:rPr>
-                <w:b/>
-              </w:rPr>
-              <w:t>Removed</w:t>
-            </w:r>
           </w:p>
         </w:tc>
       </w:tr>
@@ -4805,8 +5011,13 @@
         <w:t xml:space="preserve">for utilities </w:t>
       </w:r>
       <w:r>
-        <w:t>can be found in the same folder as the utility source code at ..</w:t>
-      </w:r>
+        <w:t xml:space="preserve">can be found in the same folder as the utility source code </w:t>
+      </w:r>
+      <w:proofErr w:type="gramStart"/>
+      <w:r>
+        <w:t>at ..</w:t>
+      </w:r>
+      <w:proofErr w:type="gramEnd"/>
       <w:r>
         <w:t>\</w:t>
       </w:r>
@@ -4887,7 +5098,15 @@
         <w:t xml:space="preserve"> </w:t>
       </w:r>
       <w:r>
-        <w:t xml:space="preserve">How to Install </w:t>
+        <w:t xml:space="preserve">How to </w:t>
+      </w:r>
+      <w:proofErr w:type="gramStart"/>
+      <w:r>
+        <w:t>Install</w:t>
+      </w:r>
+      <w:proofErr w:type="gramEnd"/>
+      <w:r>
+        <w:t xml:space="preserve"> </w:t>
       </w:r>
       <w:r>
         <w:t>.NET Bio</w:t>
@@ -5191,8 +5410,13 @@
       <w:r>
         <w:t xml:space="preserve">project periodically posts stable snapshots of the source tree to </w:t>
       </w:r>
-      <w:r>
-        <w:t xml:space="preserve">Codeplex at </w:t>
+      <w:proofErr w:type="spellStart"/>
+      <w:r>
+        <w:t>Codeplex</w:t>
+      </w:r>
+      <w:proofErr w:type="spellEnd"/>
+      <w:r>
+        <w:t xml:space="preserve"> at </w:t>
       </w:r>
       <w:hyperlink r:id="rId38" w:history="1">
         <w:r>
@@ -5250,7 +5474,15 @@
         <w:t>Complete</w:t>
       </w:r>
       <w:r>
-        <w:t xml:space="preserve"> install option to install the software development kit (SDK) provided on Codeplex. This option installs everything that you need to implement </w:t>
+        <w:t xml:space="preserve"> install option to install the software development kit (SDK) provided on </w:t>
+      </w:r>
+      <w:proofErr w:type="spellStart"/>
+      <w:r>
+        <w:t>Codeplex</w:t>
+      </w:r>
+      <w:proofErr w:type="spellEnd"/>
+      <w:r>
+        <w:t xml:space="preserve">. This option installs everything that you need to implement </w:t>
       </w:r>
       <w:r>
         <w:t>.NET Bio</w:t>
@@ -5306,13 +5538,29 @@
         <w:pStyle w:val="BodyText"/>
       </w:pPr>
       <w:r>
-        <w:t xml:space="preserve">Simply register on CodePlex to exercise either of these options. </w:t>
-      </w:r>
-      <w:r>
-        <w:t xml:space="preserve">You do not need committer or contributor status for such downloads, the </w:t>
-      </w:r>
-      <w:r>
-        <w:t xml:space="preserve">downloads </w:t>
+        <w:t xml:space="preserve">Simply register on </w:t>
+      </w:r>
+      <w:proofErr w:type="spellStart"/>
+      <w:r>
+        <w:t>CodePlex</w:t>
+      </w:r>
+      <w:proofErr w:type="spellEnd"/>
+      <w:r>
+        <w:t xml:space="preserve"> to exercise either of these options. </w:t>
+      </w:r>
+      <w:r>
+        <w:t xml:space="preserve">You do not need committer or contributor status for such downloads, </w:t>
+      </w:r>
+      <w:proofErr w:type="gramStart"/>
+      <w:r>
+        <w:t xml:space="preserve">the </w:t>
+      </w:r>
+      <w:r>
+        <w:t>downloads</w:t>
+      </w:r>
+      <w:proofErr w:type="gramEnd"/>
+      <w:r>
+        <w:t xml:space="preserve"> </w:t>
       </w:r>
       <w:r>
         <w:t>are available to any interested user.</w:t>
@@ -5520,12 +5768,14 @@
       <w:r>
         <w:t xml:space="preserve">: Select </w:t>
       </w:r>
+      <w:proofErr w:type="gramStart"/>
       <w:r>
         <w:rPr>
           <w:b/>
         </w:rPr>
         <w:t>Complete</w:t>
       </w:r>
+      <w:proofErr w:type="gramEnd"/>
       <w:r>
         <w:t xml:space="preserve"> install to install the SDK.</w:t>
       </w:r>
@@ -5746,8 +5996,13 @@
         <w:ind w:left="720" w:firstLine="360"/>
       </w:pPr>
       <w:r>
-        <w:t>\ComparativeUtil</w:t>
-      </w:r>
+        <w:t>\</w:t>
+      </w:r>
+      <w:proofErr w:type="spellStart"/>
+      <w:r>
+        <w:t>ComparativeUtil</w:t>
+      </w:r>
+      <w:proofErr w:type="spellEnd"/>
     </w:p>
     <w:p>
       <w:pPr>
@@ -5757,9 +6012,11 @@
       <w:r>
         <w:t>\</w:t>
       </w:r>
+      <w:proofErr w:type="spellStart"/>
       <w:r>
         <w:t>ConsensusUtil</w:t>
       </w:r>
+      <w:proofErr w:type="spellEnd"/>
     </w:p>
     <w:p>
       <w:pPr>
@@ -5767,8 +6024,13 @@
         <w:ind w:left="720" w:firstLine="360"/>
       </w:pPr>
       <w:r>
-        <w:t>\IronPython</w:t>
-      </w:r>
+        <w:t>\</w:t>
+      </w:r>
+      <w:proofErr w:type="spellStart"/>
+      <w:r>
+        <w:t>IronPython</w:t>
+      </w:r>
+      <w:proofErr w:type="spellEnd"/>
     </w:p>
     <w:p>
       <w:pPr>
@@ -5778,9 +6040,11 @@
       <w:r>
         <w:t>\</w:t>
       </w:r>
+      <w:proofErr w:type="spellStart"/>
       <w:r>
         <w:t>LayoutRefinementUtil</w:t>
       </w:r>
+      <w:proofErr w:type="spellEnd"/>
     </w:p>
     <w:p>
       <w:pPr>
@@ -5790,9 +6054,11 @@
       <w:r>
         <w:t>\</w:t>
       </w:r>
+      <w:proofErr w:type="spellStart"/>
       <w:r>
         <w:t>LISUtil</w:t>
       </w:r>
+      <w:proofErr w:type="spellEnd"/>
     </w:p>
     <w:p>
       <w:pPr>
@@ -5802,8 +6068,13 @@
       <w:r>
         <w:t>\</w:t>
       </w:r>
-      <w:r>
-        <w:t xml:space="preserve">MumUtil </w:t>
+      <w:proofErr w:type="spellStart"/>
+      <w:r>
+        <w:t>MumUtil</w:t>
+      </w:r>
+      <w:proofErr w:type="spellEnd"/>
+      <w:r>
+        <w:t xml:space="preserve"> </w:t>
       </w:r>
     </w:p>
     <w:p>
@@ -5814,9 +6085,11 @@
       <w:r>
         <w:t>\</w:t>
       </w:r>
+      <w:proofErr w:type="spellStart"/>
       <w:r>
         <w:t>NucmerUtil</w:t>
       </w:r>
+      <w:proofErr w:type="spellEnd"/>
     </w:p>
     <w:p>
       <w:pPr>
@@ -5826,9 +6099,11 @@
       <w:r>
         <w:t>\</w:t>
       </w:r>
+      <w:proofErr w:type="spellStart"/>
       <w:r>
         <w:t>PadenaUtil</w:t>
       </w:r>
+      <w:proofErr w:type="spellEnd"/>
     </w:p>
     <w:p>
       <w:pPr>
@@ -5838,9 +6113,11 @@
       <w:r>
         <w:t>\</w:t>
       </w:r>
+      <w:proofErr w:type="spellStart"/>
       <w:r>
         <w:t>ReadSimulator</w:t>
       </w:r>
+      <w:proofErr w:type="spellEnd"/>
     </w:p>
     <w:p>
       <w:pPr>
@@ -5850,9 +6127,11 @@
       <w:r>
         <w:t>\</w:t>
       </w:r>
+      <w:proofErr w:type="spellStart"/>
       <w:r>
         <w:t>RepeatResolutionUtil</w:t>
       </w:r>
+      <w:proofErr w:type="spellEnd"/>
     </w:p>
     <w:p>
       <w:pPr>
@@ -5862,9 +6141,11 @@
       <w:r>
         <w:t>\</w:t>
       </w:r>
+      <w:proofErr w:type="spellStart"/>
       <w:r>
         <w:t>SAMUtils</w:t>
       </w:r>
+      <w:proofErr w:type="spellEnd"/>
     </w:p>
     <w:p>
       <w:pPr>
@@ -5874,9 +6155,11 @@
       <w:r>
         <w:t>\</w:t>
       </w:r>
+      <w:proofErr w:type="spellStart"/>
       <w:r>
         <w:t>ScaffoldUtil</w:t>
       </w:r>
+      <w:proofErr w:type="spellEnd"/>
     </w:p>
     <w:p>
       <w:pPr>
@@ -5884,8 +6167,13 @@
         <w:ind w:left="1080"/>
       </w:pPr>
       <w:r>
-        <w:t>\TridentWorkflows</w:t>
-      </w:r>
+        <w:t>\</w:t>
+      </w:r>
+      <w:proofErr w:type="spellStart"/>
+      <w:r>
+        <w:t>TridentWorkflows</w:t>
+      </w:r>
+      <w:proofErr w:type="spellEnd"/>
     </w:p>
     <w:p>
       <w:pPr>
@@ -5918,9 +6206,11 @@
       <w:pPr>
         <w:pStyle w:val="BodyTextIndent2"/>
       </w:pPr>
+      <w:proofErr w:type="spellStart"/>
       <w:r>
         <w:t>Committer_Guide</w:t>
       </w:r>
+      <w:proofErr w:type="spellEnd"/>
     </w:p>
     <w:p>
       <w:pPr>
@@ -5951,12 +6241,14 @@
       <w:pPr>
         <w:pStyle w:val="BodyTextIndent2"/>
       </w:pPr>
+      <w:proofErr w:type="spellStart"/>
       <w:r>
         <w:t>Becoming</w:t>
       </w:r>
       <w:r>
         <w:t>_A_Committer</w:t>
       </w:r>
+      <w:proofErr w:type="spellEnd"/>
     </w:p>
     <w:p>
       <w:pPr>
@@ -6000,8 +6292,13 @@
       <w:pPr>
         <w:pStyle w:val="BodyTextIndent2"/>
       </w:pPr>
-      <w:r>
-        <w:t>IronPython_Programming Guide.docx</w:t>
+      <w:proofErr w:type="spellStart"/>
+      <w:r>
+        <w:t>IronPython_Programming</w:t>
+      </w:r>
+      <w:proofErr w:type="spellEnd"/>
+      <w:r>
+        <w:t xml:space="preserve"> Guide.docx</w:t>
       </w:r>
     </w:p>
     <w:p>
@@ -6053,7 +6350,15 @@
         <w:t>to appear in</w:t>
       </w:r>
       <w:r>
-        <w:t xml:space="preserve"> the Intellisense </w:t>
+        <w:t xml:space="preserve"> the </w:t>
+      </w:r>
+      <w:proofErr w:type="spellStart"/>
+      <w:r>
+        <w:t>Intellisense</w:t>
+      </w:r>
+      <w:proofErr w:type="spellEnd"/>
+      <w:r>
+        <w:t xml:space="preserve"> </w:t>
       </w:r>
       <w:r>
         <w:t>pop ups</w:t>
@@ -6228,7 +6533,11 @@
         <w:t>ersions can be installed side-by-side.</w:t>
       </w:r>
       <w:r>
-        <w:t xml:space="preserve"> Likewise if you are migrating from Microsoft Biology Foundation </w:t>
+        <w:t xml:space="preserve"> </w:t>
+      </w:r>
+      <w:proofErr w:type="gramStart"/>
+      <w:r>
+        <w:t xml:space="preserve">Likewise if you are migrating from Microsoft Biology Foundation </w:t>
       </w:r>
       <w:r>
         <w:t xml:space="preserve">(MBF) </w:t>
@@ -6242,6 +6551,7 @@
       <w:r>
         <w:t xml:space="preserve"> Framework.</w:t>
       </w:r>
+      <w:proofErr w:type="gramEnd"/>
     </w:p>
     <w:p>
       <w:pPr>
@@ -6253,9 +6563,11 @@
       <w:r>
         <w:t xml:space="preserve"> of MBF</w:t>
       </w:r>
+      <w:proofErr w:type="gramStart"/>
       <w:r>
         <w:t>:</w:t>
       </w:r>
+      <w:proofErr w:type="gramEnd"/>
       <w:r>
         <w:br/>
         <w:t xml:space="preserve">v0.2 (Beta), </w:t>
@@ -6266,7 +6578,15 @@
       </w:r>
       <w:r>
         <w:br/>
-        <w:t>v2.1 (Dev Preview).</w:t>
+        <w:t>v2.1 (</w:t>
+      </w:r>
+      <w:proofErr w:type="spellStart"/>
+      <w:r>
+        <w:t>Dev</w:t>
+      </w:r>
+      <w:proofErr w:type="spellEnd"/>
+      <w:r>
+        <w:t xml:space="preserve"> Preview).</w:t>
       </w:r>
     </w:p>
     <w:p>
@@ -6402,7 +6722,15 @@
         <w:pStyle w:val="BodyText"/>
       </w:pPr>
       <w:r>
-        <w:t>The following dll versioning conventions are observed:</w:t>
+        <w:t xml:space="preserve">The following </w:t>
+      </w:r>
+      <w:proofErr w:type="spellStart"/>
+      <w:r>
+        <w:t>dll</w:t>
+      </w:r>
+      <w:proofErr w:type="spellEnd"/>
+      <w:r>
+        <w:t xml:space="preserve"> versioning conventions are observed:</w:t>
       </w:r>
     </w:p>
     <w:p>
@@ -6459,7 +6787,15 @@
         <w:t xml:space="preserve"> example,</w:t>
       </w:r>
       <w:r>
-        <w:t xml:space="preserve"> MyProduct v3.0 can have DLL’</w:t>
+        <w:t xml:space="preserve"> </w:t>
+      </w:r>
+      <w:proofErr w:type="spellStart"/>
+      <w:r>
+        <w:t>MyProduct</w:t>
+      </w:r>
+      <w:proofErr w:type="spellEnd"/>
+      <w:r>
+        <w:t xml:space="preserve"> v3.0 can have DLL’</w:t>
       </w:r>
       <w:r>
         <w:t>s which are v1.0 / v5.0.</w:t>
@@ -7075,6 +7411,7 @@
                                       <w:szCs w:val="16"/>
                                     </w:rPr>
                                   </w:pPr>
+                                  <w:proofErr w:type="spellStart"/>
                                   <w:r>
                                     <w:rPr>
                                       <w:rFonts w:cstheme="minorHAnsi"/>
@@ -7083,6 +7420,7 @@
                                     </w:rPr>
                                     <w:t>BIO.Web</w:t>
                                   </w:r>
+                                  <w:proofErr w:type="spellEnd"/>
                                 </w:p>
                                 <w:p>
                                   <w:pPr>
@@ -7222,6 +7560,7 @@
                                       <w:szCs w:val="16"/>
                                     </w:rPr>
                                   </w:pPr>
+                                  <w:proofErr w:type="spellStart"/>
                                   <w:r>
                                     <w:rPr>
                                       <w:rFonts w:cstheme="minorHAnsi"/>
@@ -7230,6 +7569,7 @@
                                     </w:rPr>
                                     <w:t>BIO.Algorithms</w:t>
                                   </w:r>
+                                  <w:proofErr w:type="spellEnd"/>
                                 </w:p>
                                 <w:p>
                                   <w:pPr>
@@ -7664,6 +8004,7 @@
       <w:pPr>
         <w:pStyle w:val="BulletList"/>
       </w:pPr>
+      <w:proofErr w:type="spellStart"/>
       <w:r>
         <w:rPr>
           <w:b/>
@@ -7676,14 +8017,24 @@
         </w:rPr>
         <w:t>.Web</w:t>
       </w:r>
-      <w:r>
-        <w:t>: Web services interface for connecting object model to various web-based components.  BLAST and ClustalW are default implementations.</w:t>
+      <w:proofErr w:type="spellEnd"/>
+      <w:r>
+        <w:t xml:space="preserve">: Web services interface for connecting object model to various web-based components.  BLAST and </w:t>
+      </w:r>
+      <w:proofErr w:type="spellStart"/>
+      <w:r>
+        <w:t>ClustalW</w:t>
+      </w:r>
+      <w:proofErr w:type="spellEnd"/>
+      <w:r>
+        <w:t xml:space="preserve"> are default implementations.</w:t>
       </w:r>
     </w:p>
     <w:p>
       <w:pPr>
         <w:pStyle w:val="BulletList"/>
       </w:pPr>
+      <w:proofErr w:type="spellStart"/>
       <w:r>
         <w:rPr>
           <w:b/>
@@ -7696,6 +8047,7 @@
         </w:rPr>
         <w:t>.Algorithms</w:t>
       </w:r>
+      <w:proofErr w:type="spellEnd"/>
       <w:r>
         <w:t>: Algorithms for translation, pair-wise and multi-sequence alignment, and sequence assembly.</w:t>
       </w:r>
@@ -7985,6 +8337,7 @@
                                         <w:szCs w:val="18"/>
                                       </w:rPr>
                                     </w:pPr>
+                                    <w:proofErr w:type="gramStart"/>
                                     <w:r>
                                       <w:rPr>
                                         <w:rFonts w:ascii="Arial" w:hAnsi="Arial" w:cs="Arial"/>
@@ -7993,6 +8346,7 @@
                                       </w:rPr>
                                       <w:t>application</w:t>
                                     </w:r>
+                                    <w:proofErr w:type="gramEnd"/>
                                   </w:p>
                                 </w:txbxContent>
                               </wps:txbx>
@@ -8715,10 +9069,10 @@
       </w:pPr>
       <w:r>
         <w:object w:dxaOrig="7387" w:dyaOrig="4479">
-          <v:shape id="_x0000_i1027" type="#_x0000_t75" style="width:369pt;height:224.25pt" o:ole="">
+          <v:shape id="_x0000_i1027" type="#_x0000_t75" style="width:369.1pt;height:224.3pt" o:ole="">
             <v:imagedata r:id="rId41" o:title=""/>
           </v:shape>
-          <o:OLEObject Type="Embed" ProgID="Visio.Drawing.11" ShapeID="_x0000_i1027" DrawAspect="Content" ObjectID="_1379267755" r:id="rId42"/>
+          <o:OLEObject Type="Embed" ProgID="Visio.Drawing.11" ShapeID="_x0000_i1027" DrawAspect="Content" ObjectID="_1382182309" r:id="rId42"/>
         </w:object>
       </w:r>
     </w:p>
@@ -8847,7 +9201,11 @@
         <w:t xml:space="preserve"> or</w:t>
       </w:r>
       <w:r>
-        <w:t xml:space="preserve"> in the </w:t>
+        <w:t xml:space="preserve"> in </w:t>
+      </w:r>
+      <w:proofErr w:type="gramStart"/>
+      <w:r>
+        <w:t xml:space="preserve">the </w:t>
       </w:r>
       <w:r>
         <w:rPr>
@@ -8867,6 +9225,7 @@
       <w:r>
         <w:t>.</w:t>
       </w:r>
+      <w:proofErr w:type="gramEnd"/>
     </w:p>
     <w:p>
       <w:pPr>
@@ -9079,8 +9438,13 @@
         <w:t>The following parsers and formatters are included in the deployed project</w:t>
       </w:r>
       <w:r>
-        <w:t xml:space="preserve"> types (at ..</w:t>
-      </w:r>
+        <w:t xml:space="preserve"> types (</w:t>
+      </w:r>
+      <w:proofErr w:type="gramStart"/>
+      <w:r>
+        <w:t>at ..</w:t>
+      </w:r>
+      <w:proofErr w:type="gramEnd"/>
       <w:r>
         <w:t>\</w:t>
       </w:r>
@@ -9170,9 +9534,11 @@
             <w:tcW w:w="2759" w:type="dxa"/>
           </w:tcPr>
           <w:p>
+            <w:proofErr w:type="spellStart"/>
             <w:r>
               <w:t>FastA</w:t>
             </w:r>
+            <w:proofErr w:type="spellEnd"/>
           </w:p>
         </w:tc>
         <w:tc>
@@ -9208,8 +9574,13 @@
             <w:tcW w:w="2759" w:type="dxa"/>
           </w:tcPr>
           <w:p>
-            <w:r>
-              <w:t xml:space="preserve">FastQ </w:t>
+            <w:proofErr w:type="spellStart"/>
+            <w:r>
+              <w:t>FastQ</w:t>
+            </w:r>
+            <w:proofErr w:type="spellEnd"/>
+            <w:r>
+              <w:t xml:space="preserve"> </w:t>
             </w:r>
           </w:p>
         </w:tc>
@@ -9246,9 +9617,11 @@
             <w:tcW w:w="2759" w:type="dxa"/>
           </w:tcPr>
           <w:p>
+            <w:proofErr w:type="spellStart"/>
             <w:r>
               <w:t>GenBank</w:t>
             </w:r>
+            <w:proofErr w:type="spellEnd"/>
           </w:p>
         </w:tc>
         <w:tc>
@@ -9322,9 +9695,11 @@
             <w:tcW w:w="2759" w:type="dxa"/>
           </w:tcPr>
           <w:p>
+            <w:proofErr w:type="spellStart"/>
             <w:r>
               <w:t>Newick</w:t>
             </w:r>
+            <w:proofErr w:type="spellEnd"/>
           </w:p>
         </w:tc>
         <w:tc>
@@ -9348,9 +9723,11 @@
             <w:pPr>
               <w:pStyle w:val="BodyText"/>
             </w:pPr>
+            <w:proofErr w:type="spellStart"/>
             <w:r>
               <w:t>Phylogenetics</w:t>
             </w:r>
+            <w:proofErr w:type="spellEnd"/>
           </w:p>
         </w:tc>
       </w:tr>
@@ -9398,9 +9775,11 @@
             <w:tcW w:w="2759" w:type="dxa"/>
           </w:tcPr>
           <w:p>
+            <w:proofErr w:type="spellStart"/>
             <w:r>
               <w:t>Phylip</w:t>
             </w:r>
+            <w:proofErr w:type="spellEnd"/>
           </w:p>
         </w:tc>
         <w:tc>
@@ -9424,9 +9803,11 @@
             <w:pPr>
               <w:pStyle w:val="BodyText"/>
             </w:pPr>
+            <w:proofErr w:type="spellStart"/>
             <w:r>
               <w:t>Phylogenetics</w:t>
             </w:r>
+            <w:proofErr w:type="spellEnd"/>
           </w:p>
         </w:tc>
       </w:tr>
@@ -9512,9 +9893,11 @@
             <w:tcW w:w="2759" w:type="dxa"/>
           </w:tcPr>
           <w:p>
+            <w:proofErr w:type="spellStart"/>
             <w:r>
               <w:t>ClustalW</w:t>
             </w:r>
+            <w:proofErr w:type="spellEnd"/>
           </w:p>
         </w:tc>
         <w:tc>
@@ -9553,9 +9936,19 @@
             <w:pPr>
               <w:pStyle w:val="BodyText"/>
             </w:pPr>
-            <w:r>
-              <w:t>snpParser and SimplesnpParser</w:t>
-            </w:r>
+            <w:proofErr w:type="spellStart"/>
+            <w:r>
+              <w:t>snpParser</w:t>
+            </w:r>
+            <w:proofErr w:type="spellEnd"/>
+            <w:r>
+              <w:t xml:space="preserve"> and </w:t>
+            </w:r>
+            <w:proofErr w:type="spellStart"/>
+            <w:r>
+              <w:t>SimplesnpParser</w:t>
+            </w:r>
+            <w:proofErr w:type="spellEnd"/>
           </w:p>
         </w:tc>
         <w:tc>
@@ -9687,57 +10080,71 @@
             <w:pPr>
               <w:pStyle w:val="BodyText"/>
             </w:pPr>
+            <w:proofErr w:type="spellStart"/>
             <w:r>
               <w:t>XsvTextReader</w:t>
             </w:r>
+            <w:proofErr w:type="spellEnd"/>
           </w:p>
           <w:p>
             <w:pPr>
               <w:pStyle w:val="BodyText"/>
             </w:pPr>
+            <w:proofErr w:type="spellStart"/>
             <w:r>
               <w:t>XsvSparseReader</w:t>
             </w:r>
+            <w:proofErr w:type="spellEnd"/>
           </w:p>
           <w:p>
             <w:pPr>
               <w:pStyle w:val="BodyText"/>
             </w:pPr>
+            <w:proofErr w:type="spellStart"/>
             <w:r>
               <w:t>XsvSparseParser</w:t>
             </w:r>
+            <w:proofErr w:type="spellEnd"/>
           </w:p>
           <w:p>
             <w:pPr>
               <w:pStyle w:val="BodyText"/>
             </w:pPr>
+            <w:proofErr w:type="spellStart"/>
             <w:r>
               <w:t>XsvSparseFormatter</w:t>
             </w:r>
+            <w:proofErr w:type="spellEnd"/>
           </w:p>
           <w:p>
             <w:pPr>
               <w:pStyle w:val="BodyText"/>
             </w:pPr>
+            <w:proofErr w:type="spellStart"/>
             <w:r>
               <w:t>XsvSnpReader</w:t>
             </w:r>
+            <w:proofErr w:type="spellEnd"/>
           </w:p>
           <w:p>
             <w:pPr>
               <w:pStyle w:val="BodyText"/>
             </w:pPr>
+            <w:proofErr w:type="spellStart"/>
             <w:r>
               <w:t>XsvContigParser</w:t>
             </w:r>
+            <w:proofErr w:type="spellEnd"/>
           </w:p>
           <w:p>
             <w:pPr>
               <w:pStyle w:val="BodyText"/>
             </w:pPr>
+            <w:proofErr w:type="spellStart"/>
             <w:r>
               <w:t>XsvContigFormatter</w:t>
             </w:r>
+            <w:proofErr w:type="spellEnd"/>
           </w:p>
         </w:tc>
       </w:tr>
@@ -9841,6 +10248,7 @@
             <w:r>
               <w:t>\</w:t>
             </w:r>
+            <w:proofErr w:type="spellStart"/>
             <w:r>
               <w:t>Bio.</w:t>
             </w:r>
@@ -9850,6 +10258,7 @@
             <w:r>
               <w:t>ServiceHandlers</w:t>
             </w:r>
+            <w:proofErr w:type="spellEnd"/>
           </w:p>
         </w:tc>
       </w:tr>
@@ -9859,9 +10268,11 @@
             <w:tcW w:w="3948" w:type="dxa"/>
           </w:tcPr>
           <w:p>
+            <w:proofErr w:type="spellStart"/>
             <w:r>
               <w:t>BioHPC</w:t>
             </w:r>
+            <w:proofErr w:type="spellEnd"/>
           </w:p>
         </w:tc>
         <w:tc>
@@ -9887,6 +10298,7 @@
             <w:r>
               <w:t>\</w:t>
             </w:r>
+            <w:proofErr w:type="spellStart"/>
             <w:r>
               <w:t>Bio.</w:t>
             </w:r>
@@ -9896,6 +10308,7 @@
             <w:r>
               <w:t>ServiceHandlers</w:t>
             </w:r>
+            <w:proofErr w:type="spellEnd"/>
           </w:p>
         </w:tc>
       </w:tr>
@@ -9939,6 +10352,7 @@
             <w:r>
               <w:t>\</w:t>
             </w:r>
+            <w:proofErr w:type="spellStart"/>
             <w:r>
               <w:t>Bio.</w:t>
             </w:r>
@@ -9948,6 +10362,7 @@
             <w:r>
               <w:t>ServiceHandlers</w:t>
             </w:r>
+            <w:proofErr w:type="spellEnd"/>
           </w:p>
         </w:tc>
       </w:tr>
@@ -9985,6 +10400,7 @@
             <w:r>
               <w:t>\</w:t>
             </w:r>
+            <w:proofErr w:type="spellStart"/>
             <w:r>
               <w:t>Bio.</w:t>
             </w:r>
@@ -9994,6 +10410,7 @@
             <w:r>
               <w:t>ServiceHandlers</w:t>
             </w:r>
+            <w:proofErr w:type="spellEnd"/>
           </w:p>
         </w:tc>
       </w:tr>
@@ -10023,6 +10440,7 @@
             <w:r>
               <w:t xml:space="preserve">Handler </w:t>
             </w:r>
+            <w:proofErr w:type="spellStart"/>
             <w:r>
               <w:t>Bio</w:t>
             </w:r>
@@ -10030,10 +10448,22 @@
               <w:t>.Web.Blast.IBlastServiceH</w:t>
             </w:r>
             <w:r>
-              <w:t xml:space="preserve">andler at </w:t>
-            </w:r>
-            <w:r>
-              <w:t>..\</w:t>
+              <w:t>andler</w:t>
+            </w:r>
+            <w:proofErr w:type="spellEnd"/>
+            <w:r>
+              <w:t xml:space="preserve"> </w:t>
+            </w:r>
+            <w:proofErr w:type="gramStart"/>
+            <w:r>
+              <w:t xml:space="preserve">at </w:t>
+            </w:r>
+            <w:r>
+              <w:t>..</w:t>
+            </w:r>
+            <w:proofErr w:type="gramEnd"/>
+            <w:r>
+              <w:t>\</w:t>
             </w:r>
             <w:r>
               <w:t>Bio</w:t>
@@ -10062,8 +10492,13 @@
             <w:pPr>
               <w:pStyle w:val="BodyText"/>
             </w:pPr>
-            <w:r>
-              <w:t xml:space="preserve">ClustalW </w:t>
+            <w:proofErr w:type="spellStart"/>
+            <w:r>
+              <w:t>ClustalW</w:t>
+            </w:r>
+            <w:proofErr w:type="spellEnd"/>
+            <w:r>
+              <w:t xml:space="preserve"> </w:t>
             </w:r>
           </w:p>
         </w:tc>
@@ -10078,17 +10513,27 @@
             <w:r>
               <w:t xml:space="preserve">Handler </w:t>
             </w:r>
+            <w:proofErr w:type="spellStart"/>
             <w:r>
               <w:t>Bio</w:t>
             </w:r>
             <w:r>
               <w:t>.Web.ClustalW.IClustalWServiceHandler</w:t>
             </w:r>
-            <w:r>
-              <w:t xml:space="preserve"> at </w:t>
-            </w:r>
-            <w:r>
-              <w:t>..\</w:t>
+            <w:proofErr w:type="spellEnd"/>
+            <w:r>
+              <w:t xml:space="preserve"> </w:t>
+            </w:r>
+            <w:proofErr w:type="gramStart"/>
+            <w:r>
+              <w:t xml:space="preserve">at </w:t>
+            </w:r>
+            <w:r>
+              <w:t>..</w:t>
+            </w:r>
+            <w:proofErr w:type="gramEnd"/>
+            <w:r>
+              <w:t>\</w:t>
             </w:r>
             <w:r>
               <w:t>Bio</w:t>
@@ -10148,8 +10593,13 @@
         <w:t xml:space="preserve">algorithm aligners </w:t>
       </w:r>
       <w:r>
-        <w:t>(at ..</w:t>
-      </w:r>
+        <w:t>(</w:t>
+      </w:r>
+      <w:proofErr w:type="gramStart"/>
+      <w:r>
+        <w:t>at ..</w:t>
+      </w:r>
+      <w:proofErr w:type="gramEnd"/>
       <w:r>
         <w:t>\</w:t>
       </w:r>
@@ -10219,12 +10669,14 @@
             <w:tcW w:w="3948" w:type="dxa"/>
           </w:tcPr>
           <w:p>
+            <w:proofErr w:type="spellStart"/>
             <w:r>
               <w:t>PairwiseOverlap</w:t>
             </w:r>
             <w:r>
               <w:t>Aligner</w:t>
             </w:r>
+            <w:proofErr w:type="spellEnd"/>
           </w:p>
         </w:tc>
         <w:tc>
@@ -10247,12 +10699,14 @@
             <w:tcW w:w="3948" w:type="dxa"/>
           </w:tcPr>
           <w:p>
+            <w:proofErr w:type="spellStart"/>
             <w:r>
               <w:t>NeedlemanWunsch</w:t>
             </w:r>
             <w:r>
               <w:t>Aligner</w:t>
             </w:r>
+            <w:proofErr w:type="spellEnd"/>
           </w:p>
         </w:tc>
         <w:tc>
@@ -10264,7 +10718,15 @@
               <w:pStyle w:val="BodyText"/>
             </w:pPr>
             <w:r>
-              <w:t xml:space="preserve">Global alignment (where entire sequence is compared) using Needleman-Wunsch </w:t>
+              <w:t>Global alignment (where entire sequence is compared) using Needleman-</w:t>
+            </w:r>
+            <w:proofErr w:type="spellStart"/>
+            <w:r>
+              <w:t>Wunsch</w:t>
+            </w:r>
+            <w:proofErr w:type="spellEnd"/>
+            <w:r>
+              <w:t xml:space="preserve"> </w:t>
             </w:r>
             <w:r>
               <w:t>algorithm</w:t>
@@ -10281,12 +10743,14 @@
             <w:tcW w:w="3948" w:type="dxa"/>
           </w:tcPr>
           <w:p>
+            <w:proofErr w:type="spellStart"/>
             <w:r>
               <w:t>SmithWaterman</w:t>
             </w:r>
             <w:r>
               <w:t>Aligner</w:t>
             </w:r>
+            <w:proofErr w:type="spellEnd"/>
           </w:p>
         </w:tc>
         <w:tc>
@@ -10309,12 +10773,14 @@
             <w:tcW w:w="3948" w:type="dxa"/>
           </w:tcPr>
           <w:p>
+            <w:proofErr w:type="spellStart"/>
             <w:r>
               <w:t>MUMmer</w:t>
             </w:r>
             <w:r>
               <w:t>Aligner</w:t>
             </w:r>
+            <w:proofErr w:type="spellEnd"/>
           </w:p>
         </w:tc>
         <w:tc>
@@ -10329,8 +10795,13 @@
               <w:t>Algorithm used for aligning entire genomes or very large protein sequences.</w:t>
             </w:r>
             <w:r>
-              <w:t xml:space="preserve"> It in turn calls MUMmer</w:t>
-            </w:r>
+              <w:t xml:space="preserve"> It in turn calls </w:t>
+            </w:r>
+            <w:proofErr w:type="spellStart"/>
+            <w:r>
+              <w:t>MUMmer</w:t>
+            </w:r>
+            <w:proofErr w:type="spellEnd"/>
             <w:r>
               <w:t>.</w:t>
             </w:r>
@@ -10343,12 +10814,14 @@
             <w:tcW w:w="3948" w:type="dxa"/>
           </w:tcPr>
           <w:p>
+            <w:proofErr w:type="spellStart"/>
             <w:r>
               <w:t>NucmerP</w:t>
             </w:r>
             <w:r>
               <w:t>airwiseAligner</w:t>
             </w:r>
+            <w:proofErr w:type="spellEnd"/>
           </w:p>
         </w:tc>
         <w:tc>
@@ -10539,9 +11012,11 @@
             <w:pPr>
               <w:pStyle w:val="BodyText"/>
             </w:pPr>
+            <w:proofErr w:type="spellStart"/>
             <w:r>
               <w:t>AlignSequences</w:t>
             </w:r>
+            <w:proofErr w:type="spellEnd"/>
           </w:p>
         </w:tc>
         <w:tc>
@@ -10579,12 +11054,14 @@
               </w:rPr>
               <w:t xml:space="preserve"> and use how to use </w:t>
             </w:r>
+            <w:proofErr w:type="spellStart"/>
             <w:r>
               <w:rPr>
                 <w:b/>
               </w:rPr>
               <w:t>SequenceStatistics</w:t>
             </w:r>
+            <w:proofErr w:type="spellEnd"/>
             <w:r>
               <w:t xml:space="preserve"> to iterate through the sequence.</w:t>
             </w:r>
@@ -10603,9 +11080,11 @@
             <w:pPr>
               <w:pStyle w:val="BodyText"/>
             </w:pPr>
+            <w:proofErr w:type="spellStart"/>
             <w:r>
               <w:t>Bio.Workflow</w:t>
             </w:r>
+            <w:proofErr w:type="spellEnd"/>
           </w:p>
         </w:tc>
         <w:tc>
@@ -10647,10 +11126,18 @@
               <w:t>BIO</w:t>
             </w:r>
             <w:r>
-              <w:t>/So</w:t>
-            </w:r>
-            <w:r>
-              <w:t>urceSamples.</w:t>
+              <w:t>/</w:t>
+            </w:r>
+            <w:proofErr w:type="spellStart"/>
+            <w:r>
+              <w:t>So</w:t>
+            </w:r>
+            <w:r>
+              <w:t>urceSamples</w:t>
+            </w:r>
+            <w:proofErr w:type="spellEnd"/>
+            <w:r>
+              <w:t>.</w:t>
             </w:r>
           </w:p>
         </w:tc>
@@ -10681,8 +11168,13 @@
               <w:t>A</w:t>
             </w:r>
             <w:r>
-              <w:t>n IronPython</w:t>
-            </w:r>
+              <w:t xml:space="preserve">n </w:t>
+            </w:r>
+            <w:proofErr w:type="spellStart"/>
+            <w:r>
+              <w:t>IronPython</w:t>
+            </w:r>
+            <w:proofErr w:type="spellEnd"/>
             <w:r>
               <w:t xml:space="preserve"> demonstration of some of the current non-GUI features.</w:t>
             </w:r>
@@ -10722,10 +11214,18 @@
               <w:t>Bio</w:t>
             </w:r>
             <w:r>
-              <w:t>/So</w:t>
-            </w:r>
-            <w:r>
-              <w:t>urceSamples.</w:t>
+              <w:t>/</w:t>
+            </w:r>
+            <w:proofErr w:type="spellStart"/>
+            <w:r>
+              <w:t>So</w:t>
+            </w:r>
+            <w:r>
+              <w:t>urceSamples</w:t>
+            </w:r>
+            <w:proofErr w:type="spellEnd"/>
+            <w:r>
+              <w:t>.</w:t>
             </w:r>
           </w:p>
         </w:tc>
@@ -10739,9 +11239,11 @@
             <w:pPr>
               <w:pStyle w:val="BodyText"/>
             </w:pPr>
+            <w:proofErr w:type="spellStart"/>
             <w:r>
               <w:t>BlastRequest</w:t>
             </w:r>
+            <w:proofErr w:type="spellEnd"/>
           </w:p>
         </w:tc>
         <w:tc>
@@ -10761,12 +11263,14 @@
             <w:r>
               <w:t xml:space="preserve">. It demonstrates how to use Blast and how to use </w:t>
             </w:r>
+            <w:proofErr w:type="spellStart"/>
             <w:r>
               <w:rPr>
                 <w:b/>
               </w:rPr>
               <w:t>WebRequest</w:t>
             </w:r>
+            <w:proofErr w:type="spellEnd"/>
             <w:r>
               <w:t>.</w:t>
             </w:r>
@@ -10782,9 +11286,14 @@
             <w:pPr>
               <w:pStyle w:val="BodyText"/>
             </w:pPr>
+            <w:proofErr w:type="spellStart"/>
             <w:r>
               <w:lastRenderedPageBreak/>
-              <w:t>GenBank Data file</w:t>
+              <w:t>GenBank</w:t>
+            </w:r>
+            <w:proofErr w:type="spellEnd"/>
+            <w:r>
+              <w:t xml:space="preserve"> Data file</w:t>
             </w:r>
           </w:p>
         </w:tc>
@@ -10814,9 +11323,11 @@
             <w:pPr>
               <w:pStyle w:val="BodyText"/>
             </w:pPr>
+            <w:proofErr w:type="spellStart"/>
             <w:r>
               <w:t>ManipulateSequence</w:t>
             </w:r>
+            <w:proofErr w:type="spellEnd"/>
           </w:p>
         </w:tc>
         <w:tc>
@@ -10842,9 +11353,11 @@
             <w:pPr>
               <w:pStyle w:val="BodyText"/>
             </w:pPr>
+            <w:proofErr w:type="spellStart"/>
             <w:r>
               <w:t>ReadSimulator</w:t>
             </w:r>
+            <w:proofErr w:type="spellEnd"/>
           </w:p>
         </w:tc>
         <w:tc>
@@ -10889,10 +11402,18 @@
               <w:t>Bio</w:t>
             </w:r>
             <w:r>
-              <w:t>/So</w:t>
-            </w:r>
-            <w:r>
-              <w:t>urceSamples.</w:t>
+              <w:t>/</w:t>
+            </w:r>
+            <w:proofErr w:type="spellStart"/>
+            <w:r>
+              <w:t>So</w:t>
+            </w:r>
+            <w:r>
+              <w:t>urceSamples</w:t>
+            </w:r>
+            <w:proofErr w:type="spellEnd"/>
+            <w:r>
+              <w:t>.</w:t>
             </w:r>
           </w:p>
         </w:tc>
@@ -11064,9 +11585,11 @@
       <w:pPr>
         <w:pStyle w:val="DT"/>
       </w:pPr>
+      <w:proofErr w:type="spellStart"/>
       <w:r>
         <w:t>IronPython</w:t>
       </w:r>
+      <w:proofErr w:type="spellEnd"/>
     </w:p>
     <w:p>
       <w:pPr>
@@ -11152,12 +11675,21 @@
           <w:u w:val="single"/>
         </w:rPr>
       </w:pPr>
+      <w:proofErr w:type="spellStart"/>
       <w:r>
         <w:rPr>
           <w:sz w:val="22"/>
           <w:u w:val="single"/>
         </w:rPr>
-        <w:t xml:space="preserve">CodePlex Resources </w:t>
+        <w:t>CodePlex</w:t>
+      </w:r>
+      <w:proofErr w:type="spellEnd"/>
+      <w:r>
+        <w:rPr>
+          <w:sz w:val="22"/>
+          <w:u w:val="single"/>
+        </w:rPr>
+        <w:t xml:space="preserve"> Resources </w:t>
       </w:r>
     </w:p>
     <w:p>
@@ -11234,14 +11766,24 @@
       <w:r>
         <w:br/>
       </w:r>
+      <w:proofErr w:type="spellStart"/>
       <w:r>
         <w:t>Padena</w:t>
       </w:r>
+      <w:proofErr w:type="spellEnd"/>
       <w:r>
         <w:t xml:space="preserve">: </w:t>
       </w:r>
       <w:r>
-        <w:t>Parallel DeNovo Assembler</w:t>
+        <w:t xml:space="preserve">Parallel </w:t>
+      </w:r>
+      <w:proofErr w:type="spellStart"/>
+      <w:r>
+        <w:t>DeNovo</w:t>
+      </w:r>
+      <w:proofErr w:type="spellEnd"/>
+      <w:r>
+        <w:t xml:space="preserve"> Assembler</w:t>
       </w:r>
       <w:r>
         <w:t xml:space="preserve"> </w:t>
@@ -11468,9 +12010,14 @@
       <w:pPr>
         <w:pStyle w:val="DT"/>
       </w:pPr>
+      <w:proofErr w:type="spellStart"/>
       <w:r>
         <w:lastRenderedPageBreak/>
-        <w:t xml:space="preserve">GenBank </w:t>
+        <w:t>GenBank</w:t>
+      </w:r>
+      <w:proofErr w:type="spellEnd"/>
+      <w:r>
+        <w:t xml:space="preserve"> </w:t>
       </w:r>
     </w:p>
     <w:p>
@@ -11501,7 +12048,15 @@
         <w:br/>
       </w:r>
       <w:r>
-        <w:t xml:space="preserve">Sample GenBank Record </w:t>
+        <w:t xml:space="preserve">Sample </w:t>
+      </w:r>
+      <w:proofErr w:type="spellStart"/>
+      <w:r>
+        <w:t>GenBank</w:t>
+      </w:r>
+      <w:proofErr w:type="spellEnd"/>
+      <w:r>
+        <w:t xml:space="preserve"> Record </w:t>
       </w:r>
       <w:r>
         <w:br/>
@@ -11634,7 +12189,43 @@
         <w:rFonts w:eastAsia="MS Mincho" w:cs="Arial"/>
         <w:szCs w:val="20"/>
       </w:rPr>
-      <w:t>© 2011 The Outercurve Foundation. Distributed under Creative Commons Attribution 3.0 Unported License</w:t>
+      <w:t xml:space="preserve">© 2011 The </w:t>
+    </w:r>
+    <w:proofErr w:type="spellStart"/>
+    <w:r>
+      <w:rPr>
+        <w:rStyle w:val="Small"/>
+        <w:rFonts w:eastAsia="MS Mincho" w:cs="Arial"/>
+        <w:szCs w:val="20"/>
+      </w:rPr>
+      <w:t>Outercurve</w:t>
+    </w:r>
+    <w:proofErr w:type="spellEnd"/>
+    <w:r>
+      <w:rPr>
+        <w:rStyle w:val="Small"/>
+        <w:rFonts w:eastAsia="MS Mincho" w:cs="Arial"/>
+        <w:szCs w:val="20"/>
+      </w:rPr>
+      <w:t xml:space="preserve"> Foundation. Distributed under Creative Commons Attribution 3.0 </w:t>
+    </w:r>
+    <w:proofErr w:type="spellStart"/>
+    <w:r>
+      <w:rPr>
+        <w:rStyle w:val="Small"/>
+        <w:rFonts w:eastAsia="MS Mincho" w:cs="Arial"/>
+        <w:szCs w:val="20"/>
+      </w:rPr>
+      <w:t>Unported</w:t>
+    </w:r>
+    <w:proofErr w:type="spellEnd"/>
+    <w:r>
+      <w:rPr>
+        <w:rStyle w:val="Small"/>
+        <w:rFonts w:eastAsia="MS Mincho" w:cs="Arial"/>
+        <w:szCs w:val="20"/>
+      </w:rPr>
+      <w:t xml:space="preserve"> License</w:t>
     </w:r>
   </w:p>
 </w:ftr>
@@ -11657,7 +12248,23 @@
       <w:pStyle w:val="Footer"/>
     </w:pPr>
     <w:r>
-      <w:t>© 2011 The Outercurve Foundation. Distributed under Creative Commons Attribution 3.0 Unported License</w:t>
+      <w:t xml:space="preserve">© 2011 The </w:t>
+    </w:r>
+    <w:proofErr w:type="spellStart"/>
+    <w:r>
+      <w:t>Outercurve</w:t>
+    </w:r>
+    <w:proofErr w:type="spellEnd"/>
+    <w:r>
+      <w:t xml:space="preserve"> Foundation. Distributed under Creative Commons Attribution 3.0 </w:t>
+    </w:r>
+    <w:proofErr w:type="spellStart"/>
+    <w:r>
+      <w:t>Unported</w:t>
+    </w:r>
+    <w:proofErr w:type="spellEnd"/>
+    <w:r>
+      <w:t xml:space="preserve"> License</w:t>
     </w:r>
   </w:p>
 </w:ftr>
@@ -11690,7 +12297,23 @@
       <w:pStyle w:val="Footer"/>
     </w:pPr>
     <w:r>
-      <w:t>© 2011 The Outercurve Foundation. Distributed under Creative Commons Attribution 3.0 Unported License</w:t>
+      <w:t xml:space="preserve">© 2011 The </w:t>
+    </w:r>
+    <w:proofErr w:type="spellStart"/>
+    <w:r>
+      <w:t>Outercurve</w:t>
+    </w:r>
+    <w:proofErr w:type="spellEnd"/>
+    <w:r>
+      <w:t xml:space="preserve"> Foundation. Distributed under Creative Commons Attribution 3.0 </w:t>
+    </w:r>
+    <w:proofErr w:type="spellStart"/>
+    <w:r>
+      <w:t>Unported</w:t>
+    </w:r>
+    <w:proofErr w:type="spellEnd"/>
+    <w:r>
+      <w:t xml:space="preserve"> License</w:t>
     </w:r>
   </w:p>
 </w:ftr>
@@ -11731,14 +12354,27 @@
     <w:pPr>
       <w:pStyle w:val="Header"/>
     </w:pPr>
-    <w:fldSimple w:instr=" STYLEREF  Title  \* MERGEFORMAT ">
-      <w:r>
-        <w:rPr>
-          <w:noProof/>
-        </w:rPr>
-        <w:t>.NET Bio Framework Overview</w:t>
-      </w:r>
-    </w:fldSimple>
+    <w:r>
+      <w:fldChar w:fldCharType="begin"/>
+    </w:r>
+    <w:r>
+      <w:instrText xml:space="preserve"> STYLEREF  Title  \* MERGEFORMAT </w:instrText>
+    </w:r>
+    <w:r>
+      <w:fldChar w:fldCharType="separate"/>
+    </w:r>
+    <w:r>
+      <w:rPr>
+        <w:noProof/>
+      </w:rPr>
+      <w:t>.NET Bio Framework Overview</w:t>
+    </w:r>
+    <w:r>
+      <w:rPr>
+        <w:noProof/>
+      </w:rPr>
+      <w:fldChar w:fldCharType="end"/>
+    </w:r>
     <w:r>
       <w:t xml:space="preserve"> - </w:t>
     </w:r>
@@ -11869,7 +12505,7 @@
       <w:rPr>
         <w:noProof/>
       </w:rPr>
-      <w:t>19</w:t>
+      <w:t>7</w:t>
     </w:r>
     <w:r>
       <w:rPr>
@@ -16019,7 +16655,7 @@
 </file>
 
 <file path=customXml/itemProps2.xml><?xml version="1.0" encoding="utf-8"?>
-<ds:datastoreItem xmlns:ds="http://schemas.openxmlformats.org/officeDocument/2006/customXml" ds:itemID="{2D3C0593-47BA-423C-9B75-184433DB69C6}">
+<ds:datastoreItem xmlns:ds="http://schemas.openxmlformats.org/officeDocument/2006/customXml" ds:itemID="{1EFF7506-AA22-4A82-8201-54E7F8698135}">
   <ds:schemaRefs>
     <ds:schemaRef ds:uri="http://schemas.openxmlformats.org/officeDocument/2006/bibliography"/>
   </ds:schemaRefs>

</xml_diff>

<commit_message>
second set of revisions - still need user file list updates for default and complete install and further updates
</commit_message>
<xml_diff>
--- a/bio/Doc/.NET Bio_Overview.docx
+++ b/bio/Doc/.NET Bio_Overview.docx
@@ -59,7 +59,7 @@
                 <v:shape id="_x0000_i1025" type="#_x0000_t75" style="width:81.9pt;height:149.15pt" o:ole="">
                   <v:imagedata r:id="rId10" o:title=""/>
                 </v:shape>
-                <o:OLEObject Type="Embed" ProgID="PBrush" ShapeID="_x0000_i1025" DrawAspect="Content" ObjectID="_1382182307" r:id="rId11"/>
+                <o:OLEObject Type="Embed" ProgID="PBrush" ShapeID="_x0000_i1025" DrawAspect="Content" ObjectID="_1382188199" r:id="rId11"/>
               </w:object>
             </w:r>
           </w:p>
@@ -2328,7 +2328,13 @@
               <w:t>the design</w:t>
             </w:r>
             <w:r>
-              <w:t>.  Core concepts are mapped as interfaces and ABCs enabling you to easily provide alternative implementations or add any additional features you need.</w:t>
+              <w:t xml:space="preserve">.  Core concepts are mapped as interfaces and </w:t>
+            </w:r>
+            <w:r>
+              <w:t>ABC</w:t>
+            </w:r>
+            <w:r>
+              <w:t>s enabling you to easily provide alternative implementations or add any additional features you need.</w:t>
             </w:r>
           </w:p>
         </w:tc>
@@ -2425,13 +2431,49 @@
               <w:pStyle w:val="BodyText"/>
             </w:pPr>
             <w:r>
-              <w:t>The c</w:t>
-            </w:r>
-            <w:r>
-              <w:t>ode can be run on several mainstream platforms</w:t>
-            </w:r>
-            <w:r>
-              <w:t>.</w:t>
+              <w:t xml:space="preserve">The </w:t>
+            </w:r>
+            <w:proofErr w:type="spellStart"/>
+            <w:r>
+              <w:t>bio.Silverlight</w:t>
+            </w:r>
+            <w:proofErr w:type="spellEnd"/>
+            <w:r>
+              <w:t xml:space="preserve"> library allows you to run under Silverlight which supports</w:t>
+            </w:r>
+            <w:r>
+              <w:t xml:space="preserve"> several mainstream </w:t>
+            </w:r>
+            <w:r>
+              <w:t xml:space="preserve">OS </w:t>
+            </w:r>
+            <w:r>
+              <w:t>platforms</w:t>
+            </w:r>
+            <w:r>
+              <w:t xml:space="preserve">. There is a </w:t>
+            </w:r>
+            <w:hyperlink r:id="rId18" w:history="1">
+              <w:r>
+                <w:rPr>
+                  <w:rStyle w:val="Hyperlink"/>
+                </w:rPr>
+                <w:t>Mono</w:t>
+              </w:r>
+            </w:hyperlink>
+            <w:r>
+              <w:t xml:space="preserve"> implementation of Silverlight called </w:t>
+            </w:r>
+            <w:hyperlink r:id="rId19" w:history="1">
+              <w:r>
+                <w:rPr>
+                  <w:rStyle w:val="Hyperlink"/>
+                </w:rPr>
+                <w:t>Moonlight</w:t>
+              </w:r>
+            </w:hyperlink>
+            <w:r>
+              <w:t xml:space="preserve"> which is an open source implementation of Silverlight for instance.</w:t>
             </w:r>
           </w:p>
         </w:tc>
@@ -2576,10 +2618,16 @@
         <w:rPr>
           <w:szCs w:val="22"/>
         </w:rPr>
-        <w:t xml:space="preserve"> You must </w:t>
-      </w:r>
-      <w:r>
-        <w:t xml:space="preserve">first </w:t>
+        <w:t xml:space="preserve"> You </w:t>
+      </w:r>
+      <w:r>
+        <w:rPr>
+          <w:szCs w:val="22"/>
+        </w:rPr>
+        <w:t>only need to</w:t>
+      </w:r>
+      <w:r>
+        <w:t xml:space="preserve"> </w:t>
       </w:r>
       <w:r>
         <w:t>register</w:t>
@@ -2592,6 +2640,9 @@
         <w:t>CodePlex</w:t>
       </w:r>
       <w:proofErr w:type="spellEnd"/>
+      <w:r>
+        <w:t xml:space="preserve"> to be able to contribute</w:t>
+      </w:r>
       <w:r>
         <w:t>.</w:t>
       </w:r>
@@ -2662,9 +2713,9 @@
       <w:r>
         <w:object w:dxaOrig="7971" w:dyaOrig="4528">
           <v:shape id="_x0000_i1026" type="#_x0000_t75" style="width:398pt;height:226.3pt" o:ole="">
-            <v:imagedata r:id="rId18" o:title=""/>
+            <v:imagedata r:id="rId20" o:title=""/>
           </v:shape>
-          <o:OLEObject Type="Embed" ProgID="Visio.Drawing.11" ShapeID="_x0000_i1026" DrawAspect="Content" ObjectID="_1382182308" r:id="rId19"/>
+          <o:OLEObject Type="Embed" ProgID="Visio.Drawing.11" ShapeID="_x0000_i1026" DrawAspect="Content" ObjectID="_1382188200" r:id="rId21"/>
         </w:object>
       </w:r>
     </w:p>
@@ -2673,7 +2724,6 @@
         <w:pStyle w:val="BodyText"/>
       </w:pPr>
       <w:r>
-        <w:lastRenderedPageBreak/>
         <w:t xml:space="preserve">While contributors only have access to the periodically </w:t>
       </w:r>
       <w:r>
@@ -2722,7 +2772,7 @@
       <w:r>
         <w:t xml:space="preserve">Details for each role are provided in the Contributor Guide and the Committers Guide </w:t>
       </w:r>
-      <w:hyperlink r:id="rId20" w:history="1">
+      <w:hyperlink r:id="rId22" w:history="1">
         <w:r>
           <w:rPr>
             <w:rStyle w:val="Hyperlink"/>
@@ -2934,12 +2984,12 @@
       <w:pPr>
         <w:pStyle w:val="BodyText"/>
         <w:sectPr>
-          <w:headerReference w:type="even" r:id="rId21"/>
-          <w:headerReference w:type="default" r:id="rId22"/>
-          <w:footerReference w:type="even" r:id="rId23"/>
-          <w:footerReference w:type="default" r:id="rId24"/>
-          <w:headerReference w:type="first" r:id="rId25"/>
-          <w:footerReference w:type="first" r:id="rId26"/>
+          <w:headerReference w:type="even" r:id="rId23"/>
+          <w:headerReference w:type="default" r:id="rId24"/>
+          <w:footerReference w:type="even" r:id="rId25"/>
+          <w:footerReference w:type="default" r:id="rId26"/>
+          <w:headerReference w:type="first" r:id="rId27"/>
+          <w:footerReference w:type="first" r:id="rId28"/>
           <w:type w:val="continuous"/>
           <w:pgSz w:w="12240" w:h="15840" w:code="1"/>
           <w:pgMar w:top="1440" w:right="1920" w:bottom="1200" w:left="2640" w:header="720" w:footer="500" w:gutter="0"/>
@@ -2991,6 +3041,9 @@
         <w:t xml:space="preserve">. The goal for </w:t>
       </w:r>
       <w:r>
+        <w:t xml:space="preserve">the </w:t>
+      </w:r>
+      <w:r>
         <w:t>.NET Bio</w:t>
       </w:r>
       <w:r>
@@ -3000,7 +3053,11 @@
         <w:t xml:space="preserve">Framework </w:t>
       </w:r>
       <w:r>
-        <w:t xml:space="preserve">is to provide a development framework for the bioinformatics community that ensures </w:t>
+        <w:t xml:space="preserve">is to </w:t>
+      </w:r>
+      <w:r>
+        <w:lastRenderedPageBreak/>
+        <w:t xml:space="preserve">provide a development framework for the bioinformatics community that ensures </w:t>
       </w:r>
       <w:r>
         <w:t xml:space="preserve">the high architectural and coding standards necessary </w:t>
@@ -3030,6 +3087,7 @@
       </w:pPr>
       <w:bookmarkStart w:id="9" w:name="_Toc294083063"/>
       <w:r>
+        <w:lastRenderedPageBreak/>
         <w:t>Use any application style</w:t>
       </w:r>
       <w:bookmarkEnd w:id="9"/>
@@ -3114,7 +3172,6 @@
         <w:rPr>
           <w:noProof/>
         </w:rPr>
-        <w:lastRenderedPageBreak/>
         <w:drawing>
           <wp:inline distT="0" distB="0" distL="0" distR="0" wp14:anchorId="248004B0" wp14:editId="5E409E0A">
             <wp:extent cx="2410691" cy="1898897"/>
@@ -3131,7 +3188,7 @@
                     <pic:cNvPicPr/>
                   </pic:nvPicPr>
                   <pic:blipFill>
-                    <a:blip r:embed="rId27">
+                    <a:blip r:embed="rId29">
                       <a:extLst>
                         <a:ext uri="{28A0092B-C50C-407E-A947-70E740481C1C}">
                           <a14:useLocalDpi xmlns:a14="http://schemas.microsoft.com/office/drawing/2010/main" val="0"/>
@@ -3196,11 +3253,16 @@
       <w:r>
         <w:t xml:space="preserve"> with the source code, you can use a Mono-based IDE such as </w:t>
       </w:r>
-      <w:proofErr w:type="spellStart"/>
-      <w:r>
-        <w:t>MonoDevelop</w:t>
-      </w:r>
-      <w:proofErr w:type="spellEnd"/>
+      <w:hyperlink r:id="rId30" w:history="1">
+        <w:proofErr w:type="spellStart"/>
+        <w:r>
+          <w:rPr>
+            <w:rStyle w:val="Hyperlink"/>
+          </w:rPr>
+          <w:t>MonoDevelop</w:t>
+        </w:r>
+        <w:proofErr w:type="spellEnd"/>
+      </w:hyperlink>
       <w:r>
         <w:t xml:space="preserve"> or </w:t>
       </w:r>
@@ -3221,7 +3283,6 @@
         <w:rPr>
           <w:noProof/>
         </w:rPr>
-        <w:lastRenderedPageBreak/>
         <w:drawing>
           <wp:inline distT="0" distB="0" distL="0" distR="0" wp14:anchorId="6FFBD81F" wp14:editId="2B9F0C15">
             <wp:extent cx="2394065" cy="1363287"/>
@@ -3238,7 +3299,7 @@
                     <pic:cNvPicPr/>
                   </pic:nvPicPr>
                   <pic:blipFill>
-                    <a:blip r:embed="rId28" cstate="print">
+                    <a:blip r:embed="rId31" cstate="print">
                       <a:extLst>
                         <a:ext uri="{28A0092B-C50C-407E-A947-70E740481C1C}">
                           <a14:useLocalDpi xmlns:a14="http://schemas.microsoft.com/office/drawing/2010/main" val="0"/>
@@ -3274,13 +3335,38 @@
         <w:rPr>
           <w:b/>
         </w:rPr>
+        <w:lastRenderedPageBreak/>
         <w:t>Note</w:t>
       </w:r>
       <w:r>
         <w:t xml:space="preserve">: </w:t>
       </w:r>
       <w:r>
-        <w:t>Mono is open source .Net that runs on Linux. Silverlight is</w:t>
+        <w:t xml:space="preserve">Mono is </w:t>
+      </w:r>
+      <w:r>
+        <w:t xml:space="preserve">an </w:t>
+      </w:r>
+      <w:r>
+        <w:t xml:space="preserve">open source </w:t>
+      </w:r>
+      <w:r>
+        <w:t>implementation of Microsoft’s .NET</w:t>
+      </w:r>
+      <w:r>
+        <w:t xml:space="preserve"> </w:t>
+      </w:r>
+      <w:r>
+        <w:t xml:space="preserve">Framework </w:t>
+      </w:r>
+      <w:r>
+        <w:t xml:space="preserve">that runs on </w:t>
+      </w:r>
+      <w:r>
+        <w:t>non-Windows operating systems</w:t>
+      </w:r>
+      <w:r>
+        <w:t>. Silverlight is</w:t>
       </w:r>
       <w:r>
         <w:t xml:space="preserve"> a</w:t>
@@ -3292,7 +3378,10 @@
         <w:t xml:space="preserve"> </w:t>
       </w:r>
       <w:r>
-        <w:t>using a subset of .Net that supports most popular browsers including Internet Explorer, Chrome, Firefox and Safari.</w:t>
+        <w:t>using a subset of .NET</w:t>
+      </w:r>
+      <w:r>
+        <w:t xml:space="preserve"> that supports most popular browsers including Internet Explorer, Chrome, Firefox and Safari.</w:t>
       </w:r>
       <w:r>
         <w:t xml:space="preserve">  </w:t>
@@ -3396,109 +3485,113 @@
         <w:pStyle w:val="BulletList"/>
       </w:pPr>
       <w:r>
+        <w:t>Construct sequences from scratch.</w:t>
+      </w:r>
+    </w:p>
+    <w:p>
+      <w:pPr>
+        <w:pStyle w:val="BulletList"/>
+      </w:pPr>
+      <w:r>
+        <w:t xml:space="preserve">Manipulate sequences in various ways, such as </w:t>
+      </w:r>
+      <w:r>
+        <w:t xml:space="preserve">creating a sequence segment, reversing </w:t>
+      </w:r>
+      <w:r>
+        <w:t>elements or generating a complement.</w:t>
+      </w:r>
+    </w:p>
+    <w:p>
+      <w:pPr>
+        <w:pStyle w:val="BulletList"/>
+      </w:pPr>
+      <w:r>
+        <w:t>Analyze sequences using algorithms such as Smith-Waterman and Needleman-</w:t>
+      </w:r>
+      <w:proofErr w:type="spellStart"/>
+      <w:r>
+        <w:t>Wunsch</w:t>
+      </w:r>
+      <w:proofErr w:type="spellEnd"/>
+      <w:r>
+        <w:t>.</w:t>
+      </w:r>
+    </w:p>
+    <w:p>
+      <w:pPr>
+        <w:pStyle w:val="BulletList"/>
+      </w:pPr>
+      <w:r>
+        <w:t xml:space="preserve">Submit sequence data to remote Web sites—such as a </w:t>
+      </w:r>
+      <w:r>
+        <w:t>Basic Local Alignment Search Tool</w:t>
+      </w:r>
+      <w:r>
+        <w:t xml:space="preserve"> (BLAST) Web site—for analysis.</w:t>
+      </w:r>
+    </w:p>
+    <w:p>
+      <w:pPr>
+        <w:pStyle w:val="BulletList"/>
+      </w:pPr>
+      <w:r>
+        <w:t>Output sequence data in any supported file format, regardless of the input format.</w:t>
+      </w:r>
+    </w:p>
+    <w:p>
+      <w:pPr>
+        <w:pStyle w:val="Heading2"/>
+      </w:pPr>
+      <w:bookmarkStart w:id="12" w:name="_Toc294083066"/>
+      <w:r>
         <w:lastRenderedPageBreak/>
-        <w:t>Construct sequences from scratch.</w:t>
-      </w:r>
-    </w:p>
-    <w:p>
-      <w:pPr>
-        <w:pStyle w:val="BulletList"/>
-      </w:pPr>
-      <w:r>
-        <w:t xml:space="preserve">Manipulate sequences in various ways, such as </w:t>
-      </w:r>
-      <w:r>
-        <w:t xml:space="preserve">creating a sequence segment, reversing </w:t>
-      </w:r>
-      <w:r>
-        <w:t>elements or generating a complement.</w:t>
-      </w:r>
-    </w:p>
-    <w:p>
-      <w:pPr>
-        <w:pStyle w:val="BulletList"/>
-      </w:pPr>
-      <w:r>
-        <w:t>Analyze sequences using algorithms such as Smith-Waterman and Needleman-</w:t>
+        <w:t>Implemen</w:t>
+      </w:r>
+      <w:r>
+        <w:t>ta</w:t>
+      </w:r>
+      <w:r>
+        <w:t>t</w:t>
+      </w:r>
+      <w:r>
+        <w:t>ion in</w:t>
+      </w:r>
+      <w:r>
+        <w:t xml:space="preserve"> any</w:t>
+      </w:r>
+      <w:r>
+        <w:t xml:space="preserve"> .NET compatible language</w:t>
+      </w:r>
+      <w:bookmarkEnd w:id="12"/>
+    </w:p>
+    <w:p>
+      <w:r>
+        <w:t>.NET Bio</w:t>
+      </w:r>
+      <w:r>
+        <w:t xml:space="preserve"> Framework</w:t>
+      </w:r>
+      <w:r>
+        <w:t xml:space="preserve"> </w:t>
+      </w:r>
+      <w:r>
+        <w:t xml:space="preserve">applications can be implemented in any of over 70 .NET compatible languages, including </w:t>
+      </w:r>
+      <w:r>
+        <w:lastRenderedPageBreak/>
+        <w:t xml:space="preserve">C#, F#, Visual Basic® .NET, and </w:t>
       </w:r>
       <w:proofErr w:type="spellStart"/>
       <w:r>
-        <w:t>Wunsch</w:t>
+        <w:t>IronPython</w:t>
       </w:r>
       <w:proofErr w:type="spellEnd"/>
       <w:r>
-        <w:t>.</w:t>
-      </w:r>
-    </w:p>
-    <w:p>
-      <w:pPr>
-        <w:pStyle w:val="BulletList"/>
-      </w:pPr>
-      <w:r>
-        <w:t xml:space="preserve">Submit sequence data to remote Web sites—such as a </w:t>
-      </w:r>
-      <w:r>
-        <w:t>Basic Local Alignment Search Tool</w:t>
-      </w:r>
-      <w:r>
-        <w:t xml:space="preserve"> (BLAST) Web site—for analysis.</w:t>
-      </w:r>
-    </w:p>
-    <w:p>
-      <w:pPr>
-        <w:pStyle w:val="BulletList"/>
-      </w:pPr>
-      <w:r>
-        <w:t>Output sequence data in any supported file format, regardless of the input format.</w:t>
-      </w:r>
-    </w:p>
-    <w:p>
-      <w:pPr>
-        <w:pStyle w:val="Heading2"/>
-      </w:pPr>
-      <w:bookmarkStart w:id="12" w:name="_Toc294083066"/>
-      <w:r>
-        <w:t>Implemen</w:t>
-      </w:r>
-      <w:r>
-        <w:t>ta</w:t>
-      </w:r>
-      <w:r>
-        <w:t>t</w:t>
-      </w:r>
-      <w:r>
-        <w:t>ion in</w:t>
-      </w:r>
-      <w:r>
-        <w:t xml:space="preserve"> any</w:t>
-      </w:r>
-      <w:r>
-        <w:t xml:space="preserve"> .NET compatible language</w:t>
-      </w:r>
-      <w:bookmarkEnd w:id="12"/>
-    </w:p>
-    <w:p>
-      <w:r>
-        <w:t>.NET Bio</w:t>
-      </w:r>
-      <w:r>
-        <w:t xml:space="preserve"> Framework</w:t>
-      </w:r>
-      <w:r>
-        <w:t xml:space="preserve"> </w:t>
-      </w:r>
-      <w:r>
-        <w:t xml:space="preserve">applications can be implemented in any of over 70 .NET compatible languages, including C#, F#, Visual Basic® .NET, and </w:t>
-      </w:r>
-      <w:proofErr w:type="spellStart"/>
-      <w:r>
-        <w:t>IronPython</w:t>
-      </w:r>
-      <w:proofErr w:type="spellEnd"/>
-      <w:r>
         <w:t xml:space="preserve">. Programming guides at </w:t>
       </w:r>
-      <w:hyperlink r:id="rId29" w:history="1">
+      <w:hyperlink r:id="rId32" w:history="1">
         <w:r>
           <w:rPr>
             <w:rStyle w:val="Hyperlink"/>
@@ -3543,12 +3636,12 @@
         <w:pStyle w:val="Heading1"/>
         <w:shd w:val="clear" w:color="auto" w:fill="DAEEF3" w:themeFill="accent5" w:themeFillTint="33"/>
         <w:sectPr>
-          <w:headerReference w:type="even" r:id="rId30"/>
-          <w:headerReference w:type="default" r:id="rId31"/>
-          <w:footerReference w:type="even" r:id="rId32"/>
-          <w:footerReference w:type="default" r:id="rId33"/>
-          <w:headerReference w:type="first" r:id="rId34"/>
-          <w:footerReference w:type="first" r:id="rId35"/>
+          <w:headerReference w:type="even" r:id="rId33"/>
+          <w:headerReference w:type="default" r:id="rId34"/>
+          <w:footerReference w:type="even" r:id="rId35"/>
+          <w:footerReference w:type="default" r:id="rId36"/>
+          <w:headerReference w:type="first" r:id="rId37"/>
+          <w:footerReference w:type="first" r:id="rId38"/>
           <w:type w:val="continuous"/>
           <w:pgSz w:w="12240" w:h="15840" w:code="1"/>
           <w:pgMar w:top="1440" w:right="1920" w:bottom="1200" w:left="2640" w:header="720" w:footer="500" w:gutter="0"/>
@@ -3641,7 +3734,13 @@
         <w:t>.NET Bio</w:t>
       </w:r>
       <w:r>
-        <w:t xml:space="preserve"> Framework historically came out of the Microsoft Biology Foundation (MBF) and Microsoft Biology Tools (MBT).  The following features and tools were added, removed or changed in the migration from MBF to </w:t>
+        <w:t xml:space="preserve"> Framework</w:t>
+      </w:r>
+      <w:r>
+        <w:t>’s origins are from</w:t>
+      </w:r>
+      <w:r>
+        <w:t xml:space="preserve"> the Microsoft Biology Foundation (MBF) and Microsoft Biology Tools (MBT).  The following features and tools were added, removed or changed in the migration from MBF to </w:t>
       </w:r>
       <w:r>
         <w:t>.NET Bio</w:t>
@@ -3712,7 +3811,6 @@
         <w:pStyle w:val="TableHead"/>
       </w:pPr>
       <w:r>
-        <w:lastRenderedPageBreak/>
         <w:t xml:space="preserve">Change list for </w:t>
       </w:r>
       <w:r>
@@ -3843,10 +3941,7 @@
             </w:r>
             <w:proofErr w:type="spellEnd"/>
             <w:r>
-              <w:t xml:space="preserve"> implementation of the Silverlight functionality for .NET Bio and allows application developers to develop cross platform applications utilizing the Silverlight methodology</w:t>
-            </w:r>
-            <w:r>
-              <w:t>.</w:t>
+              <w:t xml:space="preserve"> implementation of the Silverlight functionality for .NET Bio and allows application developers to develop cross platform applications utilizing the Silverlight methodology.</w:t>
             </w:r>
           </w:p>
         </w:tc>
@@ -3941,8 +4036,6 @@
             <w:pPr>
               <w:pStyle w:val="BodyText"/>
             </w:pPr>
-            <w:bookmarkStart w:id="16" w:name="_GoBack"/>
-            <w:bookmarkEnd w:id="16"/>
             <w:proofErr w:type="spellStart"/>
             <w:r>
               <w:t>Padena</w:t>
@@ -4079,25 +4172,23 @@
               <w:pStyle w:val="BodyText"/>
             </w:pPr>
             <w:r>
-              <w:t xml:space="preserve">The Wiggle format is a genomics file format designed to display dense continuous data such as GC percent, </w:t>
+              <w:t>The Wiggle format is a genomics file format designed to display dense continuous data such as GC percent, probabi</w:t>
+            </w:r>
+            <w:r>
+              <w:t>l</w:t>
+            </w:r>
+            <w:r>
+              <w:t xml:space="preserve">ity scores, and </w:t>
             </w:r>
             <w:proofErr w:type="spellStart"/>
             <w:r>
-              <w:t>probabitity</w:t>
+              <w:t>transcriptome</w:t>
             </w:r>
             <w:proofErr w:type="spellEnd"/>
             <w:r>
-              <w:t xml:space="preserve"> scores, and </w:t>
-            </w:r>
-            <w:proofErr w:type="spellStart"/>
-            <w:r>
-              <w:t>transcriptome</w:t>
-            </w:r>
-            <w:proofErr w:type="spellEnd"/>
-            <w:r>
               <w:t xml:space="preserve"> data. For reference go </w:t>
             </w:r>
-            <w:hyperlink r:id="rId36" w:history="1">
+            <w:hyperlink r:id="rId39" w:history="1">
               <w:r>
                 <w:rPr>
                   <w:rStyle w:val="Hyperlink"/>
@@ -4106,7 +4197,7 @@
               </w:r>
             </w:hyperlink>
             <w:r>
-              <w:t>?</w:t>
+              <w:t>.</w:t>
             </w:r>
           </w:p>
         </w:tc>
@@ -4117,14 +4208,11 @@
             <w:tcW w:w="3948" w:type="dxa"/>
           </w:tcPr>
           <w:p>
-            <w:pPr>
-              <w:pStyle w:val="BodyText"/>
-            </w:pPr>
-            <w:hyperlink w:anchor="_Comparative_Assembly" w:history="1">
-              <w:r>
-                <w:t>Comparative Assembly</w:t>
-              </w:r>
-            </w:hyperlink>
+            <w:proofErr w:type="spellStart"/>
+            <w:r>
+              <w:t>ConsensusUtil</w:t>
+            </w:r>
+            <w:proofErr w:type="spellEnd"/>
           </w:p>
         </w:tc>
         <w:tc>
@@ -4136,19 +4224,27 @@
               <w:pStyle w:val="BodyText"/>
             </w:pPr>
             <w:r>
-              <w:t xml:space="preserve">New assembly techniques provided to allow for re-sequencing and comparative assembly of genomes to a reference of </w:t>
-            </w:r>
-            <w:r>
-              <w:t xml:space="preserve">the </w:t>
-            </w:r>
-            <w:r>
-              <w:t xml:space="preserve">same species or </w:t>
-            </w:r>
-            <w:r>
-              <w:t xml:space="preserve">a </w:t>
-            </w:r>
-            <w:r>
-              <w:t>similar species.</w:t>
+              <w:rPr>
+                <w:b/>
+              </w:rPr>
+              <w:t>New</w:t>
+            </w:r>
+            <w:r>
+              <w:t xml:space="preserve"> - Used for </w:t>
+            </w:r>
+            <w:proofErr w:type="spellStart"/>
+            <w:r>
+              <w:t>Comparative</w:t>
+            </w:r>
+            <w:r>
+              <w:t>Util</w:t>
+            </w:r>
+            <w:proofErr w:type="spellEnd"/>
+            <w:r>
+              <w:t xml:space="preserve"> </w:t>
+            </w:r>
+            <w:r>
+              <w:t>step 4. Users can manipulate the data before using it as an input for the next step in the chain.</w:t>
             </w:r>
           </w:p>
         </w:tc>
@@ -4161,7 +4257,16 @@
           <w:p>
             <w:proofErr w:type="spellStart"/>
             <w:r>
-              <w:t>ConsensusUtil</w:t>
+              <w:lastRenderedPageBreak/>
+              <w:t>Fasta</w:t>
+            </w:r>
+            <w:proofErr w:type="spellEnd"/>
+            <w:r>
+              <w:t xml:space="preserve"> - &gt; </w:t>
+            </w:r>
+            <w:proofErr w:type="spellStart"/>
+            <w:r>
+              <w:t>FastA</w:t>
             </w:r>
             <w:proofErr w:type="spellEnd"/>
           </w:p>
@@ -4175,27 +4280,37 @@
               <w:pStyle w:val="BodyText"/>
             </w:pPr>
             <w:r>
-              <w:rPr>
-                <w:b/>
-              </w:rPr>
-              <w:t>New</w:t>
-            </w:r>
-            <w:r>
-              <w:t xml:space="preserve"> - Used for </w:t>
+              <w:t xml:space="preserve">Any use of the term </w:t>
             </w:r>
             <w:proofErr w:type="spellStart"/>
             <w:r>
-              <w:t>Comparative</w:t>
-            </w:r>
-            <w:r>
-              <w:t>Util</w:t>
+              <w:t>Fasta</w:t>
             </w:r>
             <w:proofErr w:type="spellEnd"/>
             <w:r>
-              <w:t xml:space="preserve"> </w:t>
-            </w:r>
-            <w:r>
-              <w:t>step 4. Users can manipulate the data before using it as an input for the next step in the chain.</w:t>
+              <w:t xml:space="preserve"> replaced with </w:t>
+            </w:r>
+            <w:proofErr w:type="spellStart"/>
+            <w:r>
+              <w:t>FastA</w:t>
+            </w:r>
+            <w:proofErr w:type="spellEnd"/>
+            <w:r>
+              <w:t xml:space="preserve"> t</w:t>
+            </w:r>
+            <w:r>
+              <w:t>o be consistent with the industry norm</w:t>
+            </w:r>
+            <w:r>
+              <w:t xml:space="preserve"> for this </w:t>
+            </w:r>
+            <w:proofErr w:type="spellStart"/>
+            <w:r>
+              <w:t>filetype</w:t>
+            </w:r>
+            <w:proofErr w:type="spellEnd"/>
+            <w:r>
+              <w:t>.</w:t>
             </w:r>
           </w:p>
         </w:tc>
@@ -4208,15 +4323,7 @@
           <w:p>
             <w:proofErr w:type="spellStart"/>
             <w:r>
-              <w:t>Fasta</w:t>
-            </w:r>
-            <w:proofErr w:type="spellEnd"/>
-            <w:r>
-              <w:t xml:space="preserve"> - &gt; </w:t>
-            </w:r>
-            <w:proofErr w:type="spellStart"/>
-            <w:r>
-              <w:t>FastA</w:t>
+              <w:t>LayoutRefinementUtil</w:t>
             </w:r>
             <w:proofErr w:type="spellEnd"/>
           </w:p>
@@ -4226,11 +4333,28 @@
             <w:tcW w:w="3948" w:type="dxa"/>
           </w:tcPr>
           <w:p>
-            <w:pPr>
-              <w:pStyle w:val="BodyText"/>
-            </w:pPr>
-            <w:r>
-              <w:t>To be consistent with the industry norm.</w:t>
+            <w:r>
+              <w:rPr>
+                <w:b/>
+              </w:rPr>
+              <w:t>New</w:t>
+            </w:r>
+            <w:r>
+              <w:t xml:space="preserve"> - Used for </w:t>
+            </w:r>
+            <w:proofErr w:type="spellStart"/>
+            <w:r>
+              <w:t>Comparative</w:t>
+            </w:r>
+            <w:r>
+              <w:t>Util</w:t>
+            </w:r>
+            <w:proofErr w:type="spellEnd"/>
+            <w:r>
+              <w:t xml:space="preserve"> </w:t>
+            </w:r>
+            <w:r>
+              <w:t>step 3. Users can manipulate the data before using it as an input for the next step in the chain.</w:t>
             </w:r>
           </w:p>
         </w:tc>
@@ -4241,9 +4365,11 @@
             <w:tcW w:w="3948" w:type="dxa"/>
           </w:tcPr>
           <w:p>
-            <w:r>
-              <w:t>Installation</w:t>
-            </w:r>
+            <w:proofErr w:type="spellStart"/>
+            <w:r>
+              <w:t>LISUtil</w:t>
+            </w:r>
+            <w:proofErr w:type="spellEnd"/>
           </w:p>
         </w:tc>
         <w:tc>
@@ -4251,16 +4377,29 @@
             <w:tcW w:w="3948" w:type="dxa"/>
           </w:tcPr>
           <w:p>
-            <w:r>
-              <w:t xml:space="preserve">All sample tools (i.e., </w:t>
-            </w:r>
-            <w:proofErr w:type="spellStart"/>
-            <w:r>
-              <w:t>BioExcel</w:t>
-            </w:r>
-            <w:proofErr w:type="spellEnd"/>
-            <w:r>
-              <w:t>, Sequence Assembler, etc..) now also licensed under Apache 2.0 and distributed as one installation with the Bio library</w:t>
+            <w:pPr>
+              <w:pStyle w:val="BodyText"/>
+            </w:pPr>
+            <w:r>
+              <w:rPr>
+                <w:b/>
+              </w:rPr>
+              <w:t>New</w:t>
+            </w:r>
+            <w:r>
+              <w:t xml:space="preserve"> - </w:t>
+            </w:r>
+            <w:r>
+              <w:t xml:space="preserve">A </w:t>
+            </w:r>
+            <w:r>
+              <w:t xml:space="preserve">utility tool for </w:t>
+            </w:r>
+            <w:r>
+              <w:t>the l</w:t>
+            </w:r>
+            <w:r>
+              <w:t>ongest increasing sequence of mummer</w:t>
             </w:r>
           </w:p>
         </w:tc>
@@ -4273,9 +4412,12 @@
           <w:p>
             <w:proofErr w:type="spellStart"/>
             <w:r>
-              <w:t>LayoutRefinementUtil</w:t>
+              <w:t>MUMmer</w:t>
             </w:r>
             <w:proofErr w:type="spellEnd"/>
+            <w:r>
+              <w:t xml:space="preserve"> </w:t>
+            </w:r>
           </w:p>
         </w:tc>
         <w:tc>
@@ -4284,27 +4426,13 @@
           </w:tcPr>
           <w:p>
             <w:r>
-              <w:rPr>
-                <w:b/>
-              </w:rPr>
-              <w:t>New</w:t>
-            </w:r>
-            <w:r>
-              <w:t xml:space="preserve"> - Used for </w:t>
-            </w:r>
-            <w:proofErr w:type="spellStart"/>
-            <w:r>
-              <w:t>Comparative</w:t>
-            </w:r>
-            <w:r>
-              <w:t>Util</w:t>
-            </w:r>
-            <w:proofErr w:type="spellEnd"/>
-            <w:r>
-              <w:t xml:space="preserve"> </w:t>
-            </w:r>
-            <w:r>
-              <w:t>step 3. Users can manipulate the data before using it as an input for the next step in the chain.</w:t>
+              <w:t>O</w:t>
+            </w:r>
+            <w:r>
+              <w:t>ptimizations to support large genome assembly</w:t>
+            </w:r>
+            <w:r>
+              <w:t>.</w:t>
             </w:r>
           </w:p>
         </w:tc>
@@ -4315,11 +4443,9 @@
             <w:tcW w:w="3948" w:type="dxa"/>
           </w:tcPr>
           <w:p>
-            <w:proofErr w:type="spellStart"/>
-            <w:r>
-              <w:t>LISUtil</w:t>
-            </w:r>
-            <w:proofErr w:type="spellEnd"/>
+            <w:r>
+              <w:t>New License</w:t>
+            </w:r>
           </w:p>
         </w:tc>
         <w:tc>
@@ -4327,29 +4453,8 @@
             <w:tcW w:w="3948" w:type="dxa"/>
           </w:tcPr>
           <w:p>
-            <w:pPr>
-              <w:pStyle w:val="BodyText"/>
-            </w:pPr>
-            <w:r>
-              <w:rPr>
-                <w:b/>
-              </w:rPr>
-              <w:t>New</w:t>
-            </w:r>
-            <w:r>
-              <w:t xml:space="preserve"> - </w:t>
-            </w:r>
-            <w:r>
-              <w:t xml:space="preserve">A </w:t>
-            </w:r>
-            <w:r>
-              <w:t xml:space="preserve">utility tool for </w:t>
-            </w:r>
-            <w:r>
-              <w:t>the l</w:t>
-            </w:r>
-            <w:r>
-              <w:t>ongest increasing sequence of mummer</w:t>
+            <w:r>
+              <w:t>Entire library moved from MS-PL to more commonly accepted Apache 2.0 OSI approved license.</w:t>
             </w:r>
           </w:p>
         </w:tc>
@@ -4360,13 +4465,8 @@
             <w:tcW w:w="3948" w:type="dxa"/>
           </w:tcPr>
           <w:p>
-            <w:proofErr w:type="spellStart"/>
-            <w:r>
-              <w:t>MUMmer</w:t>
-            </w:r>
-            <w:proofErr w:type="spellEnd"/>
-            <w:r>
-              <w:t xml:space="preserve"> </w:t>
+            <w:r>
+              <w:t>New namespace</w:t>
             </w:r>
           </w:p>
         </w:tc>
@@ -4376,10 +4476,19 @@
           </w:tcPr>
           <w:p>
             <w:r>
-              <w:t>O</w:t>
-            </w:r>
-            <w:r>
-              <w:t>ptimizations to support large genome assembly</w:t>
+              <w:rPr>
+                <w:b/>
+              </w:rPr>
+              <w:t>MBF</w:t>
+            </w:r>
+            <w:r>
+              <w:t xml:space="preserve"> namespace is named </w:t>
+            </w:r>
+            <w:r>
+              <w:rPr>
+                <w:b/>
+              </w:rPr>
+              <w:t>Bio</w:t>
             </w:r>
             <w:r>
               <w:t>.</w:t>
@@ -4393,8 +4502,16 @@
             <w:tcW w:w="3948" w:type="dxa"/>
           </w:tcPr>
           <w:p>
-            <w:r>
-              <w:t>New License</w:t>
+            <w:pPr>
+              <w:pStyle w:val="BodyText"/>
+            </w:pPr>
+            <w:proofErr w:type="spellStart"/>
+            <w:r>
+              <w:t>NucmerUtil</w:t>
+            </w:r>
+            <w:proofErr w:type="spellEnd"/>
+            <w:r>
+              <w:t xml:space="preserve"> </w:t>
             </w:r>
           </w:p>
         </w:tc>
@@ -4403,8 +4520,31 @@
             <w:tcW w:w="3948" w:type="dxa"/>
           </w:tcPr>
           <w:p>
-            <w:r>
-              <w:t>Entire library moved from MS-PL to more commonly accepted Apache 2.0 OSI approved license.</w:t>
+            <w:pPr>
+              <w:pStyle w:val="BodyText"/>
+            </w:pPr>
+            <w:r>
+              <w:rPr>
+                <w:b/>
+              </w:rPr>
+              <w:t>New</w:t>
+            </w:r>
+            <w:r>
+              <w:t xml:space="preserve"> - Used for </w:t>
+            </w:r>
+            <w:proofErr w:type="spellStart"/>
+            <w:r>
+              <w:t>Comparative</w:t>
+            </w:r>
+            <w:r>
+              <w:t>Util</w:t>
+            </w:r>
+            <w:proofErr w:type="spellEnd"/>
+            <w:r>
+              <w:t xml:space="preserve"> </w:t>
+            </w:r>
+            <w:r>
+              <w:t>step 1. Users can manipulate the data before using it as an input for the next step in the chain.</w:t>
             </w:r>
           </w:p>
         </w:tc>
@@ -4416,7 +4556,7 @@
           </w:tcPr>
           <w:p>
             <w:r>
-              <w:t>New namespace</w:t>
+              <w:t>Optimization work</w:t>
             </w:r>
           </w:p>
         </w:tc>
@@ -4426,22 +4566,57 @@
           </w:tcPr>
           <w:p>
             <w:r>
-              <w:rPr>
-                <w:b/>
-              </w:rPr>
-              <w:t>MBF</w:t>
-            </w:r>
-            <w:r>
-              <w:t xml:space="preserve"> namespace is named </w:t>
-            </w:r>
-            <w:r>
-              <w:rPr>
-                <w:b/>
-              </w:rPr>
-              <w:t>Bio</w:t>
-            </w:r>
-            <w:r>
-              <w:t>.</w:t>
+              <w:t xml:space="preserve">a) Memory profiling and analysis on the framework optimized. </w:t>
+            </w:r>
+          </w:p>
+          <w:p>
+            <w:r>
+              <w:t xml:space="preserve">b) </w:t>
+            </w:r>
+            <w:proofErr w:type="spellStart"/>
+            <w:r>
+              <w:t>Padena</w:t>
+            </w:r>
+            <w:proofErr w:type="spellEnd"/>
+            <w:r>
+              <w:t xml:space="preserve"> memory optimizations. </w:t>
+            </w:r>
+          </w:p>
+          <w:p>
+            <w:r>
+              <w:t xml:space="preserve">c) Sequence optimizations, including non-string and non-character sequences. </w:t>
+            </w:r>
+          </w:p>
+          <w:p>
+            <w:r>
+              <w:t xml:space="preserve">d) </w:t>
+            </w:r>
+            <w:proofErr w:type="spellStart"/>
+            <w:r>
+              <w:t>MUMmer</w:t>
+            </w:r>
+            <w:proofErr w:type="spellEnd"/>
+            <w:r>
+              <w:t xml:space="preserve"> optimization based on</w:t>
+            </w:r>
+            <w:r>
+              <w:t xml:space="preserve"> suffix tree</w:t>
+            </w:r>
+            <w:r>
+              <w:t xml:space="preserve"> and links improved. </w:t>
+            </w:r>
+          </w:p>
+          <w:p>
+            <w:r>
+              <w:t xml:space="preserve">e) Object Model optimizations. </w:t>
+            </w:r>
+          </w:p>
+          <w:p>
+            <w:pPr>
+              <w:pStyle w:val="BodyText"/>
+            </w:pPr>
+            <w:r>
+              <w:t>f) More scenarios for collection of memory and performance profiles.</w:t>
             </w:r>
           </w:p>
         </w:tc>
@@ -4452,16 +4627,19 @@
             <w:tcW w:w="3948" w:type="dxa"/>
           </w:tcPr>
           <w:p>
-            <w:pPr>
-              <w:pStyle w:val="BodyText"/>
-            </w:pPr>
             <w:proofErr w:type="spellStart"/>
             <w:r>
-              <w:t>NucmerUtil</w:t>
+              <w:t>Padena</w:t>
             </w:r>
             <w:proofErr w:type="spellEnd"/>
             <w:r>
-              <w:t xml:space="preserve"> </w:t>
+              <w:t xml:space="preserve"> a</w:t>
+            </w:r>
+            <w:r>
+              <w:t>ssembly</w:t>
+            </w:r>
+            <w:r>
+              <w:t xml:space="preserve"> algorithm</w:t>
             </w:r>
           </w:p>
         </w:tc>
@@ -4470,31 +4648,16 @@
             <w:tcW w:w="3948" w:type="dxa"/>
           </w:tcPr>
           <w:p>
-            <w:pPr>
-              <w:pStyle w:val="BodyText"/>
-            </w:pPr>
-            <w:r>
-              <w:rPr>
-                <w:b/>
-              </w:rPr>
-              <w:t>New</w:t>
-            </w:r>
-            <w:r>
-              <w:t xml:space="preserve"> - Used for </w:t>
+            <w:r>
+              <w:t xml:space="preserve">Increased capacity to support assembly of large genomes.  Performance improvements to De </w:t>
             </w:r>
             <w:proofErr w:type="spellStart"/>
             <w:r>
-              <w:t>Comparative</w:t>
-            </w:r>
-            <w:r>
-              <w:t>Util</w:t>
+              <w:t>Bruijn</w:t>
             </w:r>
             <w:proofErr w:type="spellEnd"/>
             <w:r>
-              <w:t xml:space="preserve"> </w:t>
-            </w:r>
-            <w:r>
-              <w:t>step 1. Users can manipulate the data before using it as an input for the next step in the chain.</w:t>
+              <w:t xml:space="preserve"> graph generation.  </w:t>
             </w:r>
           </w:p>
         </w:tc>
@@ -4506,8 +4669,7 @@
           </w:tcPr>
           <w:p>
             <w:r>
-              <w:lastRenderedPageBreak/>
-              <w:t>Optimization work</w:t>
+              <w:t>Parser and formatter Encoding</w:t>
             </w:r>
           </w:p>
         </w:tc>
@@ -4516,58 +4678,29 @@
             <w:tcW w:w="3948" w:type="dxa"/>
           </w:tcPr>
           <w:p>
-            <w:r>
-              <w:t xml:space="preserve">a) Memory profiling and analysis on the framework optimized. </w:t>
-            </w:r>
-          </w:p>
-          <w:p>
-            <w:r>
-              <w:t xml:space="preserve">b) </w:t>
-            </w:r>
-            <w:proofErr w:type="spellStart"/>
-            <w:r>
-              <w:t>Padena</w:t>
-            </w:r>
-            <w:proofErr w:type="spellEnd"/>
-            <w:r>
-              <w:t xml:space="preserve"> memory optimizations. </w:t>
-            </w:r>
-          </w:p>
-          <w:p>
-            <w:r>
-              <w:t xml:space="preserve">c) Sequence optimizations, including non-string and non-character sequences. </w:t>
-            </w:r>
-          </w:p>
-          <w:p>
-            <w:r>
-              <w:t xml:space="preserve">d) </w:t>
-            </w:r>
-            <w:proofErr w:type="spellStart"/>
-            <w:r>
-              <w:t>MUMmer</w:t>
-            </w:r>
-            <w:proofErr w:type="spellEnd"/>
-            <w:r>
-              <w:t xml:space="preserve"> optimization based on</w:t>
-            </w:r>
-            <w:r>
-              <w:t xml:space="preserve"> suffix tree</w:t>
-            </w:r>
-            <w:r>
-              <w:t xml:space="preserve"> and links improved. </w:t>
-            </w:r>
-          </w:p>
-          <w:p>
-            <w:r>
-              <w:t xml:space="preserve">e) Object Model optimizations. </w:t>
-            </w:r>
-          </w:p>
-          <w:p>
             <w:pPr>
               <w:pStyle w:val="BodyText"/>
             </w:pPr>
             <w:r>
-              <w:t>f) More scenarios for collection of memory and performance profiles.</w:t>
+              <w:rPr>
+                <w:b/>
+              </w:rPr>
+              <w:t>Removed</w:t>
+            </w:r>
+            <w:r>
+              <w:t xml:space="preserve"> - P</w:t>
+            </w:r>
+            <w:r>
+              <w:t>arsers</w:t>
+            </w:r>
+            <w:r>
+              <w:t xml:space="preserve"> and </w:t>
+            </w:r>
+            <w:r>
+              <w:t>formatters no longer take encodings. We removed the whole encoding class</w:t>
+            </w:r>
+            <w:r>
+              <w:t>.</w:t>
             </w:r>
           </w:p>
         </w:tc>
@@ -4580,18 +4713,9 @@
           <w:p>
             <w:proofErr w:type="spellStart"/>
             <w:r>
-              <w:t>Padena</w:t>
+              <w:t>RepeatResolutionUtil</w:t>
             </w:r>
             <w:proofErr w:type="spellEnd"/>
-            <w:r>
-              <w:t xml:space="preserve"> a</w:t>
-            </w:r>
-            <w:r>
-              <w:t>ssembly</w:t>
-            </w:r>
-            <w:r>
-              <w:t xml:space="preserve"> algorithm</w:t>
-            </w:r>
           </w:p>
         </w:tc>
         <w:tc>
@@ -4599,16 +4723,34 @@
             <w:tcW w:w="3948" w:type="dxa"/>
           </w:tcPr>
           <w:p>
-            <w:r>
-              <w:t xml:space="preserve">Increased capacity to support assembly of large genomes.  Performance improvements to De </w:t>
+            <w:pPr>
+              <w:pStyle w:val="BodyText"/>
+              <w:rPr>
+                <w:b/>
+              </w:rPr>
+            </w:pPr>
+            <w:r>
+              <w:rPr>
+                <w:b/>
+              </w:rPr>
+              <w:t>New</w:t>
+            </w:r>
+            <w:r>
+              <w:t xml:space="preserve"> - Used for </w:t>
             </w:r>
             <w:proofErr w:type="spellStart"/>
             <w:r>
-              <w:t>Bruijn</w:t>
+              <w:t>Comparative</w:t>
+            </w:r>
+            <w:r>
+              <w:t>Util</w:t>
             </w:r>
             <w:proofErr w:type="spellEnd"/>
             <w:r>
-              <w:t xml:space="preserve"> graph generation.  </w:t>
+              <w:t xml:space="preserve"> </w:t>
+            </w:r>
+            <w:r>
+              <w:t>step 2. Users can manipulate the data before using it as an input for the next step in the chain.</w:t>
             </w:r>
           </w:p>
         </w:tc>
@@ -4619,9 +4761,11 @@
             <w:tcW w:w="3948" w:type="dxa"/>
           </w:tcPr>
           <w:p>
-            <w:r>
-              <w:t>Parser and formatter Encoding</w:t>
-            </w:r>
+            <w:proofErr w:type="spellStart"/>
+            <w:r>
+              <w:t>SAMUtils</w:t>
+            </w:r>
+            <w:proofErr w:type="spellEnd"/>
           </w:p>
         </w:tc>
         <w:tc>
@@ -4633,25 +4777,13 @@
               <w:pStyle w:val="BodyText"/>
             </w:pPr>
             <w:r>
-              <w:rPr>
-                <w:b/>
-              </w:rPr>
-              <w:t>Removed</w:t>
-            </w:r>
-            <w:r>
-              <w:t xml:space="preserve"> - P</w:t>
-            </w:r>
-            <w:r>
-              <w:t>arsers</w:t>
-            </w:r>
-            <w:r>
-              <w:t xml:space="preserve"> and </w:t>
-            </w:r>
-            <w:r>
-              <w:t>formatters no longer take encodings. We removed the whole encoding class</w:t>
-            </w:r>
-            <w:r>
-              <w:t>.</w:t>
+              <w:t xml:space="preserve">A </w:t>
+            </w:r>
+            <w:r>
+              <w:t>sequence coverage analysis</w:t>
+            </w:r>
+            <w:r>
+              <w:t xml:space="preserve"> utility.</w:t>
             </w:r>
           </w:p>
         </w:tc>
@@ -4664,7 +4796,7 @@
           <w:p>
             <w:proofErr w:type="spellStart"/>
             <w:r>
-              <w:t>RepeatResolutionUtil</w:t>
+              <w:t>ScaffoldUtil</w:t>
             </w:r>
             <w:proofErr w:type="spellEnd"/>
           </w:p>
@@ -4674,12 +4806,6 @@
             <w:tcW w:w="3948" w:type="dxa"/>
           </w:tcPr>
           <w:p>
-            <w:pPr>
-              <w:pStyle w:val="BodyText"/>
-              <w:rPr>
-                <w:b/>
-              </w:rPr>
-            </w:pPr>
             <w:r>
               <w:rPr>
                 <w:b/>
@@ -4701,7 +4827,7 @@
               <w:t xml:space="preserve"> </w:t>
             </w:r>
             <w:r>
-              <w:t>step 2. Users can manipulate the data before using it as an input for the next step in the chain.</w:t>
+              <w:t>step 5. Users can manipulate the data before using it as an input for the next step in the chain.</w:t>
             </w:r>
           </w:p>
         </w:tc>
@@ -4712,11 +4838,9 @@
             <w:tcW w:w="3948" w:type="dxa"/>
           </w:tcPr>
           <w:p>
-            <w:proofErr w:type="spellStart"/>
-            <w:r>
-              <w:t>SAMUtils</w:t>
-            </w:r>
-            <w:proofErr w:type="spellEnd"/>
+            <w:r>
+              <w:t>Sequence Object Model</w:t>
+            </w:r>
           </w:p>
         </w:tc>
         <w:tc>
@@ -4724,17 +4848,135 @@
             <w:tcW w:w="3948" w:type="dxa"/>
           </w:tcPr>
           <w:p>
+            <w:r>
+              <w:t xml:space="preserve">a) Re-designed to be much more memory efficient.  </w:t>
+            </w:r>
+          </w:p>
+          <w:p>
+            <w:r>
+              <w:t xml:space="preserve">b) Use of condensed binary representation of DNA, RNA and Proteins rather than text characters. </w:t>
+            </w:r>
+          </w:p>
+          <w:p>
             <w:pPr>
               <w:pStyle w:val="BodyText"/>
             </w:pPr>
             <w:r>
-              <w:t xml:space="preserve">A </w:t>
-            </w:r>
-            <w:r>
-              <w:t>sequence coverage analysis</w:t>
-            </w:r>
-            <w:r>
-              <w:t xml:space="preserve"> utility.</w:t>
+              <w:t xml:space="preserve">c) Improved the capacity by using </w:t>
+            </w:r>
+            <w:proofErr w:type="spellStart"/>
+            <w:r>
+              <w:rPr>
+                <w:b/>
+              </w:rPr>
+              <w:t>IEnumerable</w:t>
+            </w:r>
+            <w:proofErr w:type="spellEnd"/>
+            <w:r>
+              <w:rPr>
+                <w:b/>
+              </w:rPr>
+              <w:t>&lt;byte</w:t>
+            </w:r>
+            <w:r>
+              <w:t xml:space="preserve">&gt;. </w:t>
+            </w:r>
+            <w:r>
+              <w:rPr>
+                <w:b/>
+              </w:rPr>
+              <w:t>Dictionary</w:t>
+            </w:r>
+            <w:r>
+              <w:t xml:space="preserve"> and </w:t>
+            </w:r>
+            <w:proofErr w:type="spellStart"/>
+            <w:r>
+              <w:rPr>
+                <w:b/>
+              </w:rPr>
+              <w:t>hashset</w:t>
+            </w:r>
+            <w:proofErr w:type="spellEnd"/>
+            <w:r>
+              <w:t xml:space="preserve"> </w:t>
+            </w:r>
+            <w:r>
+              <w:t xml:space="preserve">are </w:t>
+            </w:r>
+            <w:r>
+              <w:t xml:space="preserve">used to store </w:t>
+            </w:r>
+            <w:r>
+              <w:t>items</w:t>
+            </w:r>
+            <w:r>
+              <w:t xml:space="preserve"> such as ambiguous alphabets.</w:t>
+            </w:r>
+          </w:p>
+          <w:p>
+            <w:pPr>
+              <w:pStyle w:val="BodyText"/>
+            </w:pPr>
+            <w:r>
+              <w:t>d) More efficient implementation of encodings.</w:t>
+            </w:r>
+          </w:p>
+          <w:p>
+            <w:pPr>
+              <w:pStyle w:val="BodyText"/>
+            </w:pPr>
+            <w:r>
+              <w:t xml:space="preserve">e) </w:t>
+            </w:r>
+            <w:proofErr w:type="gramStart"/>
+            <w:r>
+              <w:t>encoding</w:t>
+            </w:r>
+            <w:proofErr w:type="gramEnd"/>
+            <w:r>
+              <w:t xml:space="preserve"> removed from sequence object model (parsers and formatters).</w:t>
+            </w:r>
+          </w:p>
+          <w:p>
+            <w:pPr>
+              <w:pStyle w:val="BodyText"/>
+            </w:pPr>
+            <w:r>
+              <w:t>f) C</w:t>
+            </w:r>
+            <w:r>
+              <w:t xml:space="preserve">hanges to use </w:t>
+            </w:r>
+            <w:proofErr w:type="spellStart"/>
+            <w:proofErr w:type="gramStart"/>
+            <w:r>
+              <w:rPr>
+                <w:b/>
+              </w:rPr>
+              <w:t>ISequence</w:t>
+            </w:r>
+            <w:proofErr w:type="spellEnd"/>
+            <w:r>
+              <w:t xml:space="preserve"> :</w:t>
+            </w:r>
+            <w:proofErr w:type="gramEnd"/>
+            <w:r>
+              <w:t xml:space="preserve"> </w:t>
+            </w:r>
+            <w:proofErr w:type="spellStart"/>
+            <w:r>
+              <w:rPr>
+                <w:b/>
+              </w:rPr>
+              <w:t>IList</w:t>
+            </w:r>
+            <w:proofErr w:type="spellEnd"/>
+            <w:r>
+              <w:rPr>
+                <w:b/>
+              </w:rPr>
+              <w:t>&lt;byte&gt;.</w:t>
             </w:r>
           </w:p>
         </w:tc>
@@ -4745,11 +4987,12 @@
             <w:tcW w:w="3948" w:type="dxa"/>
           </w:tcPr>
           <w:p>
-            <w:proofErr w:type="spellStart"/>
-            <w:r>
-              <w:t>ScaffoldUtil</w:t>
-            </w:r>
-            <w:proofErr w:type="spellEnd"/>
+            <w:pPr>
+              <w:pStyle w:val="BodyText"/>
+            </w:pPr>
+            <w:r>
+              <w:t>Data Virtualization</w:t>
+            </w:r>
           </w:p>
         </w:tc>
         <w:tc>
@@ -4757,28 +5000,14 @@
             <w:tcW w:w="3948" w:type="dxa"/>
           </w:tcPr>
           <w:p>
+            <w:pPr>
+              <w:pStyle w:val="BodyText"/>
+            </w:pPr>
             <w:r>
               <w:rPr>
                 <w:b/>
               </w:rPr>
-              <w:t>New</w:t>
-            </w:r>
-            <w:r>
-              <w:t xml:space="preserve"> - Used for </w:t>
-            </w:r>
-            <w:proofErr w:type="spellStart"/>
-            <w:r>
-              <w:t>Comparative</w:t>
-            </w:r>
-            <w:r>
-              <w:t>Util</w:t>
-            </w:r>
-            <w:proofErr w:type="spellEnd"/>
-            <w:r>
-              <w:t xml:space="preserve"> </w:t>
-            </w:r>
-            <w:r>
-              <w:t>step 5. Users can manipulate the data before using it as an input for the next step in the chain.</w:t>
+              <w:t>Removed</w:t>
             </w:r>
           </w:p>
         </w:tc>
@@ -4789,9 +5018,9 @@
             <w:tcW w:w="3948" w:type="dxa"/>
           </w:tcPr>
           <w:p>
-            <w:r>
-              <w:t>Sequence Object Model</w:t>
-            </w:r>
+            <w:pPr>
+              <w:pStyle w:val="BodyText"/>
+            </w:pPr>
           </w:p>
         </w:tc>
         <w:tc>
@@ -4799,189 +5028,9 @@
             <w:tcW w:w="3948" w:type="dxa"/>
           </w:tcPr>
           <w:p>
-            <w:r>
-              <w:t xml:space="preserve">a) Re-designed to be much more memory efficient.  </w:t>
-            </w:r>
-          </w:p>
-          <w:p>
-            <w:r>
-              <w:t xml:space="preserve">b) Use of condensed binary representation of DNA, RNA and Proteins rather than text characters. </w:t>
-            </w:r>
-          </w:p>
-          <w:p>
             <w:pPr>
               <w:pStyle w:val="BodyText"/>
             </w:pPr>
-            <w:r>
-              <w:t xml:space="preserve">c) Improved the capacity by using </w:t>
-            </w:r>
-            <w:proofErr w:type="spellStart"/>
-            <w:r>
-              <w:rPr>
-                <w:b/>
-              </w:rPr>
-              <w:t>IEnumerable</w:t>
-            </w:r>
-            <w:proofErr w:type="spellEnd"/>
-            <w:r>
-              <w:rPr>
-                <w:b/>
-              </w:rPr>
-              <w:t>&lt;byte</w:t>
-            </w:r>
-            <w:r>
-              <w:t xml:space="preserve">&gt;. </w:t>
-            </w:r>
-            <w:r>
-              <w:rPr>
-                <w:b/>
-              </w:rPr>
-              <w:t>Dictionary</w:t>
-            </w:r>
-            <w:r>
-              <w:t xml:space="preserve"> and </w:t>
-            </w:r>
-            <w:proofErr w:type="spellStart"/>
-            <w:r>
-              <w:rPr>
-                <w:b/>
-              </w:rPr>
-              <w:t>hashset</w:t>
-            </w:r>
-            <w:proofErr w:type="spellEnd"/>
-            <w:r>
-              <w:t xml:space="preserve"> </w:t>
-            </w:r>
-            <w:r>
-              <w:t xml:space="preserve">are </w:t>
-            </w:r>
-            <w:r>
-              <w:t xml:space="preserve">used to store </w:t>
-            </w:r>
-            <w:r>
-              <w:t>items</w:t>
-            </w:r>
-            <w:r>
-              <w:t xml:space="preserve"> such as ambiguous alphabets.</w:t>
-            </w:r>
-          </w:p>
-          <w:p>
-            <w:pPr>
-              <w:pStyle w:val="BodyText"/>
-            </w:pPr>
-            <w:r>
-              <w:t>d) More efficient implementation of encodings.</w:t>
-            </w:r>
-          </w:p>
-          <w:p>
-            <w:pPr>
-              <w:pStyle w:val="BodyText"/>
-            </w:pPr>
-            <w:r>
-              <w:t xml:space="preserve">e) </w:t>
-            </w:r>
-            <w:proofErr w:type="gramStart"/>
-            <w:r>
-              <w:t>encoding</w:t>
-            </w:r>
-            <w:proofErr w:type="gramEnd"/>
-            <w:r>
-              <w:t xml:space="preserve"> removed from sequence object model (parsers and formatters).</w:t>
-            </w:r>
-          </w:p>
-          <w:p>
-            <w:pPr>
-              <w:pStyle w:val="BodyText"/>
-            </w:pPr>
-            <w:r>
-              <w:t>f) C</w:t>
-            </w:r>
-            <w:r>
-              <w:t xml:space="preserve">hanges to use </w:t>
-            </w:r>
-            <w:proofErr w:type="spellStart"/>
-            <w:proofErr w:type="gramStart"/>
-            <w:r>
-              <w:rPr>
-                <w:b/>
-              </w:rPr>
-              <w:t>ISequence</w:t>
-            </w:r>
-            <w:proofErr w:type="spellEnd"/>
-            <w:r>
-              <w:t xml:space="preserve"> :</w:t>
-            </w:r>
-            <w:proofErr w:type="gramEnd"/>
-            <w:r>
-              <w:t xml:space="preserve"> </w:t>
-            </w:r>
-            <w:proofErr w:type="spellStart"/>
-            <w:r>
-              <w:rPr>
-                <w:b/>
-              </w:rPr>
-              <w:t>IList</w:t>
-            </w:r>
-            <w:proofErr w:type="spellEnd"/>
-            <w:r>
-              <w:rPr>
-                <w:b/>
-              </w:rPr>
-              <w:t>&lt;byte&gt;.</w:t>
-            </w:r>
-          </w:p>
-        </w:tc>
-      </w:tr>
-      <w:tr>
-        <w:tc>
-          <w:tcPr>
-            <w:tcW w:w="3948" w:type="dxa"/>
-          </w:tcPr>
-          <w:p>
-            <w:pPr>
-              <w:pStyle w:val="BodyText"/>
-            </w:pPr>
-            <w:r>
-              <w:t>Data Virtualization</w:t>
-            </w:r>
-          </w:p>
-        </w:tc>
-        <w:tc>
-          <w:tcPr>
-            <w:tcW w:w="3948" w:type="dxa"/>
-          </w:tcPr>
-          <w:p>
-            <w:pPr>
-              <w:pStyle w:val="BodyText"/>
-            </w:pPr>
-            <w:r>
-              <w:rPr>
-                <w:b/>
-              </w:rPr>
-              <w:t>Removed</w:t>
-            </w:r>
-          </w:p>
-        </w:tc>
-      </w:tr>
-      <w:tr>
-        <w:tc>
-          <w:tcPr>
-            <w:tcW w:w="3948" w:type="dxa"/>
-          </w:tcPr>
-          <w:p>
-            <w:pPr>
-              <w:pStyle w:val="BodyText"/>
-            </w:pPr>
-          </w:p>
-        </w:tc>
-        <w:tc>
-          <w:tcPr>
-            <w:tcW w:w="3948" w:type="dxa"/>
-          </w:tcPr>
-          <w:p>
-            <w:pPr>
-              <w:pStyle w:val="BodyText"/>
-            </w:pPr>
           </w:p>
         </w:tc>
       </w:tr>
@@ -4996,12 +5045,13 @@
         <w:pStyle w:val="BodyText"/>
         <w:shd w:val="clear" w:color="auto" w:fill="FFFF99"/>
       </w:pPr>
-      <w:bookmarkStart w:id="17" w:name="_Comparative_Assembly"/>
-      <w:bookmarkEnd w:id="17"/>
+      <w:bookmarkStart w:id="16" w:name="_Comparative_Assembly"/>
+      <w:bookmarkEnd w:id="16"/>
       <w:r>
         <w:rPr>
           <w:b/>
         </w:rPr>
+        <w:lastRenderedPageBreak/>
         <w:t>Note</w:t>
       </w:r>
       <w:r>
@@ -5020,6 +5070,9 @@
       <w:proofErr w:type="gramEnd"/>
       <w:r>
         <w:t>\</w:t>
+      </w:r>
+      <w:r>
+        <w:t xml:space="preserve">.NET </w:t>
       </w:r>
       <w:r>
         <w:t>Bio</w:t>
@@ -5039,12 +5092,11 @@
         <w:pStyle w:val="Heading1"/>
         <w:shd w:val="clear" w:color="auto" w:fill="DAEEF3" w:themeFill="accent5" w:themeFillTint="33"/>
       </w:pPr>
-      <w:bookmarkStart w:id="18" w:name="_Toc294083069"/>
+      <w:bookmarkStart w:id="17" w:name="_Toc294083069"/>
       <w:r>
         <w:rPr>
           <w:noProof/>
         </w:rPr>
-        <w:lastRenderedPageBreak/>
         <w:drawing>
           <wp:inline distT="0" distB="0" distL="0" distR="0" wp14:anchorId="4D8081C6" wp14:editId="55FF6085">
             <wp:extent cx="295275" cy="619125"/>
@@ -5114,7 +5166,7 @@
       <w:r>
         <w:t xml:space="preserve"> Framework</w:t>
       </w:r>
-      <w:bookmarkEnd w:id="18"/>
+      <w:bookmarkEnd w:id="17"/>
       <w:r>
         <w:t xml:space="preserve"> </w:t>
       </w:r>
@@ -5123,7 +5175,7 @@
       <w:pPr>
         <w:pStyle w:val="BodyTextLink"/>
       </w:pPr>
-      <w:bookmarkStart w:id="19" w:name="_Toc224699170"/>
+      <w:bookmarkStart w:id="18" w:name="_Toc224699170"/>
       <w:r>
         <w:t>This section describes</w:t>
       </w:r>
@@ -5168,18 +5220,21 @@
       <w:pPr>
         <w:pStyle w:val="Heading2"/>
       </w:pPr>
-      <w:bookmarkStart w:id="20" w:name="_Toc294083070"/>
+      <w:bookmarkStart w:id="19" w:name="_Toc294083070"/>
       <w:r>
         <w:t>Prerequisites</w:t>
       </w:r>
-      <w:bookmarkEnd w:id="20"/>
+      <w:bookmarkEnd w:id="19"/>
     </w:p>
     <w:p>
       <w:pPr>
         <w:pStyle w:val="BodyTextLink"/>
       </w:pPr>
       <w:r>
-        <w:t xml:space="preserve">To use the basic capabilities of </w:t>
+        <w:t xml:space="preserve">To use the </w:t>
+      </w:r>
+      <w:r>
+        <w:t xml:space="preserve">capabilities of </w:t>
       </w:r>
       <w:r>
         <w:t>the</w:t>
@@ -5262,7 +5317,16 @@
         <w:keepNext/>
       </w:pPr>
       <w:r>
-        <w:t>Familiarity with using Microsoft Visual Studio® to program .NET applications with C#.</w:t>
+        <w:t>Familiarity using</w:t>
+      </w:r>
+      <w:r>
+        <w:t xml:space="preserve"> Microsoft Visual Studio® to </w:t>
+      </w:r>
+      <w:r>
+        <w:t>develop</w:t>
+      </w:r>
+      <w:r>
+        <w:t xml:space="preserve"> .NET applications with C#.</w:t>
       </w:r>
     </w:p>
     <w:p>
@@ -5277,160 +5341,171 @@
       <w:pPr>
         <w:pStyle w:val="Heading2"/>
       </w:pPr>
-      <w:bookmarkStart w:id="21" w:name="_Toc294083071"/>
+      <w:bookmarkStart w:id="20" w:name="_Toc294083071"/>
       <w:r>
         <w:t xml:space="preserve">System </w:t>
       </w:r>
       <w:r>
         <w:t>Requirements</w:t>
       </w:r>
+      <w:bookmarkEnd w:id="20"/>
+    </w:p>
+    <w:bookmarkEnd w:id="18"/>
+    <w:p>
+      <w:pPr>
+        <w:pStyle w:val="BulletList"/>
+      </w:pPr>
+      <w:r>
+        <w:t>Windows</w:t>
+      </w:r>
+      <w:r>
+        <w:t>®</w:t>
+      </w:r>
+      <w:r>
+        <w:t xml:space="preserve"> XP </w:t>
+      </w:r>
+      <w:r>
+        <w:t>Service Pack (</w:t>
+      </w:r>
+      <w:r>
+        <w:t>SP</w:t>
+      </w:r>
+      <w:r>
+        <w:t xml:space="preserve">) </w:t>
+      </w:r>
+      <w:r>
+        <w:t>2</w:t>
+      </w:r>
+      <w:r>
+        <w:t xml:space="preserve"> and</w:t>
+      </w:r>
+      <w:r>
+        <w:t xml:space="preserve"> later versions of Windows.</w:t>
+      </w:r>
+    </w:p>
+    <w:p>
+      <w:pPr>
+        <w:pStyle w:val="BulletList"/>
+      </w:pPr>
+      <w:r>
+        <w:t xml:space="preserve">.NET </w:t>
+      </w:r>
+      <w:r>
+        <w:t xml:space="preserve">Framework Version </w:t>
+      </w:r>
+      <w:r>
+        <w:t>4.0</w:t>
+      </w:r>
+      <w:r>
+        <w:t xml:space="preserve">, available at </w:t>
+      </w:r>
+      <w:r>
+        <w:t xml:space="preserve"> </w:t>
+      </w:r>
+      <w:hyperlink r:id="rId40" w:history="1">
+        <w:r>
+          <w:rPr>
+            <w:rStyle w:val="Hyperlink"/>
+          </w:rPr>
+          <w:t>http://go.microsoft.com/fwlink/?LinkID=186913</w:t>
+        </w:r>
+      </w:hyperlink>
+    </w:p>
+    <w:p>
+      <w:pPr>
+        <w:pStyle w:val="Le"/>
+      </w:pPr>
+    </w:p>
+    <w:p>
+      <w:pPr>
+        <w:pStyle w:val="BodyText"/>
+      </w:pPr>
+      <w:r>
+        <w:t xml:space="preserve">Additional software requirements for implementing </w:t>
+      </w:r>
+      <w:r>
+        <w:t>.NET Bio</w:t>
+      </w:r>
+      <w:r>
+        <w:t xml:space="preserve"> Framework</w:t>
+      </w:r>
+      <w:r>
+        <w:t xml:space="preserve"> </w:t>
+      </w:r>
+      <w:r>
+        <w:t xml:space="preserve">applications are described in </w:t>
+      </w:r>
+      <w:r>
+        <w:t xml:space="preserve">the </w:t>
+      </w:r>
+      <w:r>
+        <w:t>“</w:t>
+      </w:r>
+      <w:r>
+        <w:t>Programming Guide</w:t>
+      </w:r>
+      <w:r>
+        <w:t>.”</w:t>
+      </w:r>
+    </w:p>
+    <w:p>
+      <w:pPr>
+        <w:pStyle w:val="Heading2"/>
+      </w:pPr>
+      <w:bookmarkStart w:id="21" w:name="_Toc294083072"/>
+      <w:r>
+        <w:t>Installation</w:t>
+      </w:r>
       <w:bookmarkEnd w:id="21"/>
     </w:p>
-    <w:bookmarkEnd w:id="19"/>
-    <w:p>
-      <w:pPr>
-        <w:pStyle w:val="BulletList"/>
-      </w:pPr>
-      <w:r>
-        <w:t>Windows</w:t>
-      </w:r>
-      <w:r>
-        <w:t>®</w:t>
-      </w:r>
-      <w:r>
-        <w:t xml:space="preserve"> XP </w:t>
-      </w:r>
-      <w:r>
-        <w:t>Service Pack (</w:t>
-      </w:r>
-      <w:r>
-        <w:t>SP</w:t>
-      </w:r>
-      <w:r>
-        <w:t xml:space="preserve">) </w:t>
-      </w:r>
-      <w:r>
-        <w:t>2</w:t>
-      </w:r>
-      <w:r>
-        <w:t xml:space="preserve"> and</w:t>
-      </w:r>
-      <w:r>
-        <w:t xml:space="preserve"> later versions of Windows.</w:t>
-      </w:r>
-    </w:p>
-    <w:p>
-      <w:pPr>
-        <w:pStyle w:val="BulletList"/>
-      </w:pPr>
-      <w:r>
-        <w:t xml:space="preserve">.NET </w:t>
-      </w:r>
-      <w:r>
-        <w:t xml:space="preserve">Framework Version </w:t>
-      </w:r>
-      <w:r>
-        <w:t>4.0</w:t>
-      </w:r>
-      <w:r>
-        <w:t xml:space="preserve">, available at </w:t>
-      </w:r>
-      <w:r>
-        <w:t xml:space="preserve"> </w:t>
-      </w:r>
-      <w:hyperlink r:id="rId37" w:history="1">
+    <w:p>
+      <w:pPr>
+        <w:pStyle w:val="BodyText"/>
+      </w:pPr>
+      <w:r>
+        <w:t xml:space="preserve">The </w:t>
+      </w:r>
+      <w:r>
+        <w:t>.NET Bio</w:t>
+      </w:r>
+      <w:r>
+        <w:t xml:space="preserve"> Framework </w:t>
+      </w:r>
+      <w:r>
+        <w:t xml:space="preserve">project periodically posts stable snapshots of the source tree to </w:t>
+      </w:r>
+      <w:proofErr w:type="spellStart"/>
+      <w:r>
+        <w:t>Codeplex</w:t>
+      </w:r>
+      <w:proofErr w:type="spellEnd"/>
+      <w:r>
+        <w:t xml:space="preserve"> at </w:t>
+      </w:r>
+      <w:hyperlink r:id="rId41" w:history="1">
         <w:r>
           <w:rPr>
             <w:rStyle w:val="Hyperlink"/>
           </w:rPr>
-          <w:t>http://go.microsoft.com/fwlink/?LinkID=186913</w:t>
+          <w:t>http://bio.codeplex.com/</w:t>
         </w:r>
       </w:hyperlink>
-    </w:p>
-    <w:p>
-      <w:pPr>
-        <w:pStyle w:val="Le"/>
-      </w:pPr>
-    </w:p>
-    <w:p>
-      <w:pPr>
-        <w:pStyle w:val="BodyText"/>
-      </w:pPr>
-      <w:r>
-        <w:t xml:space="preserve">Additional software requirements for implementing </w:t>
-      </w:r>
-      <w:r>
-        <w:t>.NET Bio</w:t>
-      </w:r>
-      <w:r>
-        <w:t xml:space="preserve"> Framework</w:t>
-      </w:r>
-      <w:r>
-        <w:t xml:space="preserve"> </w:t>
-      </w:r>
-      <w:r>
-        <w:t xml:space="preserve">applications are described in </w:t>
-      </w:r>
-      <w:r>
-        <w:t xml:space="preserve">the </w:t>
-      </w:r>
-      <w:r>
-        <w:t>“</w:t>
-      </w:r>
-      <w:r>
-        <w:t>Programming Guide</w:t>
-      </w:r>
-      <w:r>
-        <w:t>.”</w:t>
-      </w:r>
-    </w:p>
-    <w:p>
-      <w:pPr>
-        <w:pStyle w:val="Heading2"/>
-      </w:pPr>
-      <w:bookmarkStart w:id="22" w:name="_Toc294083072"/>
-      <w:r>
-        <w:t>Installation</w:t>
-      </w:r>
-      <w:bookmarkEnd w:id="22"/>
-    </w:p>
-    <w:p>
-      <w:pPr>
-        <w:pStyle w:val="BodyText"/>
-      </w:pPr>
-      <w:r>
-        <w:t xml:space="preserve">The </w:t>
-      </w:r>
-      <w:r>
-        <w:t>.NET Bio</w:t>
-      </w:r>
-      <w:r>
-        <w:t xml:space="preserve"> Framework </w:t>
-      </w:r>
-      <w:r>
-        <w:t xml:space="preserve">project periodically posts stable snapshots of the source tree to </w:t>
-      </w:r>
-      <w:proofErr w:type="spellStart"/>
-      <w:r>
-        <w:t>Codeplex</w:t>
-      </w:r>
-      <w:proofErr w:type="spellEnd"/>
-      <w:r>
-        <w:t xml:space="preserve"> at </w:t>
-      </w:r>
-      <w:hyperlink r:id="rId38" w:history="1">
+      <w:r>
+        <w:t xml:space="preserve">. </w:t>
+      </w:r>
+      <w:r>
+        <w:t xml:space="preserve">You can obtain a copy of the source tree by downloading a </w:t>
+      </w:r>
+      <w:hyperlink r:id="rId42" w:history="1">
         <w:r>
           <w:rPr>
             <w:rStyle w:val="Hyperlink"/>
           </w:rPr>
-          <w:t>http://bio.codeplex.com/</w:t>
+          <w:t>snapshot</w:t>
         </w:r>
       </w:hyperlink>
       <w:r>
         <w:t xml:space="preserve">. </w:t>
-      </w:r>
-      <w:r>
-        <w:t xml:space="preserve">You can obtain a copy of the source tree by downloading a snapshot. </w:t>
       </w:r>
     </w:p>
     <w:p>
@@ -5571,6 +5646,7 @@
         <w:pStyle w:val="BodyText"/>
       </w:pPr>
       <w:r>
+        <w:lastRenderedPageBreak/>
         <w:t>More</w:t>
       </w:r>
       <w:r>
@@ -5586,6 +5662,9 @@
         <w:t xml:space="preserve"> </w:t>
       </w:r>
       <w:r>
+        <w:t xml:space="preserve">.NET </w:t>
+      </w:r>
+      <w:r>
         <w:t>Bio</w:t>
       </w:r>
       <w:r>
@@ -5597,12 +5676,12 @@
       <w:r>
         <w:t xml:space="preserve">available at </w:t>
       </w:r>
-      <w:hyperlink r:id="rId39" w:history="1">
+      <w:hyperlink r:id="rId43" w:history="1">
         <w:r>
           <w:rPr>
             <w:rStyle w:val="Hyperlink"/>
           </w:rPr>
-          <w:t>http://bio.codeplex.com</w:t>
+          <w:t>http://bio.codeplex.com/releases</w:t>
         </w:r>
       </w:hyperlink>
       <w:r>
@@ -5614,7 +5693,6 @@
         <w:pStyle w:val="Procedure"/>
       </w:pPr>
       <w:r>
-        <w:lastRenderedPageBreak/>
         <w:t xml:space="preserve">To </w:t>
       </w:r>
       <w:r>
@@ -5642,7 +5720,7 @@
         </w:numPr>
       </w:pPr>
       <w:r>
-        <w:t xml:space="preserve">Copy </w:t>
+        <w:t xml:space="preserve">Download </w:t>
       </w:r>
       <w:r>
         <w:t xml:space="preserve">the </w:t>
@@ -5660,6 +5738,9 @@
         <w:t xml:space="preserve">, </w:t>
       </w:r>
       <w:r>
+        <w:t xml:space="preserve">.NET </w:t>
+      </w:r>
+      <w:r>
         <w:t>Bio</w:t>
       </w:r>
       <w:r>
@@ -5669,13 +5750,44 @@
         <w:t xml:space="preserve"> </w:t>
       </w:r>
       <w:r>
+        <w:t xml:space="preserve">from </w:t>
+      </w:r>
+      <w:hyperlink r:id="rId44" w:history="1">
+        <w:r>
+          <w:rPr>
+            <w:rStyle w:val="Hyperlink"/>
+          </w:rPr>
+          <w:t>http://bio.codeplex.com/releases</w:t>
+        </w:r>
+      </w:hyperlink>
+      <w:r>
+        <w:rPr>
+          <w:rStyle w:val="Hyperlink"/>
+        </w:rPr>
+        <w:t xml:space="preserve"> </w:t>
+      </w:r>
+      <w:r>
         <w:t xml:space="preserve">to </w:t>
       </w:r>
       <w:r>
         <w:t xml:space="preserve">a folder on </w:t>
       </w:r>
       <w:r>
-        <w:t>your hard drive.</w:t>
+        <w:t>your hard drive</w:t>
+      </w:r>
+      <w:r>
+        <w:t xml:space="preserve"> (you can also download and run from the </w:t>
+      </w:r>
+      <w:proofErr w:type="spellStart"/>
+      <w:r>
+        <w:t>Codeplex</w:t>
+      </w:r>
+      <w:proofErr w:type="spellEnd"/>
+      <w:r>
+        <w:t xml:space="preserve"> site)</w:t>
+      </w:r>
+      <w:r>
+        <w:t>.</w:t>
       </w:r>
     </w:p>
     <w:p>
@@ -5694,6 +5806,15 @@
       </w:r>
       <w:r>
         <w:rPr>
+          <w:b/>
+        </w:rPr>
+        <w:t>.NET</w:t>
+      </w:r>
+      <w:r>
+        <w:t xml:space="preserve"> </w:t>
+      </w:r>
+      <w:r>
+        <w:rPr>
           <w:rStyle w:val="Bold"/>
         </w:rPr>
         <w:t>Bio</w:t>
@@ -5747,7 +5868,7 @@
         <w:t xml:space="preserve">install </w:t>
       </w:r>
       <w:r>
-        <w:t>the project</w:t>
+        <w:t>.NET Bio</w:t>
       </w:r>
       <w:r>
         <w:t>.</w:t>
@@ -5768,16 +5889,23 @@
       <w:r>
         <w:t xml:space="preserve">: Select </w:t>
       </w:r>
-      <w:proofErr w:type="gramStart"/>
       <w:r>
         <w:rPr>
           <w:b/>
         </w:rPr>
         <w:t>Complete</w:t>
       </w:r>
-      <w:proofErr w:type="gramEnd"/>
-      <w:r>
-        <w:t xml:space="preserve"> install to install the SDK.</w:t>
+      <w:r>
+        <w:t xml:space="preserve"> install if you want the source and binaries and that will </w:t>
+      </w:r>
+      <w:r>
+        <w:t>in</w:t>
+      </w:r>
+      <w:r>
+        <w:t>clude</w:t>
+      </w:r>
+      <w:r>
+        <w:t xml:space="preserve"> the SDK.</w:t>
       </w:r>
     </w:p>
     <w:p>
@@ -5948,7 +6076,7 @@
       <w:pPr>
         <w:pStyle w:val="BodyText"/>
       </w:pPr>
-      <w:bookmarkStart w:id="23" w:name="_Toc233969717"/>
+      <w:bookmarkStart w:id="22" w:name="_Toc233969717"/>
       <w:r>
         <w:t>If you install the optional SDK, the installer creates a</w:t>
       </w:r>
@@ -5965,9 +6093,15 @@
         <w:t xml:space="preserve">in the </w:t>
       </w:r>
       <w:r>
+        <w:t xml:space="preserve">.NET </w:t>
+      </w:r>
+      <w:r>
         <w:t>Bio</w:t>
       </w:r>
       <w:r>
+        <w:t>\1.0</w:t>
+      </w:r>
+      <w:r>
         <w:t xml:space="preserve"> folder </w:t>
       </w:r>
       <w:r>
@@ -5987,323 +6121,189 @@
         <w:pStyle w:val="BodyTextIndent2"/>
       </w:pPr>
       <w:r>
-        <w:t>\Samples</w:t>
-      </w:r>
-    </w:p>
-    <w:p>
-      <w:pPr>
-        <w:pStyle w:val="BodyTextIndent"/>
-        <w:ind w:left="720" w:firstLine="360"/>
-      </w:pPr>
-      <w:r>
         <w:t>\</w:t>
       </w:r>
+      <w:r>
+        <w:t>Doc</w:t>
+      </w:r>
+      <w:r>
+        <w:t>s</w:t>
+      </w:r>
+    </w:p>
+    <w:p>
+      <w:pPr>
+        <w:pStyle w:val="BodyTextIndent2"/>
+        <w:ind w:left="1440"/>
+      </w:pPr>
+      <w:r>
+        <w:t>Bio.chm</w:t>
+      </w:r>
+    </w:p>
+    <w:p>
+      <w:pPr>
+        <w:pStyle w:val="BodyTextIndent2"/>
+        <w:ind w:left="1440"/>
+      </w:pPr>
+      <w:r>
+        <w:t>Coding_Conventions.docx</w:t>
+      </w:r>
+    </w:p>
+    <w:p>
+      <w:pPr>
+        <w:pStyle w:val="BodyTextIndent2"/>
+        <w:ind w:left="1440"/>
+      </w:pPr>
+      <w:r>
+        <w:t>Commenting_Conventions.docx</w:t>
+      </w:r>
+    </w:p>
+    <w:p>
+      <w:pPr>
+        <w:pStyle w:val="BodyTextIndent2"/>
+        <w:ind w:left="1440"/>
+      </w:pPr>
+      <w:r>
+        <w:t>Comparative Assembly Technical Guide</w:t>
+      </w:r>
+    </w:p>
+    <w:p>
+      <w:pPr>
+        <w:pStyle w:val="BodyTextIndent2"/>
+        <w:ind w:left="1440"/>
+        <w:rPr>
+          <w:color w:val="FF0000"/>
+        </w:rPr>
+      </w:pPr>
       <w:proofErr w:type="spellStart"/>
       <w:r>
-        <w:t>ComparativeUtil</w:t>
+        <w:rPr>
+          <w:color w:val="FF0000"/>
+        </w:rPr>
+        <w:t>Committer_Guide</w:t>
       </w:r>
       <w:proofErr w:type="spellEnd"/>
     </w:p>
     <w:p>
       <w:pPr>
-        <w:pStyle w:val="BodyTextIndent"/>
-        <w:ind w:left="720" w:firstLine="360"/>
-      </w:pPr>
-      <w:r>
-        <w:t>\</w:t>
-      </w:r>
+        <w:pStyle w:val="BodyTextIndent2"/>
+        <w:ind w:left="1440"/>
+      </w:pPr>
+      <w:r>
+        <w:t>Contribution_Documentation_Template.docx</w:t>
+      </w:r>
+    </w:p>
+    <w:p>
+      <w:pPr>
+        <w:pStyle w:val="BodyTextIndent2"/>
+        <w:ind w:left="1440"/>
+        <w:rPr>
+          <w:color w:val="FF0000"/>
+        </w:rPr>
+      </w:pPr>
+      <w:r>
+        <w:rPr>
+          <w:color w:val="FF0000"/>
+        </w:rPr>
+        <w:t>Contribution_Guide.docx</w:t>
+      </w:r>
+    </w:p>
+    <w:p>
+      <w:pPr>
+        <w:pStyle w:val="BodyTextIndent2"/>
+        <w:ind w:left="1440"/>
+      </w:pPr>
+      <w:r>
+        <w:t>Getting_Started.docx</w:t>
+      </w:r>
+    </w:p>
+    <w:p>
+      <w:pPr>
+        <w:pStyle w:val="BodyTextIndent2"/>
+        <w:ind w:left="1440"/>
+        <w:rPr>
+          <w:color w:val="FF0000"/>
+        </w:rPr>
+      </w:pPr>
       <w:proofErr w:type="spellStart"/>
       <w:r>
-        <w:t>ConsensusUtil</w:t>
+        <w:rPr>
+          <w:color w:val="FF0000"/>
+        </w:rPr>
+        <w:t>Becoming_A_Committer</w:t>
       </w:r>
       <w:proofErr w:type="spellEnd"/>
     </w:p>
     <w:p>
       <w:pPr>
-        <w:pStyle w:val="BodyTextIndent"/>
-        <w:ind w:left="720" w:firstLine="360"/>
-      </w:pPr>
-      <w:r>
-        <w:t>\</w:t>
-      </w:r>
+        <w:pStyle w:val="BodyTextIndent2"/>
+        <w:ind w:left="1440"/>
+        <w:rPr>
+          <w:color w:val="FF0000"/>
+        </w:rPr>
+      </w:pPr>
+      <w:r>
+        <w:rPr>
+          <w:color w:val="FF0000"/>
+        </w:rPr>
+        <w:t>Onboarding.docx</w:t>
+      </w:r>
+    </w:p>
+    <w:p>
+      <w:pPr>
+        <w:pStyle w:val="BodyTextIndent2"/>
+        <w:ind w:left="1440"/>
+      </w:pPr>
+      <w:r>
+        <w:t>Overview.docx</w:t>
+      </w:r>
+    </w:p>
+    <w:p>
+      <w:pPr>
+        <w:pStyle w:val="BodyTextIndent2"/>
+        <w:ind w:left="1440"/>
+      </w:pPr>
       <w:proofErr w:type="spellStart"/>
       <w:r>
-        <w:t>IronPython</w:t>
+        <w:t>PaDeNa</w:t>
       </w:r>
       <w:proofErr w:type="spellEnd"/>
-    </w:p>
-    <w:p>
-      <w:pPr>
-        <w:pStyle w:val="BodyTextIndent"/>
-        <w:ind w:left="720" w:firstLine="360"/>
-      </w:pPr>
-      <w:r>
-        <w:t>\</w:t>
-      </w:r>
+      <w:r>
+        <w:t xml:space="preserve"> Technical Users Guide</w:t>
+      </w:r>
+      <w:bookmarkStart w:id="23" w:name="_GoBack"/>
+      <w:bookmarkEnd w:id="23"/>
+      <w:r>
+        <w:t>.docx</w:t>
+      </w:r>
+    </w:p>
+    <w:p>
+      <w:pPr>
+        <w:pStyle w:val="BodyTextIndent2"/>
+        <w:ind w:left="1440"/>
+      </w:pPr>
+      <w:r>
+        <w:t>Programming_Guide.docx</w:t>
+      </w:r>
+    </w:p>
+    <w:p>
+      <w:pPr>
+        <w:pStyle w:val="BodyTextIndent2"/>
+        <w:ind w:left="1440"/>
+      </w:pPr>
       <w:proofErr w:type="spellStart"/>
       <w:r>
-        <w:t>LayoutRefinementUtil</w:t>
+        <w:lastRenderedPageBreak/>
+        <w:t>IronPython_Programming</w:t>
       </w:r>
       <w:proofErr w:type="spellEnd"/>
-    </w:p>
-    <w:p>
-      <w:pPr>
-        <w:pStyle w:val="BodyTextIndent"/>
-        <w:ind w:left="720" w:firstLine="360"/>
-      </w:pPr>
-      <w:r>
-        <w:t>\</w:t>
-      </w:r>
-      <w:proofErr w:type="spellStart"/>
-      <w:r>
-        <w:t>LISUtil</w:t>
-      </w:r>
-      <w:proofErr w:type="spellEnd"/>
-    </w:p>
-    <w:p>
-      <w:pPr>
-        <w:pStyle w:val="BodyTextIndent"/>
-        <w:ind w:left="720" w:firstLine="360"/>
-      </w:pPr>
-      <w:r>
-        <w:t>\</w:t>
-      </w:r>
-      <w:proofErr w:type="spellStart"/>
-      <w:r>
-        <w:t>MumUtil</w:t>
-      </w:r>
-      <w:proofErr w:type="spellEnd"/>
-      <w:r>
-        <w:t xml:space="preserve"> </w:t>
-      </w:r>
-    </w:p>
-    <w:p>
-      <w:pPr>
-        <w:pStyle w:val="BodyTextIndent"/>
-        <w:ind w:left="720" w:firstLine="360"/>
-      </w:pPr>
-      <w:r>
-        <w:t>\</w:t>
-      </w:r>
-      <w:proofErr w:type="spellStart"/>
-      <w:r>
-        <w:t>NucmerUtil</w:t>
-      </w:r>
-      <w:proofErr w:type="spellEnd"/>
-    </w:p>
-    <w:p>
-      <w:pPr>
-        <w:pStyle w:val="BodyTextIndent"/>
-        <w:ind w:left="720" w:firstLine="360"/>
-      </w:pPr>
-      <w:r>
-        <w:t>\</w:t>
-      </w:r>
-      <w:proofErr w:type="spellStart"/>
-      <w:r>
-        <w:t>PadenaUtil</w:t>
-      </w:r>
-      <w:proofErr w:type="spellEnd"/>
-    </w:p>
-    <w:p>
-      <w:pPr>
-        <w:pStyle w:val="BodyTextIndent"/>
-        <w:ind w:left="720" w:firstLine="360"/>
-      </w:pPr>
-      <w:r>
-        <w:t>\</w:t>
-      </w:r>
-      <w:proofErr w:type="spellStart"/>
-      <w:r>
-        <w:t>ReadSimulator</w:t>
-      </w:r>
-      <w:proofErr w:type="spellEnd"/>
-    </w:p>
-    <w:p>
-      <w:pPr>
-        <w:pStyle w:val="BodyTextIndent"/>
-        <w:ind w:left="720" w:firstLine="360"/>
-      </w:pPr>
-      <w:r>
-        <w:t>\</w:t>
-      </w:r>
-      <w:proofErr w:type="spellStart"/>
-      <w:r>
-        <w:t>RepeatResolutionUtil</w:t>
-      </w:r>
-      <w:proofErr w:type="spellEnd"/>
-    </w:p>
-    <w:p>
-      <w:pPr>
-        <w:pStyle w:val="BodyTextIndent"/>
-        <w:ind w:left="720" w:firstLine="360"/>
-      </w:pPr>
-      <w:r>
-        <w:t>\</w:t>
-      </w:r>
-      <w:proofErr w:type="spellStart"/>
-      <w:r>
-        <w:t>SAMUtils</w:t>
-      </w:r>
-      <w:proofErr w:type="spellEnd"/>
-    </w:p>
-    <w:p>
-      <w:pPr>
-        <w:pStyle w:val="BodyTextIndent"/>
-        <w:ind w:left="720" w:firstLine="360"/>
-      </w:pPr>
-      <w:r>
-        <w:t>\</w:t>
-      </w:r>
-      <w:proofErr w:type="spellStart"/>
-      <w:r>
-        <w:t>ScaffoldUtil</w:t>
-      </w:r>
-      <w:proofErr w:type="spellEnd"/>
+      <w:r>
+        <w:t xml:space="preserve"> Guide.docx</w:t>
+      </w:r>
     </w:p>
     <w:p>
       <w:pPr>
         <w:pStyle w:val="BodyTextIndent2"/>
-        <w:ind w:left="1080"/>
-      </w:pPr>
-      <w:r>
-        <w:t>\</w:t>
-      </w:r>
-      <w:proofErr w:type="spellStart"/>
-      <w:r>
-        <w:t>TridentWorkflows</w:t>
-      </w:r>
-      <w:proofErr w:type="spellEnd"/>
-    </w:p>
-    <w:p>
-      <w:pPr>
-        <w:pStyle w:val="BodyTextIndent2"/>
-      </w:pPr>
-      <w:r>
-        <w:t>Bio</w:t>
-      </w:r>
-      <w:r>
-        <w:t>.chm</w:t>
-      </w:r>
-    </w:p>
-    <w:p>
-      <w:pPr>
-        <w:pStyle w:val="BodyTextIndent2"/>
-      </w:pPr>
-      <w:r>
-        <w:t>Coding_Conventions.docx</w:t>
-      </w:r>
-    </w:p>
-    <w:p>
-      <w:pPr>
-        <w:pStyle w:val="BodyTextIndent2"/>
-      </w:pPr>
-      <w:r>
-        <w:t>Commenting_Conventions.docx</w:t>
-      </w:r>
-    </w:p>
-    <w:p>
-      <w:pPr>
-        <w:pStyle w:val="BodyTextIndent2"/>
-      </w:pPr>
-      <w:proofErr w:type="spellStart"/>
-      <w:r>
-        <w:t>Committer_Guide</w:t>
-      </w:r>
-      <w:proofErr w:type="spellEnd"/>
-    </w:p>
-    <w:p>
-      <w:pPr>
-        <w:pStyle w:val="BodyTextIndent2"/>
-      </w:pPr>
-      <w:r>
-        <w:t>Contribution_Documentation_Template.docx</w:t>
-      </w:r>
-    </w:p>
-    <w:p>
-      <w:pPr>
-        <w:pStyle w:val="BodyTextIndent2"/>
-      </w:pPr>
-      <w:r>
-        <w:lastRenderedPageBreak/>
-        <w:t>Contribution_Guide.docx</w:t>
-      </w:r>
-    </w:p>
-    <w:p>
-      <w:pPr>
-        <w:pStyle w:val="BodyTextIndent2"/>
-      </w:pPr>
-      <w:r>
-        <w:t>Getting_Started.docx</w:t>
-      </w:r>
-    </w:p>
-    <w:p>
-      <w:pPr>
-        <w:pStyle w:val="BodyTextIndent2"/>
-      </w:pPr>
-      <w:proofErr w:type="spellStart"/>
-      <w:r>
-        <w:t>Becoming</w:t>
-      </w:r>
-      <w:r>
-        <w:t>_A_Committer</w:t>
-      </w:r>
-      <w:proofErr w:type="spellEnd"/>
-    </w:p>
-    <w:p>
-      <w:pPr>
-        <w:pStyle w:val="BodyTextIndent2"/>
-      </w:pPr>
-      <w:r>
-        <w:t>Onboarding.docx</w:t>
-      </w:r>
-    </w:p>
-    <w:p>
-      <w:pPr>
-        <w:pStyle w:val="BodyTextIndent2"/>
-      </w:pPr>
-      <w:r>
-        <w:t>Overview.docx</w:t>
-      </w:r>
-    </w:p>
-    <w:p>
-      <w:pPr>
-        <w:pStyle w:val="BodyTextIndent2"/>
-      </w:pPr>
-      <w:r>
-        <w:t>PaDeNa.docx</w:t>
-      </w:r>
-    </w:p>
-    <w:p>
-      <w:pPr>
-        <w:pStyle w:val="BodyTextIndent2"/>
-      </w:pPr>
-      <w:r>
-        <w:t>Programming_Gu</w:t>
-      </w:r>
-      <w:r>
-        <w:t>i</w:t>
-      </w:r>
-      <w:r>
-        <w:t>de.docx</w:t>
-      </w:r>
-    </w:p>
-    <w:p>
-      <w:pPr>
-        <w:pStyle w:val="BodyTextIndent2"/>
-      </w:pPr>
-      <w:proofErr w:type="spellStart"/>
-      <w:r>
-        <w:t>IronPython_Programming</w:t>
-      </w:r>
-      <w:proofErr w:type="spellEnd"/>
-      <w:r>
-        <w:t xml:space="preserve"> Guide.docx</w:t>
-      </w:r>
-    </w:p>
-    <w:p>
-      <w:pPr>
-        <w:pStyle w:val="BodyTextIndent2"/>
+        <w:ind w:left="1440"/>
       </w:pPr>
       <w:r>
         <w:t>Testing_Guide.docx</w:t>
@@ -6329,94 +6329,269 @@
         <w:t>Note</w:t>
       </w:r>
       <w:r>
+        <w:t xml:space="preserve"> :</w:t>
+      </w:r>
+      <w:r>
         <w:t xml:space="preserve"> </w:t>
       </w:r>
       <w:r>
-        <w:t>:</w:t>
-      </w:r>
+        <w:t xml:space="preserve">To </w:t>
+      </w:r>
+      <w:r>
+        <w:t xml:space="preserve">get </w:t>
+      </w:r>
+      <w:r>
+        <w:t xml:space="preserve">the API documentation to appear in the </w:t>
+      </w:r>
+      <w:proofErr w:type="spellStart"/>
+      <w:r>
+        <w:t>Intellisense</w:t>
+      </w:r>
+      <w:proofErr w:type="spellEnd"/>
       <w:r>
         <w:t xml:space="preserve"> </w:t>
       </w:r>
       <w:r>
-        <w:t xml:space="preserve">To </w:t>
-      </w:r>
-      <w:r>
-        <w:t xml:space="preserve">get </w:t>
-      </w:r>
-      <w:r>
-        <w:t xml:space="preserve">the API documentation </w:t>
-      </w:r>
-      <w:r>
-        <w:t>to appear in</w:t>
-      </w:r>
-      <w:r>
-        <w:t xml:space="preserve"> the </w:t>
+        <w:t>pop ups</w:t>
+      </w:r>
+      <w:r>
+        <w:t xml:space="preserve"> you must </w:t>
+      </w:r>
+      <w:r>
+        <w:t xml:space="preserve">build </w:t>
+      </w:r>
+      <w:r>
+        <w:t xml:space="preserve">the </w:t>
+      </w:r>
+      <w:r>
+        <w:t xml:space="preserve">project to </w:t>
+      </w:r>
+      <w:r>
+        <w:t>create the</w:t>
+      </w:r>
+      <w:r>
+        <w:t xml:space="preserve"> XML</w:t>
+      </w:r>
+      <w:r>
+        <w:t xml:space="preserve"> documentation file then</w:t>
+      </w:r>
+      <w:r>
+        <w:t xml:space="preserve"> </w:t>
+      </w:r>
+      <w:r>
+        <w:t xml:space="preserve">make sure that </w:t>
+      </w:r>
+      <w:r>
+        <w:t xml:space="preserve">file </w:t>
+      </w:r>
+      <w:r>
+        <w:t>resides in the same folder where the Bio.dll is installed.</w:t>
+      </w:r>
+      <w:r>
+        <w:t xml:space="preserve"> </w:t>
+      </w:r>
+    </w:p>
+    <w:p>
+      <w:pPr>
+        <w:pStyle w:val="BodyTextIndent"/>
+      </w:pPr>
+      <w:r>
+        <w:t>\SDK</w:t>
+      </w:r>
+    </w:p>
+    <w:p>
+      <w:pPr>
+        <w:pStyle w:val="BodyTextIndent"/>
+        <w:ind w:left="720"/>
+      </w:pPr>
+      <w:r>
+        <w:t>\Framework</w:t>
+      </w:r>
+    </w:p>
+    <w:p>
+      <w:pPr>
+        <w:pStyle w:val="BodyTextIndent"/>
+        <w:ind w:left="720" w:firstLine="360"/>
+      </w:pPr>
+      <w:r>
+        <w:t>\</w:t>
       </w:r>
       <w:proofErr w:type="spellStart"/>
       <w:r>
-        <w:t>Intellisense</w:t>
+        <w:t>ComparativeUtil</w:t>
       </w:r>
       <w:proofErr w:type="spellEnd"/>
+    </w:p>
+    <w:p>
+      <w:pPr>
+        <w:pStyle w:val="BodyTextIndent"/>
+        <w:ind w:left="720" w:firstLine="360"/>
+      </w:pPr>
+      <w:r>
+        <w:t>\</w:t>
+      </w:r>
+      <w:proofErr w:type="spellStart"/>
+      <w:r>
+        <w:t>ConsensusUtil</w:t>
+      </w:r>
+      <w:proofErr w:type="spellEnd"/>
+    </w:p>
+    <w:p>
+      <w:pPr>
+        <w:pStyle w:val="BodyTextIndent"/>
+        <w:ind w:left="720" w:firstLine="360"/>
+      </w:pPr>
+      <w:r>
+        <w:t>\</w:t>
+      </w:r>
+      <w:proofErr w:type="spellStart"/>
+      <w:r>
+        <w:t>IronPython</w:t>
+      </w:r>
+      <w:proofErr w:type="spellEnd"/>
+    </w:p>
+    <w:p>
+      <w:pPr>
+        <w:pStyle w:val="BodyTextIndent"/>
+        <w:ind w:left="720" w:firstLine="360"/>
+      </w:pPr>
+      <w:r>
+        <w:t>\</w:t>
+      </w:r>
+      <w:proofErr w:type="spellStart"/>
+      <w:r>
+        <w:t>LayoutRefinementUtil</w:t>
+      </w:r>
+      <w:proofErr w:type="spellEnd"/>
+    </w:p>
+    <w:p>
+      <w:pPr>
+        <w:pStyle w:val="BodyTextIndent"/>
+        <w:ind w:left="720" w:firstLine="360"/>
+      </w:pPr>
+      <w:r>
+        <w:t>\</w:t>
+      </w:r>
+      <w:proofErr w:type="spellStart"/>
+      <w:r>
+        <w:t>LISUtil</w:t>
+      </w:r>
+      <w:proofErr w:type="spellEnd"/>
+    </w:p>
+    <w:p>
+      <w:pPr>
+        <w:pStyle w:val="BodyTextIndent"/>
+        <w:ind w:left="720" w:firstLine="360"/>
+      </w:pPr>
+      <w:r>
+        <w:t>\</w:t>
+      </w:r>
+      <w:proofErr w:type="spellStart"/>
+      <w:r>
+        <w:t>MumUtil</w:t>
+      </w:r>
+      <w:proofErr w:type="spellEnd"/>
       <w:r>
         <w:t xml:space="preserve"> </w:t>
       </w:r>
-      <w:r>
-        <w:t>pop ups</w:t>
-      </w:r>
-      <w:r>
-        <w:t xml:space="preserve"> y</w:t>
-      </w:r>
-      <w:r>
-        <w:t xml:space="preserve">ou must </w:t>
-      </w:r>
-      <w:r>
-        <w:t xml:space="preserve">build </w:t>
-      </w:r>
-      <w:r>
-        <w:t xml:space="preserve">the </w:t>
-      </w:r>
-      <w:r>
-        <w:t xml:space="preserve">project to </w:t>
-      </w:r>
-      <w:r>
-        <w:t>create the</w:t>
-      </w:r>
-      <w:r>
-        <w:t xml:space="preserve"> XML</w:t>
-      </w:r>
-      <w:r>
-        <w:t xml:space="preserve"> documentation file</w:t>
-      </w:r>
-      <w:r>
-        <w:t xml:space="preserve"> then</w:t>
-      </w:r>
-      <w:r>
-        <w:t xml:space="preserve"> </w:t>
-      </w:r>
-      <w:r>
-        <w:t>make sure that</w:t>
-      </w:r>
-      <w:r>
-        <w:t xml:space="preserve"> </w:t>
-      </w:r>
-      <w:r>
-        <w:t xml:space="preserve">file </w:t>
-      </w:r>
-      <w:r>
-        <w:t xml:space="preserve">resides in the same folder where the </w:t>
-      </w:r>
-      <w:r>
-        <w:t>Bio</w:t>
-      </w:r>
-      <w:r>
-        <w:t>.dll is installed</w:t>
-      </w:r>
-      <w:r>
-        <w:t>.</w:t>
-      </w:r>
-      <w:r>
-        <w:t xml:space="preserve"> </w:t>
-      </w:r>
+    </w:p>
+    <w:p>
+      <w:pPr>
+        <w:pStyle w:val="BodyTextIndent"/>
+        <w:ind w:left="720" w:firstLine="360"/>
+      </w:pPr>
+      <w:r>
+        <w:t>\</w:t>
+      </w:r>
+      <w:proofErr w:type="spellStart"/>
+      <w:r>
+        <w:t>NucmerUtil</w:t>
+      </w:r>
+      <w:proofErr w:type="spellEnd"/>
+    </w:p>
+    <w:p>
+      <w:pPr>
+        <w:pStyle w:val="BodyTextIndent"/>
+        <w:ind w:left="720" w:firstLine="360"/>
+      </w:pPr>
+      <w:r>
+        <w:t>\</w:t>
+      </w:r>
+      <w:proofErr w:type="spellStart"/>
+      <w:r>
+        <w:t>PadenaUtil</w:t>
+      </w:r>
+      <w:proofErr w:type="spellEnd"/>
+    </w:p>
+    <w:p>
+      <w:pPr>
+        <w:pStyle w:val="BodyTextIndent"/>
+        <w:ind w:left="720" w:firstLine="360"/>
+      </w:pPr>
+      <w:r>
+        <w:t>\</w:t>
+      </w:r>
+      <w:proofErr w:type="spellStart"/>
+      <w:r>
+        <w:t>ReadSimulator</w:t>
+      </w:r>
+      <w:proofErr w:type="spellEnd"/>
+    </w:p>
+    <w:p>
+      <w:pPr>
+        <w:pStyle w:val="BodyTextIndent"/>
+        <w:ind w:left="720" w:firstLine="360"/>
+      </w:pPr>
+      <w:r>
+        <w:t>\</w:t>
+      </w:r>
+      <w:proofErr w:type="spellStart"/>
+      <w:r>
+        <w:t>RepeatResolutionUtil</w:t>
+      </w:r>
+      <w:proofErr w:type="spellEnd"/>
+    </w:p>
+    <w:p>
+      <w:pPr>
+        <w:pStyle w:val="BodyTextIndent"/>
+        <w:ind w:left="720" w:firstLine="360"/>
+      </w:pPr>
+      <w:r>
+        <w:t>\</w:t>
+      </w:r>
+      <w:proofErr w:type="spellStart"/>
+      <w:r>
+        <w:t>SAMUtils</w:t>
+      </w:r>
+      <w:proofErr w:type="spellEnd"/>
+    </w:p>
+    <w:p>
+      <w:pPr>
+        <w:pStyle w:val="BodyTextIndent"/>
+        <w:ind w:left="720" w:firstLine="360"/>
+      </w:pPr>
+      <w:r>
+        <w:t>\</w:t>
+      </w:r>
+      <w:proofErr w:type="spellStart"/>
+      <w:r>
+        <w:t>ScaffoldUtil</w:t>
+      </w:r>
+      <w:proofErr w:type="spellEnd"/>
+    </w:p>
+    <w:p>
+      <w:pPr>
+        <w:pStyle w:val="BodyTextIndent2"/>
+        <w:ind w:left="1080"/>
+      </w:pPr>
+      <w:r>
+        <w:t>\</w:t>
+      </w:r>
+      <w:proofErr w:type="spellStart"/>
+      <w:r>
+        <w:t>TridentWorkflows</w:t>
+      </w:r>
+      <w:proofErr w:type="spellEnd"/>
     </w:p>
     <w:p>
       <w:pPr>
@@ -6624,6 +6799,7 @@
       </w:pPr>
       <w:bookmarkStart w:id="26" w:name="_Toc294083074"/>
       <w:r>
+        <w:lastRenderedPageBreak/>
         <w:t>Inst</w:t>
       </w:r>
       <w:r>
@@ -6743,7 +6919,6 @@
         <w:spacing w:after="0"/>
       </w:pPr>
       <w:r>
-        <w:lastRenderedPageBreak/>
         <w:t>.NET Bio</w:t>
       </w:r>
       <w:r>
@@ -8039,6 +8214,7 @@
         <w:rPr>
           <w:b/>
         </w:rPr>
+        <w:lastRenderedPageBreak/>
         <w:t>BIO</w:t>
       </w:r>
       <w:r>
@@ -8109,7 +8285,6 @@
           <w:i/>
           <w:noProof/>
         </w:rPr>
-        <w:lastRenderedPageBreak/>
         <mc:AlternateContent>
           <mc:Choice Requires="wpc">
             <w:drawing>
@@ -8989,7 +9164,7 @@
                     <pic:cNvPicPr/>
                   </pic:nvPicPr>
                   <pic:blipFill>
-                    <a:blip r:embed="rId40">
+                    <a:blip r:embed="rId45">
                       <a:extLst>
                         <a:ext uri="{28A0092B-C50C-407E-A947-70E740481C1C}">
                           <a14:useLocalDpi xmlns:a14="http://schemas.microsoft.com/office/drawing/2010/main" val="0"/>
@@ -9070,9 +9245,9 @@
       <w:r>
         <w:object w:dxaOrig="7387" w:dyaOrig="4479">
           <v:shape id="_x0000_i1027" type="#_x0000_t75" style="width:369.1pt;height:224.3pt" o:ole="">
-            <v:imagedata r:id="rId41" o:title=""/>
+            <v:imagedata r:id="rId46" o:title=""/>
           </v:shape>
-          <o:OLEObject Type="Embed" ProgID="Visio.Drawing.11" ShapeID="_x0000_i1027" DrawAspect="Content" ObjectID="_1382182309" r:id="rId42"/>
+          <o:OLEObject Type="Embed" ProgID="Visio.Drawing.11" ShapeID="_x0000_i1027" DrawAspect="Content" ObjectID="_1382188201" r:id="rId47"/>
         </w:object>
       </w:r>
     </w:p>
@@ -9189,7 +9364,7 @@
       <w:r>
         <w:t xml:space="preserve">at </w:t>
       </w:r>
-      <w:hyperlink r:id="rId43" w:history="1">
+      <w:hyperlink r:id="rId48" w:history="1">
         <w:r>
           <w:rPr>
             <w:rStyle w:val="Hyperlink"/>
@@ -10920,7 +11095,7 @@
         <w:t xml:space="preserve"> </w:t>
       </w:r>
     </w:p>
-    <w:bookmarkEnd w:id="23"/>
+    <w:bookmarkEnd w:id="22"/>
     <w:p>
       <w:pPr>
         <w:pStyle w:val="BodyText"/>
@@ -11457,7 +11632,7 @@
       <w:r>
         <w:t xml:space="preserve">material at </w:t>
       </w:r>
-      <w:hyperlink r:id="rId44" w:history="1">
+      <w:hyperlink r:id="rId49" w:history="1">
         <w:r>
           <w:rPr>
             <w:rStyle w:val="Hyperlink"/>
@@ -11595,7 +11770,7 @@
       <w:pPr>
         <w:pStyle w:val="DL"/>
       </w:pPr>
-      <w:hyperlink r:id="rId45" w:history="1">
+      <w:hyperlink r:id="rId50" w:history="1">
         <w:r>
           <w:rPr>
             <w:rStyle w:val="Hyperlink"/>
@@ -11626,7 +11801,7 @@
         <w:pStyle w:val="DL"/>
         <w:keepNext/>
       </w:pPr>
-      <w:hyperlink r:id="rId46" w:history="1">
+      <w:hyperlink r:id="rId51" w:history="1">
         <w:r>
           <w:rPr>
             <w:rStyle w:val="Hyperlink"/>
@@ -11653,7 +11828,7 @@
       <w:pPr>
         <w:pStyle w:val="DL"/>
       </w:pPr>
-      <w:hyperlink r:id="rId47" w:history="1">
+      <w:hyperlink r:id="rId52" w:history="1">
         <w:r>
           <w:rPr>
             <w:rStyle w:val="Hyperlink"/>
@@ -11707,7 +11882,7 @@
       <w:pPr>
         <w:pStyle w:val="BulletList"/>
       </w:pPr>
-      <w:hyperlink r:id="rId48" w:history="1">
+      <w:hyperlink r:id="rId53" w:history="1">
         <w:r>
           <w:rPr>
             <w:rStyle w:val="Hyperlink"/>
@@ -11796,7 +11971,7 @@
       <w:r>
         <w:t xml:space="preserve">Training Workshop Material - </w:t>
       </w:r>
-      <w:hyperlink r:id="rId49" w:history="1">
+      <w:hyperlink r:id="rId54" w:history="1">
         <w:r>
           <w:rPr>
             <w:rStyle w:val="Hyperlink"/>
@@ -11829,7 +12004,7 @@
       <w:pPr>
         <w:pStyle w:val="DL"/>
       </w:pPr>
-      <w:hyperlink r:id="rId50" w:history="1">
+      <w:hyperlink r:id="rId55" w:history="1">
         <w:r>
           <w:rPr>
             <w:rStyle w:val="Hyperlink"/>
@@ -11868,7 +12043,7 @@
       <w:r>
         <w:br/>
       </w:r>
-      <w:hyperlink r:id="rId51" w:history="1">
+      <w:hyperlink r:id="rId56" w:history="1">
         <w:r>
           <w:rPr>
             <w:rStyle w:val="Hyperlink"/>
@@ -11889,7 +12064,7 @@
       <w:r>
         <w:br/>
       </w:r>
-      <w:hyperlink r:id="rId52" w:history="1">
+      <w:hyperlink r:id="rId57" w:history="1">
         <w:r>
           <w:rPr>
             <w:rStyle w:val="Hyperlink"/>
@@ -11934,7 +12109,7 @@
       <w:pPr>
         <w:pStyle w:val="DL"/>
       </w:pPr>
-      <w:hyperlink r:id="rId53" w:history="1">
+      <w:hyperlink r:id="rId58" w:history="1">
         <w:r>
           <w:rPr>
             <w:rStyle w:val="Hyperlink"/>
@@ -11955,7 +12130,7 @@
       <w:pPr>
         <w:pStyle w:val="DL"/>
       </w:pPr>
-      <w:hyperlink r:id="rId54" w:history="1">
+      <w:hyperlink r:id="rId59" w:history="1">
         <w:r>
           <w:rPr>
             <w:rStyle w:val="Hyperlink"/>
@@ -11976,7 +12151,7 @@
       <w:pPr>
         <w:pStyle w:val="DL"/>
       </w:pPr>
-      <w:hyperlink r:id="rId55" w:history="1">
+      <w:hyperlink r:id="rId60" w:history="1">
         <w:r>
           <w:rPr>
             <w:rStyle w:val="Hyperlink"/>
@@ -11997,7 +12172,7 @@
       <w:pPr>
         <w:pStyle w:val="DL"/>
       </w:pPr>
-      <w:hyperlink r:id="rId56" w:history="1">
+      <w:hyperlink r:id="rId61" w:history="1">
         <w:r>
           <w:rPr>
             <w:rStyle w:val="Hyperlink"/>
@@ -12033,7 +12208,7 @@
       <w:r>
         <w:br/>
       </w:r>
-      <w:hyperlink r:id="rId57" w:history="1">
+      <w:hyperlink r:id="rId62" w:history="1">
         <w:r>
           <w:rPr>
             <w:rStyle w:val="Hyperlink"/>
@@ -12061,7 +12236,7 @@
       <w:r>
         <w:br/>
       </w:r>
-      <w:hyperlink r:id="rId58" w:history="1">
+      <w:hyperlink r:id="rId63" w:history="1">
         <w:r>
           <w:rPr>
             <w:rStyle w:val="Hyperlink"/>
@@ -12082,7 +12257,7 @@
       <w:pPr>
         <w:pStyle w:val="DL"/>
       </w:pPr>
-      <w:hyperlink r:id="rId59" w:history="1">
+      <w:hyperlink r:id="rId64" w:history="1">
         <w:r>
           <w:rPr>
             <w:rStyle w:val="Hyperlink"/>
@@ -12128,7 +12303,7 @@
           <w:rStyle w:val="Hyperlink"/>
         </w:rPr>
       </w:pPr>
-      <w:hyperlink r:id="rId60" w:history="1">
+      <w:hyperlink r:id="rId65" w:history="1">
         <w:r>
           <w:rPr>
             <w:rStyle w:val="Hyperlink"/>
@@ -12505,7 +12680,7 @@
       <w:rPr>
         <w:noProof/>
       </w:rPr>
-      <w:t>7</w:t>
+      <w:t>10</w:t>
     </w:r>
     <w:r>
       <w:rPr>
@@ -16655,7 +16830,7 @@
 </file>
 
 <file path=customXml/itemProps2.xml><?xml version="1.0" encoding="utf-8"?>
-<ds:datastoreItem xmlns:ds="http://schemas.openxmlformats.org/officeDocument/2006/customXml" ds:itemID="{1EFF7506-AA22-4A82-8201-54E7F8698135}">
+<ds:datastoreItem xmlns:ds="http://schemas.openxmlformats.org/officeDocument/2006/customXml" ds:itemID="{F80222D4-0DF9-4C94-A9B1-2C039BD8C54D}">
   <ds:schemaRefs>
     <ds:schemaRef ds:uri="http://schemas.openxmlformats.org/officeDocument/2006/bibliography"/>
   </ds:schemaRefs>

</xml_diff>

<commit_message>
Several edits, file layout descriptions, some additional changes (minor) still to be made
</commit_message>
<xml_diff>
--- a/bio/Doc/.NET Bio_Overview.docx
+++ b/bio/Doc/.NET Bio_Overview.docx
@@ -59,7 +59,7 @@
                 <v:shape id="_x0000_i1025" type="#_x0000_t75" style="width:81.9pt;height:149.15pt" o:ole="">
                   <v:imagedata r:id="rId10" o:title=""/>
                 </v:shape>
-                <o:OLEObject Type="Embed" ProgID="PBrush" ShapeID="_x0000_i1025" DrawAspect="Content" ObjectID="_1382188199" r:id="rId11"/>
+                <o:OLEObject Type="Embed" ProgID="PBrush" ShapeID="_x0000_i1025" DrawAspect="Content" ObjectID="_1382781818" r:id="rId11"/>
               </w:object>
             </w:r>
           </w:p>
@@ -97,10 +97,19 @@
               <w:t>1</w:t>
             </w:r>
             <w:r>
-              <w:t xml:space="preserve">.0 - </w:t>
-            </w:r>
-            <w:r>
-              <w:t xml:space="preserve">July </w:t>
+              <w:t>.0</w:t>
+            </w:r>
+            <w:r>
+              <w:t>1</w:t>
+            </w:r>
+            <w:r>
+              <w:t xml:space="preserve"> - </w:t>
+            </w:r>
+            <w:r>
+              <w:t>November</w:t>
+            </w:r>
+            <w:r>
+              <w:t xml:space="preserve"> </w:t>
             </w:r>
             <w:r>
               <w:t>201</w:t>
@@ -148,6 +157,9 @@
         <w:t xml:space="preserve">This document gives an overview of </w:t>
       </w:r>
       <w:r>
+        <w:t xml:space="preserve">the </w:t>
+      </w:r>
+      <w:r>
         <w:t>.NET Bio</w:t>
       </w:r>
       <w:r>
@@ -157,7 +169,13 @@
         <w:t>Framework</w:t>
       </w:r>
       <w:r>
-        <w:t>, its components and tools.</w:t>
+        <w:t>, its components</w:t>
+      </w:r>
+      <w:r>
+        <w:t>, sample applications</w:t>
+      </w:r>
+      <w:r>
+        <w:t xml:space="preserve"> and tools.</w:t>
       </w:r>
     </w:p>
     <w:p>
@@ -634,7 +652,7 @@
           <w:rPr>
             <w:webHidden/>
           </w:rPr>
-          <w:t>5</w:t>
+          <w:t>6</w:t>
         </w:r>
         <w:r>
           <w:rPr>
@@ -691,7 +709,7 @@
           <w:rPr>
             <w:webHidden/>
           </w:rPr>
-          <w:t>5</w:t>
+          <w:t>6</w:t>
         </w:r>
         <w:r>
           <w:rPr>
@@ -859,7 +877,7 @@
           <w:rPr>
             <w:webHidden/>
           </w:rPr>
-          <w:t>6</w:t>
+          <w:t>7</w:t>
         </w:r>
         <w:r>
           <w:rPr>
@@ -916,7 +934,7 @@
           <w:rPr>
             <w:webHidden/>
           </w:rPr>
-          <w:t>6</w:t>
+          <w:t>7</w:t>
         </w:r>
         <w:r>
           <w:rPr>
@@ -1264,7 +1282,7 @@
           <w:rPr>
             <w:webHidden/>
           </w:rPr>
-          <w:t>11</w:t>
+          <w:t>12</w:t>
         </w:r>
         <w:r>
           <w:rPr>
@@ -1321,7 +1339,7 @@
           <w:rPr>
             <w:webHidden/>
           </w:rPr>
-          <w:t>11</w:t>
+          <w:t>12</w:t>
         </w:r>
         <w:r>
           <w:rPr>
@@ -1709,7 +1727,7 @@
         </w:rPr>
         <w:lastRenderedPageBreak/>
         <w:drawing>
-          <wp:inline distT="0" distB="0" distL="0" distR="0" wp14:anchorId="275D38F6" wp14:editId="3E5F0B29">
+          <wp:inline distT="0" distB="0" distL="0" distR="0" wp14:anchorId="6ACC362F" wp14:editId="37479A4B">
             <wp:extent cx="295275" cy="619125"/>
             <wp:effectExtent l="0" t="0" r="9525" b="9525"/>
             <wp:docPr id="39" name="Picture 39"/>
@@ -1893,13 +1911,37 @@
         <w:t xml:space="preserve"> </w:t>
       </w:r>
       <w:r>
-        <w:t xml:space="preserve">is essentially a bioinformatics toolkit built on top of the .NET Framework 4.0 providing a foundation upon which other tools can be built. It is designed to manipulate large data sets by using in-memory compression of sequence data and </w:t>
-      </w:r>
-      <w:r>
-        <w:t>scalable algorithms that take advantage of multiple cores</w:t>
-      </w:r>
-      <w:r>
-        <w:t xml:space="preserve"> and provide numerous components for biological analysis </w:t>
+        <w:t xml:space="preserve">is essentially a bioinformatics toolkit built on top of the </w:t>
+      </w:r>
+      <w:r>
+        <w:t xml:space="preserve">Microsoft </w:t>
+      </w:r>
+      <w:r>
+        <w:t xml:space="preserve">.NET Framework 4.0 providing a foundation upon which other tools can be built. It is </w:t>
+      </w:r>
+      <w:r>
+        <w:t>re-</w:t>
+      </w:r>
+      <w:r>
+        <w:t>designed to manipulate large</w:t>
+      </w:r>
+      <w:r>
+        <w:t>r da</w:t>
+      </w:r>
+      <w:r>
+        <w:t xml:space="preserve">ta sets by using </w:t>
+      </w:r>
+      <w:r>
+        <w:t xml:space="preserve">scalable algorithms that take advantage of multiple </w:t>
+      </w:r>
+      <w:r>
+        <w:t xml:space="preserve">hardware </w:t>
+      </w:r>
+      <w:r>
+        <w:t>cores</w:t>
+      </w:r>
+      <w:r>
+        <w:t xml:space="preserve"> and provide components for biological analysis </w:t>
       </w:r>
       <w:r>
         <w:t>including</w:t>
@@ -2715,7 +2757,7 @@
           <v:shape id="_x0000_i1026" type="#_x0000_t75" style="width:398pt;height:226.3pt" o:ole="">
             <v:imagedata r:id="rId20" o:title=""/>
           </v:shape>
-          <o:OLEObject Type="Embed" ProgID="Visio.Drawing.11" ShapeID="_x0000_i1026" DrawAspect="Content" ObjectID="_1382188200" r:id="rId21"/>
+          <o:OLEObject Type="Embed" ProgID="Visio.Drawing.11" ShapeID="_x0000_i1026" DrawAspect="Content" ObjectID="_1382781819" r:id="rId21"/>
         </w:object>
       </w:r>
     </w:p>
@@ -2770,7 +2812,22 @@
         <w:pStyle w:val="BodyText"/>
       </w:pPr>
       <w:r>
-        <w:t xml:space="preserve">Details for each role are provided in the Contributor Guide and the Committers Guide </w:t>
+        <w:t xml:space="preserve">Details for each role are provided in the </w:t>
+      </w:r>
+      <w:r>
+        <w:rPr>
+          <w:color w:val="FF0000"/>
+        </w:rPr>
+        <w:t>Contributor Guide</w:t>
+      </w:r>
+      <w:r>
+        <w:t xml:space="preserve"> and the </w:t>
+      </w:r>
+      <w:r>
+        <w:rPr>
+          <w:color w:val="FF0000"/>
+        </w:rPr>
+        <w:t xml:space="preserve">Committers Guide </w:t>
       </w:r>
       <w:hyperlink r:id="rId22" w:history="1">
         <w:r>
@@ -2795,7 +2852,7 @@
           <w:noProof/>
         </w:rPr>
         <w:drawing>
-          <wp:inline distT="0" distB="0" distL="0" distR="0" wp14:anchorId="5F3BFCE8" wp14:editId="1B624865">
+          <wp:inline distT="0" distB="0" distL="0" distR="0" wp14:anchorId="50F6F467" wp14:editId="2D0B065C">
             <wp:extent cx="295275" cy="619125"/>
             <wp:effectExtent l="0" t="0" r="9525" b="9525"/>
             <wp:docPr id="5" name="Picture 5"/>
@@ -3173,7 +3230,7 @@
           <w:noProof/>
         </w:rPr>
         <w:drawing>
-          <wp:inline distT="0" distB="0" distL="0" distR="0" wp14:anchorId="248004B0" wp14:editId="5E409E0A">
+          <wp:inline distT="0" distB="0" distL="0" distR="0" wp14:anchorId="1AFFC354" wp14:editId="60F52111">
             <wp:extent cx="2410691" cy="1898897"/>
             <wp:effectExtent l="0" t="0" r="8890" b="6350"/>
             <wp:docPr id="6" name="Picture 6"/>
@@ -3266,11 +3323,16 @@
       <w:r>
         <w:t xml:space="preserve"> or </w:t>
       </w:r>
-      <w:proofErr w:type="spellStart"/>
-      <w:r>
-        <w:t>SharpDevelop</w:t>
-      </w:r>
-      <w:proofErr w:type="spellEnd"/>
+      <w:hyperlink r:id="rId31" w:history="1">
+        <w:proofErr w:type="spellStart"/>
+        <w:r>
+          <w:rPr>
+            <w:rStyle w:val="Hyperlink"/>
+          </w:rPr>
+          <w:t>SharpDevelop</w:t>
+        </w:r>
+        <w:proofErr w:type="spellEnd"/>
+      </w:hyperlink>
       <w:r>
         <w:t>.</w:t>
       </w:r>
@@ -3284,7 +3346,7 @@
           <w:noProof/>
         </w:rPr>
         <w:drawing>
-          <wp:inline distT="0" distB="0" distL="0" distR="0" wp14:anchorId="6FFBD81F" wp14:editId="2B9F0C15">
+          <wp:inline distT="0" distB="0" distL="0" distR="0" wp14:anchorId="370261D1" wp14:editId="716F6431">
             <wp:extent cx="2394065" cy="1363287"/>
             <wp:effectExtent l="0" t="0" r="6350" b="8890"/>
             <wp:docPr id="1" name="Picture 1"/>
@@ -3299,7 +3361,7 @@
                     <pic:cNvPicPr/>
                   </pic:nvPicPr>
                   <pic:blipFill>
-                    <a:blip r:embed="rId31" cstate="print">
+                    <a:blip r:embed="rId32" cstate="print">
                       <a:extLst>
                         <a:ext uri="{28A0092B-C50C-407E-A947-70E740481C1C}">
                           <a14:useLocalDpi xmlns:a14="http://schemas.microsoft.com/office/drawing/2010/main" val="0"/>
@@ -3437,47 +3499,52 @@
         <w:pStyle w:val="BulletList"/>
       </w:pPr>
       <w:r>
-        <w:t>Assembly of Large Genome</w:t>
+        <w:t xml:space="preserve">Assembly of </w:t>
+      </w:r>
+      <w:r>
+        <w:t>Genome</w:t>
       </w:r>
       <w:r>
         <w:t>s</w:t>
       </w:r>
-      <w:r>
-        <w:t xml:space="preserve">: This is where the researcher would like to use the </w:t>
-      </w:r>
-      <w:r>
-        <w:t>.NET Bio</w:t>
-      </w:r>
-      <w:r>
-        <w:t xml:space="preserve"> Framework </w:t>
-      </w:r>
-      <w:r>
-        <w:t xml:space="preserve">(library and tools) to </w:t>
-      </w:r>
-      <w:r>
-        <w:t>assemble</w:t>
-      </w:r>
-      <w:r>
-        <w:t xml:space="preserve"> a large Genome Browser</w:t>
-      </w:r>
-      <w:r>
-        <w:t>.</w:t>
-      </w:r>
     </w:p>
     <w:p>
       <w:pPr>
         <w:pStyle w:val="BulletList"/>
       </w:pPr>
       <w:r>
-        <w:t xml:space="preserve">Import DNA, RNA, or protein sequences from files with a variety of standard data formats, including FASTA, FASTQ, GFF, </w:t>
+        <w:t>Import DNA, RNA, or protein sequences from files</w:t>
+      </w:r>
+      <w:r>
+        <w:t>,</w:t>
+      </w:r>
+      <w:r>
+        <w:t xml:space="preserve"> including </w:t>
       </w:r>
       <w:proofErr w:type="spellStart"/>
       <w:r>
+        <w:t>F</w:t>
+      </w:r>
+      <w:r>
+        <w:t>ast</w:t>
+      </w:r>
+      <w:r>
+        <w:t>A</w:t>
+      </w:r>
+      <w:proofErr w:type="spellEnd"/>
+      <w:r>
+        <w:t xml:space="preserve">, FASTQ, GFF, </w:t>
+      </w:r>
+      <w:r>
+        <w:t xml:space="preserve">and </w:t>
+      </w:r>
+      <w:proofErr w:type="spellStart"/>
+      <w:r>
         <w:t>GenBank</w:t>
       </w:r>
       <w:proofErr w:type="spellEnd"/>
       <w:r>
-        <w:t>, and BED.</w:t>
+        <w:t xml:space="preserve"> formats</w:t>
       </w:r>
     </w:p>
     <w:p>
@@ -3485,7 +3552,13 @@
         <w:pStyle w:val="BulletList"/>
       </w:pPr>
       <w:r>
-        <w:t>Construct sequences from scratch.</w:t>
+        <w:t>Construct</w:t>
+      </w:r>
+      <w:r>
+        <w:t xml:space="preserve">ion of </w:t>
+      </w:r>
+      <w:r>
+        <w:t>sequences from scratch</w:t>
       </w:r>
     </w:p>
     <w:p>
@@ -3493,13 +3566,22 @@
         <w:pStyle w:val="BulletList"/>
       </w:pPr>
       <w:r>
-        <w:t xml:space="preserve">Manipulate sequences in various ways, such as </w:t>
-      </w:r>
-      <w:r>
-        <w:t xml:space="preserve">creating a sequence segment, reversing </w:t>
-      </w:r>
-      <w:r>
-        <w:t>elements or generating a complement.</w:t>
+        <w:t>Manipulate sequences</w:t>
+      </w:r>
+      <w:r>
+        <w:t xml:space="preserve">, such as </w:t>
+      </w:r>
+      <w:r>
+        <w:t xml:space="preserve">creating a sequence segment, </w:t>
+      </w:r>
+      <w:r>
+        <w:t xml:space="preserve">generating a complement, and </w:t>
+      </w:r>
+      <w:r>
+        <w:t xml:space="preserve">reversing </w:t>
+      </w:r>
+      <w:r>
+        <w:t>elements of the sequence</w:t>
       </w:r>
     </w:p>
     <w:p>
@@ -3507,29 +3589,35 @@
         <w:pStyle w:val="BulletList"/>
       </w:pPr>
       <w:r>
-        <w:t>Analyze sequences using algorithms such as Smith-Waterman and Needleman-</w:t>
+        <w:t>Analyze sequences using algorithms such as Smit</w:t>
+      </w:r>
+      <w:r>
+        <w:t>h-Waterman and Needleman-</w:t>
       </w:r>
       <w:proofErr w:type="spellStart"/>
       <w:r>
         <w:t>Wunsch</w:t>
       </w:r>
       <w:proofErr w:type="spellEnd"/>
-      <w:r>
-        <w:t>.</w:t>
-      </w:r>
     </w:p>
     <w:p>
       <w:pPr>
         <w:pStyle w:val="BulletList"/>
       </w:pPr>
       <w:r>
-        <w:t xml:space="preserve">Submit sequence data to remote Web sites—such as a </w:t>
+        <w:t>Submit sequence da</w:t>
+      </w:r>
+      <w:r>
+        <w:t>ta to remote Web sites—such as</w:t>
+      </w:r>
+      <w:r>
+        <w:t xml:space="preserve"> </w:t>
       </w:r>
       <w:r>
         <w:t>Basic Local Alignment Search Tool</w:t>
       </w:r>
       <w:r>
-        <w:t xml:space="preserve"> (BLAST) Web site—for analysis.</w:t>
+        <w:t xml:space="preserve"> (BLAST) Web site—for analysis</w:t>
       </w:r>
     </w:p>
     <w:p>
@@ -3537,7 +3625,10 @@
         <w:pStyle w:val="BulletList"/>
       </w:pPr>
       <w:r>
-        <w:t>Output sequence data in any supported file format, regardless of the input format.</w:t>
+        <w:t>Output sequence data in any supported file format,</w:t>
+      </w:r>
+      <w:r>
+        <w:t xml:space="preserve"> regardless of input format</w:t>
       </w:r>
     </w:p>
     <w:p>
@@ -3546,7 +3637,6 @@
       </w:pPr>
       <w:bookmarkStart w:id="12" w:name="_Toc294083066"/>
       <w:r>
-        <w:lastRenderedPageBreak/>
         <w:t>Implemen</w:t>
       </w:r>
       <w:r>
@@ -3591,7 +3681,7 @@
       <w:r>
         <w:t xml:space="preserve">. Programming guides at </w:t>
       </w:r>
-      <w:hyperlink r:id="rId32" w:history="1">
+      <w:hyperlink r:id="rId33" w:history="1">
         <w:r>
           <w:rPr>
             <w:rStyle w:val="Hyperlink"/>
@@ -3609,7 +3699,11 @@
         <w:t>.NET Bio</w:t>
       </w:r>
       <w:r>
-        <w:t xml:space="preserve"> Framework</w:t>
+        <w:t xml:space="preserve"> </w:t>
+      </w:r>
+      <w:r>
+        <w:lastRenderedPageBreak/>
+        <w:t>Framework</w:t>
       </w:r>
       <w:r>
         <w:t xml:space="preserve"> </w:t>
@@ -3636,12 +3730,12 @@
         <w:pStyle w:val="Heading1"/>
         <w:shd w:val="clear" w:color="auto" w:fill="DAEEF3" w:themeFill="accent5" w:themeFillTint="33"/>
         <w:sectPr>
-          <w:headerReference w:type="even" r:id="rId33"/>
-          <w:headerReference w:type="default" r:id="rId34"/>
-          <w:footerReference w:type="even" r:id="rId35"/>
-          <w:footerReference w:type="default" r:id="rId36"/>
-          <w:headerReference w:type="first" r:id="rId37"/>
-          <w:footerReference w:type="first" r:id="rId38"/>
+          <w:headerReference w:type="even" r:id="rId34"/>
+          <w:headerReference w:type="default" r:id="rId35"/>
+          <w:footerReference w:type="even" r:id="rId36"/>
+          <w:footerReference w:type="default" r:id="rId37"/>
+          <w:headerReference w:type="first" r:id="rId38"/>
+          <w:footerReference w:type="first" r:id="rId39"/>
           <w:type w:val="continuous"/>
           <w:pgSz w:w="12240" w:h="15840" w:code="1"/>
           <w:pgMar w:top="1440" w:right="1920" w:bottom="1200" w:left="2640" w:header="720" w:footer="500" w:gutter="0"/>
@@ -3663,7 +3757,7 @@
         </w:rPr>
         <w:lastRenderedPageBreak/>
         <w:drawing>
-          <wp:inline distT="0" distB="0" distL="0" distR="0" wp14:anchorId="0F9F4DFC" wp14:editId="6D7F738B">
+          <wp:inline distT="0" distB="0" distL="0" distR="0" wp14:anchorId="5963A0C3" wp14:editId="5E1B4782">
             <wp:extent cx="295275" cy="619125"/>
             <wp:effectExtent l="0" t="0" r="9525" b="9525"/>
             <wp:docPr id="7" name="Picture 7"/>
@@ -4010,16 +4104,15 @@
               <w:t>New</w:t>
             </w:r>
             <w:r>
-              <w:t xml:space="preserve"> - A utility </w:t>
-            </w:r>
-            <w:r>
-              <w:t xml:space="preserve">to kick off </w:t>
-            </w:r>
-            <w:r>
-              <w:t xml:space="preserve">the </w:t>
-            </w:r>
-            <w:r>
-              <w:t>comparative assembly</w:t>
+              <w:t xml:space="preserve"> - </w:t>
+            </w:r>
+            <w:proofErr w:type="spellStart"/>
+            <w:r>
+              <w:t>ComparativeUtil</w:t>
+            </w:r>
+            <w:proofErr w:type="spellEnd"/>
+            <w:r>
+              <w:t xml:space="preserve"> initiates the comparative assembly process to assemble a genome and determine the sequence order by using a reference genome.  </w:t>
             </w:r>
             <w:r>
               <w:t>.</w:t>
@@ -4188,7 +4281,7 @@
             <w:r>
               <w:t xml:space="preserve"> data. For reference go </w:t>
             </w:r>
-            <w:hyperlink r:id="rId39" w:history="1">
+            <w:hyperlink r:id="rId40" w:history="1">
               <w:r>
                 <w:rPr>
                   <w:rStyle w:val="Hyperlink"/>
@@ -4257,16 +4350,7 @@
           <w:p>
             <w:proofErr w:type="spellStart"/>
             <w:r>
-              <w:lastRenderedPageBreak/>
-              <w:t>Fasta</w:t>
-            </w:r>
-            <w:proofErr w:type="spellEnd"/>
-            <w:r>
-              <w:t xml:space="preserve"> - &gt; </w:t>
-            </w:r>
-            <w:proofErr w:type="spellStart"/>
-            <w:r>
-              <w:t>FastA</w:t>
+              <w:t>LayoutRefinementUtil</w:t>
             </w:r>
             <w:proofErr w:type="spellEnd"/>
           </w:p>
@@ -4276,41 +4360,28 @@
             <w:tcW w:w="3948" w:type="dxa"/>
           </w:tcPr>
           <w:p>
-            <w:pPr>
-              <w:pStyle w:val="BodyText"/>
-            </w:pPr>
-            <w:r>
-              <w:t xml:space="preserve">Any use of the term </w:t>
+            <w:r>
+              <w:rPr>
+                <w:b/>
+              </w:rPr>
+              <w:t>New</w:t>
+            </w:r>
+            <w:r>
+              <w:t xml:space="preserve"> - Used for </w:t>
             </w:r>
             <w:proofErr w:type="spellStart"/>
             <w:r>
-              <w:t>Fasta</w:t>
+              <w:t>Comparative</w:t>
+            </w:r>
+            <w:r>
+              <w:t>Util</w:t>
             </w:r>
             <w:proofErr w:type="spellEnd"/>
             <w:r>
-              <w:t xml:space="preserve"> replaced with </w:t>
-            </w:r>
-            <w:proofErr w:type="spellStart"/>
-            <w:r>
-              <w:t>FastA</w:t>
-            </w:r>
-            <w:proofErr w:type="spellEnd"/>
-            <w:r>
-              <w:t xml:space="preserve"> t</w:t>
-            </w:r>
-            <w:r>
-              <w:t>o be consistent with the industry norm</w:t>
-            </w:r>
-            <w:r>
-              <w:t xml:space="preserve"> for this </w:t>
-            </w:r>
-            <w:proofErr w:type="spellStart"/>
-            <w:r>
-              <w:t>filetype</w:t>
-            </w:r>
-            <w:proofErr w:type="spellEnd"/>
-            <w:r>
-              <w:t>.</w:t>
+              <w:t xml:space="preserve"> </w:t>
+            </w:r>
+            <w:r>
+              <w:t>step 3. Users can manipulate the data before using it as an input for the next step in the chain.</w:t>
             </w:r>
           </w:p>
         </w:tc>
@@ -4323,7 +4394,8 @@
           <w:p>
             <w:proofErr w:type="spellStart"/>
             <w:r>
-              <w:t>LayoutRefinementUtil</w:t>
+              <w:lastRenderedPageBreak/>
+              <w:t>LISUtil</w:t>
             </w:r>
             <w:proofErr w:type="spellEnd"/>
           </w:p>
@@ -4333,6 +4405,9 @@
             <w:tcW w:w="3948" w:type="dxa"/>
           </w:tcPr>
           <w:p>
+            <w:pPr>
+              <w:pStyle w:val="BodyText"/>
+            </w:pPr>
             <w:r>
               <w:rPr>
                 <w:b/>
@@ -4340,21 +4415,19 @@
               <w:t>New</w:t>
             </w:r>
             <w:r>
-              <w:t xml:space="preserve"> - Used for </w:t>
-            </w:r>
-            <w:proofErr w:type="spellStart"/>
-            <w:r>
-              <w:t>Comparative</w:t>
-            </w:r>
-            <w:r>
-              <w:t>Util</w:t>
-            </w:r>
-            <w:proofErr w:type="spellEnd"/>
-            <w:r>
-              <w:t xml:space="preserve"> </w:t>
-            </w:r>
-            <w:r>
-              <w:t>step 3. Users can manipulate the data before using it as an input for the next step in the chain.</w:t>
+              <w:t xml:space="preserve"> - </w:t>
+            </w:r>
+            <w:r>
+              <w:t xml:space="preserve">A </w:t>
+            </w:r>
+            <w:r>
+              <w:t xml:space="preserve">utility tool for </w:t>
+            </w:r>
+            <w:r>
+              <w:t>the l</w:t>
+            </w:r>
+            <w:r>
+              <w:t>ongest increasing sequence of mummer</w:t>
             </w:r>
           </w:p>
         </w:tc>
@@ -4367,9 +4440,12 @@
           <w:p>
             <w:proofErr w:type="spellStart"/>
             <w:r>
-              <w:t>LISUtil</w:t>
+              <w:t>MUMmer</w:t>
             </w:r>
             <w:proofErr w:type="spellEnd"/>
+            <w:r>
+              <w:t xml:space="preserve"> </w:t>
+            </w:r>
           </w:p>
         </w:tc>
         <w:tc>
@@ -4377,29 +4453,14 @@
             <w:tcW w:w="3948" w:type="dxa"/>
           </w:tcPr>
           <w:p>
-            <w:pPr>
-              <w:pStyle w:val="BodyText"/>
-            </w:pPr>
-            <w:r>
-              <w:rPr>
-                <w:b/>
-              </w:rPr>
-              <w:t>New</w:t>
-            </w:r>
-            <w:r>
-              <w:t xml:space="preserve"> - </w:t>
-            </w:r>
-            <w:r>
-              <w:t xml:space="preserve">A </w:t>
-            </w:r>
-            <w:r>
-              <w:t xml:space="preserve">utility tool for </w:t>
-            </w:r>
-            <w:r>
-              <w:t>the l</w:t>
-            </w:r>
-            <w:r>
-              <w:t>ongest increasing sequence of mummer</w:t>
+            <w:r>
+              <w:t>O</w:t>
+            </w:r>
+            <w:r>
+              <w:t>ptimizations to support large genome assembly</w:t>
+            </w:r>
+            <w:r>
+              <w:t>.</w:t>
             </w:r>
           </w:p>
         </w:tc>
@@ -4410,13 +4471,8 @@
             <w:tcW w:w="3948" w:type="dxa"/>
           </w:tcPr>
           <w:p>
-            <w:proofErr w:type="spellStart"/>
-            <w:r>
-              <w:t>MUMmer</w:t>
-            </w:r>
-            <w:proofErr w:type="spellEnd"/>
-            <w:r>
-              <w:t xml:space="preserve"> </w:t>
+            <w:r>
+              <w:t>New License</w:t>
             </w:r>
           </w:p>
         </w:tc>
@@ -4426,13 +4482,7 @@
           </w:tcPr>
           <w:p>
             <w:r>
-              <w:t>O</w:t>
-            </w:r>
-            <w:r>
-              <w:t>ptimizations to support large genome assembly</w:t>
-            </w:r>
-            <w:r>
-              <w:t>.</w:t>
+              <w:t>Entire library moved from MS-PL to more commonly accepted Apache 2.0 OSI approved license.</w:t>
             </w:r>
           </w:p>
         </w:tc>
@@ -4444,7 +4494,7 @@
           </w:tcPr>
           <w:p>
             <w:r>
-              <w:t>New License</w:t>
+              <w:t>New namespace</w:t>
             </w:r>
           </w:p>
         </w:tc>
@@ -4454,7 +4504,22 @@
           </w:tcPr>
           <w:p>
             <w:r>
-              <w:t>Entire library moved from MS-PL to more commonly accepted Apache 2.0 OSI approved license.</w:t>
+              <w:rPr>
+                <w:b/>
+              </w:rPr>
+              <w:t>MBF</w:t>
+            </w:r>
+            <w:r>
+              <w:t xml:space="preserve"> namespace is named </w:t>
+            </w:r>
+            <w:r>
+              <w:rPr>
+                <w:b/>
+              </w:rPr>
+              <w:t>Bio</w:t>
+            </w:r>
+            <w:r>
+              <w:t>.</w:t>
             </w:r>
           </w:p>
         </w:tc>
@@ -4465,8 +4530,16 @@
             <w:tcW w:w="3948" w:type="dxa"/>
           </w:tcPr>
           <w:p>
-            <w:r>
-              <w:t>New namespace</w:t>
+            <w:pPr>
+              <w:pStyle w:val="BodyText"/>
+            </w:pPr>
+            <w:proofErr w:type="spellStart"/>
+            <w:r>
+              <w:t>NucmerUtil</w:t>
+            </w:r>
+            <w:proofErr w:type="spellEnd"/>
+            <w:r>
+              <w:t xml:space="preserve"> </w:t>
             </w:r>
           </w:p>
         </w:tc>
@@ -4475,23 +4548,31 @@
             <w:tcW w:w="3948" w:type="dxa"/>
           </w:tcPr>
           <w:p>
+            <w:pPr>
+              <w:pStyle w:val="BodyText"/>
+            </w:pPr>
             <w:r>
               <w:rPr>
                 <w:b/>
               </w:rPr>
-              <w:t>MBF</w:t>
-            </w:r>
-            <w:r>
-              <w:t xml:space="preserve"> namespace is named </w:t>
-            </w:r>
-            <w:r>
-              <w:rPr>
-                <w:b/>
-              </w:rPr>
-              <w:t>Bio</w:t>
-            </w:r>
-            <w:r>
-              <w:t>.</w:t>
+              <w:t>New</w:t>
+            </w:r>
+            <w:r>
+              <w:t xml:space="preserve"> - Used for </w:t>
+            </w:r>
+            <w:proofErr w:type="spellStart"/>
+            <w:r>
+              <w:t>Comparative</w:t>
+            </w:r>
+            <w:r>
+              <w:t>Util</w:t>
+            </w:r>
+            <w:proofErr w:type="spellEnd"/>
+            <w:r>
+              <w:t xml:space="preserve"> </w:t>
+            </w:r>
+            <w:r>
+              <w:t>step 1. Users can manipulate the data before using it as an input for the next step in the chain.</w:t>
             </w:r>
           </w:p>
         </w:tc>
@@ -4502,16 +4583,8 @@
             <w:tcW w:w="3948" w:type="dxa"/>
           </w:tcPr>
           <w:p>
-            <w:pPr>
-              <w:pStyle w:val="BodyText"/>
-            </w:pPr>
-            <w:proofErr w:type="spellStart"/>
-            <w:r>
-              <w:t>NucmerUtil</w:t>
-            </w:r>
-            <w:proofErr w:type="spellEnd"/>
-            <w:r>
-              <w:t xml:space="preserve"> </w:t>
+            <w:r>
+              <w:t>Optimization work</w:t>
             </w:r>
           </w:p>
         </w:tc>
@@ -4520,31 +4593,58 @@
             <w:tcW w:w="3948" w:type="dxa"/>
           </w:tcPr>
           <w:p>
+            <w:r>
+              <w:t xml:space="preserve">a) Memory profiling and analysis on the framework optimized. </w:t>
+            </w:r>
+          </w:p>
+          <w:p>
+            <w:r>
+              <w:t xml:space="preserve">b) </w:t>
+            </w:r>
+            <w:proofErr w:type="spellStart"/>
+            <w:r>
+              <w:t>Padena</w:t>
+            </w:r>
+            <w:proofErr w:type="spellEnd"/>
+            <w:r>
+              <w:t xml:space="preserve"> memory optimizations. </w:t>
+            </w:r>
+          </w:p>
+          <w:p>
+            <w:r>
+              <w:t xml:space="preserve">c) Sequence optimizations, including non-string and non-character sequences. </w:t>
+            </w:r>
+          </w:p>
+          <w:p>
+            <w:r>
+              <w:t xml:space="preserve">d) </w:t>
+            </w:r>
+            <w:proofErr w:type="spellStart"/>
+            <w:r>
+              <w:t>MUMmer</w:t>
+            </w:r>
+            <w:proofErr w:type="spellEnd"/>
+            <w:r>
+              <w:t xml:space="preserve"> optimization based on</w:t>
+            </w:r>
+            <w:r>
+              <w:t xml:space="preserve"> suffix tree</w:t>
+            </w:r>
+            <w:r>
+              <w:t xml:space="preserve"> and links improved. </w:t>
+            </w:r>
+          </w:p>
+          <w:p>
+            <w:r>
+              <w:t xml:space="preserve">e) Object Model optimizations. </w:t>
+            </w:r>
+          </w:p>
+          <w:p>
             <w:pPr>
               <w:pStyle w:val="BodyText"/>
             </w:pPr>
             <w:r>
-              <w:rPr>
-                <w:b/>
-              </w:rPr>
-              <w:t>New</w:t>
-            </w:r>
-            <w:r>
-              <w:t xml:space="preserve"> - Used for </w:t>
-            </w:r>
-            <w:proofErr w:type="spellStart"/>
-            <w:r>
-              <w:t>Comparative</w:t>
-            </w:r>
-            <w:r>
-              <w:t>Util</w:t>
-            </w:r>
-            <w:proofErr w:type="spellEnd"/>
-            <w:r>
-              <w:t xml:space="preserve"> </w:t>
-            </w:r>
-            <w:r>
-              <w:t>step 1. Users can manipulate the data before using it as an input for the next step in the chain.</w:t>
+              <w:t>f) More scenarios for collection of memory and performance profiles.</w:t>
             </w:r>
           </w:p>
         </w:tc>
@@ -4555,8 +4655,19 @@
             <w:tcW w:w="3948" w:type="dxa"/>
           </w:tcPr>
           <w:p>
-            <w:r>
-              <w:t>Optimization work</w:t>
+            <w:proofErr w:type="spellStart"/>
+            <w:r>
+              <w:t>Padena</w:t>
+            </w:r>
+            <w:proofErr w:type="spellEnd"/>
+            <w:r>
+              <w:t xml:space="preserve"> a</w:t>
+            </w:r>
+            <w:r>
+              <w:t>ssembly</w:t>
+            </w:r>
+            <w:r>
+              <w:t xml:space="preserve"> algorithm</w:t>
             </w:r>
           </w:p>
         </w:tc>
@@ -4566,57 +4677,15 @@
           </w:tcPr>
           <w:p>
             <w:r>
-              <w:t xml:space="preserve">a) Memory profiling and analysis on the framework optimized. </w:t>
-            </w:r>
-          </w:p>
-          <w:p>
-            <w:r>
-              <w:t xml:space="preserve">b) </w:t>
+              <w:t xml:space="preserve">Increased capacity to support assembly of large genomes.  Performance improvements to De </w:t>
             </w:r>
             <w:proofErr w:type="spellStart"/>
             <w:r>
-              <w:t>Padena</w:t>
+              <w:t>Bruijn</w:t>
             </w:r>
             <w:proofErr w:type="spellEnd"/>
             <w:r>
-              <w:t xml:space="preserve"> memory optimizations. </w:t>
-            </w:r>
-          </w:p>
-          <w:p>
-            <w:r>
-              <w:t xml:space="preserve">c) Sequence optimizations, including non-string and non-character sequences. </w:t>
-            </w:r>
-          </w:p>
-          <w:p>
-            <w:r>
-              <w:t xml:space="preserve">d) </w:t>
-            </w:r>
-            <w:proofErr w:type="spellStart"/>
-            <w:r>
-              <w:t>MUMmer</w:t>
-            </w:r>
-            <w:proofErr w:type="spellEnd"/>
-            <w:r>
-              <w:t xml:space="preserve"> optimization based on</w:t>
-            </w:r>
-            <w:r>
-              <w:t xml:space="preserve"> suffix tree</w:t>
-            </w:r>
-            <w:r>
-              <w:t xml:space="preserve"> and links improved. </w:t>
-            </w:r>
-          </w:p>
-          <w:p>
-            <w:r>
-              <w:t xml:space="preserve">e) Object Model optimizations. </w:t>
-            </w:r>
-          </w:p>
-          <w:p>
-            <w:pPr>
-              <w:pStyle w:val="BodyText"/>
-            </w:pPr>
-            <w:r>
-              <w:t>f) More scenarios for collection of memory and performance profiles.</w:t>
+              <w:t xml:space="preserve"> graph generation.  </w:t>
             </w:r>
           </w:p>
         </w:tc>
@@ -4627,19 +4696,8 @@
             <w:tcW w:w="3948" w:type="dxa"/>
           </w:tcPr>
           <w:p>
-            <w:proofErr w:type="spellStart"/>
-            <w:r>
-              <w:t>Padena</w:t>
-            </w:r>
-            <w:proofErr w:type="spellEnd"/>
-            <w:r>
-              <w:t xml:space="preserve"> a</w:t>
-            </w:r>
-            <w:r>
-              <w:t>ssembly</w:t>
-            </w:r>
-            <w:r>
-              <w:t xml:space="preserve"> algorithm</w:t>
+            <w:r>
+              <w:t>Parser and formatter Encoding</w:t>
             </w:r>
           </w:p>
         </w:tc>
@@ -4648,16 +4706,29 @@
             <w:tcW w:w="3948" w:type="dxa"/>
           </w:tcPr>
           <w:p>
-            <w:r>
-              <w:t xml:space="preserve">Increased capacity to support assembly of large genomes.  Performance improvements to De </w:t>
-            </w:r>
-            <w:proofErr w:type="spellStart"/>
-            <w:r>
-              <w:t>Bruijn</w:t>
-            </w:r>
-            <w:proofErr w:type="spellEnd"/>
-            <w:r>
-              <w:t xml:space="preserve"> graph generation.  </w:t>
+            <w:pPr>
+              <w:pStyle w:val="BodyText"/>
+            </w:pPr>
+            <w:r>
+              <w:rPr>
+                <w:b/>
+              </w:rPr>
+              <w:t>Removed</w:t>
+            </w:r>
+            <w:r>
+              <w:t xml:space="preserve"> - P</w:t>
+            </w:r>
+            <w:r>
+              <w:t>arsers</w:t>
+            </w:r>
+            <w:r>
+              <w:t xml:space="preserve"> and </w:t>
+            </w:r>
+            <w:r>
+              <w:t>formatters no longer take encodings. We removed the whole encoding class</w:t>
+            </w:r>
+            <w:r>
+              <w:t>.</w:t>
             </w:r>
           </w:p>
         </w:tc>
@@ -4668,9 +4739,11 @@
             <w:tcW w:w="3948" w:type="dxa"/>
           </w:tcPr>
           <w:p>
-            <w:r>
-              <w:t>Parser and formatter Encoding</w:t>
-            </w:r>
+            <w:proofErr w:type="spellStart"/>
+            <w:r>
+              <w:t>RepeatResolutionUtil</w:t>
+            </w:r>
+            <w:proofErr w:type="spellEnd"/>
           </w:p>
         </w:tc>
         <w:tc>
@@ -4680,27 +4753,32 @@
           <w:p>
             <w:pPr>
               <w:pStyle w:val="BodyText"/>
-            </w:pPr>
-            <w:r>
               <w:rPr>
                 <w:b/>
               </w:rPr>
-              <w:t>Removed</w:t>
-            </w:r>
-            <w:r>
-              <w:t xml:space="preserve"> - P</w:t>
-            </w:r>
-            <w:r>
-              <w:t>arsers</w:t>
-            </w:r>
-            <w:r>
-              <w:t xml:space="preserve"> and </w:t>
-            </w:r>
-            <w:r>
-              <w:t>formatters no longer take encodings. We removed the whole encoding class</w:t>
-            </w:r>
-            <w:r>
-              <w:t>.</w:t>
+            </w:pPr>
+            <w:r>
+              <w:rPr>
+                <w:b/>
+              </w:rPr>
+              <w:t>New</w:t>
+            </w:r>
+            <w:r>
+              <w:t xml:space="preserve"> - Used for </w:t>
+            </w:r>
+            <w:proofErr w:type="spellStart"/>
+            <w:r>
+              <w:t>Comparative</w:t>
+            </w:r>
+            <w:r>
+              <w:t>Util</w:t>
+            </w:r>
+            <w:proofErr w:type="spellEnd"/>
+            <w:r>
+              <w:t xml:space="preserve"> </w:t>
+            </w:r>
+            <w:r>
+              <w:t>step 2. Users can manipulate the data before using it as an input for the next step in the chain.</w:t>
             </w:r>
           </w:p>
         </w:tc>
@@ -4713,7 +4791,7 @@
           <w:p>
             <w:proofErr w:type="spellStart"/>
             <w:r>
-              <w:t>RepeatResolutionUtil</w:t>
+              <w:t>SAMUtils</w:t>
             </w:r>
             <w:proofErr w:type="spellEnd"/>
           </w:p>
@@ -4725,32 +4803,15 @@
           <w:p>
             <w:pPr>
               <w:pStyle w:val="BodyText"/>
-              <w:rPr>
-                <w:b/>
-              </w:rPr>
             </w:pPr>
             <w:r>
-              <w:rPr>
-                <w:b/>
-              </w:rPr>
-              <w:t>New</w:t>
-            </w:r>
-            <w:r>
-              <w:t xml:space="preserve"> - Used for </w:t>
-            </w:r>
-            <w:proofErr w:type="spellStart"/>
-            <w:r>
-              <w:t>Comparative</w:t>
-            </w:r>
-            <w:r>
-              <w:t>Util</w:t>
-            </w:r>
-            <w:proofErr w:type="spellEnd"/>
-            <w:r>
-              <w:t xml:space="preserve"> </w:t>
-            </w:r>
-            <w:r>
-              <w:t>step 2. Users can manipulate the data before using it as an input for the next step in the chain.</w:t>
+              <w:t xml:space="preserve">A </w:t>
+            </w:r>
+            <w:r>
+              <w:t>sequence coverage analysis</w:t>
+            </w:r>
+            <w:r>
+              <w:t xml:space="preserve"> utility.</w:t>
             </w:r>
           </w:p>
         </w:tc>
@@ -4763,7 +4824,7 @@
           <w:p>
             <w:proofErr w:type="spellStart"/>
             <w:r>
-              <w:t>SAMUtils</w:t>
+              <w:t>ScaffoldUtil</w:t>
             </w:r>
             <w:proofErr w:type="spellEnd"/>
           </w:p>
@@ -4773,17 +4834,28 @@
             <w:tcW w:w="3948" w:type="dxa"/>
           </w:tcPr>
           <w:p>
-            <w:pPr>
-              <w:pStyle w:val="BodyText"/>
-            </w:pPr>
-            <w:r>
-              <w:t xml:space="preserve">A </w:t>
-            </w:r>
-            <w:r>
-              <w:t>sequence coverage analysis</w:t>
-            </w:r>
-            <w:r>
-              <w:t xml:space="preserve"> utility.</w:t>
+            <w:r>
+              <w:rPr>
+                <w:b/>
+              </w:rPr>
+              <w:t>New</w:t>
+            </w:r>
+            <w:r>
+              <w:t xml:space="preserve"> - Used for </w:t>
+            </w:r>
+            <w:proofErr w:type="spellStart"/>
+            <w:r>
+              <w:t>Comparative</w:t>
+            </w:r>
+            <w:r>
+              <w:t>Util</w:t>
+            </w:r>
+            <w:proofErr w:type="spellEnd"/>
+            <w:r>
+              <w:t xml:space="preserve"> </w:t>
+            </w:r>
+            <w:r>
+              <w:t>step 5. Users can manipulate the data before using it as an input for the next step in the chain.</w:t>
             </w:r>
           </w:p>
         </w:tc>
@@ -4794,11 +4866,9 @@
             <w:tcW w:w="3948" w:type="dxa"/>
           </w:tcPr>
           <w:p>
-            <w:proofErr w:type="spellStart"/>
-            <w:r>
-              <w:t>ScaffoldUtil</w:t>
-            </w:r>
-            <w:proofErr w:type="spellEnd"/>
+            <w:r>
+              <w:t>Sequence Object Model</w:t>
+            </w:r>
           </w:p>
         </w:tc>
         <w:tc>
@@ -4807,27 +4877,134 @@
           </w:tcPr>
           <w:p>
             <w:r>
+              <w:t xml:space="preserve">a) Re-designed to be much more memory efficient.  </w:t>
+            </w:r>
+          </w:p>
+          <w:p>
+            <w:r>
+              <w:t xml:space="preserve">b) Use of condensed binary representation of DNA, RNA and Proteins rather than text characters. </w:t>
+            </w:r>
+          </w:p>
+          <w:p>
+            <w:pPr>
+              <w:pStyle w:val="BodyText"/>
+            </w:pPr>
+            <w:r>
+              <w:t xml:space="preserve">c) Improved the capacity by using </w:t>
+            </w:r>
+            <w:proofErr w:type="spellStart"/>
+            <w:r>
               <w:rPr>
                 <w:b/>
               </w:rPr>
-              <w:t>New</w:t>
-            </w:r>
-            <w:r>
-              <w:t xml:space="preserve"> - Used for </w:t>
+              <w:t>IEnumerable</w:t>
+            </w:r>
+            <w:proofErr w:type="spellEnd"/>
+            <w:r>
+              <w:rPr>
+                <w:b/>
+              </w:rPr>
+              <w:t>&lt;byte</w:t>
+            </w:r>
+            <w:r>
+              <w:t xml:space="preserve">&gt;. </w:t>
+            </w:r>
+            <w:r>
+              <w:rPr>
+                <w:b/>
+              </w:rPr>
+              <w:t>Dictionary</w:t>
+            </w:r>
+            <w:r>
+              <w:t xml:space="preserve"> and </w:t>
             </w:r>
             <w:proofErr w:type="spellStart"/>
             <w:r>
-              <w:t>Comparative</w:t>
-            </w:r>
-            <w:r>
-              <w:t>Util</w:t>
+              <w:rPr>
+                <w:b/>
+              </w:rPr>
+              <w:t>hashset</w:t>
             </w:r>
             <w:proofErr w:type="spellEnd"/>
             <w:r>
               <w:t xml:space="preserve"> </w:t>
             </w:r>
             <w:r>
-              <w:t>step 5. Users can manipulate the data before using it as an input for the next step in the chain.</w:t>
+              <w:t xml:space="preserve">are </w:t>
+            </w:r>
+            <w:r>
+              <w:t xml:space="preserve">used to store </w:t>
+            </w:r>
+            <w:r>
+              <w:t>items</w:t>
+            </w:r>
+            <w:r>
+              <w:t xml:space="preserve"> such as ambiguous alphabets.</w:t>
+            </w:r>
+          </w:p>
+          <w:p>
+            <w:pPr>
+              <w:pStyle w:val="BodyText"/>
+            </w:pPr>
+            <w:r>
+              <w:t>d) More efficient implementation of encodings.</w:t>
+            </w:r>
+          </w:p>
+          <w:p>
+            <w:pPr>
+              <w:pStyle w:val="BodyText"/>
+            </w:pPr>
+            <w:r>
+              <w:t xml:space="preserve">e) </w:t>
+            </w:r>
+            <w:proofErr w:type="gramStart"/>
+            <w:r>
+              <w:t>encoding</w:t>
+            </w:r>
+            <w:proofErr w:type="gramEnd"/>
+            <w:r>
+              <w:t xml:space="preserve"> removed from sequence object model (parsers and formatters).</w:t>
+            </w:r>
+          </w:p>
+          <w:p>
+            <w:pPr>
+              <w:pStyle w:val="BodyText"/>
+            </w:pPr>
+            <w:r>
+              <w:t>f) C</w:t>
+            </w:r>
+            <w:r>
+              <w:t xml:space="preserve">hanges to use </w:t>
+            </w:r>
+            <w:proofErr w:type="spellStart"/>
+            <w:proofErr w:type="gramStart"/>
+            <w:r>
+              <w:rPr>
+                <w:b/>
+              </w:rPr>
+              <w:t>ISequence</w:t>
+            </w:r>
+            <w:proofErr w:type="spellEnd"/>
+            <w:r>
+              <w:t xml:space="preserve"> :</w:t>
+            </w:r>
+            <w:proofErr w:type="gramEnd"/>
+            <w:r>
+              <w:t xml:space="preserve"> </w:t>
+            </w:r>
+            <w:proofErr w:type="spellStart"/>
+            <w:r>
+              <w:rPr>
+                <w:b/>
+              </w:rPr>
+              <w:t>IList</w:t>
+            </w:r>
+            <w:proofErr w:type="spellEnd"/>
+            <w:r>
+              <w:rPr>
+                <w:b/>
+              </w:rPr>
+              <w:t>&lt;byte&gt;.</w:t>
             </w:r>
           </w:p>
         </w:tc>
@@ -4838,8 +5015,11 @@
             <w:tcW w:w="3948" w:type="dxa"/>
           </w:tcPr>
           <w:p>
-            <w:r>
-              <w:t>Sequence Object Model</w:t>
+            <w:pPr>
+              <w:pStyle w:val="BodyText"/>
+            </w:pPr>
+            <w:r>
+              <w:t>Data Virtualization</w:t>
             </w:r>
           </w:p>
         </w:tc>
@@ -4848,135 +5028,14 @@
             <w:tcW w:w="3948" w:type="dxa"/>
           </w:tcPr>
           <w:p>
-            <w:r>
-              <w:t xml:space="preserve">a) Re-designed to be much more memory efficient.  </w:t>
-            </w:r>
-          </w:p>
-          <w:p>
-            <w:r>
-              <w:t xml:space="preserve">b) Use of condensed binary representation of DNA, RNA and Proteins rather than text characters. </w:t>
-            </w:r>
-          </w:p>
-          <w:p>
             <w:pPr>
               <w:pStyle w:val="BodyText"/>
             </w:pPr>
             <w:r>
-              <w:t xml:space="preserve">c) Improved the capacity by using </w:t>
-            </w:r>
-            <w:proofErr w:type="spellStart"/>
-            <w:r>
               <w:rPr>
                 <w:b/>
               </w:rPr>
-              <w:t>IEnumerable</w:t>
-            </w:r>
-            <w:proofErr w:type="spellEnd"/>
-            <w:r>
-              <w:rPr>
-                <w:b/>
-              </w:rPr>
-              <w:t>&lt;byte</w:t>
-            </w:r>
-            <w:r>
-              <w:t xml:space="preserve">&gt;. </w:t>
-            </w:r>
-            <w:r>
-              <w:rPr>
-                <w:b/>
-              </w:rPr>
-              <w:t>Dictionary</w:t>
-            </w:r>
-            <w:r>
-              <w:t xml:space="preserve"> and </w:t>
-            </w:r>
-            <w:proofErr w:type="spellStart"/>
-            <w:r>
-              <w:rPr>
-                <w:b/>
-              </w:rPr>
-              <w:t>hashset</w:t>
-            </w:r>
-            <w:proofErr w:type="spellEnd"/>
-            <w:r>
-              <w:t xml:space="preserve"> </w:t>
-            </w:r>
-            <w:r>
-              <w:t xml:space="preserve">are </w:t>
-            </w:r>
-            <w:r>
-              <w:t xml:space="preserve">used to store </w:t>
-            </w:r>
-            <w:r>
-              <w:t>items</w:t>
-            </w:r>
-            <w:r>
-              <w:t xml:space="preserve"> such as ambiguous alphabets.</w:t>
-            </w:r>
-          </w:p>
-          <w:p>
-            <w:pPr>
-              <w:pStyle w:val="BodyText"/>
-            </w:pPr>
-            <w:r>
-              <w:t>d) More efficient implementation of encodings.</w:t>
-            </w:r>
-          </w:p>
-          <w:p>
-            <w:pPr>
-              <w:pStyle w:val="BodyText"/>
-            </w:pPr>
-            <w:r>
-              <w:t xml:space="preserve">e) </w:t>
-            </w:r>
-            <w:proofErr w:type="gramStart"/>
-            <w:r>
-              <w:t>encoding</w:t>
-            </w:r>
-            <w:proofErr w:type="gramEnd"/>
-            <w:r>
-              <w:t xml:space="preserve"> removed from sequence object model (parsers and formatters).</w:t>
-            </w:r>
-          </w:p>
-          <w:p>
-            <w:pPr>
-              <w:pStyle w:val="BodyText"/>
-            </w:pPr>
-            <w:r>
-              <w:t>f) C</w:t>
-            </w:r>
-            <w:r>
-              <w:t xml:space="preserve">hanges to use </w:t>
-            </w:r>
-            <w:proofErr w:type="spellStart"/>
-            <w:proofErr w:type="gramStart"/>
-            <w:r>
-              <w:rPr>
-                <w:b/>
-              </w:rPr>
-              <w:t>ISequence</w:t>
-            </w:r>
-            <w:proofErr w:type="spellEnd"/>
-            <w:r>
-              <w:t xml:space="preserve"> :</w:t>
-            </w:r>
-            <w:proofErr w:type="gramEnd"/>
-            <w:r>
-              <w:t xml:space="preserve"> </w:t>
-            </w:r>
-            <w:proofErr w:type="spellStart"/>
-            <w:r>
-              <w:rPr>
-                <w:b/>
-              </w:rPr>
-              <w:t>IList</w:t>
-            </w:r>
-            <w:proofErr w:type="spellEnd"/>
-            <w:r>
-              <w:rPr>
-                <w:b/>
-              </w:rPr>
-              <w:t>&lt;byte&gt;.</w:t>
+              <w:t>Removed</w:t>
             </w:r>
           </w:p>
         </w:tc>
@@ -4990,9 +5049,6 @@
             <w:pPr>
               <w:pStyle w:val="BodyText"/>
             </w:pPr>
-            <w:r>
-              <w:t>Data Virtualization</w:t>
-            </w:r>
           </w:p>
         </w:tc>
         <w:tc>
@@ -5003,34 +5059,6 @@
             <w:pPr>
               <w:pStyle w:val="BodyText"/>
             </w:pPr>
-            <w:r>
-              <w:rPr>
-                <w:b/>
-              </w:rPr>
-              <w:t>Removed</w:t>
-            </w:r>
-          </w:p>
-        </w:tc>
-      </w:tr>
-      <w:tr>
-        <w:tc>
-          <w:tcPr>
-            <w:tcW w:w="3948" w:type="dxa"/>
-          </w:tcPr>
-          <w:p>
-            <w:pPr>
-              <w:pStyle w:val="BodyText"/>
-            </w:pPr>
-          </w:p>
-        </w:tc>
-        <w:tc>
-          <w:tcPr>
-            <w:tcW w:w="3948" w:type="dxa"/>
-          </w:tcPr>
-          <w:p>
-            <w:pPr>
-              <w:pStyle w:val="BodyText"/>
-            </w:pPr>
           </w:p>
         </w:tc>
       </w:tr>
@@ -5051,7 +5079,6 @@
         <w:rPr>
           <w:b/>
         </w:rPr>
-        <w:lastRenderedPageBreak/>
         <w:t>Note</w:t>
       </w:r>
       <w:r>
@@ -5097,8 +5124,9 @@
         <w:rPr>
           <w:noProof/>
         </w:rPr>
+        <w:lastRenderedPageBreak/>
         <w:drawing>
-          <wp:inline distT="0" distB="0" distL="0" distR="0" wp14:anchorId="4D8081C6" wp14:editId="55FF6085">
+          <wp:inline distT="0" distB="0" distL="0" distR="0" wp14:anchorId="57932AEE" wp14:editId="43E2CB18">
             <wp:extent cx="295275" cy="619125"/>
             <wp:effectExtent l="0" t="0" r="9525" b="9525"/>
             <wp:docPr id="8" name="Picture 8"/>
@@ -5380,123 +5408,126 @@
         <w:t xml:space="preserve"> and</w:t>
       </w:r>
       <w:r>
-        <w:t xml:space="preserve"> later versions of Windows.</w:t>
+        <w:t xml:space="preserve"> later versions of Windows</w:t>
       </w:r>
     </w:p>
     <w:p>
       <w:pPr>
         <w:pStyle w:val="BulletList"/>
       </w:pPr>
-      <w:r>
-        <w:t xml:space="preserve">.NET </w:t>
-      </w:r>
-      <w:r>
-        <w:t xml:space="preserve">Framework Version </w:t>
-      </w:r>
-      <w:r>
-        <w:t>4.0</w:t>
-      </w:r>
-      <w:r>
-        <w:t xml:space="preserve">, available at </w:t>
-      </w:r>
+      <w:hyperlink r:id="rId41" w:history="1">
+        <w:r>
+          <w:rPr>
+            <w:rStyle w:val="Hyperlink"/>
+          </w:rPr>
+          <w:t xml:space="preserve">.NET </w:t>
+        </w:r>
+        <w:r>
+          <w:rPr>
+            <w:rStyle w:val="Hyperlink"/>
+          </w:rPr>
+          <w:t xml:space="preserve">Framework Version </w:t>
+        </w:r>
+        <w:r>
+          <w:rPr>
+            <w:rStyle w:val="Hyperlink"/>
+          </w:rPr>
+          <w:t>4.0</w:t>
+        </w:r>
+      </w:hyperlink>
       <w:r>
         <w:t xml:space="preserve"> </w:t>
       </w:r>
-      <w:hyperlink r:id="rId40" w:history="1">
+      <w:r>
+        <w:t xml:space="preserve"> </w:t>
+      </w:r>
+    </w:p>
+    <w:p>
+      <w:pPr>
+        <w:pStyle w:val="Le"/>
+      </w:pPr>
+    </w:p>
+    <w:p>
+      <w:pPr>
+        <w:pStyle w:val="BodyText"/>
+      </w:pPr>
+      <w:r>
+        <w:t xml:space="preserve">Additional software requirements for implementing </w:t>
+      </w:r>
+      <w:r>
+        <w:t>.NET Bio</w:t>
+      </w:r>
+      <w:r>
+        <w:t xml:space="preserve"> Framework</w:t>
+      </w:r>
+      <w:r>
+        <w:t xml:space="preserve"> </w:t>
+      </w:r>
+      <w:r>
+        <w:t xml:space="preserve">applications are described in </w:t>
+      </w:r>
+      <w:r>
+        <w:t xml:space="preserve">the </w:t>
+      </w:r>
+      <w:r>
+        <w:t>“</w:t>
+      </w:r>
+      <w:r>
+        <w:t>Programming Guide</w:t>
+      </w:r>
+      <w:r>
+        <w:t>.”</w:t>
+      </w:r>
+    </w:p>
+    <w:p>
+      <w:pPr>
+        <w:pStyle w:val="Heading2"/>
+      </w:pPr>
+      <w:bookmarkStart w:id="21" w:name="_Toc294083072"/>
+      <w:r>
+        <w:t>Installation</w:t>
+      </w:r>
+      <w:bookmarkEnd w:id="21"/>
+    </w:p>
+    <w:p>
+      <w:pPr>
+        <w:pStyle w:val="BodyText"/>
+      </w:pPr>
+      <w:r>
+        <w:t xml:space="preserve">The </w:t>
+      </w:r>
+      <w:r>
+        <w:t>.NET Bio</w:t>
+      </w:r>
+      <w:r>
+        <w:t xml:space="preserve"> Framework </w:t>
+      </w:r>
+      <w:r>
+        <w:t xml:space="preserve">project periodically posts stable snapshots of the source tree to </w:t>
+      </w:r>
+      <w:proofErr w:type="spellStart"/>
+      <w:r>
+        <w:t>Codeplex</w:t>
+      </w:r>
+      <w:proofErr w:type="spellEnd"/>
+      <w:r>
+        <w:t xml:space="preserve"> at </w:t>
+      </w:r>
+      <w:hyperlink r:id="rId42" w:history="1">
         <w:r>
           <w:rPr>
             <w:rStyle w:val="Hyperlink"/>
           </w:rPr>
-          <w:t>http://go.microsoft.com/fwlink/?LinkID=186913</w:t>
+          <w:t>http://bio.codeplex.com/</w:t>
         </w:r>
       </w:hyperlink>
-    </w:p>
-    <w:p>
-      <w:pPr>
-        <w:pStyle w:val="Le"/>
-      </w:pPr>
-    </w:p>
-    <w:p>
-      <w:pPr>
-        <w:pStyle w:val="BodyText"/>
-      </w:pPr>
-      <w:r>
-        <w:t xml:space="preserve">Additional software requirements for implementing </w:t>
-      </w:r>
-      <w:r>
-        <w:t>.NET Bio</w:t>
-      </w:r>
-      <w:r>
-        <w:t xml:space="preserve"> Framework</w:t>
-      </w:r>
-      <w:r>
-        <w:t xml:space="preserve"> </w:t>
-      </w:r>
-      <w:r>
-        <w:t xml:space="preserve">applications are described in </w:t>
-      </w:r>
-      <w:r>
-        <w:t xml:space="preserve">the </w:t>
-      </w:r>
-      <w:r>
-        <w:t>“</w:t>
-      </w:r>
-      <w:r>
-        <w:t>Programming Guide</w:t>
-      </w:r>
-      <w:r>
-        <w:t>.”</w:t>
-      </w:r>
-    </w:p>
-    <w:p>
-      <w:pPr>
-        <w:pStyle w:val="Heading2"/>
-      </w:pPr>
-      <w:bookmarkStart w:id="21" w:name="_Toc294083072"/>
-      <w:r>
-        <w:t>Installation</w:t>
-      </w:r>
-      <w:bookmarkEnd w:id="21"/>
-    </w:p>
-    <w:p>
-      <w:pPr>
-        <w:pStyle w:val="BodyText"/>
-      </w:pPr>
-      <w:r>
-        <w:t xml:space="preserve">The </w:t>
-      </w:r>
-      <w:r>
-        <w:t>.NET Bio</w:t>
-      </w:r>
-      <w:r>
-        <w:t xml:space="preserve"> Framework </w:t>
-      </w:r>
-      <w:r>
-        <w:t xml:space="preserve">project periodically posts stable snapshots of the source tree to </w:t>
-      </w:r>
-      <w:proofErr w:type="spellStart"/>
-      <w:r>
-        <w:t>Codeplex</w:t>
-      </w:r>
-      <w:proofErr w:type="spellEnd"/>
-      <w:r>
-        <w:t xml:space="preserve"> at </w:t>
-      </w:r>
-      <w:hyperlink r:id="rId41" w:history="1">
-        <w:r>
-          <w:rPr>
-            <w:rStyle w:val="Hyperlink"/>
-          </w:rPr>
-          <w:t>http://bio.codeplex.com/</w:t>
-        </w:r>
-      </w:hyperlink>
       <w:r>
         <w:t xml:space="preserve">. </w:t>
       </w:r>
       <w:r>
         <w:t xml:space="preserve">You can obtain a copy of the source tree by downloading a </w:t>
       </w:r>
-      <w:hyperlink r:id="rId42" w:history="1">
+      <w:hyperlink r:id="rId43" w:history="1">
         <w:r>
           <w:rPr>
             <w:rStyle w:val="Hyperlink"/>
@@ -5549,150 +5580,154 @@
         <w:t>Complete</w:t>
       </w:r>
       <w:r>
-        <w:t xml:space="preserve"> install option to install the software development kit (SDK) provided on </w:t>
+        <w:t xml:space="preserve"> install option to install the software development kit (SDK). This option installs everything that you need to implement </w:t>
+      </w:r>
+      <w:r>
+        <w:t>.NET Bio</w:t>
+      </w:r>
+      <w:r>
+        <w:t xml:space="preserve"> Framework</w:t>
+      </w:r>
+      <w:r>
+        <w:t xml:space="preserve"> </w:t>
+      </w:r>
+      <w:r>
+        <w:t>applications</w:t>
+      </w:r>
+      <w:r>
+        <w:t xml:space="preserve">, </w:t>
+      </w:r>
+      <w:r>
+        <w:t xml:space="preserve">including all </w:t>
+      </w:r>
+      <w:r>
+        <w:t>.NET Bio</w:t>
+      </w:r>
+      <w:r>
+        <w:t xml:space="preserve"> </w:t>
+      </w:r>
+      <w:r>
+        <w:t>DLLs</w:t>
+      </w:r>
+      <w:r>
+        <w:t xml:space="preserve">, </w:t>
+      </w:r>
+      <w:r>
+        <w:t xml:space="preserve">under the </w:t>
+      </w:r>
+      <w:r>
+        <w:t>$\</w:t>
+      </w:r>
+      <w:r>
+        <w:t>Program Files\</w:t>
+      </w:r>
+      <w:r>
+        <w:t>.NET Bio</w:t>
+      </w:r>
+      <w:r>
+        <w:t xml:space="preserve"> directory</w:t>
+      </w:r>
+      <w:r>
+        <w:t>.</w:t>
+      </w:r>
+      <w:r>
+        <w:t xml:space="preserve"> </w:t>
+      </w:r>
+    </w:p>
+    <w:p>
+      <w:pPr>
+        <w:pStyle w:val="BodyText"/>
+      </w:pPr>
+      <w:r>
+        <w:t xml:space="preserve">Simply register on </w:t>
       </w:r>
       <w:proofErr w:type="spellStart"/>
       <w:r>
-        <w:t>Codeplex</w:t>
+        <w:t>CodePlex</w:t>
       </w:r>
       <w:proofErr w:type="spellEnd"/>
       <w:r>
-        <w:t xml:space="preserve">. This option installs everything that you need to implement </w:t>
-      </w:r>
-      <w:r>
-        <w:t>.NET Bio</w:t>
-      </w:r>
-      <w:r>
-        <w:t xml:space="preserve"> Framework</w:t>
-      </w:r>
+        <w:t xml:space="preserve"> to exercise either of these options. </w:t>
+      </w:r>
+      <w:r>
+        <w:t xml:space="preserve">You do not need committer or contributor status for such downloads, </w:t>
+      </w:r>
+      <w:proofErr w:type="gramStart"/>
+      <w:r>
+        <w:t xml:space="preserve">the </w:t>
+      </w:r>
+      <w:r>
+        <w:t>downloads</w:t>
+      </w:r>
+      <w:proofErr w:type="gramEnd"/>
       <w:r>
         <w:t xml:space="preserve"> </w:t>
       </w:r>
       <w:r>
-        <w:t>applications</w:t>
-      </w:r>
-      <w:r>
-        <w:t xml:space="preserve">, </w:t>
-      </w:r>
-      <w:r>
-        <w:t xml:space="preserve">including all </w:t>
-      </w:r>
-      <w:r>
-        <w:t>.NET Bio</w:t>
+        <w:t xml:space="preserve">are available to </w:t>
+      </w:r>
+      <w:r>
+        <w:rPr>
+          <w:u w:val="single"/>
+        </w:rPr>
+        <w:t>any</w:t>
+      </w:r>
+      <w:r>
+        <w:t xml:space="preserve"> interested user.</w:t>
+      </w:r>
+    </w:p>
+    <w:p>
+      <w:pPr>
+        <w:pStyle w:val="BodyText"/>
+      </w:pPr>
+      <w:r>
+        <w:t>More</w:t>
+      </w:r>
+      <w:r>
+        <w:t xml:space="preserve"> details and the </w:t>
+      </w:r>
+      <w:r>
+        <w:t>installer</w:t>
+      </w:r>
+      <w:r>
+        <w:t>,</w:t>
       </w:r>
       <w:r>
         <w:t xml:space="preserve"> </w:t>
       </w:r>
       <w:r>
-        <w:t>DLLs</w:t>
-      </w:r>
-      <w:r>
-        <w:t xml:space="preserve">, </w:t>
-      </w:r>
-      <w:r>
-        <w:t xml:space="preserve">under the </w:t>
-      </w:r>
-      <w:r>
-        <w:t>$\</w:t>
-      </w:r>
-      <w:r>
-        <w:t>Program Files\</w:t>
-      </w:r>
-      <w:r>
-        <w:t>.NET Bio</w:t>
-      </w:r>
-      <w:r>
-        <w:t xml:space="preserve"> directory. However this option provides the project libraries and not the source code so you cannot modify the underlying source code.</w:t>
-      </w:r>
-      <w:r>
-        <w:t xml:space="preserve"> </w:t>
-      </w:r>
-    </w:p>
-    <w:p>
-      <w:pPr>
-        <w:pStyle w:val="BodyText"/>
-      </w:pPr>
-      <w:r>
-        <w:t xml:space="preserve">Simply register on </w:t>
-      </w:r>
-      <w:proofErr w:type="spellStart"/>
-      <w:r>
-        <w:t>CodePlex</w:t>
-      </w:r>
-      <w:proofErr w:type="spellEnd"/>
-      <w:r>
-        <w:t xml:space="preserve"> to exercise either of these options. </w:t>
-      </w:r>
-      <w:r>
-        <w:t xml:space="preserve">You do not need committer or contributor status for such downloads, </w:t>
-      </w:r>
-      <w:proofErr w:type="gramStart"/>
-      <w:r>
-        <w:t xml:space="preserve">the </w:t>
-      </w:r>
-      <w:r>
-        <w:t>downloads</w:t>
-      </w:r>
-      <w:proofErr w:type="gramEnd"/>
-      <w:r>
-        <w:t xml:space="preserve"> </w:t>
-      </w:r>
-      <w:r>
-        <w:t>are available to any interested user.</w:t>
-      </w:r>
-    </w:p>
-    <w:p>
-      <w:pPr>
-        <w:pStyle w:val="BodyText"/>
+        <w:t xml:space="preserve">.NET </w:t>
+      </w:r>
+      <w:r>
+        <w:t>Bio</w:t>
+      </w:r>
+      <w:r>
+        <w:t xml:space="preserve">.msi, </w:t>
+      </w:r>
+      <w:r>
+        <w:t xml:space="preserve">are </w:t>
+      </w:r>
+      <w:r>
+        <w:t xml:space="preserve">available at </w:t>
+      </w:r>
+      <w:hyperlink r:id="rId44" w:history="1">
+        <w:r>
+          <w:rPr>
+            <w:rStyle w:val="Hyperlink"/>
+          </w:rPr>
+          <w:t>http://bio.codeplex.com/releases</w:t>
+        </w:r>
+      </w:hyperlink>
+      <w:r>
+        <w:t>.</w:t>
+      </w:r>
+    </w:p>
+    <w:p>
+      <w:pPr>
+        <w:pStyle w:val="Procedure"/>
       </w:pPr>
       <w:r>
         <w:lastRenderedPageBreak/>
-        <w:t>More</w:t>
-      </w:r>
-      <w:r>
-        <w:t xml:space="preserve"> details and the </w:t>
-      </w:r>
-      <w:r>
-        <w:t>installer</w:t>
-      </w:r>
-      <w:r>
-        <w:t>,</w:t>
-      </w:r>
-      <w:r>
-        <w:t xml:space="preserve"> </w:t>
-      </w:r>
-      <w:r>
-        <w:t xml:space="preserve">.NET </w:t>
-      </w:r>
-      <w:r>
-        <w:t>Bio</w:t>
-      </w:r>
-      <w:r>
-        <w:t xml:space="preserve">.msi, </w:t>
-      </w:r>
-      <w:r>
-        <w:t xml:space="preserve">are </w:t>
-      </w:r>
-      <w:r>
-        <w:t xml:space="preserve">available at </w:t>
-      </w:r>
-      <w:hyperlink r:id="rId43" w:history="1">
-        <w:r>
-          <w:rPr>
-            <w:rStyle w:val="Hyperlink"/>
-          </w:rPr>
-          <w:t>http://bio.codeplex.com/releases</w:t>
-        </w:r>
-      </w:hyperlink>
-      <w:r>
-        <w:t>.</w:t>
-      </w:r>
-    </w:p>
-    <w:p>
-      <w:pPr>
-        <w:pStyle w:val="Procedure"/>
-      </w:pPr>
-      <w:r>
         <w:t xml:space="preserve">To </w:t>
       </w:r>
       <w:r>
@@ -5752,7 +5787,7 @@
       <w:r>
         <w:t xml:space="preserve">from </w:t>
       </w:r>
-      <w:hyperlink r:id="rId44" w:history="1">
+      <w:hyperlink r:id="rId45" w:history="1">
         <w:r>
           <w:rPr>
             <w:rStyle w:val="Hyperlink"/>
@@ -5918,7 +5953,10 @@
         <w:pStyle w:val="BodyTextLink"/>
       </w:pPr>
       <w:r>
-        <w:t xml:space="preserve">The </w:t>
+        <w:t>For the complete install t</w:t>
+      </w:r>
+      <w:r>
+        <w:t xml:space="preserve">he </w:t>
       </w:r>
       <w:r>
         <w:t>.NET Bio</w:t>
@@ -5951,7 +5989,10 @@
         <w:t>\</w:t>
       </w:r>
       <w:r>
-        <w:t xml:space="preserve">Framework </w:t>
+        <w:t>SDK</w:t>
+      </w:r>
+      <w:r>
+        <w:t xml:space="preserve"> </w:t>
       </w:r>
       <w:r>
         <w:t>that contains the following:</w:t>
@@ -5959,167 +6000,9 @@
     </w:p>
     <w:p>
       <w:pPr>
-        <w:pStyle w:val="BodyTextIndent"/>
-      </w:pPr>
-      <w:r>
-        <w:t>\</w:t>
-      </w:r>
-      <w:r>
-        <w:t>Add</w:t>
-      </w:r>
-      <w:r>
-        <w:t>-</w:t>
-      </w:r>
-      <w:r>
-        <w:t>in</w:t>
-      </w:r>
-      <w:r>
-        <w:t>s</w:t>
-      </w:r>
-    </w:p>
-    <w:p>
-      <w:pPr>
         <w:pStyle w:val="BodyTextIndent2"/>
       </w:pPr>
-      <w:r>
-        <w:t>\Bio.Comparative.dll</w:t>
-      </w:r>
-    </w:p>
-    <w:p>
-      <w:pPr>
-        <w:pStyle w:val="BodyTextIndent2"/>
-      </w:pPr>
-      <w:r>
-        <w:t>\</w:t>
-      </w:r>
-      <w:r>
-        <w:t>Bio</w:t>
-      </w:r>
-      <w:r>
-        <w:t>.</w:t>
-      </w:r>
-      <w:r>
-        <w:t>Padena</w:t>
-      </w:r>
-      <w:r>
-        <w:t>.dll</w:t>
-      </w:r>
-    </w:p>
-    <w:p>
-      <w:pPr>
-        <w:pStyle w:val="BodyTextIndent2"/>
-      </w:pPr>
-      <w:r>
-        <w:t>\</w:t>
-      </w:r>
-      <w:r>
-        <w:t>Bio</w:t>
-      </w:r>
-      <w:r>
-        <w:t>.</w:t>
-      </w:r>
-      <w:r>
-        <w:t>Pamsam</w:t>
-      </w:r>
-      <w:r>
-        <w:t>.dll</w:t>
-      </w:r>
-    </w:p>
-    <w:p>
-      <w:pPr>
-        <w:pStyle w:val="BodyTextIndent"/>
-      </w:pPr>
-      <w:r>
-        <w:t>Bio</w:t>
-      </w:r>
-      <w:r>
-        <w:t>.dll</w:t>
-      </w:r>
-    </w:p>
-    <w:p>
-      <w:pPr>
-        <w:pStyle w:val="BodyTextIndent"/>
-      </w:pPr>
-      <w:r>
-        <w:t>Bio.Silverlight.dll</w:t>
-      </w:r>
-    </w:p>
-    <w:p>
-      <w:pPr>
-        <w:pStyle w:val="BodyTextIndent"/>
-      </w:pPr>
-      <w:r>
-        <w:t>Bio</w:t>
-      </w:r>
-      <w:r>
-        <w:t>.</w:t>
-      </w:r>
-      <w:r>
-        <w:t>WebServ</w:t>
-      </w:r>
-      <w:r>
-        <w:t>iceHandlers.dll</w:t>
-      </w:r>
-    </w:p>
-    <w:p>
-      <w:pPr>
-        <w:pStyle w:val="BodyTextIndent"/>
-      </w:pPr>
-      <w:r>
-        <w:t>Readme.txt</w:t>
-      </w:r>
-      <w:r>
-        <w:t xml:space="preserve"> </w:t>
-      </w:r>
-    </w:p>
-    <w:p>
-      <w:pPr>
-        <w:pStyle w:val="BodyText"/>
-      </w:pPr>
       <w:bookmarkStart w:id="22" w:name="_Toc233969717"/>
-      <w:r>
-        <w:t>If you install the optional SDK, the installer creates a</w:t>
-      </w:r>
-      <w:r>
-        <w:t>n</w:t>
-      </w:r>
-      <w:r>
-        <w:t xml:space="preserve"> </w:t>
-      </w:r>
-      <w:r>
-        <w:t xml:space="preserve">SDK folder </w:t>
-      </w:r>
-      <w:r>
-        <w:t xml:space="preserve">in the </w:t>
-      </w:r>
-      <w:r>
-        <w:t xml:space="preserve">.NET </w:t>
-      </w:r>
-      <w:r>
-        <w:t>Bio</w:t>
-      </w:r>
-      <w:r>
-        <w:t>\1.0</w:t>
-      </w:r>
-      <w:r>
-        <w:t xml:space="preserve"> folder </w:t>
-      </w:r>
-      <w:r>
-        <w:t>that contains the following:</w:t>
-      </w:r>
-    </w:p>
-    <w:p>
-      <w:pPr>
-        <w:pStyle w:val="BodyTextIndent"/>
-      </w:pPr>
-      <w:r>
-        <w:t>\SDK</w:t>
-      </w:r>
-    </w:p>
-    <w:p>
-      <w:pPr>
-        <w:pStyle w:val="BodyTextIndent2"/>
-      </w:pPr>
       <w:r>
         <w:t>\</w:t>
       </w:r>
@@ -6270,8 +6153,6 @@
       <w:r>
         <w:t xml:space="preserve"> Technical Users Guide</w:t>
       </w:r>
-      <w:bookmarkStart w:id="23" w:name="_GoBack"/>
-      <w:bookmarkEnd w:id="23"/>
       <w:r>
         <w:t>.docx</w:t>
       </w:r>
@@ -6292,7 +6173,6 @@
       </w:pPr>
       <w:proofErr w:type="spellStart"/>
       <w:r>
-        <w:lastRenderedPageBreak/>
         <w:t>IronPython_Programming</w:t>
       </w:r>
       <w:proofErr w:type="spellEnd"/>
@@ -6394,30 +6274,182 @@
     <w:p>
       <w:pPr>
         <w:pStyle w:val="BodyTextIndent"/>
-      </w:pPr>
-      <w:r>
-        <w:t>\SDK</w:t>
+        <w:ind w:left="720"/>
+      </w:pPr>
+      <w:r>
+        <w:t>\Framework</w:t>
       </w:r>
     </w:p>
     <w:p>
       <w:pPr>
         <w:pStyle w:val="BodyTextIndent"/>
-        <w:ind w:left="720"/>
-      </w:pPr>
-      <w:r>
-        <w:t>\Framework</w:t>
-      </w:r>
+        <w:ind w:left="720" w:firstLine="720"/>
+      </w:pPr>
+      <w:r>
+        <w:t>\</w:t>
+      </w:r>
+      <w:r>
+        <w:t>Add</w:t>
+      </w:r>
+      <w:r>
+        <w:t>-</w:t>
+      </w:r>
+      <w:r>
+        <w:t>in</w:t>
+      </w:r>
+      <w:r>
+        <w:t>s</w:t>
+      </w:r>
+    </w:p>
+    <w:p>
+      <w:pPr>
+        <w:pStyle w:val="BodyTextIndent2"/>
+        <w:ind w:left="1440" w:firstLine="720"/>
+      </w:pPr>
+      <w:r>
+        <w:t>\Bio.Comparative.dll</w:t>
+      </w:r>
+    </w:p>
+    <w:p>
+      <w:pPr>
+        <w:pStyle w:val="BodyTextIndent2"/>
+        <w:ind w:left="1440" w:firstLine="720"/>
+      </w:pPr>
+      <w:r>
+        <w:t>\</w:t>
+      </w:r>
+      <w:r>
+        <w:t>Bio.</w:t>
+      </w:r>
+      <w:r>
+        <w:t>Padena.dll</w:t>
+      </w:r>
+    </w:p>
+    <w:p>
+      <w:pPr>
+        <w:pStyle w:val="BodyTextIndent2"/>
+        <w:ind w:left="1440" w:firstLine="720"/>
+      </w:pPr>
+      <w:r>
+        <w:t>\</w:t>
+      </w:r>
+      <w:r>
+        <w:t>Bio.Pamsam</w:t>
+      </w:r>
+      <w:r>
+        <w:t>.dll</w:t>
+      </w:r>
+    </w:p>
+    <w:p>
+      <w:pPr>
+        <w:pStyle w:val="BodyTextIndent2"/>
+        <w:ind w:left="1440"/>
+      </w:pPr>
+      <w:r>
+        <w:t>\Bio</w:t>
+      </w:r>
+    </w:p>
+    <w:p>
+      <w:pPr>
+        <w:pStyle w:val="BodyTextIndent2"/>
+        <w:ind w:firstLine="720"/>
+      </w:pPr>
+      <w:r>
+        <w:t>\</w:t>
+      </w:r>
+      <w:proofErr w:type="spellStart"/>
+      <w:r>
+        <w:t>Bio.Hpc</w:t>
+      </w:r>
+      <w:proofErr w:type="spellEnd"/>
+    </w:p>
+    <w:p>
+      <w:pPr>
+        <w:pStyle w:val="BodyTextIndent2"/>
+        <w:ind w:firstLine="720"/>
+      </w:pPr>
+      <w:r>
+        <w:lastRenderedPageBreak/>
+        <w:t>\</w:t>
+      </w:r>
+      <w:proofErr w:type="spellStart"/>
+      <w:r>
+        <w:t>Bio.Hpc.distrubuteApp</w:t>
+      </w:r>
+      <w:proofErr w:type="spellEnd"/>
+    </w:p>
+    <w:p>
+      <w:pPr>
+        <w:pStyle w:val="BodyTextIndent2"/>
+        <w:ind w:firstLine="720"/>
+      </w:pPr>
+      <w:r>
+        <w:t>\</w:t>
+      </w:r>
+      <w:proofErr w:type="spellStart"/>
+      <w:r>
+        <w:t>Bio.Silverlight</w:t>
+      </w:r>
+      <w:proofErr w:type="spellEnd"/>
+    </w:p>
+    <w:p>
+      <w:pPr>
+        <w:pStyle w:val="BodyTextIndent2"/>
+        <w:ind w:firstLine="720"/>
+      </w:pPr>
+      <w:r>
+        <w:t xml:space="preserve">\ </w:t>
+      </w:r>
+      <w:proofErr w:type="spellStart"/>
+      <w:r>
+        <w:t>Bio.</w:t>
+      </w:r>
+      <w:r>
+        <w:t>WebServ</w:t>
+      </w:r>
+      <w:r>
+        <w:t>iceHandlers</w:t>
+      </w:r>
+      <w:proofErr w:type="spellEnd"/>
+    </w:p>
+    <w:p>
+      <w:pPr>
+        <w:pStyle w:val="BodyTextIndent2"/>
+      </w:pPr>
     </w:p>
     <w:p>
       <w:pPr>
         <w:pStyle w:val="BodyTextIndent"/>
-        <w:ind w:left="720" w:firstLine="360"/>
+        <w:ind w:firstLine="360"/>
+      </w:pPr>
+      <w:r>
+        <w:t>\Tools</w:t>
+      </w:r>
+    </w:p>
+    <w:p>
+      <w:pPr>
+        <w:pStyle w:val="BodyTextIndent"/>
+        <w:ind w:left="720" w:firstLine="720"/>
       </w:pPr>
       <w:r>
         <w:t>\</w:t>
       </w:r>
       <w:proofErr w:type="spellStart"/>
       <w:r>
+        <w:t>Bedstats</w:t>
+      </w:r>
+      <w:proofErr w:type="spellEnd"/>
+    </w:p>
+    <w:p>
+      <w:pPr>
+        <w:pStyle w:val="BodyTextIndent"/>
+        <w:ind w:left="720" w:firstLine="720"/>
+      </w:pPr>
+      <w:r>
+        <w:t>\</w:t>
+      </w:r>
+      <w:proofErr w:type="spellStart"/>
+      <w:r>
         <w:t>ComparativeUtil</w:t>
       </w:r>
       <w:proofErr w:type="spellEnd"/>
@@ -6425,7 +6457,7 @@
     <w:p>
       <w:pPr>
         <w:pStyle w:val="BodyTextIndent"/>
-        <w:ind w:left="720" w:firstLine="360"/>
+        <w:ind w:left="720" w:firstLine="720"/>
       </w:pPr>
       <w:r>
         <w:t>\</w:t>
@@ -6439,13 +6471,41 @@
     <w:p>
       <w:pPr>
         <w:pStyle w:val="BodyTextIndent"/>
-        <w:ind w:left="720" w:firstLine="360"/>
+        <w:ind w:left="720" w:firstLine="720"/>
       </w:pPr>
       <w:r>
         <w:t>\</w:t>
       </w:r>
       <w:proofErr w:type="spellStart"/>
       <w:r>
+        <w:t>Fileformatconverter</w:t>
+      </w:r>
+      <w:proofErr w:type="spellEnd"/>
+    </w:p>
+    <w:p>
+      <w:pPr>
+        <w:pStyle w:val="BodyTextIndent"/>
+        <w:ind w:left="720" w:firstLine="720"/>
+      </w:pPr>
+      <w:r>
+        <w:t>\</w:t>
+      </w:r>
+      <w:proofErr w:type="spellStart"/>
+      <w:r>
+        <w:t>FilterReadsutil</w:t>
+      </w:r>
+      <w:proofErr w:type="spellEnd"/>
+    </w:p>
+    <w:p>
+      <w:pPr>
+        <w:pStyle w:val="BodyTextIndent"/>
+        <w:ind w:left="720" w:firstLine="720"/>
+      </w:pPr>
+      <w:r>
+        <w:t>\</w:t>
+      </w:r>
+      <w:proofErr w:type="spellStart"/>
+      <w:r>
         <w:t>IronPython</w:t>
       </w:r>
       <w:proofErr w:type="spellEnd"/>
@@ -6453,7 +6513,7 @@
     <w:p>
       <w:pPr>
         <w:pStyle w:val="BodyTextIndent"/>
-        <w:ind w:left="720" w:firstLine="360"/>
+        <w:ind w:left="720" w:firstLine="720"/>
       </w:pPr>
       <w:r>
         <w:t>\</w:t>
@@ -6467,7 +6527,7 @@
     <w:p>
       <w:pPr>
         <w:pStyle w:val="BodyTextIndent"/>
-        <w:ind w:left="720" w:firstLine="360"/>
+        <w:ind w:left="720" w:firstLine="720"/>
       </w:pPr>
       <w:r>
         <w:t>\</w:t>
@@ -6481,7 +6541,7 @@
     <w:p>
       <w:pPr>
         <w:pStyle w:val="BodyTextIndent"/>
-        <w:ind w:left="720" w:firstLine="360"/>
+        <w:ind w:left="720" w:firstLine="720"/>
       </w:pPr>
       <w:r>
         <w:t>\</w:t>
@@ -6498,7 +6558,7 @@
     <w:p>
       <w:pPr>
         <w:pStyle w:val="BodyTextIndent"/>
-        <w:ind w:left="720" w:firstLine="360"/>
+        <w:ind w:left="720" w:firstLine="720"/>
       </w:pPr>
       <w:r>
         <w:t>\</w:t>
@@ -6512,7 +6572,7 @@
     <w:p>
       <w:pPr>
         <w:pStyle w:val="BodyTextIndent"/>
-        <w:ind w:left="720" w:firstLine="360"/>
+        <w:ind w:left="720" w:firstLine="720"/>
       </w:pPr>
       <w:r>
         <w:t>\</w:t>
@@ -6526,7 +6586,7 @@
     <w:p>
       <w:pPr>
         <w:pStyle w:val="BodyTextIndent"/>
-        <w:ind w:left="720" w:firstLine="360"/>
+        <w:ind w:left="720" w:firstLine="720"/>
       </w:pPr>
       <w:r>
         <w:t>\</w:t>
@@ -6540,7 +6600,7 @@
     <w:p>
       <w:pPr>
         <w:pStyle w:val="BodyTextIndent"/>
-        <w:ind w:left="720" w:firstLine="360"/>
+        <w:ind w:left="720" w:firstLine="720"/>
       </w:pPr>
       <w:r>
         <w:t>\</w:t>
@@ -6554,13 +6614,27 @@
     <w:p>
       <w:pPr>
         <w:pStyle w:val="BodyTextIndent"/>
-        <w:ind w:left="720" w:firstLine="360"/>
+        <w:ind w:left="720" w:firstLine="720"/>
       </w:pPr>
       <w:r>
         <w:t>\</w:t>
       </w:r>
       <w:proofErr w:type="spellStart"/>
       <w:r>
+        <w:t>SampleClusterApp</w:t>
+      </w:r>
+      <w:proofErr w:type="spellEnd"/>
+    </w:p>
+    <w:p>
+      <w:pPr>
+        <w:pStyle w:val="BodyTextIndent"/>
+        <w:ind w:left="720" w:firstLine="720"/>
+      </w:pPr>
+      <w:r>
+        <w:t>\</w:t>
+      </w:r>
+      <w:proofErr w:type="spellStart"/>
+      <w:r>
         <w:t>SAMUtils</w:t>
       </w:r>
       <w:proofErr w:type="spellEnd"/>
@@ -6568,7 +6642,7 @@
     <w:p>
       <w:pPr>
         <w:pStyle w:val="BodyTextIndent"/>
-        <w:ind w:left="720" w:firstLine="360"/>
+        <w:ind w:left="720" w:firstLine="720"/>
       </w:pPr>
       <w:r>
         <w:t>\</w:t>
@@ -6581,8 +6655,22 @@
     </w:p>
     <w:p>
       <w:pPr>
+        <w:pStyle w:val="BodyTextIndent"/>
+        <w:ind w:left="720" w:firstLine="720"/>
+      </w:pPr>
+      <w:r>
+        <w:t>\</w:t>
+      </w:r>
+      <w:proofErr w:type="spellStart"/>
+      <w:r>
+        <w:t>Tools.VennTo.NodeXL</w:t>
+      </w:r>
+      <w:proofErr w:type="spellEnd"/>
+    </w:p>
+    <w:p>
+      <w:pPr>
         <w:pStyle w:val="BodyTextIndent2"/>
-        <w:ind w:left="1080"/>
+        <w:ind w:left="1080" w:firstLine="360"/>
       </w:pPr>
       <w:r>
         <w:t>\</w:t>
@@ -6592,6 +6680,31 @@
         <w:t>TridentWorkflows</w:t>
       </w:r>
       <w:proofErr w:type="spellEnd"/>
+    </w:p>
+    <w:p>
+      <w:pPr>
+        <w:pStyle w:val="BodyTextIndent2"/>
+        <w:ind w:left="1080" w:firstLine="360"/>
+      </w:pPr>
+      <w:r>
+        <w:t>\</w:t>
+      </w:r>
+      <w:proofErr w:type="spellStart"/>
+      <w:r>
+        <w:t>VennTool</w:t>
+      </w:r>
+      <w:proofErr w:type="spellEnd"/>
+    </w:p>
+    <w:p>
+      <w:pPr>
+        <w:pStyle w:val="BodyTextIndent2"/>
+        <w:ind w:left="1080" w:firstLine="360"/>
+      </w:pPr>
+      <w:bookmarkStart w:id="23" w:name="_GoBack"/>
+      <w:bookmarkEnd w:id="23"/>
+      <w:r>
+        <w:t>Readme.txt</w:t>
+      </w:r>
     </w:p>
     <w:p>
       <w:pPr>
@@ -6610,7 +6723,7 @@
           <w:noProof/>
         </w:rPr>
         <w:drawing>
-          <wp:inline distT="0" distB="0" distL="0" distR="0" wp14:anchorId="4D151258" wp14:editId="3C6D8FC3">
+          <wp:inline distT="0" distB="0" distL="0" distR="0" wp14:anchorId="6E96415D" wp14:editId="15569156">
             <wp:extent cx="295275" cy="619125"/>
             <wp:effectExtent l="0" t="0" r="9525" b="9525"/>
             <wp:docPr id="9" name="Picture 9"/>
@@ -6745,23 +6858,28 @@
       <w:proofErr w:type="gramEnd"/>
       <w:r>
         <w:br/>
-        <w:t xml:space="preserve">v0.2 (Beta), </w:t>
+      </w:r>
+      <w:r>
+        <w:t>v1.0</w:t>
       </w:r>
       <w:r>
         <w:br/>
-        <w:t xml:space="preserve">v1.0 </w:t>
+      </w:r>
+      <w:r>
+        <w:t>v2 (Developer Preview)</w:t>
       </w:r>
       <w:r>
         <w:br/>
-        <w:t>v2.1 (</w:t>
-      </w:r>
-      <w:proofErr w:type="spellStart"/>
-      <w:r>
-        <w:t>Dev</w:t>
-      </w:r>
-      <w:proofErr w:type="spellEnd"/>
-      <w:r>
-        <w:t xml:space="preserve"> Preview).</w:t>
+        <w:t>v2</w:t>
+      </w:r>
+      <w:r>
+        <w:t xml:space="preserve"> (</w:t>
+      </w:r>
+      <w:r>
+        <w:t>beta</w:t>
+      </w:r>
+      <w:r>
+        <w:t>)</w:t>
       </w:r>
     </w:p>
     <w:p>
@@ -6769,9 +6887,13 @@
         <w:pStyle w:val="BodyText"/>
       </w:pPr>
       <w:r>
+        <w:lastRenderedPageBreak/>
         <w:t xml:space="preserve">The current </w:t>
       </w:r>
       <w:r>
+        <w:t xml:space="preserve">.NET Bio </w:t>
+      </w:r>
+      <w:r>
         <w:t xml:space="preserve">Framework </w:t>
       </w:r>
       <w:r>
@@ -6799,7 +6921,6 @@
       </w:pPr>
       <w:bookmarkStart w:id="26" w:name="_Toc294083074"/>
       <w:r>
-        <w:lastRenderedPageBreak/>
         <w:t>Inst</w:t>
       </w:r>
       <w:r>
@@ -6992,7 +7113,7 @@
           <w:noProof/>
         </w:rPr>
         <w:drawing>
-          <wp:inline distT="0" distB="0" distL="0" distR="0" wp14:anchorId="523104DB" wp14:editId="3D94174E">
+          <wp:inline distT="0" distB="0" distL="0" distR="0" wp14:anchorId="35125028" wp14:editId="1A99E60D">
             <wp:extent cx="295275" cy="619125"/>
             <wp:effectExtent l="0" t="0" r="9525" b="9525"/>
             <wp:docPr id="10" name="Picture 10"/>
@@ -7107,7 +7228,7 @@
         <mc:AlternateContent>
           <mc:Choice Requires="wpc">
             <w:drawing>
-              <wp:inline distT="0" distB="0" distL="0" distR="0" wp14:anchorId="54C3B493" wp14:editId="72F351AD">
+              <wp:inline distT="0" distB="0" distL="0" distR="0" wp14:anchorId="1D1B3A32" wp14:editId="38944FDB">
                 <wp:extent cx="4876800" cy="2305050"/>
                 <wp:effectExtent l="57150" t="0" r="57150" b="0"/>
                 <wp:docPr id="4" name="Canvas 4"/>
@@ -8146,7 +8267,16 @@
         <w:t xml:space="preserve"> biological analysis</w:t>
       </w:r>
       <w:r>
-        <w:t xml:space="preserve"> process.  See BioDotNet.chm in the SDK folder for a complete </w:t>
+        <w:t xml:space="preserve"> process.  See </w:t>
+      </w:r>
+      <w:r>
+        <w:rPr>
+          <w:color w:val="FF0000"/>
+        </w:rPr>
+        <w:t xml:space="preserve">BioDotNet.chm </w:t>
+      </w:r>
+      <w:r>
+        <w:t xml:space="preserve">in the SDK folder for a complete </w:t>
       </w:r>
       <w:r>
         <w:t xml:space="preserve">API </w:t>
@@ -8159,6 +8289,28 @@
       <w:pPr>
         <w:pStyle w:val="BulletList"/>
       </w:pPr>
+      <w:r>
+        <w:rPr>
+          <w:b/>
+        </w:rPr>
+        <w:lastRenderedPageBreak/>
+        <w:t>BIO</w:t>
+      </w:r>
+      <w:r>
+        <w:rPr>
+          <w:b/>
+        </w:rPr>
+        <w:t>:</w:t>
+      </w:r>
+      <w:r>
+        <w:t xml:space="preserve"> An object model for storing sequence data, metadata, and encodings</w:t>
+      </w:r>
+    </w:p>
+    <w:p>
+      <w:pPr>
+        <w:pStyle w:val="BulletList"/>
+      </w:pPr>
+      <w:proofErr w:type="spellStart"/>
       <w:r>
         <w:rPr>
           <w:b/>
@@ -8169,10 +8321,19 @@
         <w:rPr>
           <w:b/>
         </w:rPr>
-        <w:t>:</w:t>
-      </w:r>
-      <w:r>
-        <w:t xml:space="preserve"> An object model for storing sequence data, metadata, and encodings</w:t>
+        <w:t>.Web</w:t>
+      </w:r>
+      <w:proofErr w:type="spellEnd"/>
+      <w:r>
+        <w:t xml:space="preserve">: Web services interface for connecting object model to various web-based components.  BLAST and </w:t>
+      </w:r>
+      <w:proofErr w:type="spellStart"/>
+      <w:r>
+        <w:t>ClustalW</w:t>
+      </w:r>
+      <w:proofErr w:type="spellEnd"/>
+      <w:r>
+        <w:t xml:space="preserve"> are default implementations.</w:t>
       </w:r>
     </w:p>
     <w:p>
@@ -8184,37 +8345,6 @@
         <w:rPr>
           <w:b/>
         </w:rPr>
-        <w:t>BIO</w:t>
-      </w:r>
-      <w:r>
-        <w:rPr>
-          <w:b/>
-        </w:rPr>
-        <w:t>.Web</w:t>
-      </w:r>
-      <w:proofErr w:type="spellEnd"/>
-      <w:r>
-        <w:t xml:space="preserve">: Web services interface for connecting object model to various web-based components.  BLAST and </w:t>
-      </w:r>
-      <w:proofErr w:type="spellStart"/>
-      <w:r>
-        <w:t>ClustalW</w:t>
-      </w:r>
-      <w:proofErr w:type="spellEnd"/>
-      <w:r>
-        <w:t xml:space="preserve"> are default implementations.</w:t>
-      </w:r>
-    </w:p>
-    <w:p>
-      <w:pPr>
-        <w:pStyle w:val="BulletList"/>
-      </w:pPr>
-      <w:proofErr w:type="spellStart"/>
-      <w:r>
-        <w:rPr>
-          <w:b/>
-        </w:rPr>
-        <w:lastRenderedPageBreak/>
         <w:t>BIO</w:t>
       </w:r>
       <w:r>
@@ -8288,7 +8418,7 @@
         <mc:AlternateContent>
           <mc:Choice Requires="wpc">
             <w:drawing>
-              <wp:inline distT="0" distB="0" distL="0" distR="0" wp14:anchorId="7BC71D30" wp14:editId="20B7B70C">
+              <wp:inline distT="0" distB="0" distL="0" distR="0" wp14:anchorId="2CC8472C" wp14:editId="1A5F28D2">
                 <wp:extent cx="4855649" cy="2305050"/>
                 <wp:effectExtent l="57150" t="0" r="40640" b="0"/>
                 <wp:docPr id="52" name="Canvas 52"/>
@@ -9149,7 +9279,7 @@
           <w:noProof/>
         </w:rPr>
         <w:drawing>
-          <wp:inline distT="0" distB="0" distL="0" distR="0" wp14:anchorId="4704FE4D" wp14:editId="259CA29F">
+          <wp:inline distT="0" distB="0" distL="0" distR="0" wp14:anchorId="4FADBEDB" wp14:editId="577FA4BC">
             <wp:extent cx="4875776" cy="1776095"/>
             <wp:effectExtent l="0" t="0" r="1270" b="0"/>
             <wp:docPr id="17" name="Picture 17"/>
@@ -9164,7 +9294,7 @@
                     <pic:cNvPicPr/>
                   </pic:nvPicPr>
                   <pic:blipFill>
-                    <a:blip r:embed="rId45">
+                    <a:blip r:embed="rId46">
                       <a:extLst>
                         <a:ext uri="{28A0092B-C50C-407E-A947-70E740481C1C}">
                           <a14:useLocalDpi xmlns:a14="http://schemas.microsoft.com/office/drawing/2010/main" val="0"/>
@@ -9232,6 +9362,7 @@
         <w:pStyle w:val="BodyText"/>
       </w:pPr>
       <w:r>
+        <w:lastRenderedPageBreak/>
         <w:t xml:space="preserve">The </w:t>
       </w:r>
       <w:r>
@@ -9245,9 +9376,9 @@
       <w:r>
         <w:object w:dxaOrig="7387" w:dyaOrig="4479">
           <v:shape id="_x0000_i1027" type="#_x0000_t75" style="width:369.1pt;height:224.3pt" o:ole="">
-            <v:imagedata r:id="rId46" o:title=""/>
+            <v:imagedata r:id="rId47" o:title=""/>
           </v:shape>
-          <o:OLEObject Type="Embed" ProgID="Visio.Drawing.11" ShapeID="_x0000_i1027" DrawAspect="Content" ObjectID="_1382188201" r:id="rId47"/>
+          <o:OLEObject Type="Embed" ProgID="Visio.Drawing.11" ShapeID="_x0000_i1027" DrawAspect="Content" ObjectID="_1382781820" r:id="rId48"/>
         </w:object>
       </w:r>
     </w:p>
@@ -9332,6 +9463,9 @@
         <w:t xml:space="preserve">You can also work with sequences using two tools included with </w:t>
       </w:r>
       <w:r>
+        <w:t xml:space="preserve">the </w:t>
+      </w:r>
+      <w:r>
         <w:t>deployed project</w:t>
       </w:r>
       <w:r>
@@ -9359,12 +9493,18 @@
         <w:t xml:space="preserve"> </w:t>
       </w:r>
       <w:r>
-        <w:t xml:space="preserve">Sequence Assembler, a .NET application. For more information, see the accompanying documents </w:t>
+        <w:t xml:space="preserve">Sequence Assembler, a </w:t>
+      </w:r>
+      <w:r>
+        <w:t xml:space="preserve">sample </w:t>
+      </w:r>
+      <w:r>
+        <w:t xml:space="preserve">.NET application. For more information, see the accompanying documents </w:t>
       </w:r>
       <w:r>
         <w:t xml:space="preserve">at </w:t>
       </w:r>
-      <w:hyperlink r:id="rId48" w:history="1">
+      <w:hyperlink r:id="rId49" w:history="1">
         <w:r>
           <w:rPr>
             <w:rStyle w:val="Hyperlink"/>
@@ -9440,9 +9580,6 @@
       <w:pPr>
         <w:pStyle w:val="TableHead"/>
       </w:pPr>
-      <w:r>
-        <w:t>Tools 2.0.Beta1</w:t>
-      </w:r>
     </w:p>
     <w:tbl>
       <w:tblPr>
@@ -11030,7 +11167,7 @@
           <w:noProof/>
         </w:rPr>
         <w:drawing>
-          <wp:inline distT="0" distB="0" distL="0" distR="0" wp14:anchorId="05176EA7" wp14:editId="6EFCBBAE">
+          <wp:inline distT="0" distB="0" distL="0" distR="0" wp14:anchorId="56DF9D95" wp14:editId="5BAD3C70">
             <wp:extent cx="295275" cy="619125"/>
             <wp:effectExtent l="0" t="0" r="9525" b="9525"/>
             <wp:docPr id="11" name="Picture 11"/>
@@ -11632,7 +11769,7 @@
       <w:r>
         <w:t xml:space="preserve">material at </w:t>
       </w:r>
-      <w:hyperlink r:id="rId49" w:history="1">
+      <w:hyperlink r:id="rId50" w:history="1">
         <w:r>
           <w:rPr>
             <w:rStyle w:val="Hyperlink"/>
@@ -11663,7 +11800,7 @@
         </w:rPr>
         <w:lastRenderedPageBreak/>
         <w:drawing>
-          <wp:inline distT="0" distB="0" distL="0" distR="0" wp14:anchorId="70B8F932" wp14:editId="033CDE17">
+          <wp:inline distT="0" distB="0" distL="0" distR="0" wp14:anchorId="1FF47054" wp14:editId="7F85FF9C">
             <wp:extent cx="295275" cy="619125"/>
             <wp:effectExtent l="0" t="0" r="9525" b="9525"/>
             <wp:docPr id="12" name="Picture 12"/>
@@ -11770,7 +11907,7 @@
       <w:pPr>
         <w:pStyle w:val="DL"/>
       </w:pPr>
-      <w:hyperlink r:id="rId50" w:history="1">
+      <w:hyperlink r:id="rId51" w:history="1">
         <w:r>
           <w:rPr>
             <w:rStyle w:val="Hyperlink"/>
@@ -11801,7 +11938,7 @@
         <w:pStyle w:val="DL"/>
         <w:keepNext/>
       </w:pPr>
-      <w:hyperlink r:id="rId51" w:history="1">
+      <w:hyperlink r:id="rId52" w:history="1">
         <w:r>
           <w:rPr>
             <w:rStyle w:val="Hyperlink"/>
@@ -11828,7 +11965,7 @@
       <w:pPr>
         <w:pStyle w:val="DL"/>
       </w:pPr>
-      <w:hyperlink r:id="rId52" w:history="1">
+      <w:hyperlink r:id="rId53" w:history="1">
         <w:r>
           <w:rPr>
             <w:rStyle w:val="Hyperlink"/>
@@ -11882,7 +12019,7 @@
       <w:pPr>
         <w:pStyle w:val="BulletList"/>
       </w:pPr>
-      <w:hyperlink r:id="rId53" w:history="1">
+      <w:hyperlink r:id="rId54" w:history="1">
         <w:r>
           <w:rPr>
             <w:rStyle w:val="Hyperlink"/>
@@ -11971,14 +12108,17 @@
       <w:r>
         <w:t xml:space="preserve">Training Workshop Material - </w:t>
       </w:r>
-      <w:hyperlink r:id="rId54" w:history="1">
+      <w:hyperlink r:id="rId55" w:anchor="home" w:history="1">
         <w:r>
           <w:rPr>
             <w:rStyle w:val="Hyperlink"/>
           </w:rPr>
-          <w:t>http://mbf.codeplex.com/SourceControl/changeset/changes/76446</w:t>
+          <w:t>http://bio.codeplex.com/wikipage?title=Training&amp;referringTitle=Home&amp;ANCHOR#home</w:t>
         </w:r>
       </w:hyperlink>
+      <w:r>
+        <w:t xml:space="preserve"> </w:t>
+      </w:r>
     </w:p>
     <w:p>
       <w:pPr>
@@ -12004,15 +12144,18 @@
       <w:pPr>
         <w:pStyle w:val="DL"/>
       </w:pPr>
-      <w:hyperlink r:id="rId55" w:history="1">
+      <w:hyperlink r:id="rId56" w:anchor="sampleapps" w:history="1">
         <w:r>
           <w:rPr>
             <w:rStyle w:val="Hyperlink"/>
           </w:rPr>
-          <w:t>http://bio.codeplex.com/</w:t>
+          <w:t>http://bio.codeplex.com/wikipage?title=bioexcel&amp;referringTitle=sampleapps&amp;ANCHOR#sampleapps</w:t>
         </w:r>
       </w:hyperlink>
       <w:r>
+        <w:t xml:space="preserve"> </w:t>
+      </w:r>
+      <w:r>
         <w:br/>
       </w:r>
       <w:r>
@@ -12043,7 +12186,7 @@
       <w:r>
         <w:br/>
       </w:r>
-      <w:hyperlink r:id="rId56" w:history="1">
+      <w:hyperlink r:id="rId57" w:history="1">
         <w:r>
           <w:rPr>
             <w:rStyle w:val="Hyperlink"/>
@@ -12064,7 +12207,7 @@
       <w:r>
         <w:br/>
       </w:r>
-      <w:hyperlink r:id="rId57" w:history="1">
+      <w:hyperlink r:id="rId58" w:history="1">
         <w:r>
           <w:rPr>
             <w:rStyle w:val="Hyperlink"/>
@@ -12109,7 +12252,7 @@
       <w:pPr>
         <w:pStyle w:val="DL"/>
       </w:pPr>
-      <w:hyperlink r:id="rId58" w:history="1">
+      <w:hyperlink r:id="rId59" w:history="1">
         <w:r>
           <w:rPr>
             <w:rStyle w:val="Hyperlink"/>
@@ -12130,7 +12273,7 @@
       <w:pPr>
         <w:pStyle w:val="DL"/>
       </w:pPr>
-      <w:hyperlink r:id="rId59" w:history="1">
+      <w:hyperlink r:id="rId60" w:history="1">
         <w:r>
           <w:rPr>
             <w:rStyle w:val="Hyperlink"/>
@@ -12151,7 +12294,7 @@
       <w:pPr>
         <w:pStyle w:val="DL"/>
       </w:pPr>
-      <w:hyperlink r:id="rId60" w:history="1">
+      <w:hyperlink r:id="rId61" w:history="1">
         <w:r>
           <w:rPr>
             <w:rStyle w:val="Hyperlink"/>
@@ -12172,7 +12315,7 @@
       <w:pPr>
         <w:pStyle w:val="DL"/>
       </w:pPr>
-      <w:hyperlink r:id="rId61" w:history="1">
+      <w:hyperlink r:id="rId62" w:history="1">
         <w:r>
           <w:rPr>
             <w:rStyle w:val="Hyperlink"/>
@@ -12208,7 +12351,7 @@
       <w:r>
         <w:br/>
       </w:r>
-      <w:hyperlink r:id="rId62" w:history="1">
+      <w:hyperlink r:id="rId63" w:history="1">
         <w:r>
           <w:rPr>
             <w:rStyle w:val="Hyperlink"/>
@@ -12236,7 +12379,7 @@
       <w:r>
         <w:br/>
       </w:r>
-      <w:hyperlink r:id="rId63" w:history="1">
+      <w:hyperlink r:id="rId64" w:history="1">
         <w:r>
           <w:rPr>
             <w:rStyle w:val="Hyperlink"/>
@@ -12257,7 +12400,7 @@
       <w:pPr>
         <w:pStyle w:val="DL"/>
       </w:pPr>
-      <w:hyperlink r:id="rId64" w:history="1">
+      <w:hyperlink r:id="rId65" w:history="1">
         <w:r>
           <w:rPr>
             <w:rStyle w:val="Hyperlink"/>
@@ -12303,7 +12446,7 @@
           <w:rStyle w:val="Hyperlink"/>
         </w:rPr>
       </w:pPr>
-      <w:hyperlink r:id="rId65" w:history="1">
+      <w:hyperlink r:id="rId66" w:history="1">
         <w:r>
           <w:rPr>
             <w:rStyle w:val="Hyperlink"/>
@@ -12680,7 +12823,7 @@
       <w:rPr>
         <w:noProof/>
       </w:rPr>
-      <w:t>10</w:t>
+      <w:t>11</w:t>
     </w:r>
     <w:r>
       <w:rPr>
@@ -16830,7 +16973,7 @@
 </file>
 
 <file path=customXml/itemProps2.xml><?xml version="1.0" encoding="utf-8"?>
-<ds:datastoreItem xmlns:ds="http://schemas.openxmlformats.org/officeDocument/2006/customXml" ds:itemID="{F80222D4-0DF9-4C94-A9B1-2C039BD8C54D}">
+<ds:datastoreItem xmlns:ds="http://schemas.openxmlformats.org/officeDocument/2006/customXml" ds:itemID="{80ABBA91-8BA0-42DA-81A2-89414845725E}">
   <ds:schemaRefs>
     <ds:schemaRef ds:uri="http://schemas.openxmlformats.org/officeDocument/2006/bibliography"/>
   </ds:schemaRefs>

</xml_diff>

<commit_message>
combined getting started with overview doc - other edits incl site URL updates
</commit_message>
<xml_diff>
--- a/bio/Doc/.NET Bio_Overview.docx
+++ b/bio/Doc/.NET Bio_Overview.docx
@@ -59,7 +59,7 @@
                 <v:shape id="_x0000_i1025" type="#_x0000_t75" style="width:81.9pt;height:149.15pt" o:ole="">
                   <v:imagedata r:id="rId10" o:title=""/>
                 </v:shape>
-                <o:OLEObject Type="Embed" ProgID="PBrush" ShapeID="_x0000_i1025" DrawAspect="Content" ObjectID="_1382781818" r:id="rId11"/>
+                <o:OLEObject Type="Embed" ProgID="PBrush" ShapeID="_x0000_i1025" DrawAspect="Content" ObjectID="_1384166406" r:id="rId11"/>
               </w:object>
             </w:r>
           </w:p>
@@ -472,7 +472,7 @@
           <w:rPr>
             <w:webHidden/>
           </w:rPr>
-          <w:t>4</w:t>
+          <w:t>6</w:t>
         </w:r>
         <w:r>
           <w:rPr>
@@ -538,7 +538,7 @@
           <w:rPr>
             <w:webHidden/>
           </w:rPr>
-          <w:t>5</w:t>
+          <w:t>7</w:t>
         </w:r>
         <w:r>
           <w:rPr>
@@ -595,7 +595,7 @@
           <w:rPr>
             <w:webHidden/>
           </w:rPr>
-          <w:t>5</w:t>
+          <w:t>7</w:t>
         </w:r>
         <w:r>
           <w:rPr>
@@ -652,7 +652,7 @@
           <w:rPr>
             <w:webHidden/>
           </w:rPr>
-          <w:t>6</w:t>
+          <w:t>7</w:t>
         </w:r>
         <w:r>
           <w:rPr>
@@ -709,7 +709,7 @@
           <w:rPr>
             <w:webHidden/>
           </w:rPr>
-          <w:t>6</w:t>
+          <w:t>7</w:t>
         </w:r>
         <w:r>
           <w:rPr>
@@ -766,7 +766,7 @@
           <w:rPr>
             <w:webHidden/>
           </w:rPr>
-          <w:t>6</w:t>
+          <w:t>8</w:t>
         </w:r>
         <w:r>
           <w:rPr>
@@ -823,7 +823,7 @@
           <w:rPr>
             <w:webHidden/>
           </w:rPr>
-          <w:t>6</w:t>
+          <w:t>8</w:t>
         </w:r>
         <w:r>
           <w:rPr>
@@ -877,7 +877,7 @@
           <w:rPr>
             <w:webHidden/>
           </w:rPr>
-          <w:t>7</w:t>
+          <w:t>8</w:t>
         </w:r>
         <w:r>
           <w:rPr>
@@ -934,7 +934,7 @@
           <w:rPr>
             <w:webHidden/>
           </w:rPr>
-          <w:t>7</w:t>
+          <w:t>8</w:t>
         </w:r>
         <w:r>
           <w:rPr>
@@ -1000,7 +1000,7 @@
           <w:rPr>
             <w:webHidden/>
           </w:rPr>
-          <w:t>9</w:t>
+          <w:t>10</w:t>
         </w:r>
         <w:r>
           <w:rPr>
@@ -1057,7 +1057,7 @@
           <w:rPr>
             <w:webHidden/>
           </w:rPr>
-          <w:t>9</w:t>
+          <w:t>10</w:t>
         </w:r>
         <w:r>
           <w:rPr>
@@ -1114,7 +1114,7 @@
           <w:rPr>
             <w:webHidden/>
           </w:rPr>
-          <w:t>9</w:t>
+          <w:t>10</w:t>
         </w:r>
         <w:r>
           <w:rPr>
@@ -1171,7 +1171,7 @@
           <w:rPr>
             <w:webHidden/>
           </w:rPr>
-          <w:t>9</w:t>
+          <w:t>11</w:t>
         </w:r>
         <w:r>
           <w:rPr>
@@ -1225,7 +1225,7 @@
           <w:rPr>
             <w:webHidden/>
           </w:rPr>
-          <w:t>11</w:t>
+          <w:t>13</w:t>
         </w:r>
         <w:r>
           <w:rPr>
@@ -1282,7 +1282,7 @@
           <w:rPr>
             <w:webHidden/>
           </w:rPr>
-          <w:t>12</w:t>
+          <w:t>13</w:t>
         </w:r>
         <w:r>
           <w:rPr>
@@ -1339,7 +1339,7 @@
           <w:rPr>
             <w:webHidden/>
           </w:rPr>
-          <w:t>12</w:t>
+          <w:t>13</w:t>
         </w:r>
         <w:r>
           <w:rPr>
@@ -1405,7 +1405,7 @@
           <w:rPr>
             <w:webHidden/>
           </w:rPr>
-          <w:t>12</w:t>
+          <w:t>13</w:t>
         </w:r>
         <w:r>
           <w:rPr>
@@ -1468,7 +1468,7 @@
           <w:rPr>
             <w:webHidden/>
           </w:rPr>
-          <w:t>14</w:t>
+          <w:t>15</w:t>
         </w:r>
         <w:r>
           <w:rPr>
@@ -1522,7 +1522,7 @@
           <w:rPr>
             <w:webHidden/>
           </w:rPr>
-          <w:t>16</w:t>
+          <w:t>18</w:t>
         </w:r>
         <w:r>
           <w:rPr>
@@ -1576,7 +1576,7 @@
           <w:rPr>
             <w:webHidden/>
           </w:rPr>
-          <w:t>18</w:t>
+          <w:t>19</w:t>
         </w:r>
         <w:r>
           <w:rPr>
@@ -2373,10 +2373,10 @@
               <w:t xml:space="preserve">.  Core concepts are mapped as interfaces and </w:t>
             </w:r>
             <w:r>
-              <w:t>ABC</w:t>
-            </w:r>
-            <w:r>
-              <w:t>s enabling you to easily provide alternative implementations or add any additional features you need.</w:t>
+              <w:t>alphabets</w:t>
+            </w:r>
+            <w:r>
+              <w:t xml:space="preserve"> enabling you to easily provide alternative implementations or add any additional features you need.</w:t>
             </w:r>
           </w:p>
         </w:tc>
@@ -2523,18 +2523,705 @@
     </w:tbl>
     <w:p>
       <w:pPr>
+        <w:pStyle w:val="Heading1"/>
+      </w:pPr>
+      <w:r>
+        <w:br/>
+      </w:r>
+      <w:bookmarkStart w:id="6" w:name="_Toc294184543"/>
+      <w:r>
+        <w:t xml:space="preserve">Getting </w:t>
+      </w:r>
+      <w:proofErr w:type="gramStart"/>
+      <w:r>
+        <w:t>Started</w:t>
+      </w:r>
+      <w:proofErr w:type="gramEnd"/>
+      <w:r>
+        <w:t xml:space="preserve"> with .NET Bio Framework</w:t>
+      </w:r>
+      <w:bookmarkEnd w:id="6"/>
+      <w:r>
+        <w:t xml:space="preserve"> </w:t>
+      </w:r>
+    </w:p>
+    <w:p>
+      <w:pPr>
         <w:pStyle w:val="BodyText"/>
       </w:pPr>
       <w:r>
-        <w:br/>
-      </w:r>
+        <w:t xml:space="preserve">.NET Bio Framework is available under an open source license. </w:t>
+      </w:r>
+      <w:proofErr w:type="spellStart"/>
+      <w:r>
+        <w:t>Executables</w:t>
+      </w:r>
+      <w:proofErr w:type="spellEnd"/>
+      <w:r>
+        <w:t>, source code, demo applications, and documentation are freely downloadable.</w:t>
+      </w:r>
+      <w:r>
+        <w:t xml:space="preserve"> </w:t>
+      </w:r>
+    </w:p>
+    <w:p>
+      <w:pPr>
+        <w:pStyle w:val="BodyText"/>
+      </w:pPr>
+      <w:r>
+        <w:t xml:space="preserve">To get started with </w:t>
+      </w:r>
+      <w:r>
+        <w:t>the Framework</w:t>
+      </w:r>
+      <w:r>
+        <w:t>,</w:t>
+      </w:r>
+      <w:r>
+        <w:t xml:space="preserve"> </w:t>
+      </w:r>
+      <w:r>
+        <w:t>download</w:t>
+      </w:r>
+      <w:r>
+        <w:t>/run</w:t>
+      </w:r>
+      <w:r>
+        <w:t xml:space="preserve"> the th</w:t>
+      </w:r>
+      <w:r>
+        <w:t xml:space="preserve">ree </w:t>
+      </w:r>
+      <w:r>
+        <w:t>released installers</w:t>
+      </w:r>
+      <w:r>
+        <w:t xml:space="preserve"> and documentation from the </w:t>
+      </w:r>
+      <w:proofErr w:type="spellStart"/>
+      <w:r>
+        <w:t>C</w:t>
+      </w:r>
+      <w:r>
+        <w:t>ode</w:t>
+      </w:r>
+      <w:r>
+        <w:t>P</w:t>
+      </w:r>
+      <w:r>
+        <w:t>lex</w:t>
+      </w:r>
+      <w:proofErr w:type="spellEnd"/>
+      <w:r>
+        <w:t xml:space="preserve"> site.</w:t>
+      </w:r>
+      <w:r>
+        <w:t xml:space="preserve"> </w:t>
+      </w:r>
+    </w:p>
+    <w:p>
+      <w:pPr>
+        <w:pStyle w:val="Heading3"/>
+      </w:pPr>
+      <w:r>
+        <w:t>The Framework</w:t>
+      </w:r>
+    </w:p>
+    <w:p>
+      <w:pPr>
+        <w:pStyle w:val="BodyText"/>
+      </w:pPr>
+      <w:r>
+        <w:t xml:space="preserve">The Framework is </w:t>
+      </w:r>
+      <w:r>
+        <w:t>a</w:t>
+      </w:r>
+      <w:r>
+        <w:t xml:space="preserve"> language-neutral bioinformatics toolkit, built as an extension to the Microsoft® .NET Framework. The Framework includes parsers for common bioinformatics file formats, algorithms for manipulating DNA, RNA, and protein sequences, plus a set of connectors to biological Web services such as NCBI BLAST.</w:t>
+      </w:r>
+    </w:p>
+    <w:p>
+      <w:pPr>
+        <w:pStyle w:val="BodyText"/>
+      </w:pPr>
+      <w:r>
+        <w:t xml:space="preserve">The download page for the Framework is </w:t>
+      </w:r>
+      <w:hyperlink r:id="rId20" w:history="1">
+        <w:r>
+          <w:rPr>
+            <w:rStyle w:val="Hyperlink"/>
+          </w:rPr>
+          <w:t>http://bio.codeplex.com/releases</w:t>
+        </w:r>
+      </w:hyperlink>
+      <w:r>
+        <w:t xml:space="preserve"> </w:t>
+      </w:r>
+    </w:p>
+    <w:p>
+      <w:pPr>
+        <w:pStyle w:val="Heading3"/>
+      </w:pPr>
+      <w:r>
+        <w:t>.NET Bio Sequence Assembler</w:t>
+      </w:r>
+    </w:p>
+    <w:p>
+      <w:pPr>
+        <w:pStyle w:val="BodyText"/>
+      </w:pPr>
+      <w:r>
+        <w:t xml:space="preserve">The .NET Bio Sequence Assembler is a proof-of-concept application that demonstrates the use of the .NET Bio </w:t>
+      </w:r>
+      <w:proofErr w:type="spellStart"/>
+      <w:r>
+        <w:t>dll</w:t>
+      </w:r>
+      <w:proofErr w:type="spellEnd"/>
+      <w:r>
+        <w:t xml:space="preserve">, .NET Framework, and Windows® Presentation Foundation. The .NET Bio Sequence Assembler uses rich user interface (UI) elements to enable the visualization and manipulation of genomic data. </w:t>
+      </w:r>
+    </w:p>
+    <w:p>
+      <w:pPr>
+        <w:pStyle w:val="BodyText"/>
+      </w:pPr>
+      <w:r>
+        <w:t>The download page for the .NET Bio Sequence Assembler is</w:t>
+      </w:r>
+      <w:r>
+        <w:t xml:space="preserve"> </w:t>
+      </w:r>
+      <w:hyperlink r:id="rId21" w:history="1">
+        <w:r>
+          <w:rPr>
+            <w:rStyle w:val="Hyperlink"/>
+          </w:rPr>
+          <w:t>http://bio.codeplex.com/</w:t>
+        </w:r>
+      </w:hyperlink>
+      <w:r>
+        <w:rPr>
+          <w:rStyle w:val="Hyperlink"/>
+        </w:rPr>
+        <w:t>releases</w:t>
+      </w:r>
+    </w:p>
+    <w:p>
+      <w:pPr>
+        <w:pStyle w:val="BodyText"/>
+      </w:pPr>
+      <w:r>
+        <w:t>The</w:t>
+      </w:r>
+      <w:r>
+        <w:t xml:space="preserve"> .NET Bio Sequence Assembler documentation is</w:t>
+      </w:r>
+      <w:r>
+        <w:t xml:space="preserve"> under</w:t>
+      </w:r>
+      <w:r>
+        <w:t xml:space="preserve"> the </w:t>
+      </w:r>
+      <w:r>
+        <w:rPr>
+          <w:b/>
+        </w:rPr>
+        <w:t>Documentation</w:t>
+      </w:r>
+      <w:r>
+        <w:t xml:space="preserve"> tab at </w:t>
+      </w:r>
+      <w:hyperlink r:id="rId22" w:history="1">
+        <w:r>
+          <w:rPr>
+            <w:rStyle w:val="Hyperlink"/>
+          </w:rPr>
+          <w:t>http://bio.codeplex.com/</w:t>
+        </w:r>
+      </w:hyperlink>
+    </w:p>
+    <w:p>
+      <w:pPr>
+        <w:pStyle w:val="Heading3"/>
+      </w:pPr>
+      <w:r>
+        <w:lastRenderedPageBreak/>
+        <w:t>.NET Bio Extension for Excel</w:t>
+      </w:r>
+    </w:p>
+    <w:p>
+      <w:pPr>
+        <w:pStyle w:val="BodyText"/>
+      </w:pPr>
+      <w:r>
+        <w:t xml:space="preserve">The .NET Bio Extension is an add-in for Microsoft Office Excel 2007 and Excel 2010 that provides a simple and flexible way to work with genomic sequences, metadata, and interval data in an Excel document. The .NET Bio Biology Extension add-in implements several features of the .NET Bio Framework: a set of parsers for common genome file </w:t>
+      </w:r>
+      <w:r>
+        <w:t>formats</w:t>
+      </w:r>
+      <w:r>
+        <w:t xml:space="preserve">; a set of </w:t>
+      </w:r>
+      <w:r>
+        <w:rPr>
+          <w:szCs w:val="22"/>
+        </w:rPr>
+        <w:t xml:space="preserve">sequencing algorithms for </w:t>
+      </w:r>
+      <w:r>
+        <w:rPr>
+          <w:szCs w:val="22"/>
+        </w:rPr>
+        <w:t>assembly</w:t>
+      </w:r>
+      <w:r>
+        <w:rPr>
+          <w:szCs w:val="22"/>
+        </w:rPr>
+        <w:t xml:space="preserve"> of a consensus DNA strand</w:t>
+      </w:r>
+      <w:r>
+        <w:t xml:space="preserve">; and a set of connectors to several </w:t>
+      </w:r>
+      <w:r>
+        <w:t>Basic Local Alignment Search Tool (BLAST)</w:t>
+      </w:r>
+      <w:r>
+        <w:t xml:space="preserve"> Web services for genome identification. </w:t>
+      </w:r>
+    </w:p>
+    <w:p>
+      <w:pPr>
+        <w:pStyle w:val="BodyText"/>
+      </w:pPr>
+      <w:r>
+        <w:t xml:space="preserve">The download page for the .NET Bio Extension </w:t>
+      </w:r>
+      <w:r>
+        <w:t xml:space="preserve">for Excel </w:t>
+      </w:r>
+      <w:r>
+        <w:t xml:space="preserve">is </w:t>
+      </w:r>
+      <w:hyperlink r:id="rId23" w:history="1">
+        <w:r>
+          <w:rPr>
+            <w:rStyle w:val="Hyperlink"/>
+          </w:rPr>
+          <w:t>http://bio.codeplex.com/</w:t>
+        </w:r>
+      </w:hyperlink>
+      <w:r>
+        <w:rPr>
+          <w:rStyle w:val="Hyperlink"/>
+        </w:rPr>
+        <w:t>releases</w:t>
+      </w:r>
+    </w:p>
+    <w:p>
+      <w:pPr>
+        <w:pStyle w:val="BodyText"/>
+      </w:pPr>
+      <w:r>
+        <w:t xml:space="preserve">The download page for the .NET Bio Extension </w:t>
+      </w:r>
+      <w:r>
+        <w:t xml:space="preserve">for Excel </w:t>
+      </w:r>
+      <w:r>
+        <w:t xml:space="preserve">documentation is on the </w:t>
+      </w:r>
+      <w:r>
+        <w:rPr>
+          <w:b/>
+        </w:rPr>
+        <w:t>Documentation</w:t>
+      </w:r>
+      <w:r>
+        <w:t xml:space="preserve"> tab at </w:t>
+      </w:r>
+      <w:hyperlink r:id="rId24" w:history="1">
+        <w:r>
+          <w:rPr>
+            <w:rStyle w:val="Hyperlink"/>
+          </w:rPr>
+          <w:t>http://bio.codeplex.com/</w:t>
+        </w:r>
+      </w:hyperlink>
+    </w:p>
+    <w:p>
+      <w:pPr>
+        <w:pStyle w:val="Heading1"/>
+      </w:pPr>
+      <w:bookmarkStart w:id="7" w:name="_Toc294184544"/>
+      <w:r>
+        <w:t>Programming with the Framework</w:t>
+      </w:r>
+      <w:bookmarkEnd w:id="7"/>
+    </w:p>
+    <w:p>
+      <w:pPr>
+        <w:pStyle w:val="BodyText"/>
+        <w:keepLines/>
+      </w:pPr>
+      <w:r>
+        <w:t>The Framework is extensible by design. If you need functions that are not in the basic library, you will find them easy to implement in a way that works with the existing functions. We encourage developers who extend the Framework to contribute their code back to the project as open source so that the community as a whole can benefit from their work.</w:t>
+      </w:r>
+    </w:p>
+    <w:p>
+      <w:pPr>
+        <w:pStyle w:val="BodyTextLink"/>
+      </w:pPr>
+      <w:r>
+        <w:t>For information on how to get the Framework source code, open a projec</w:t>
+      </w:r>
+      <w:r>
+        <w:t>t, and build the code, see this document</w:t>
+      </w:r>
+      <w:r>
+        <w:t xml:space="preserve">: </w:t>
+      </w:r>
+    </w:p>
+    <w:p>
+      <w:pPr>
+        <w:pStyle w:val="BulletList"/>
+        <w:ind w:left="360"/>
+        <w:rPr>
+          <w:rStyle w:val="Hyperlink"/>
+          <w:color w:val="auto"/>
+          <w:u w:val="none"/>
+        </w:rPr>
+      </w:pPr>
+      <w:r>
+        <w:t xml:space="preserve">.NET Bio Programming Guide: on the </w:t>
+      </w:r>
+      <w:r>
+        <w:rPr>
+          <w:b/>
+        </w:rPr>
+        <w:t>Documentation</w:t>
+      </w:r>
+      <w:r>
+        <w:t xml:space="preserve"> tab at </w:t>
+      </w:r>
+      <w:hyperlink r:id="rId25" w:history="1">
+        <w:r>
+          <w:rPr>
+            <w:rStyle w:val="Hyperlink"/>
+          </w:rPr>
+          <w:t>http://bio</w:t>
+        </w:r>
+        <w:r>
+          <w:rPr>
+            <w:rStyle w:val="Hyperlink"/>
+          </w:rPr>
+          <w:t>.codeplex.com/</w:t>
+        </w:r>
+      </w:hyperlink>
+    </w:p>
+    <w:p>
+      <w:pPr>
+        <w:pStyle w:val="Le"/>
+      </w:pPr>
+    </w:p>
+    <w:p>
+      <w:pPr>
+        <w:pStyle w:val="BodyTextLink"/>
+      </w:pPr>
+      <w:r>
+        <w:t>If you are interested in contributing code to the .NET Bio Framework projects, see these documents:</w:t>
+      </w:r>
+    </w:p>
+    <w:p>
+      <w:pPr>
+        <w:pStyle w:val="BulletList"/>
+        <w:ind w:left="360"/>
+      </w:pPr>
+      <w:r>
+        <w:t xml:space="preserve"> </w:t>
+      </w:r>
+      <w:r>
+        <w:t xml:space="preserve">.NET Bio Code Contribution Guide: on the </w:t>
+      </w:r>
+      <w:r>
+        <w:rPr>
+          <w:b/>
+        </w:rPr>
+        <w:t>Documentation</w:t>
+      </w:r>
+      <w:r>
+        <w:t xml:space="preserve"> tab at </w:t>
+      </w:r>
+      <w:hyperlink r:id="rId26" w:history="1">
+        <w:r>
+          <w:rPr>
+            <w:rStyle w:val="Hyperlink"/>
+          </w:rPr>
+          <w:t>http://bio</w:t>
+        </w:r>
+        <w:r>
+          <w:rPr>
+            <w:rStyle w:val="Hyperlink"/>
+          </w:rPr>
+          <w:t>.codeplex.com/</w:t>
+        </w:r>
+      </w:hyperlink>
+    </w:p>
+    <w:p>
+      <w:pPr>
+        <w:pStyle w:val="BulletList"/>
+        <w:ind w:left="360"/>
+      </w:pPr>
+      <w:r>
+        <w:t>.NET Bio</w:t>
+      </w:r>
+      <w:r>
+        <w:t xml:space="preserve"> C# Coding Standard</w:t>
+      </w:r>
+      <w:r>
+        <w:t xml:space="preserve">s: on the </w:t>
+      </w:r>
+      <w:r>
+        <w:rPr>
+          <w:b/>
+        </w:rPr>
+        <w:t>Documentation</w:t>
+      </w:r>
+      <w:r>
+        <w:t xml:space="preserve"> tab at </w:t>
+      </w:r>
+      <w:hyperlink r:id="rId27" w:history="1">
+        <w:r>
+          <w:rPr>
+            <w:rStyle w:val="Hyperlink"/>
+          </w:rPr>
+          <w:t>http://bio</w:t>
+        </w:r>
+        <w:r>
+          <w:rPr>
+            <w:rStyle w:val="Hyperlink"/>
+          </w:rPr>
+          <w:t>.codeplex.com/</w:t>
+        </w:r>
+      </w:hyperlink>
+    </w:p>
+    <w:p>
+      <w:pPr>
+        <w:pStyle w:val="BulletList"/>
+        <w:ind w:left="360"/>
+        <w:rPr>
+          <w:rStyle w:val="Hyperlink"/>
+          <w:color w:val="auto"/>
+          <w:u w:val="none"/>
+        </w:rPr>
+      </w:pPr>
+      <w:r>
+        <w:t xml:space="preserve">.NET Bio Commenting Conventions: on the </w:t>
+      </w:r>
+      <w:r>
+        <w:rPr>
+          <w:b/>
+        </w:rPr>
+        <w:t>Documentation</w:t>
+      </w:r>
+      <w:r>
+        <w:t xml:space="preserve"> tab at </w:t>
+      </w:r>
+      <w:hyperlink r:id="rId28" w:history="1">
+        <w:r>
+          <w:rPr>
+            <w:rStyle w:val="Hyperlink"/>
+          </w:rPr>
+          <w:t>http://bio</w:t>
+        </w:r>
+        <w:r>
+          <w:rPr>
+            <w:rStyle w:val="Hyperlink"/>
+          </w:rPr>
+          <w:t>.codeplex.com/</w:t>
+        </w:r>
+      </w:hyperlink>
+    </w:p>
+    <w:p>
+      <w:pPr>
+        <w:pStyle w:val="BulletList"/>
+        <w:numPr>
+          <w:ilvl w:val="0"/>
+          <w:numId w:val="0"/>
+        </w:numPr>
+        <w:ind w:left="360" w:hanging="360"/>
+        <w:rPr>
+          <w:rStyle w:val="Hyperlink"/>
+        </w:rPr>
+      </w:pPr>
+    </w:p>
+    <w:p>
+      <w:pPr>
+        <w:pStyle w:val="Heading1"/>
+      </w:pPr>
+      <w:bookmarkStart w:id="8" w:name="_Toc256672735"/>
+      <w:bookmarkStart w:id="9" w:name="_Toc256683456"/>
+      <w:bookmarkStart w:id="10" w:name="_Toc288058924"/>
+      <w:bookmarkStart w:id="11" w:name="_Toc288058976"/>
+      <w:bookmarkStart w:id="12" w:name="_Toc294184545"/>
+      <w:r>
+        <w:t>Get to know .NET Bio resources</w:t>
+      </w:r>
+      <w:bookmarkEnd w:id="8"/>
+      <w:bookmarkEnd w:id="9"/>
+      <w:bookmarkEnd w:id="10"/>
+      <w:bookmarkEnd w:id="11"/>
+      <w:bookmarkEnd w:id="12"/>
+    </w:p>
+    <w:p>
+      <w:pPr>
+        <w:pStyle w:val="BodyText"/>
+      </w:pPr>
+      <w:r>
+        <w:t xml:space="preserve">The .NET Bio Framework historically came out of the Microsoft Biology Foundation (MBF) and Microsoft Biology Tools (MBT). </w:t>
+      </w:r>
+    </w:p>
+    <w:p>
+      <w:pPr>
+        <w:pStyle w:val="BodyText"/>
+        <w:numPr>
+          <w:ilvl w:val="0"/>
+          <w:numId w:val="8"/>
+        </w:numPr>
+      </w:pPr>
+      <w:r>
+        <w:t xml:space="preserve">Main website: .NET Bio on </w:t>
+      </w:r>
+      <w:proofErr w:type="spellStart"/>
+      <w:r>
+        <w:t>Codeplex</w:t>
+      </w:r>
+      <w:proofErr w:type="spellEnd"/>
+      <w:r>
+        <w:t xml:space="preserve">, </w:t>
+      </w:r>
+      <w:hyperlink r:id="rId29" w:history="1">
+        <w:r>
+          <w:rPr>
+            <w:rStyle w:val="Hyperlink"/>
+          </w:rPr>
+          <w:t>http://bio</w:t>
+        </w:r>
+        <w:r>
+          <w:rPr>
+            <w:rStyle w:val="Hyperlink"/>
+          </w:rPr>
+          <w:t>.codeplex.com/</w:t>
+        </w:r>
+      </w:hyperlink>
+      <w:r>
+        <w:rPr>
+          <w:rStyle w:val="Hyperlink"/>
+        </w:rPr>
+        <w:t xml:space="preserve"> </w:t>
+      </w:r>
+      <w:r>
+        <w:t>where you can download stable drops of</w:t>
+      </w:r>
+      <w:r>
+        <w:t xml:space="preserve"> the Framework and sample tools,</w:t>
+      </w:r>
+      <w:r>
+        <w:t xml:space="preserve"> source code, documentation, and </w:t>
+      </w:r>
+      <w:r>
+        <w:t xml:space="preserve">view the </w:t>
+      </w:r>
+      <w:r>
+        <w:t>discussion forum.</w:t>
+      </w:r>
+    </w:p>
+    <w:p>
+      <w:pPr>
+        <w:pStyle w:val="BodyText"/>
+        <w:numPr>
+          <w:ilvl w:val="0"/>
+          <w:numId w:val="8"/>
+        </w:numPr>
+      </w:pPr>
+      <w:r>
+        <w:t xml:space="preserve">Microsoft Biology Tools </w:t>
+      </w:r>
+      <w:hyperlink r:id="rId30" w:history="1">
+        <w:r>
+          <w:rPr>
+            <w:rStyle w:val="Hyperlink"/>
+          </w:rPr>
+          <w:t>http://research.microsoft.com/bio/mbt.aspx</w:t>
+        </w:r>
+      </w:hyperlink>
+      <w:r>
+        <w:t xml:space="preserve"> which is a collection of biology tools for researchers.</w:t>
+      </w:r>
+      <w:r>
+        <w:t xml:space="preserve"> </w:t>
+      </w:r>
+    </w:p>
+    <w:p>
+      <w:pPr>
+        <w:pStyle w:val="BodyText"/>
+        <w:numPr>
+          <w:ilvl w:val="0"/>
+          <w:numId w:val="8"/>
+        </w:numPr>
+      </w:pPr>
+      <w:r>
+        <w:lastRenderedPageBreak/>
+        <w:t xml:space="preserve">MBF/.NET Bio Training </w:t>
+      </w:r>
+      <w:hyperlink r:id="rId31" w:history="1">
+        <w:r>
+          <w:rPr>
+            <w:rStyle w:val="Hyperlink"/>
+          </w:rPr>
+          <w:t>http://bio.codeplex.com</w:t>
+        </w:r>
+      </w:hyperlink>
+      <w:r>
+        <w:t xml:space="preserve"> </w:t>
+      </w:r>
+      <w:r>
+        <w:t xml:space="preserve">under the training menu </w:t>
+      </w:r>
+      <w:bookmarkStart w:id="13" w:name="_GoBack"/>
+      <w:bookmarkEnd w:id="13"/>
+      <w:r>
+        <w:t xml:space="preserve">where you can download our training materials that include hands-on labs that will help you </w:t>
+      </w:r>
+      <w:proofErr w:type="gramStart"/>
+      <w:r>
+        <w:t>get</w:t>
+      </w:r>
+      <w:proofErr w:type="gramEnd"/>
+      <w:r>
+        <w:t xml:space="preserve"> started coding with the Fr</w:t>
+      </w:r>
+      <w:r>
+        <w:t>ame</w:t>
+      </w:r>
+      <w:r>
+        <w:t xml:space="preserve">work. </w:t>
+      </w:r>
+    </w:p>
+    <w:p>
+      <w:pPr>
+        <w:pStyle w:val="BodyText"/>
+      </w:pPr>
     </w:p>
     <w:p>
       <w:pPr>
         <w:pStyle w:val="Heading1"/>
         <w:shd w:val="clear" w:color="auto" w:fill="DAEEF3" w:themeFill="accent5" w:themeFillTint="33"/>
       </w:pPr>
-      <w:bookmarkStart w:id="6" w:name="_Toc294083060"/>
+      <w:bookmarkStart w:id="14" w:name="_Toc294083060"/>
       <w:r>
         <w:t>C</w:t>
       </w:r>
@@ -2550,7 +3237,7 @@
       <w:r>
         <w:t>oles</w:t>
       </w:r>
-      <w:bookmarkEnd w:id="6"/>
+      <w:bookmarkEnd w:id="14"/>
     </w:p>
     <w:p>
       <w:pPr>
@@ -2755,9 +3442,9 @@
       <w:r>
         <w:object w:dxaOrig="7971" w:dyaOrig="4528">
           <v:shape id="_x0000_i1026" type="#_x0000_t75" style="width:398pt;height:226.3pt" o:ole="">
-            <v:imagedata r:id="rId20" o:title=""/>
+            <v:imagedata r:id="rId32" o:title=""/>
           </v:shape>
-          <o:OLEObject Type="Embed" ProgID="Visio.Drawing.11" ShapeID="_x0000_i1026" DrawAspect="Content" ObjectID="_1382781819" r:id="rId21"/>
+          <o:OLEObject Type="Embed" ProgID="Visio.Drawing.11" ShapeID="_x0000_i1026" DrawAspect="Content" ObjectID="_1384166407" r:id="rId33"/>
         </w:object>
       </w:r>
     </w:p>
@@ -2792,7 +3479,13 @@
         <w:rPr>
           <w:b/>
         </w:rPr>
-        <w:t>Submit a p</w:t>
+        <w:t>Upload</w:t>
+      </w:r>
+      <w:r>
+        <w:rPr>
+          <w:b/>
+        </w:rPr>
+        <w:t xml:space="preserve"> a p</w:t>
       </w:r>
       <w:r>
         <w:rPr>
@@ -2829,7 +3522,7 @@
         </w:rPr>
         <w:t xml:space="preserve">Committers Guide </w:t>
       </w:r>
-      <w:hyperlink r:id="rId22" w:history="1">
+      <w:hyperlink r:id="rId34" w:history="1">
         <w:r>
           <w:rPr>
             <w:rStyle w:val="Hyperlink"/>
@@ -2846,11 +3539,12 @@
         <w:pStyle w:val="Heading1"/>
         <w:shd w:val="clear" w:color="auto" w:fill="DAEEF3" w:themeFill="accent5" w:themeFillTint="33"/>
       </w:pPr>
-      <w:bookmarkStart w:id="7" w:name="_Toc294083061"/>
+      <w:bookmarkStart w:id="15" w:name="_Toc294083061"/>
       <w:r>
         <w:rPr>
           <w:noProof/>
         </w:rPr>
+        <w:lastRenderedPageBreak/>
         <w:drawing>
           <wp:inline distT="0" distB="0" distL="0" distR="0" wp14:anchorId="50F6F467" wp14:editId="2D0B065C">
             <wp:extent cx="295275" cy="619125"/>
@@ -2912,7 +3606,7 @@
       <w:r>
         <w:t xml:space="preserve"> Framework</w:t>
       </w:r>
-      <w:bookmarkEnd w:id="7"/>
+      <w:bookmarkEnd w:id="15"/>
       <w:r>
         <w:t xml:space="preserve"> </w:t>
       </w:r>
@@ -3041,12 +3735,12 @@
       <w:pPr>
         <w:pStyle w:val="BodyText"/>
         <w:sectPr>
-          <w:headerReference w:type="even" r:id="rId23"/>
-          <w:headerReference w:type="default" r:id="rId24"/>
-          <w:footerReference w:type="even" r:id="rId25"/>
-          <w:footerReference w:type="default" r:id="rId26"/>
-          <w:headerReference w:type="first" r:id="rId27"/>
-          <w:footerReference w:type="first" r:id="rId28"/>
+          <w:headerReference w:type="even" r:id="rId35"/>
+          <w:headerReference w:type="default" r:id="rId36"/>
+          <w:footerReference w:type="even" r:id="rId37"/>
+          <w:footerReference w:type="default" r:id="rId38"/>
+          <w:headerReference w:type="first" r:id="rId39"/>
+          <w:footerReference w:type="first" r:id="rId40"/>
           <w:type w:val="continuous"/>
           <w:pgSz w:w="12240" w:h="15840" w:code="1"/>
           <w:pgMar w:top="1440" w:right="1920" w:bottom="1200" w:left="2640" w:header="720" w:footer="500" w:gutter="0"/>
@@ -3059,12 +3753,12 @@
       <w:pPr>
         <w:pStyle w:val="Heading2"/>
       </w:pPr>
-      <w:bookmarkStart w:id="8" w:name="_Toc294083062"/>
+      <w:bookmarkStart w:id="16" w:name="_Toc294083062"/>
       <w:r>
         <w:lastRenderedPageBreak/>
         <w:t>Reusable libraries</w:t>
       </w:r>
-      <w:bookmarkEnd w:id="8"/>
+      <w:bookmarkEnd w:id="16"/>
     </w:p>
     <w:p>
       <w:pPr>
@@ -3110,11 +3804,7 @@
         <w:t xml:space="preserve">Framework </w:t>
       </w:r>
       <w:r>
-        <w:t xml:space="preserve">is to </w:t>
-      </w:r>
-      <w:r>
-        <w:lastRenderedPageBreak/>
-        <w:t xml:space="preserve">provide a development framework for the bioinformatics community that ensures </w:t>
+        <w:t xml:space="preserve">is to provide a development framework for the bioinformatics community that ensures </w:t>
       </w:r>
       <w:r>
         <w:t xml:space="preserve">the high architectural and coding standards necessary </w:t>
@@ -3142,12 +3832,11 @@
       <w:pPr>
         <w:pStyle w:val="Heading2"/>
       </w:pPr>
-      <w:bookmarkStart w:id="9" w:name="_Toc294083063"/>
-      <w:r>
-        <w:lastRenderedPageBreak/>
+      <w:bookmarkStart w:id="17" w:name="_Toc294083063"/>
+      <w:r>
         <w:t>Use any application style</w:t>
       </w:r>
-      <w:bookmarkEnd w:id="9"/>
+      <w:bookmarkEnd w:id="17"/>
     </w:p>
     <w:p>
       <w:pPr>
@@ -3224,11 +3913,12 @@
       <w:pPr>
         <w:pStyle w:val="Heading2"/>
       </w:pPr>
-      <w:bookmarkStart w:id="10" w:name="_Toc294083064"/>
+      <w:bookmarkStart w:id="18" w:name="_Toc294083064"/>
       <w:r>
         <w:rPr>
           <w:noProof/>
         </w:rPr>
+        <w:lastRenderedPageBreak/>
         <w:drawing>
           <wp:inline distT="0" distB="0" distL="0" distR="0" wp14:anchorId="1AFFC354" wp14:editId="60F52111">
             <wp:extent cx="2410691" cy="1898897"/>
@@ -3245,7 +3935,7 @@
                     <pic:cNvPicPr/>
                   </pic:nvPicPr>
                   <pic:blipFill>
-                    <a:blip r:embed="rId29">
+                    <a:blip r:embed="rId41">
                       <a:extLst>
                         <a:ext uri="{28A0092B-C50C-407E-A947-70E740481C1C}">
                           <a14:useLocalDpi xmlns:a14="http://schemas.microsoft.com/office/drawing/2010/main" val="0"/>
@@ -3283,7 +3973,7 @@
       <w:r>
         <w:t xml:space="preserve"> platform deployment</w:t>
       </w:r>
-      <w:bookmarkEnd w:id="10"/>
+      <w:bookmarkEnd w:id="18"/>
     </w:p>
     <w:p>
       <w:pPr>
@@ -3310,7 +4000,7 @@
       <w:r>
         <w:t xml:space="preserve"> with the source code, you can use a Mono-based IDE such as </w:t>
       </w:r>
-      <w:hyperlink r:id="rId30" w:history="1">
+      <w:hyperlink r:id="rId42" w:history="1">
         <w:proofErr w:type="spellStart"/>
         <w:r>
           <w:rPr>
@@ -3323,7 +4013,7 @@
       <w:r>
         <w:t xml:space="preserve"> or </w:t>
       </w:r>
-      <w:hyperlink r:id="rId31" w:history="1">
+      <w:hyperlink r:id="rId43" w:history="1">
         <w:proofErr w:type="spellStart"/>
         <w:r>
           <w:rPr>
@@ -3345,6 +4035,7 @@
         <w:rPr>
           <w:noProof/>
         </w:rPr>
+        <w:lastRenderedPageBreak/>
         <w:drawing>
           <wp:inline distT="0" distB="0" distL="0" distR="0" wp14:anchorId="370261D1" wp14:editId="716F6431">
             <wp:extent cx="2394065" cy="1363287"/>
@@ -3361,7 +4052,7 @@
                     <pic:cNvPicPr/>
                   </pic:nvPicPr>
                   <pic:blipFill>
-                    <a:blip r:embed="rId32" cstate="print">
+                    <a:blip r:embed="rId44" cstate="print">
                       <a:extLst>
                         <a:ext uri="{28A0092B-C50C-407E-A947-70E740481C1C}">
                           <a14:useLocalDpi xmlns:a14="http://schemas.microsoft.com/office/drawing/2010/main" val="0"/>
@@ -3397,313 +4088,305 @@
         <w:rPr>
           <w:b/>
         </w:rPr>
+        <w:t>Note</w:t>
+      </w:r>
+      <w:r>
+        <w:t xml:space="preserve">: </w:t>
+      </w:r>
+      <w:r>
+        <w:t xml:space="preserve">Mono is </w:t>
+      </w:r>
+      <w:r>
+        <w:t xml:space="preserve">an </w:t>
+      </w:r>
+      <w:r>
+        <w:t xml:space="preserve">open source </w:t>
+      </w:r>
+      <w:r>
+        <w:t>implementation of Microsoft’s .NET</w:t>
+      </w:r>
+      <w:r>
+        <w:t xml:space="preserve"> </w:t>
+      </w:r>
+      <w:r>
+        <w:t xml:space="preserve">Framework </w:t>
+      </w:r>
+      <w:r>
+        <w:t xml:space="preserve">that runs on </w:t>
+      </w:r>
+      <w:r>
+        <w:t>non-Windows operating systems</w:t>
+      </w:r>
+      <w:r>
+        <w:t>. Silverlight is</w:t>
+      </w:r>
+      <w:r>
+        <w:t xml:space="preserve"> a</w:t>
+      </w:r>
+      <w:r>
+        <w:t xml:space="preserve"> browser plug-in</w:t>
+      </w:r>
+      <w:r>
+        <w:t xml:space="preserve"> </w:t>
+      </w:r>
+      <w:r>
+        <w:t>using a subset of .NET</w:t>
+      </w:r>
+      <w:r>
+        <w:t xml:space="preserve"> that supports most popular browsers including Internet Explorer, Chrome, Firefox and Safari.</w:t>
+      </w:r>
+      <w:r>
+        <w:t xml:space="preserve">  </w:t>
+      </w:r>
+      <w:r>
+        <w:t>Moonlight</w:t>
+      </w:r>
+      <w:r>
+        <w:t xml:space="preserve"> is</w:t>
+      </w:r>
+      <w:r>
+        <w:t xml:space="preserve"> built on top of Mono</w:t>
+      </w:r>
+      <w:r>
+        <w:t>.</w:t>
+      </w:r>
+    </w:p>
+    <w:p>
+      <w:pPr>
+        <w:pStyle w:val="Heading2"/>
+      </w:pPr>
+      <w:bookmarkStart w:id="19" w:name="_Toc294083065"/>
+      <w:r>
+        <w:t>Perform a wide range of tasks</w:t>
+      </w:r>
+      <w:bookmarkEnd w:id="19"/>
+    </w:p>
+    <w:p>
+      <w:pPr>
+        <w:pStyle w:val="BodyText"/>
+      </w:pPr>
+      <w:r>
+        <w:t>You</w:t>
+      </w:r>
+      <w:r>
+        <w:t xml:space="preserve"> can use </w:t>
+      </w:r>
+      <w:r>
+        <w:t>the</w:t>
+      </w:r>
+      <w:r>
+        <w:t xml:space="preserve"> Framework</w:t>
+      </w:r>
+      <w:r>
+        <w:t xml:space="preserve"> </w:t>
+      </w:r>
+      <w:r>
+        <w:t>to perform a wide range of tasks, including:</w:t>
+      </w:r>
+    </w:p>
+    <w:p>
+      <w:pPr>
+        <w:pStyle w:val="BulletList"/>
+      </w:pPr>
+      <w:r>
+        <w:t xml:space="preserve">Assembly of </w:t>
+      </w:r>
+      <w:r>
+        <w:t>Genome</w:t>
+      </w:r>
+      <w:r>
+        <w:t>s</w:t>
+      </w:r>
+    </w:p>
+    <w:p>
+      <w:pPr>
+        <w:pStyle w:val="BulletList"/>
+      </w:pPr>
+      <w:r>
+        <w:t>Import DNA, RNA, or protein sequences from files</w:t>
+      </w:r>
+      <w:r>
+        <w:t>,</w:t>
+      </w:r>
+      <w:r>
+        <w:t xml:space="preserve"> including </w:t>
+      </w:r>
+      <w:proofErr w:type="spellStart"/>
+      <w:r>
+        <w:t>F</w:t>
+      </w:r>
+      <w:r>
+        <w:t>ast</w:t>
+      </w:r>
+      <w:r>
+        <w:t>A</w:t>
+      </w:r>
+      <w:proofErr w:type="spellEnd"/>
+      <w:r>
+        <w:t xml:space="preserve">, FASTQ, GFF, </w:t>
+      </w:r>
+      <w:r>
+        <w:t xml:space="preserve">and </w:t>
+      </w:r>
+      <w:proofErr w:type="spellStart"/>
+      <w:r>
+        <w:t>GenBank</w:t>
+      </w:r>
+      <w:proofErr w:type="spellEnd"/>
+      <w:r>
+        <w:t xml:space="preserve"> formats</w:t>
+      </w:r>
+    </w:p>
+    <w:p>
+      <w:pPr>
+        <w:pStyle w:val="BulletList"/>
+      </w:pPr>
+      <w:r>
+        <w:t>Construct</w:t>
+      </w:r>
+      <w:r>
+        <w:t xml:space="preserve">ion of </w:t>
+      </w:r>
+      <w:r>
+        <w:t>sequences from scratch</w:t>
+      </w:r>
+    </w:p>
+    <w:p>
+      <w:pPr>
+        <w:pStyle w:val="BulletList"/>
+      </w:pPr>
+      <w:r>
         <w:lastRenderedPageBreak/>
-        <w:t>Note</w:t>
-      </w:r>
-      <w:r>
-        <w:t xml:space="preserve">: </w:t>
-      </w:r>
-      <w:r>
-        <w:t xml:space="preserve">Mono is </w:t>
-      </w:r>
-      <w:r>
-        <w:t xml:space="preserve">an </w:t>
-      </w:r>
-      <w:r>
-        <w:t xml:space="preserve">open source </w:t>
-      </w:r>
-      <w:r>
-        <w:t>implementation of Microsoft’s .NET</w:t>
+        <w:t>Manipulate sequences</w:t>
+      </w:r>
+      <w:r>
+        <w:t xml:space="preserve">, such as </w:t>
+      </w:r>
+      <w:r>
+        <w:t xml:space="preserve">creating a sequence segment, </w:t>
+      </w:r>
+      <w:r>
+        <w:t xml:space="preserve">generating a complement, and </w:t>
+      </w:r>
+      <w:r>
+        <w:t xml:space="preserve">reversing </w:t>
+      </w:r>
+      <w:r>
+        <w:t>elements of the sequence</w:t>
+      </w:r>
+    </w:p>
+    <w:p>
+      <w:pPr>
+        <w:pStyle w:val="BulletList"/>
+      </w:pPr>
+      <w:r>
+        <w:t>Analyze sequences using algorithms such as Smit</w:t>
+      </w:r>
+      <w:r>
+        <w:t>h-Waterman and Needleman-</w:t>
+      </w:r>
+      <w:proofErr w:type="spellStart"/>
+      <w:r>
+        <w:t>Wunsch</w:t>
+      </w:r>
+      <w:proofErr w:type="spellEnd"/>
+    </w:p>
+    <w:p>
+      <w:pPr>
+        <w:pStyle w:val="BulletList"/>
+      </w:pPr>
+      <w:r>
+        <w:t>Submit sequence da</w:t>
+      </w:r>
+      <w:r>
+        <w:t>ta to remote Web sites—such as</w:t>
       </w:r>
       <w:r>
         <w:t xml:space="preserve"> </w:t>
       </w:r>
       <w:r>
-        <w:t xml:space="preserve">Framework </w:t>
-      </w:r>
-      <w:r>
-        <w:t xml:space="preserve">that runs on </w:t>
-      </w:r>
-      <w:r>
-        <w:t>non-Windows operating systems</w:t>
-      </w:r>
-      <w:r>
-        <w:t>. Silverlight is</w:t>
-      </w:r>
-      <w:r>
-        <w:t xml:space="preserve"> a</w:t>
-      </w:r>
-      <w:r>
-        <w:t xml:space="preserve"> browser plug-in</w:t>
+        <w:t>Basic Local Alignment Search Tool</w:t>
+      </w:r>
+      <w:r>
+        <w:t xml:space="preserve"> (BLAST) Web site—for analysis</w:t>
+      </w:r>
+    </w:p>
+    <w:p>
+      <w:pPr>
+        <w:pStyle w:val="BulletList"/>
+      </w:pPr>
+      <w:r>
+        <w:t>Output sequence data in any supported file format,</w:t>
+      </w:r>
+      <w:r>
+        <w:t xml:space="preserve"> regardless of input format</w:t>
+      </w:r>
+    </w:p>
+    <w:p>
+      <w:pPr>
+        <w:pStyle w:val="Heading2"/>
+      </w:pPr>
+      <w:bookmarkStart w:id="20" w:name="_Toc294083066"/>
+      <w:r>
+        <w:t>Implemen</w:t>
+      </w:r>
+      <w:r>
+        <w:t>ta</w:t>
+      </w:r>
+      <w:r>
+        <w:t>t</w:t>
+      </w:r>
+      <w:r>
+        <w:t>ion in</w:t>
+      </w:r>
+      <w:r>
+        <w:t xml:space="preserve"> any</w:t>
+      </w:r>
+      <w:r>
+        <w:t xml:space="preserve"> .NET compatible language</w:t>
+      </w:r>
+      <w:bookmarkEnd w:id="20"/>
+    </w:p>
+    <w:p>
+      <w:r>
+        <w:t>.NET Bio</w:t>
+      </w:r>
+      <w:r>
+        <w:t xml:space="preserve"> Framework</w:t>
       </w:r>
       <w:r>
         <w:t xml:space="preserve"> </w:t>
       </w:r>
       <w:r>
-        <w:t>using a subset of .NET</w:t>
-      </w:r>
-      <w:r>
-        <w:t xml:space="preserve"> that supports most popular browsers including Internet Explorer, Chrome, Firefox and Safari.</w:t>
-      </w:r>
-      <w:r>
-        <w:t xml:space="preserve">  </w:t>
-      </w:r>
-      <w:r>
-        <w:t>Moonlight</w:t>
-      </w:r>
-      <w:r>
-        <w:t xml:space="preserve"> is</w:t>
-      </w:r>
-      <w:r>
-        <w:t xml:space="preserve"> built on top of Mono</w:t>
-      </w:r>
-      <w:r>
-        <w:t>.</w:t>
-      </w:r>
-    </w:p>
-    <w:p>
-      <w:pPr>
-        <w:pStyle w:val="Heading2"/>
-      </w:pPr>
-      <w:bookmarkStart w:id="11" w:name="_Toc294083065"/>
-      <w:r>
-        <w:t>Perform a wide range of tasks</w:t>
-      </w:r>
-      <w:bookmarkEnd w:id="11"/>
-    </w:p>
-    <w:p>
-      <w:pPr>
-        <w:pStyle w:val="BodyText"/>
-      </w:pPr>
-      <w:r>
-        <w:t>You</w:t>
-      </w:r>
-      <w:r>
-        <w:t xml:space="preserve"> can use </w:t>
-      </w:r>
-      <w:r>
-        <w:t>the</w:t>
+        <w:t xml:space="preserve">applications can be implemented in any of over 70 .NET compatible languages, including C#, F#, Visual Basic® .NET, and </w:t>
+      </w:r>
+      <w:proofErr w:type="spellStart"/>
+      <w:r>
+        <w:t>IronPython</w:t>
+      </w:r>
+      <w:proofErr w:type="spellEnd"/>
+      <w:r>
+        <w:t xml:space="preserve">. Programming guides at </w:t>
+      </w:r>
+      <w:hyperlink r:id="rId45" w:history="1">
+        <w:r>
+          <w:rPr>
+            <w:rStyle w:val="Hyperlink"/>
+          </w:rPr>
+          <w:t>http://bio.codeplex.com/documentation</w:t>
+        </w:r>
+      </w:hyperlink>
+      <w:r>
+        <w:t>, describe</w:t>
+      </w:r>
+      <w:r>
+        <w:t xml:space="preserve"> how to develop </w:t>
+      </w:r>
+      <w:r>
+        <w:t>.NET Bio</w:t>
       </w:r>
       <w:r>
         <w:t xml:space="preserve"> Framework</w:t>
-      </w:r>
-      <w:r>
-        <w:t xml:space="preserve"> </w:t>
-      </w:r>
-      <w:r>
-        <w:t>to perform a wide range of tasks, including:</w:t>
-      </w:r>
-    </w:p>
-    <w:p>
-      <w:pPr>
-        <w:pStyle w:val="BulletList"/>
-      </w:pPr>
-      <w:r>
-        <w:t xml:space="preserve">Assembly of </w:t>
-      </w:r>
-      <w:r>
-        <w:t>Genome</w:t>
-      </w:r>
-      <w:r>
-        <w:t>s</w:t>
-      </w:r>
-    </w:p>
-    <w:p>
-      <w:pPr>
-        <w:pStyle w:val="BulletList"/>
-      </w:pPr>
-      <w:r>
-        <w:t>Import DNA, RNA, or protein sequences from files</w:t>
-      </w:r>
-      <w:r>
-        <w:t>,</w:t>
-      </w:r>
-      <w:r>
-        <w:t xml:space="preserve"> including </w:t>
-      </w:r>
-      <w:proofErr w:type="spellStart"/>
-      <w:r>
-        <w:t>F</w:t>
-      </w:r>
-      <w:r>
-        <w:t>ast</w:t>
-      </w:r>
-      <w:r>
-        <w:t>A</w:t>
-      </w:r>
-      <w:proofErr w:type="spellEnd"/>
-      <w:r>
-        <w:t xml:space="preserve">, FASTQ, GFF, </w:t>
-      </w:r>
-      <w:r>
-        <w:t xml:space="preserve">and </w:t>
-      </w:r>
-      <w:proofErr w:type="spellStart"/>
-      <w:r>
-        <w:t>GenBank</w:t>
-      </w:r>
-      <w:proofErr w:type="spellEnd"/>
-      <w:r>
-        <w:t xml:space="preserve"> formats</w:t>
-      </w:r>
-    </w:p>
-    <w:p>
-      <w:pPr>
-        <w:pStyle w:val="BulletList"/>
-      </w:pPr>
-      <w:r>
-        <w:t>Construct</w:t>
-      </w:r>
-      <w:r>
-        <w:t xml:space="preserve">ion of </w:t>
-      </w:r>
-      <w:r>
-        <w:t>sequences from scratch</w:t>
-      </w:r>
-    </w:p>
-    <w:p>
-      <w:pPr>
-        <w:pStyle w:val="BulletList"/>
-      </w:pPr>
-      <w:r>
-        <w:t>Manipulate sequences</w:t>
-      </w:r>
-      <w:r>
-        <w:t xml:space="preserve">, such as </w:t>
-      </w:r>
-      <w:r>
-        <w:t xml:space="preserve">creating a sequence segment, </w:t>
-      </w:r>
-      <w:r>
-        <w:t xml:space="preserve">generating a complement, and </w:t>
-      </w:r>
-      <w:r>
-        <w:t xml:space="preserve">reversing </w:t>
-      </w:r>
-      <w:r>
-        <w:t>elements of the sequence</w:t>
-      </w:r>
-    </w:p>
-    <w:p>
-      <w:pPr>
-        <w:pStyle w:val="BulletList"/>
-      </w:pPr>
-      <w:r>
-        <w:t>Analyze sequences using algorithms such as Smit</w:t>
-      </w:r>
-      <w:r>
-        <w:t>h-Waterman and Needleman-</w:t>
-      </w:r>
-      <w:proofErr w:type="spellStart"/>
-      <w:r>
-        <w:t>Wunsch</w:t>
-      </w:r>
-      <w:proofErr w:type="spellEnd"/>
-    </w:p>
-    <w:p>
-      <w:pPr>
-        <w:pStyle w:val="BulletList"/>
-      </w:pPr>
-      <w:r>
-        <w:t>Submit sequence da</w:t>
-      </w:r>
-      <w:r>
-        <w:t>ta to remote Web sites—such as</w:t>
-      </w:r>
-      <w:r>
-        <w:t xml:space="preserve"> </w:t>
-      </w:r>
-      <w:r>
-        <w:t>Basic Local Alignment Search Tool</w:t>
-      </w:r>
-      <w:r>
-        <w:t xml:space="preserve"> (BLAST) Web site—for analysis</w:t>
-      </w:r>
-    </w:p>
-    <w:p>
-      <w:pPr>
-        <w:pStyle w:val="BulletList"/>
-      </w:pPr>
-      <w:r>
-        <w:t>Output sequence data in any supported file format,</w:t>
-      </w:r>
-      <w:r>
-        <w:t xml:space="preserve"> regardless of input format</w:t>
-      </w:r>
-    </w:p>
-    <w:p>
-      <w:pPr>
-        <w:pStyle w:val="Heading2"/>
-      </w:pPr>
-      <w:bookmarkStart w:id="12" w:name="_Toc294083066"/>
-      <w:r>
-        <w:t>Implemen</w:t>
-      </w:r>
-      <w:r>
-        <w:t>ta</w:t>
-      </w:r>
-      <w:r>
-        <w:t>t</w:t>
-      </w:r>
-      <w:r>
-        <w:t>ion in</w:t>
-      </w:r>
-      <w:r>
-        <w:t xml:space="preserve"> any</w:t>
-      </w:r>
-      <w:r>
-        <w:t xml:space="preserve"> .NET compatible language</w:t>
-      </w:r>
-      <w:bookmarkEnd w:id="12"/>
-    </w:p>
-    <w:p>
-      <w:r>
-        <w:t>.NET Bio</w:t>
-      </w:r>
-      <w:r>
-        <w:t xml:space="preserve"> Framework</w:t>
-      </w:r>
-      <w:r>
-        <w:t xml:space="preserve"> </w:t>
-      </w:r>
-      <w:r>
-        <w:t xml:space="preserve">applications can be implemented in any of over 70 .NET compatible languages, including </w:t>
-      </w:r>
-      <w:r>
-        <w:lastRenderedPageBreak/>
-        <w:t xml:space="preserve">C#, F#, Visual Basic® .NET, and </w:t>
-      </w:r>
-      <w:proofErr w:type="spellStart"/>
-      <w:r>
-        <w:t>IronPython</w:t>
-      </w:r>
-      <w:proofErr w:type="spellEnd"/>
-      <w:r>
-        <w:t xml:space="preserve">. Programming guides at </w:t>
-      </w:r>
-      <w:hyperlink r:id="rId33" w:history="1">
-        <w:r>
-          <w:rPr>
-            <w:rStyle w:val="Hyperlink"/>
-          </w:rPr>
-          <w:t>http://bio.codeplex.com/documentation</w:t>
-        </w:r>
-      </w:hyperlink>
-      <w:r>
-        <w:t>, describe</w:t>
-      </w:r>
-      <w:r>
-        <w:t xml:space="preserve"> how to develop </w:t>
-      </w:r>
-      <w:r>
-        <w:t>.NET Bio</w:t>
-      </w:r>
-      <w:r>
-        <w:t xml:space="preserve"> </w:t>
-      </w:r>
-      <w:r>
-        <w:lastRenderedPageBreak/>
-        <w:t>Framework</w:t>
       </w:r>
       <w:r>
         <w:t xml:space="preserve"> </w:t>
@@ -3730,12 +4413,12 @@
         <w:pStyle w:val="Heading1"/>
         <w:shd w:val="clear" w:color="auto" w:fill="DAEEF3" w:themeFill="accent5" w:themeFillTint="33"/>
         <w:sectPr>
-          <w:headerReference w:type="even" r:id="rId34"/>
-          <w:headerReference w:type="default" r:id="rId35"/>
-          <w:footerReference w:type="even" r:id="rId36"/>
-          <w:footerReference w:type="default" r:id="rId37"/>
-          <w:headerReference w:type="first" r:id="rId38"/>
-          <w:footerReference w:type="first" r:id="rId39"/>
+          <w:headerReference w:type="even" r:id="rId46"/>
+          <w:headerReference w:type="default" r:id="rId47"/>
+          <w:footerReference w:type="even" r:id="rId48"/>
+          <w:footerReference w:type="default" r:id="rId49"/>
+          <w:headerReference w:type="first" r:id="rId50"/>
+          <w:footerReference w:type="first" r:id="rId51"/>
           <w:type w:val="continuous"/>
           <w:pgSz w:w="12240" w:h="15840" w:code="1"/>
           <w:pgMar w:top="1440" w:right="1920" w:bottom="1200" w:left="2640" w:header="720" w:footer="500" w:gutter="0"/>
@@ -3743,14 +4426,14 @@
           <w:docGrid w:linePitch="360"/>
         </w:sectPr>
       </w:pPr>
-      <w:bookmarkStart w:id="13" w:name="_Toc287344824"/>
+      <w:bookmarkStart w:id="21" w:name="_Toc287344824"/>
     </w:p>
     <w:p>
       <w:pPr>
         <w:pStyle w:val="Heading1"/>
         <w:shd w:val="clear" w:color="auto" w:fill="DAEEF3" w:themeFill="accent5" w:themeFillTint="33"/>
       </w:pPr>
-      <w:bookmarkStart w:id="14" w:name="_Toc294083067"/>
+      <w:bookmarkStart w:id="22" w:name="_Toc294083067"/>
       <w:r>
         <w:rPr>
           <w:noProof/>
@@ -3811,11 +4494,11 @@
       <w:r>
         <w:t>What’s New</w:t>
       </w:r>
-      <w:bookmarkEnd w:id="13"/>
+      <w:bookmarkEnd w:id="21"/>
       <w:r>
         <w:t xml:space="preserve"> and Changed</w:t>
       </w:r>
-      <w:bookmarkEnd w:id="14"/>
+      <w:bookmarkEnd w:id="22"/>
     </w:p>
     <w:p>
       <w:pPr>
@@ -3847,7 +4530,7 @@
       <w:pPr>
         <w:pStyle w:val="Heading2"/>
       </w:pPr>
-      <w:bookmarkStart w:id="15" w:name="_Toc294083068"/>
+      <w:bookmarkStart w:id="23" w:name="_Toc294083068"/>
       <w:r>
         <w:t>Change</w:t>
       </w:r>
@@ -3857,7 +4540,7 @@
       <w:r>
         <w:t>list</w:t>
       </w:r>
-      <w:bookmarkEnd w:id="15"/>
+      <w:bookmarkEnd w:id="23"/>
     </w:p>
     <w:p>
       <w:pPr>
@@ -3969,6 +4652,7 @@
             </w:pPr>
             <w:proofErr w:type="spellStart"/>
             <w:r>
+              <w:lastRenderedPageBreak/>
               <w:t>AzureBlast</w:t>
             </w:r>
             <w:proofErr w:type="spellEnd"/>
@@ -4281,7 +4965,7 @@
             <w:r>
               <w:t xml:space="preserve"> data. For reference go </w:t>
             </w:r>
-            <w:hyperlink r:id="rId40" w:history="1">
+            <w:hyperlink r:id="rId52" w:history="1">
               <w:r>
                 <w:rPr>
                   <w:rStyle w:val="Hyperlink"/>
@@ -4394,7 +5078,6 @@
           <w:p>
             <w:proofErr w:type="spellStart"/>
             <w:r>
-              <w:lastRenderedPageBreak/>
               <w:t>LISUtil</w:t>
             </w:r>
             <w:proofErr w:type="spellEnd"/>
@@ -4697,6 +5380,7 @@
           </w:tcPr>
           <w:p>
             <w:r>
+              <w:lastRenderedPageBreak/>
               <w:t>Parser and formatter Encoding</w:t>
             </w:r>
           </w:p>
@@ -5070,63 +5754,18 @@
     </w:p>
     <w:p>
       <w:pPr>
-        <w:pStyle w:val="BodyText"/>
-        <w:shd w:val="clear" w:color="auto" w:fill="FFFF99"/>
-      </w:pPr>
-      <w:bookmarkStart w:id="16" w:name="_Comparative_Assembly"/>
-      <w:bookmarkEnd w:id="16"/>
-      <w:r>
-        <w:rPr>
-          <w:b/>
-        </w:rPr>
-        <w:t>Note</w:t>
-      </w:r>
-      <w:r>
-        <w:t xml:space="preserve">: Documentation </w:t>
-      </w:r>
-      <w:r>
-        <w:t xml:space="preserve">for utilities </w:t>
-      </w:r>
-      <w:r>
-        <w:t xml:space="preserve">can be found in the same folder as the utility source code </w:t>
-      </w:r>
-      <w:proofErr w:type="gramStart"/>
-      <w:r>
-        <w:t>at ..</w:t>
-      </w:r>
-      <w:proofErr w:type="gramEnd"/>
-      <w:r>
-        <w:t>\</w:t>
-      </w:r>
-      <w:r>
-        <w:t xml:space="preserve">.NET </w:t>
-      </w:r>
-      <w:r>
-        <w:t>Bio</w:t>
-      </w:r>
-      <w:r>
-        <w:t>\Source\</w:t>
-      </w:r>
-      <w:r>
-        <w:t>Tools</w:t>
-      </w:r>
-      <w:r>
-        <w:t>.</w:t>
-      </w:r>
-    </w:p>
-    <w:p>
-      <w:pPr>
         <w:pStyle w:val="Heading1"/>
         <w:shd w:val="clear" w:color="auto" w:fill="DAEEF3" w:themeFill="accent5" w:themeFillTint="33"/>
       </w:pPr>
-      <w:bookmarkStart w:id="17" w:name="_Toc294083069"/>
+      <w:bookmarkStart w:id="24" w:name="_Comparative_Assembly"/>
+      <w:bookmarkStart w:id="25" w:name="_Toc294083069"/>
+      <w:bookmarkEnd w:id="24"/>
       <w:r>
         <w:rPr>
           <w:noProof/>
         </w:rPr>
-        <w:lastRenderedPageBreak/>
         <w:drawing>
-          <wp:inline distT="0" distB="0" distL="0" distR="0" wp14:anchorId="57932AEE" wp14:editId="43E2CB18">
+          <wp:inline distT="0" distB="0" distL="0" distR="0" wp14:anchorId="13B997F1" wp14:editId="5206A68E">
             <wp:extent cx="295275" cy="619125"/>
             <wp:effectExtent l="0" t="0" r="9525" b="9525"/>
             <wp:docPr id="8" name="Picture 8"/>
@@ -5194,7 +5833,7 @@
       <w:r>
         <w:t xml:space="preserve"> Framework</w:t>
       </w:r>
-      <w:bookmarkEnd w:id="17"/>
+      <w:bookmarkEnd w:id="25"/>
       <w:r>
         <w:t xml:space="preserve"> </w:t>
       </w:r>
@@ -5203,7 +5842,7 @@
       <w:pPr>
         <w:pStyle w:val="BodyTextLink"/>
       </w:pPr>
-      <w:bookmarkStart w:id="18" w:name="_Toc224699170"/>
+      <w:bookmarkStart w:id="26" w:name="_Toc224699170"/>
       <w:r>
         <w:t>This section describes</w:t>
       </w:r>
@@ -5248,11 +5887,11 @@
       <w:pPr>
         <w:pStyle w:val="Heading2"/>
       </w:pPr>
-      <w:bookmarkStart w:id="19" w:name="_Toc294083070"/>
+      <w:bookmarkStart w:id="27" w:name="_Toc294083070"/>
       <w:r>
         <w:t>Prerequisites</w:t>
       </w:r>
-      <w:bookmarkEnd w:id="19"/>
+      <w:bookmarkEnd w:id="27"/>
     </w:p>
     <w:p>
       <w:pPr>
@@ -5369,16 +6008,16 @@
       <w:pPr>
         <w:pStyle w:val="Heading2"/>
       </w:pPr>
-      <w:bookmarkStart w:id="20" w:name="_Toc294083071"/>
+      <w:bookmarkStart w:id="28" w:name="_Toc294083071"/>
       <w:r>
         <w:t xml:space="preserve">System </w:t>
       </w:r>
       <w:r>
         <w:t>Requirements</w:t>
       </w:r>
-      <w:bookmarkEnd w:id="20"/>
-    </w:p>
-    <w:bookmarkEnd w:id="18"/>
+      <w:bookmarkEnd w:id="28"/>
+    </w:p>
+    <w:bookmarkEnd w:id="26"/>
     <w:p>
       <w:pPr>
         <w:pStyle w:val="BulletList"/>
@@ -5402,7 +6041,7 @@
         <w:t xml:space="preserve">) </w:t>
       </w:r>
       <w:r>
-        <w:t>2</w:t>
+        <w:t>3</w:t>
       </w:r>
       <w:r>
         <w:t xml:space="preserve"> and</w:t>
@@ -5415,7 +6054,7 @@
       <w:pPr>
         <w:pStyle w:val="BulletList"/>
       </w:pPr>
-      <w:hyperlink r:id="rId41" w:history="1">
+      <w:hyperlink r:id="rId53" w:history="1">
         <w:r>
           <w:rPr>
             <w:rStyle w:val="Hyperlink"/>
@@ -5483,11 +6122,11 @@
       <w:pPr>
         <w:pStyle w:val="Heading2"/>
       </w:pPr>
-      <w:bookmarkStart w:id="21" w:name="_Toc294083072"/>
+      <w:bookmarkStart w:id="29" w:name="_Toc294083072"/>
       <w:r>
         <w:t>Installation</w:t>
       </w:r>
-      <w:bookmarkEnd w:id="21"/>
+      <w:bookmarkEnd w:id="29"/>
     </w:p>
     <w:p>
       <w:pPr>
@@ -5513,7 +6152,7 @@
       <w:r>
         <w:t xml:space="preserve"> at </w:t>
       </w:r>
-      <w:hyperlink r:id="rId42" w:history="1">
+      <w:hyperlink r:id="rId54" w:history="1">
         <w:r>
           <w:rPr>
             <w:rStyle w:val="Hyperlink"/>
@@ -5527,7 +6166,7 @@
       <w:r>
         <w:t xml:space="preserve">You can obtain a copy of the source tree by downloading a </w:t>
       </w:r>
-      <w:hyperlink r:id="rId43" w:history="1">
+      <w:hyperlink r:id="rId55" w:history="1">
         <w:r>
           <w:rPr>
             <w:rStyle w:val="Hyperlink"/>
@@ -5710,7 +6349,7 @@
       <w:r>
         <w:t xml:space="preserve">available at </w:t>
       </w:r>
-      <w:hyperlink r:id="rId44" w:history="1">
+      <w:hyperlink r:id="rId56" w:history="1">
         <w:r>
           <w:rPr>
             <w:rStyle w:val="Hyperlink"/>
@@ -5727,7 +6366,6 @@
         <w:pStyle w:val="Procedure"/>
       </w:pPr>
       <w:r>
-        <w:lastRenderedPageBreak/>
         <w:t xml:space="preserve">To </w:t>
       </w:r>
       <w:r>
@@ -5787,7 +6425,7 @@
       <w:r>
         <w:t xml:space="preserve">from </w:t>
       </w:r>
-      <w:hyperlink r:id="rId45" w:history="1">
+      <w:hyperlink r:id="rId57" w:history="1">
         <w:r>
           <w:rPr>
             <w:rStyle w:val="Hyperlink"/>
@@ -6002,7 +6640,7 @@
       <w:pPr>
         <w:pStyle w:val="BodyTextIndent2"/>
       </w:pPr>
-      <w:bookmarkStart w:id="22" w:name="_Toc233969717"/>
+      <w:bookmarkStart w:id="30" w:name="_Toc233969717"/>
       <w:r>
         <w:t>\</w:t>
       </w:r>
@@ -6128,6 +6766,7 @@
         <w:rPr>
           <w:color w:val="FF0000"/>
         </w:rPr>
+        <w:lastRenderedPageBreak/>
         <w:t>Onboarding.docx</w:t>
       </w:r>
     </w:p>
@@ -6369,300 +7008,300 @@
         <w:ind w:firstLine="720"/>
       </w:pPr>
       <w:r>
+        <w:t>\</w:t>
+      </w:r>
+      <w:proofErr w:type="spellStart"/>
+      <w:r>
+        <w:t>Bio.Hpc.distrubuteApp</w:t>
+      </w:r>
+      <w:proofErr w:type="spellEnd"/>
+    </w:p>
+    <w:p>
+      <w:pPr>
+        <w:pStyle w:val="BodyTextIndent2"/>
+        <w:ind w:firstLine="720"/>
+      </w:pPr>
+      <w:r>
+        <w:t>\</w:t>
+      </w:r>
+      <w:proofErr w:type="spellStart"/>
+      <w:r>
+        <w:t>Bio.Silverlight</w:t>
+      </w:r>
+      <w:proofErr w:type="spellEnd"/>
+    </w:p>
+    <w:p>
+      <w:pPr>
+        <w:pStyle w:val="BodyTextIndent2"/>
+        <w:ind w:firstLine="720"/>
+      </w:pPr>
+      <w:r>
+        <w:t xml:space="preserve">\ </w:t>
+      </w:r>
+      <w:proofErr w:type="spellStart"/>
+      <w:r>
+        <w:t>Bio.</w:t>
+      </w:r>
+      <w:r>
+        <w:t>WebServ</w:t>
+      </w:r>
+      <w:r>
+        <w:t>iceHandlers</w:t>
+      </w:r>
+      <w:proofErr w:type="spellEnd"/>
+    </w:p>
+    <w:p>
+      <w:pPr>
+        <w:pStyle w:val="BodyTextIndent2"/>
+      </w:pPr>
+    </w:p>
+    <w:p>
+      <w:pPr>
+        <w:pStyle w:val="BodyTextIndent"/>
+        <w:ind w:firstLine="360"/>
+      </w:pPr>
+      <w:r>
+        <w:t>\Tools</w:t>
+      </w:r>
+    </w:p>
+    <w:p>
+      <w:pPr>
+        <w:pStyle w:val="BodyTextIndent"/>
+        <w:ind w:left="720" w:firstLine="720"/>
+      </w:pPr>
+      <w:r>
+        <w:t>\</w:t>
+      </w:r>
+      <w:proofErr w:type="spellStart"/>
+      <w:r>
+        <w:t>Bedstats</w:t>
+      </w:r>
+      <w:proofErr w:type="spellEnd"/>
+    </w:p>
+    <w:p>
+      <w:pPr>
+        <w:pStyle w:val="BodyTextIndent"/>
+        <w:ind w:left="720" w:firstLine="720"/>
+      </w:pPr>
+      <w:r>
+        <w:t>\</w:t>
+      </w:r>
+      <w:proofErr w:type="spellStart"/>
+      <w:r>
+        <w:t>ComparativeUtil</w:t>
+      </w:r>
+      <w:proofErr w:type="spellEnd"/>
+    </w:p>
+    <w:p>
+      <w:pPr>
+        <w:pStyle w:val="BodyTextIndent"/>
+        <w:ind w:left="720" w:firstLine="720"/>
+      </w:pPr>
+      <w:r>
+        <w:t>\</w:t>
+      </w:r>
+      <w:proofErr w:type="spellStart"/>
+      <w:r>
+        <w:t>ConsensusUtil</w:t>
+      </w:r>
+      <w:proofErr w:type="spellEnd"/>
+    </w:p>
+    <w:p>
+      <w:pPr>
+        <w:pStyle w:val="BodyTextIndent"/>
+        <w:ind w:left="720" w:firstLine="720"/>
+      </w:pPr>
+      <w:r>
+        <w:t>\</w:t>
+      </w:r>
+      <w:proofErr w:type="spellStart"/>
+      <w:r>
+        <w:t>Fileformatconverter</w:t>
+      </w:r>
+      <w:proofErr w:type="spellEnd"/>
+    </w:p>
+    <w:p>
+      <w:pPr>
+        <w:pStyle w:val="BodyTextIndent"/>
+        <w:ind w:left="720" w:firstLine="720"/>
+      </w:pPr>
+      <w:r>
+        <w:t>\</w:t>
+      </w:r>
+      <w:proofErr w:type="spellStart"/>
+      <w:r>
+        <w:t>FilterReadsutil</w:t>
+      </w:r>
+      <w:proofErr w:type="spellEnd"/>
+    </w:p>
+    <w:p>
+      <w:pPr>
+        <w:pStyle w:val="BodyTextIndent"/>
+        <w:ind w:left="720" w:firstLine="720"/>
+      </w:pPr>
+      <w:r>
+        <w:t>\</w:t>
+      </w:r>
+      <w:proofErr w:type="spellStart"/>
+      <w:r>
+        <w:t>IronPython</w:t>
+      </w:r>
+      <w:proofErr w:type="spellEnd"/>
+    </w:p>
+    <w:p>
+      <w:pPr>
+        <w:pStyle w:val="BodyTextIndent"/>
+        <w:ind w:left="720" w:firstLine="720"/>
+      </w:pPr>
+      <w:r>
+        <w:t>\</w:t>
+      </w:r>
+      <w:proofErr w:type="spellStart"/>
+      <w:r>
+        <w:t>LayoutRefinementUtil</w:t>
+      </w:r>
+      <w:proofErr w:type="spellEnd"/>
+    </w:p>
+    <w:p>
+      <w:pPr>
+        <w:pStyle w:val="BodyTextIndent"/>
+        <w:ind w:left="720" w:firstLine="720"/>
+      </w:pPr>
+      <w:r>
+        <w:t>\</w:t>
+      </w:r>
+      <w:proofErr w:type="spellStart"/>
+      <w:r>
+        <w:t>LISUtil</w:t>
+      </w:r>
+      <w:proofErr w:type="spellEnd"/>
+    </w:p>
+    <w:p>
+      <w:pPr>
+        <w:pStyle w:val="BodyTextIndent"/>
+        <w:ind w:left="720" w:firstLine="720"/>
+      </w:pPr>
+      <w:r>
+        <w:t>\</w:t>
+      </w:r>
+      <w:proofErr w:type="spellStart"/>
+      <w:r>
+        <w:t>MumUtil</w:t>
+      </w:r>
+      <w:proofErr w:type="spellEnd"/>
+      <w:r>
+        <w:t xml:space="preserve"> </w:t>
+      </w:r>
+    </w:p>
+    <w:p>
+      <w:pPr>
+        <w:pStyle w:val="BodyTextIndent"/>
+        <w:ind w:left="720" w:firstLine="720"/>
+      </w:pPr>
+      <w:r>
+        <w:t>\</w:t>
+      </w:r>
+      <w:proofErr w:type="spellStart"/>
+      <w:r>
+        <w:t>NucmerUtil</w:t>
+      </w:r>
+      <w:proofErr w:type="spellEnd"/>
+    </w:p>
+    <w:p>
+      <w:pPr>
+        <w:pStyle w:val="BodyTextIndent"/>
+        <w:ind w:left="720" w:firstLine="720"/>
+      </w:pPr>
+      <w:r>
+        <w:t>\</w:t>
+      </w:r>
+      <w:proofErr w:type="spellStart"/>
+      <w:r>
+        <w:t>PadenaUtil</w:t>
+      </w:r>
+      <w:proofErr w:type="spellEnd"/>
+    </w:p>
+    <w:p>
+      <w:pPr>
+        <w:pStyle w:val="BodyTextIndent"/>
+        <w:ind w:left="720" w:firstLine="720"/>
+      </w:pPr>
+      <w:r>
+        <w:t>\</w:t>
+      </w:r>
+      <w:proofErr w:type="spellStart"/>
+      <w:r>
+        <w:t>ReadSimulator</w:t>
+      </w:r>
+      <w:proofErr w:type="spellEnd"/>
+    </w:p>
+    <w:p>
+      <w:pPr>
+        <w:pStyle w:val="BodyTextIndent"/>
+        <w:ind w:left="720" w:firstLine="720"/>
+      </w:pPr>
+      <w:r>
+        <w:t>\</w:t>
+      </w:r>
+      <w:proofErr w:type="spellStart"/>
+      <w:r>
+        <w:t>RepeatResolutionUtil</w:t>
+      </w:r>
+      <w:proofErr w:type="spellEnd"/>
+    </w:p>
+    <w:p>
+      <w:pPr>
+        <w:pStyle w:val="BodyTextIndent"/>
+        <w:ind w:left="720" w:firstLine="720"/>
+      </w:pPr>
+      <w:r>
+        <w:t>\</w:t>
+      </w:r>
+      <w:proofErr w:type="spellStart"/>
+      <w:r>
+        <w:t>SampleClusterApp</w:t>
+      </w:r>
+      <w:proofErr w:type="spellEnd"/>
+    </w:p>
+    <w:p>
+      <w:pPr>
+        <w:pStyle w:val="BodyTextIndent"/>
+        <w:ind w:left="720" w:firstLine="720"/>
+      </w:pPr>
+      <w:r>
+        <w:t>\</w:t>
+      </w:r>
+      <w:proofErr w:type="spellStart"/>
+      <w:r>
+        <w:t>SAMUtils</w:t>
+      </w:r>
+      <w:proofErr w:type="spellEnd"/>
+    </w:p>
+    <w:p>
+      <w:pPr>
+        <w:pStyle w:val="BodyTextIndent"/>
+        <w:ind w:left="720" w:firstLine="720"/>
+      </w:pPr>
+      <w:r>
+        <w:t>\</w:t>
+      </w:r>
+      <w:proofErr w:type="spellStart"/>
+      <w:r>
+        <w:t>ScaffoldUtil</w:t>
+      </w:r>
+      <w:proofErr w:type="spellEnd"/>
+    </w:p>
+    <w:p>
+      <w:pPr>
+        <w:pStyle w:val="BodyTextIndent"/>
+        <w:ind w:left="720" w:firstLine="720"/>
+      </w:pPr>
+      <w:r>
         <w:lastRenderedPageBreak/>
         <w:t>\</w:t>
       </w:r>
       <w:proofErr w:type="spellStart"/>
       <w:r>
-        <w:t>Bio.Hpc.distrubuteApp</w:t>
-      </w:r>
-      <w:proofErr w:type="spellEnd"/>
-    </w:p>
-    <w:p>
-      <w:pPr>
-        <w:pStyle w:val="BodyTextIndent2"/>
-        <w:ind w:firstLine="720"/>
-      </w:pPr>
-      <w:r>
-        <w:t>\</w:t>
-      </w:r>
-      <w:proofErr w:type="spellStart"/>
-      <w:r>
-        <w:t>Bio.Silverlight</w:t>
-      </w:r>
-      <w:proofErr w:type="spellEnd"/>
-    </w:p>
-    <w:p>
-      <w:pPr>
-        <w:pStyle w:val="BodyTextIndent2"/>
-        <w:ind w:firstLine="720"/>
-      </w:pPr>
-      <w:r>
-        <w:t xml:space="preserve">\ </w:t>
-      </w:r>
-      <w:proofErr w:type="spellStart"/>
-      <w:r>
-        <w:t>Bio.</w:t>
-      </w:r>
-      <w:r>
-        <w:t>WebServ</w:t>
-      </w:r>
-      <w:r>
-        <w:t>iceHandlers</w:t>
-      </w:r>
-      <w:proofErr w:type="spellEnd"/>
-    </w:p>
-    <w:p>
-      <w:pPr>
-        <w:pStyle w:val="BodyTextIndent2"/>
-      </w:pPr>
-    </w:p>
-    <w:p>
-      <w:pPr>
-        <w:pStyle w:val="BodyTextIndent"/>
-        <w:ind w:firstLine="360"/>
-      </w:pPr>
-      <w:r>
-        <w:t>\Tools</w:t>
-      </w:r>
-    </w:p>
-    <w:p>
-      <w:pPr>
-        <w:pStyle w:val="BodyTextIndent"/>
-        <w:ind w:left="720" w:firstLine="720"/>
-      </w:pPr>
-      <w:r>
-        <w:t>\</w:t>
-      </w:r>
-      <w:proofErr w:type="spellStart"/>
-      <w:r>
-        <w:t>Bedstats</w:t>
-      </w:r>
-      <w:proofErr w:type="spellEnd"/>
-    </w:p>
-    <w:p>
-      <w:pPr>
-        <w:pStyle w:val="BodyTextIndent"/>
-        <w:ind w:left="720" w:firstLine="720"/>
-      </w:pPr>
-      <w:r>
-        <w:t>\</w:t>
-      </w:r>
-      <w:proofErr w:type="spellStart"/>
-      <w:r>
-        <w:t>ComparativeUtil</w:t>
-      </w:r>
-      <w:proofErr w:type="spellEnd"/>
-    </w:p>
-    <w:p>
-      <w:pPr>
-        <w:pStyle w:val="BodyTextIndent"/>
-        <w:ind w:left="720" w:firstLine="720"/>
-      </w:pPr>
-      <w:r>
-        <w:t>\</w:t>
-      </w:r>
-      <w:proofErr w:type="spellStart"/>
-      <w:r>
-        <w:t>ConsensusUtil</w:t>
-      </w:r>
-      <w:proofErr w:type="spellEnd"/>
-    </w:p>
-    <w:p>
-      <w:pPr>
-        <w:pStyle w:val="BodyTextIndent"/>
-        <w:ind w:left="720" w:firstLine="720"/>
-      </w:pPr>
-      <w:r>
-        <w:t>\</w:t>
-      </w:r>
-      <w:proofErr w:type="spellStart"/>
-      <w:r>
-        <w:t>Fileformatconverter</w:t>
-      </w:r>
-      <w:proofErr w:type="spellEnd"/>
-    </w:p>
-    <w:p>
-      <w:pPr>
-        <w:pStyle w:val="BodyTextIndent"/>
-        <w:ind w:left="720" w:firstLine="720"/>
-      </w:pPr>
-      <w:r>
-        <w:t>\</w:t>
-      </w:r>
-      <w:proofErr w:type="spellStart"/>
-      <w:r>
-        <w:t>FilterReadsutil</w:t>
-      </w:r>
-      <w:proofErr w:type="spellEnd"/>
-    </w:p>
-    <w:p>
-      <w:pPr>
-        <w:pStyle w:val="BodyTextIndent"/>
-        <w:ind w:left="720" w:firstLine="720"/>
-      </w:pPr>
-      <w:r>
-        <w:t>\</w:t>
-      </w:r>
-      <w:proofErr w:type="spellStart"/>
-      <w:r>
-        <w:t>IronPython</w:t>
-      </w:r>
-      <w:proofErr w:type="spellEnd"/>
-    </w:p>
-    <w:p>
-      <w:pPr>
-        <w:pStyle w:val="BodyTextIndent"/>
-        <w:ind w:left="720" w:firstLine="720"/>
-      </w:pPr>
-      <w:r>
-        <w:t>\</w:t>
-      </w:r>
-      <w:proofErr w:type="spellStart"/>
-      <w:r>
-        <w:t>LayoutRefinementUtil</w:t>
-      </w:r>
-      <w:proofErr w:type="spellEnd"/>
-    </w:p>
-    <w:p>
-      <w:pPr>
-        <w:pStyle w:val="BodyTextIndent"/>
-        <w:ind w:left="720" w:firstLine="720"/>
-      </w:pPr>
-      <w:r>
-        <w:t>\</w:t>
-      </w:r>
-      <w:proofErr w:type="spellStart"/>
-      <w:r>
-        <w:t>LISUtil</w:t>
-      </w:r>
-      <w:proofErr w:type="spellEnd"/>
-    </w:p>
-    <w:p>
-      <w:pPr>
-        <w:pStyle w:val="BodyTextIndent"/>
-        <w:ind w:left="720" w:firstLine="720"/>
-      </w:pPr>
-      <w:r>
-        <w:t>\</w:t>
-      </w:r>
-      <w:proofErr w:type="spellStart"/>
-      <w:r>
-        <w:t>MumUtil</w:t>
-      </w:r>
-      <w:proofErr w:type="spellEnd"/>
-      <w:r>
-        <w:t xml:space="preserve"> </w:t>
-      </w:r>
-    </w:p>
-    <w:p>
-      <w:pPr>
-        <w:pStyle w:val="BodyTextIndent"/>
-        <w:ind w:left="720" w:firstLine="720"/>
-      </w:pPr>
-      <w:r>
-        <w:t>\</w:t>
-      </w:r>
-      <w:proofErr w:type="spellStart"/>
-      <w:r>
-        <w:t>NucmerUtil</w:t>
-      </w:r>
-      <w:proofErr w:type="spellEnd"/>
-    </w:p>
-    <w:p>
-      <w:pPr>
-        <w:pStyle w:val="BodyTextIndent"/>
-        <w:ind w:left="720" w:firstLine="720"/>
-      </w:pPr>
-      <w:r>
-        <w:t>\</w:t>
-      </w:r>
-      <w:proofErr w:type="spellStart"/>
-      <w:r>
-        <w:t>PadenaUtil</w:t>
-      </w:r>
-      <w:proofErr w:type="spellEnd"/>
-    </w:p>
-    <w:p>
-      <w:pPr>
-        <w:pStyle w:val="BodyTextIndent"/>
-        <w:ind w:left="720" w:firstLine="720"/>
-      </w:pPr>
-      <w:r>
-        <w:t>\</w:t>
-      </w:r>
-      <w:proofErr w:type="spellStart"/>
-      <w:r>
-        <w:t>ReadSimulator</w:t>
-      </w:r>
-      <w:proofErr w:type="spellEnd"/>
-    </w:p>
-    <w:p>
-      <w:pPr>
-        <w:pStyle w:val="BodyTextIndent"/>
-        <w:ind w:left="720" w:firstLine="720"/>
-      </w:pPr>
-      <w:r>
-        <w:t>\</w:t>
-      </w:r>
-      <w:proofErr w:type="spellStart"/>
-      <w:r>
-        <w:t>RepeatResolutionUtil</w:t>
-      </w:r>
-      <w:proofErr w:type="spellEnd"/>
-    </w:p>
-    <w:p>
-      <w:pPr>
-        <w:pStyle w:val="BodyTextIndent"/>
-        <w:ind w:left="720" w:firstLine="720"/>
-      </w:pPr>
-      <w:r>
-        <w:t>\</w:t>
-      </w:r>
-      <w:proofErr w:type="spellStart"/>
-      <w:r>
-        <w:t>SampleClusterApp</w:t>
-      </w:r>
-      <w:proofErr w:type="spellEnd"/>
-    </w:p>
-    <w:p>
-      <w:pPr>
-        <w:pStyle w:val="BodyTextIndent"/>
-        <w:ind w:left="720" w:firstLine="720"/>
-      </w:pPr>
-      <w:r>
-        <w:t>\</w:t>
-      </w:r>
-      <w:proofErr w:type="spellStart"/>
-      <w:r>
-        <w:t>SAMUtils</w:t>
-      </w:r>
-      <w:proofErr w:type="spellEnd"/>
-    </w:p>
-    <w:p>
-      <w:pPr>
-        <w:pStyle w:val="BodyTextIndent"/>
-        <w:ind w:left="720" w:firstLine="720"/>
-      </w:pPr>
-      <w:r>
-        <w:t>\</w:t>
-      </w:r>
-      <w:proofErr w:type="spellStart"/>
-      <w:r>
-        <w:t>ScaffoldUtil</w:t>
-      </w:r>
-      <w:proofErr w:type="spellEnd"/>
-    </w:p>
-    <w:p>
-      <w:pPr>
-        <w:pStyle w:val="BodyTextIndent"/>
-        <w:ind w:left="720" w:firstLine="720"/>
-      </w:pPr>
-      <w:r>
-        <w:t>\</w:t>
-      </w:r>
-      <w:proofErr w:type="spellStart"/>
-      <w:r>
         <w:t>Tools.VennTo.NodeXL</w:t>
       </w:r>
       <w:proofErr w:type="spellEnd"/>
@@ -6700,8 +7339,6 @@
         <w:pStyle w:val="BodyTextIndent2"/>
         <w:ind w:left="1080" w:firstLine="360"/>
       </w:pPr>
-      <w:bookmarkStart w:id="23" w:name="_GoBack"/>
-      <w:bookmarkEnd w:id="23"/>
       <w:r>
         <w:t>Readme.txt</w:t>
       </w:r>
@@ -6716,8 +7353,8 @@
         <w:pStyle w:val="Heading1"/>
         <w:shd w:val="clear" w:color="auto" w:fill="DAEEF3" w:themeFill="accent5" w:themeFillTint="33"/>
       </w:pPr>
-      <w:bookmarkStart w:id="24" w:name="_Toc287344825"/>
-      <w:bookmarkStart w:id="25" w:name="_Toc294083073"/>
+      <w:bookmarkStart w:id="31" w:name="_Toc287344825"/>
+      <w:bookmarkStart w:id="32" w:name="_Toc294083073"/>
       <w:r>
         <w:rPr>
           <w:noProof/>
@@ -6777,11 +7414,11 @@
       <w:r>
         <w:t>Migration</w:t>
       </w:r>
-      <w:bookmarkEnd w:id="24"/>
+      <w:bookmarkEnd w:id="31"/>
       <w:r>
         <w:t xml:space="preserve"> to Newer Versions</w:t>
       </w:r>
-      <w:bookmarkEnd w:id="25"/>
+      <w:bookmarkEnd w:id="32"/>
     </w:p>
     <w:p>
       <w:pPr>
@@ -6864,62 +7501,38 @@
       </w:r>
       <w:r>
         <w:br/>
-      </w:r>
-      <w:r>
-        <w:t>v2 (Developer Preview)</w:t>
+        <w:t xml:space="preserve">The current </w:t>
+      </w:r>
+      <w:r>
+        <w:t xml:space="preserve">.NET Bio </w:t>
+      </w:r>
+      <w:r>
+        <w:t xml:space="preserve">Framework </w:t>
+      </w:r>
+      <w:r>
+        <w:t>version</w:t>
       </w:r>
       <w:r>
         <w:br/>
-        <w:t>v2</w:t>
-      </w:r>
-      <w:r>
-        <w:t xml:space="preserve"> (</w:t>
-      </w:r>
-      <w:r>
-        <w:t>beta</w:t>
-      </w:r>
-      <w:r>
-        <w:t>)</w:t>
-      </w:r>
-    </w:p>
-    <w:p>
-      <w:pPr>
-        <w:pStyle w:val="BodyText"/>
-      </w:pPr>
-      <w:r>
-        <w:lastRenderedPageBreak/>
-        <w:t xml:space="preserve">The current </w:t>
-      </w:r>
-      <w:r>
-        <w:t xml:space="preserve">.NET Bio </w:t>
-      </w:r>
-      <w:r>
-        <w:t xml:space="preserve">Framework </w:t>
-      </w:r>
-      <w:r>
-        <w:t>version</w:t>
+      </w:r>
+      <w:r>
+        <w:t>v</w:t>
+      </w:r>
+      <w:r>
+        <w:t>1</w:t>
+      </w:r>
+      <w:r>
+        <w:t xml:space="preserve">.0 </w:t>
       </w:r>
       <w:r>
         <w:br/>
       </w:r>
-      <w:r>
-        <w:t>v</w:t>
-      </w:r>
-      <w:r>
-        <w:t>1</w:t>
-      </w:r>
-      <w:r>
-        <w:t xml:space="preserve">.0 </w:t>
-      </w:r>
-      <w:r>
-        <w:br/>
-      </w:r>
     </w:p>
     <w:p>
       <w:pPr>
         <w:pStyle w:val="Heading2"/>
       </w:pPr>
-      <w:bookmarkStart w:id="26" w:name="_Toc294083074"/>
+      <w:bookmarkStart w:id="33" w:name="_Toc294083074"/>
       <w:r>
         <w:t>Inst</w:t>
       </w:r>
@@ -6929,7 +7542,7 @@
       <w:r>
         <w:t xml:space="preserve"> Behavior</w:t>
       </w:r>
-      <w:bookmarkEnd w:id="26"/>
+      <w:bookmarkEnd w:id="33"/>
     </w:p>
     <w:p>
       <w:pPr>
@@ -7008,11 +7621,11 @@
       <w:pPr>
         <w:pStyle w:val="Heading2"/>
       </w:pPr>
-      <w:bookmarkStart w:id="27" w:name="_Toc294083075"/>
+      <w:bookmarkStart w:id="34" w:name="_Toc294083075"/>
       <w:r>
         <w:t>DLL versioning</w:t>
       </w:r>
-      <w:bookmarkEnd w:id="27"/>
+      <w:bookmarkEnd w:id="34"/>
     </w:p>
     <w:p>
       <w:pPr>
@@ -7107,7 +7720,7 @@
         <w:pStyle w:val="Heading1"/>
         <w:shd w:val="clear" w:color="auto" w:fill="DAEEF3" w:themeFill="accent5" w:themeFillTint="33"/>
       </w:pPr>
-      <w:bookmarkStart w:id="28" w:name="_Toc294083076"/>
+      <w:bookmarkStart w:id="35" w:name="_Toc294083076"/>
       <w:r>
         <w:rPr>
           <w:noProof/>
@@ -7179,7 +7792,7 @@
       <w:r>
         <w:t>Architecture</w:t>
       </w:r>
-      <w:bookmarkEnd w:id="28"/>
+      <w:bookmarkEnd w:id="35"/>
     </w:p>
     <w:p>
       <w:pPr>
@@ -7225,6 +7838,7 @@
           <w:i/>
           <w:noProof/>
         </w:rPr>
+        <w:lastRenderedPageBreak/>
         <mc:AlternateContent>
           <mc:Choice Requires="wpc">
             <w:drawing>
@@ -8273,10 +8887,22 @@
         <w:rPr>
           <w:color w:val="FF0000"/>
         </w:rPr>
-        <w:t xml:space="preserve">BioDotNet.chm </w:t>
-      </w:r>
-      <w:r>
-        <w:t xml:space="preserve">in the SDK folder for a complete </w:t>
+        <w:t>Bio</w:t>
+      </w:r>
+      <w:r>
+        <w:rPr>
+          <w:color w:val="FF0000"/>
+        </w:rPr>
+        <w:t xml:space="preserve">.chm </w:t>
+      </w:r>
+      <w:r>
+        <w:t>in the SDK</w:t>
+      </w:r>
+      <w:r>
+        <w:t>\docs</w:t>
+      </w:r>
+      <w:r>
+        <w:t xml:space="preserve"> folder for a complete </w:t>
       </w:r>
       <w:r>
         <w:t xml:space="preserve">API </w:t>
@@ -8293,7 +8919,6 @@
         <w:rPr>
           <w:b/>
         </w:rPr>
-        <w:lastRenderedPageBreak/>
         <w:t>BIO</w:t>
       </w:r>
       <w:r>
@@ -9252,7 +9877,11 @@
         <w:t xml:space="preserve">are read and written using parsers and </w:t>
       </w:r>
       <w:r>
-        <w:t>formatters, passed as arguments and returned from algorithms.</w:t>
+        <w:t xml:space="preserve">formatters, passed as arguments </w:t>
+      </w:r>
+      <w:r>
+        <w:lastRenderedPageBreak/>
+        <w:t>and returned from algorithms.</w:t>
       </w:r>
       <w:r>
         <w:t xml:space="preserve"> The following figure illustrates the </w:t>
@@ -9294,7 +9923,7 @@
                     <pic:cNvPicPr/>
                   </pic:nvPicPr>
                   <pic:blipFill>
-                    <a:blip r:embed="rId46">
+                    <a:blip r:embed="rId58">
                       <a:extLst>
                         <a:ext uri="{28A0092B-C50C-407E-A947-70E740481C1C}">
                           <a14:useLocalDpi xmlns:a14="http://schemas.microsoft.com/office/drawing/2010/main" val="0"/>
@@ -9362,7 +9991,6 @@
         <w:pStyle w:val="BodyText"/>
       </w:pPr>
       <w:r>
-        <w:lastRenderedPageBreak/>
         <w:t xml:space="preserve">The </w:t>
       </w:r>
       <w:r>
@@ -9376,9 +10004,9 @@
       <w:r>
         <w:object w:dxaOrig="7387" w:dyaOrig="4479">
           <v:shape id="_x0000_i1027" type="#_x0000_t75" style="width:369.1pt;height:224.3pt" o:ole="">
-            <v:imagedata r:id="rId47" o:title=""/>
+            <v:imagedata r:id="rId59" o:title=""/>
           </v:shape>
-          <o:OLEObject Type="Embed" ProgID="Visio.Drawing.11" ShapeID="_x0000_i1027" DrawAspect="Content" ObjectID="_1382781820" r:id="rId48"/>
+          <o:OLEObject Type="Embed" ProgID="Visio.Drawing.11" ShapeID="_x0000_i1027" DrawAspect="Content" ObjectID="_1384166408" r:id="rId60"/>
         </w:object>
       </w:r>
     </w:p>
@@ -9391,7 +10019,7 @@
       <w:pPr>
         <w:pStyle w:val="Heading2"/>
       </w:pPr>
-      <w:bookmarkStart w:id="29" w:name="_Toc294083077"/>
+      <w:bookmarkStart w:id="36" w:name="_Toc294083077"/>
       <w:r>
         <w:t>.NET Bio</w:t>
       </w:r>
@@ -9404,7 +10032,7 @@
       <w:r>
         <w:t>Components</w:t>
       </w:r>
-      <w:bookmarkEnd w:id="29"/>
+      <w:bookmarkEnd w:id="36"/>
     </w:p>
     <w:p>
       <w:pPr>
@@ -9499,12 +10127,16 @@
         <w:t xml:space="preserve">sample </w:t>
       </w:r>
       <w:r>
-        <w:t xml:space="preserve">.NET application. For more information, see the accompanying documents </w:t>
+        <w:t xml:space="preserve">.NET application. For more information, see the </w:t>
+      </w:r>
+      <w:r>
+        <w:lastRenderedPageBreak/>
+        <w:t xml:space="preserve">accompanying documents </w:t>
       </w:r>
       <w:r>
         <w:t xml:space="preserve">at </w:t>
       </w:r>
-      <w:hyperlink r:id="rId49" w:history="1">
+      <w:hyperlink r:id="rId61" w:history="1">
         <w:r>
           <w:rPr>
             <w:rStyle w:val="Hyperlink"/>
@@ -9738,7 +10370,6 @@
         <w:pStyle w:val="Heading3"/>
       </w:pPr>
       <w:r>
-        <w:lastRenderedPageBreak/>
         <w:t>Parsers and Formatters</w:t>
       </w:r>
     </w:p>
@@ -10736,7 +11367,6 @@
               <w:pStyle w:val="BodyText"/>
             </w:pPr>
             <w:r>
-              <w:lastRenderedPageBreak/>
               <w:t xml:space="preserve">BLAST </w:t>
             </w:r>
           </w:p>
@@ -11161,7 +11791,7 @@
         <w:pStyle w:val="Heading1"/>
         <w:shd w:val="clear" w:color="auto" w:fill="DAEEF3" w:themeFill="accent5" w:themeFillTint="33"/>
       </w:pPr>
-      <w:bookmarkStart w:id="30" w:name="_Toc294083078"/>
+      <w:bookmarkStart w:id="37" w:name="_Toc294083078"/>
       <w:r>
         <w:rPr>
           <w:noProof/>
@@ -11227,12 +11857,12 @@
       <w:r>
         <w:t xml:space="preserve"> Samples</w:t>
       </w:r>
-      <w:bookmarkEnd w:id="30"/>
+      <w:bookmarkEnd w:id="37"/>
       <w:r>
         <w:t xml:space="preserve"> </w:t>
       </w:r>
     </w:p>
-    <w:bookmarkEnd w:id="22"/>
+    <w:bookmarkEnd w:id="30"/>
     <w:p>
       <w:pPr>
         <w:pStyle w:val="BodyText"/>
@@ -11600,7 +12230,6 @@
             </w:pPr>
             <w:proofErr w:type="spellStart"/>
             <w:r>
-              <w:lastRenderedPageBreak/>
               <w:t>GenBank</w:t>
             </w:r>
             <w:proofErr w:type="spellEnd"/>
@@ -11769,7 +12398,7 @@
       <w:r>
         <w:t xml:space="preserve">material at </w:t>
       </w:r>
-      <w:hyperlink r:id="rId50" w:history="1">
+      <w:hyperlink r:id="rId62" w:history="1">
         <w:r>
           <w:rPr>
             <w:rStyle w:val="Hyperlink"/>
@@ -11792,8 +12421,8 @@
         <w:pageBreakBefore/>
         <w:shd w:val="clear" w:color="auto" w:fill="DAEEF3" w:themeFill="accent5" w:themeFillTint="33"/>
       </w:pPr>
-      <w:bookmarkStart w:id="31" w:name="_Toc253407778"/>
-      <w:bookmarkStart w:id="32" w:name="_Toc294083079"/>
+      <w:bookmarkStart w:id="38" w:name="_Toc253407778"/>
+      <w:bookmarkStart w:id="39" w:name="_Toc294083079"/>
       <w:r>
         <w:rPr>
           <w:noProof/>
@@ -11854,8 +12483,8 @@
       <w:r>
         <w:t>Resources</w:t>
       </w:r>
-      <w:bookmarkEnd w:id="31"/>
-      <w:bookmarkEnd w:id="32"/>
+      <w:bookmarkEnd w:id="38"/>
+      <w:bookmarkEnd w:id="39"/>
     </w:p>
     <w:p>
       <w:pPr>
@@ -11907,7 +12536,7 @@
       <w:pPr>
         <w:pStyle w:val="DL"/>
       </w:pPr>
-      <w:hyperlink r:id="rId51" w:history="1">
+      <w:hyperlink r:id="rId63" w:history="1">
         <w:r>
           <w:rPr>
             <w:rStyle w:val="Hyperlink"/>
@@ -11938,7 +12567,7 @@
         <w:pStyle w:val="DL"/>
         <w:keepNext/>
       </w:pPr>
-      <w:hyperlink r:id="rId52" w:history="1">
+      <w:hyperlink r:id="rId64" w:history="1">
         <w:r>
           <w:rPr>
             <w:rStyle w:val="Hyperlink"/>
@@ -11965,7 +12594,7 @@
       <w:pPr>
         <w:pStyle w:val="DL"/>
       </w:pPr>
-      <w:hyperlink r:id="rId53" w:history="1">
+      <w:hyperlink r:id="rId65" w:history="1">
         <w:r>
           <w:rPr>
             <w:rStyle w:val="Hyperlink"/>
@@ -12019,7 +12648,7 @@
       <w:pPr>
         <w:pStyle w:val="BulletList"/>
       </w:pPr>
-      <w:hyperlink r:id="rId54" w:history="1">
+      <w:hyperlink r:id="rId66" w:history="1">
         <w:r>
           <w:rPr>
             <w:rStyle w:val="Hyperlink"/>
@@ -12108,7 +12737,7 @@
       <w:r>
         <w:t xml:space="preserve">Training Workshop Material - </w:t>
       </w:r>
-      <w:hyperlink r:id="rId55" w:anchor="home" w:history="1">
+      <w:hyperlink r:id="rId67" w:anchor="home" w:history="1">
         <w:r>
           <w:rPr>
             <w:rStyle w:val="Hyperlink"/>
@@ -12144,7 +12773,7 @@
       <w:pPr>
         <w:pStyle w:val="DL"/>
       </w:pPr>
-      <w:hyperlink r:id="rId56" w:anchor="sampleapps" w:history="1">
+      <w:hyperlink r:id="rId68" w:anchor="sampleapps" w:history="1">
         <w:r>
           <w:rPr>
             <w:rStyle w:val="Hyperlink"/>
@@ -12186,7 +12815,7 @@
       <w:r>
         <w:br/>
       </w:r>
-      <w:hyperlink r:id="rId57" w:history="1">
+      <w:hyperlink r:id="rId69" w:history="1">
         <w:r>
           <w:rPr>
             <w:rStyle w:val="Hyperlink"/>
@@ -12207,7 +12836,7 @@
       <w:r>
         <w:br/>
       </w:r>
-      <w:hyperlink r:id="rId58" w:history="1">
+      <w:hyperlink r:id="rId70" w:history="1">
         <w:r>
           <w:rPr>
             <w:rStyle w:val="Hyperlink"/>
@@ -12252,7 +12881,7 @@
       <w:pPr>
         <w:pStyle w:val="DL"/>
       </w:pPr>
-      <w:hyperlink r:id="rId59" w:history="1">
+      <w:hyperlink r:id="rId71" w:history="1">
         <w:r>
           <w:rPr>
             <w:rStyle w:val="Hyperlink"/>
@@ -12273,7 +12902,7 @@
       <w:pPr>
         <w:pStyle w:val="DL"/>
       </w:pPr>
-      <w:hyperlink r:id="rId60" w:history="1">
+      <w:hyperlink r:id="rId72" w:history="1">
         <w:r>
           <w:rPr>
             <w:rStyle w:val="Hyperlink"/>
@@ -12294,7 +12923,7 @@
       <w:pPr>
         <w:pStyle w:val="DL"/>
       </w:pPr>
-      <w:hyperlink r:id="rId61" w:history="1">
+      <w:hyperlink r:id="rId73" w:history="1">
         <w:r>
           <w:rPr>
             <w:rStyle w:val="Hyperlink"/>
@@ -12315,7 +12944,7 @@
       <w:pPr>
         <w:pStyle w:val="DL"/>
       </w:pPr>
-      <w:hyperlink r:id="rId62" w:history="1">
+      <w:hyperlink r:id="rId74" w:history="1">
         <w:r>
           <w:rPr>
             <w:rStyle w:val="Hyperlink"/>
@@ -12351,7 +12980,7 @@
       <w:r>
         <w:br/>
       </w:r>
-      <w:hyperlink r:id="rId63" w:history="1">
+      <w:hyperlink r:id="rId75" w:history="1">
         <w:r>
           <w:rPr>
             <w:rStyle w:val="Hyperlink"/>
@@ -12379,7 +13008,7 @@
       <w:r>
         <w:br/>
       </w:r>
-      <w:hyperlink r:id="rId64" w:history="1">
+      <w:hyperlink r:id="rId76" w:history="1">
         <w:r>
           <w:rPr>
             <w:rStyle w:val="Hyperlink"/>
@@ -12400,7 +13029,7 @@
       <w:pPr>
         <w:pStyle w:val="DL"/>
       </w:pPr>
-      <w:hyperlink r:id="rId65" w:history="1">
+      <w:hyperlink r:id="rId77" w:history="1">
         <w:r>
           <w:rPr>
             <w:rStyle w:val="Hyperlink"/>
@@ -12446,7 +13075,7 @@
           <w:rStyle w:val="Hyperlink"/>
         </w:rPr>
       </w:pPr>
-      <w:hyperlink r:id="rId66" w:history="1">
+      <w:hyperlink r:id="rId78" w:history="1">
         <w:r>
           <w:rPr>
             <w:rStyle w:val="Hyperlink"/>
@@ -12709,7 +13338,7 @@
       <w:rPr>
         <w:noProof/>
       </w:rPr>
-      <w:t>3</w:t>
+      <w:t>1</w:t>
     </w:r>
     <w:r>
       <w:rPr>
@@ -12761,7 +13390,7 @@
       <w:rPr>
         <w:noProof/>
       </w:rPr>
-      <w:t>5</w:t>
+      <w:t>6</w:t>
     </w:r>
     <w:r>
       <w:rPr>
@@ -12823,7 +13452,7 @@
       <w:rPr>
         <w:noProof/>
       </w:rPr>
-      <w:t>11</w:t>
+      <w:t>20</w:t>
     </w:r>
     <w:r>
       <w:rPr>
@@ -13530,6 +14159,119 @@
     </w:lvl>
   </w:abstractNum>
   <w:abstractNum w:abstractNumId="6">
+    <w:nsid w:val="64C47BAA"/>
+    <w:multiLevelType w:val="hybridMultilevel"/>
+    <w:tmpl w:val="1122944A"/>
+    <w:lvl w:ilvl="0" w:tplc="04090001">
+      <w:start w:val="1"/>
+      <w:numFmt w:val="bullet"/>
+      <w:lvlText w:val=""/>
+      <w:lvlJc w:val="left"/>
+      <w:pPr>
+        <w:ind w:left="360" w:hanging="360"/>
+      </w:pPr>
+      <w:rPr>
+        <w:rFonts w:ascii="Symbol" w:hAnsi="Symbol" w:hint="default"/>
+      </w:rPr>
+    </w:lvl>
+    <w:lvl w:ilvl="1" w:tplc="04090003" w:tentative="1">
+      <w:start w:val="1"/>
+      <w:numFmt w:val="bullet"/>
+      <w:lvlText w:val="o"/>
+      <w:lvlJc w:val="left"/>
+      <w:pPr>
+        <w:ind w:left="1080" w:hanging="360"/>
+      </w:pPr>
+      <w:rPr>
+        <w:rFonts w:ascii="Courier New" w:hAnsi="Courier New" w:cs="Courier New" w:hint="default"/>
+      </w:rPr>
+    </w:lvl>
+    <w:lvl w:ilvl="2" w:tplc="04090005" w:tentative="1">
+      <w:start w:val="1"/>
+      <w:numFmt w:val="bullet"/>
+      <w:lvlText w:val=""/>
+      <w:lvlJc w:val="left"/>
+      <w:pPr>
+        <w:ind w:left="1800" w:hanging="360"/>
+      </w:pPr>
+      <w:rPr>
+        <w:rFonts w:ascii="Wingdings" w:hAnsi="Wingdings" w:hint="default"/>
+      </w:rPr>
+    </w:lvl>
+    <w:lvl w:ilvl="3" w:tplc="04090001" w:tentative="1">
+      <w:start w:val="1"/>
+      <w:numFmt w:val="bullet"/>
+      <w:lvlText w:val=""/>
+      <w:lvlJc w:val="left"/>
+      <w:pPr>
+        <w:ind w:left="2520" w:hanging="360"/>
+      </w:pPr>
+      <w:rPr>
+        <w:rFonts w:ascii="Symbol" w:hAnsi="Symbol" w:hint="default"/>
+      </w:rPr>
+    </w:lvl>
+    <w:lvl w:ilvl="4" w:tplc="04090003" w:tentative="1">
+      <w:start w:val="1"/>
+      <w:numFmt w:val="bullet"/>
+      <w:lvlText w:val="o"/>
+      <w:lvlJc w:val="left"/>
+      <w:pPr>
+        <w:ind w:left="3240" w:hanging="360"/>
+      </w:pPr>
+      <w:rPr>
+        <w:rFonts w:ascii="Courier New" w:hAnsi="Courier New" w:cs="Courier New" w:hint="default"/>
+      </w:rPr>
+    </w:lvl>
+    <w:lvl w:ilvl="5" w:tplc="04090005" w:tentative="1">
+      <w:start w:val="1"/>
+      <w:numFmt w:val="bullet"/>
+      <w:lvlText w:val=""/>
+      <w:lvlJc w:val="left"/>
+      <w:pPr>
+        <w:ind w:left="3960" w:hanging="360"/>
+      </w:pPr>
+      <w:rPr>
+        <w:rFonts w:ascii="Wingdings" w:hAnsi="Wingdings" w:hint="default"/>
+      </w:rPr>
+    </w:lvl>
+    <w:lvl w:ilvl="6" w:tplc="04090001" w:tentative="1">
+      <w:start w:val="1"/>
+      <w:numFmt w:val="bullet"/>
+      <w:lvlText w:val=""/>
+      <w:lvlJc w:val="left"/>
+      <w:pPr>
+        <w:ind w:left="4680" w:hanging="360"/>
+      </w:pPr>
+      <w:rPr>
+        <w:rFonts w:ascii="Symbol" w:hAnsi="Symbol" w:hint="default"/>
+      </w:rPr>
+    </w:lvl>
+    <w:lvl w:ilvl="7" w:tplc="04090003" w:tentative="1">
+      <w:start w:val="1"/>
+      <w:numFmt w:val="bullet"/>
+      <w:lvlText w:val="o"/>
+      <w:lvlJc w:val="left"/>
+      <w:pPr>
+        <w:ind w:left="5400" w:hanging="360"/>
+      </w:pPr>
+      <w:rPr>
+        <w:rFonts w:ascii="Courier New" w:hAnsi="Courier New" w:cs="Courier New" w:hint="default"/>
+      </w:rPr>
+    </w:lvl>
+    <w:lvl w:ilvl="8" w:tplc="04090005" w:tentative="1">
+      <w:start w:val="1"/>
+      <w:numFmt w:val="bullet"/>
+      <w:lvlText w:val=""/>
+      <w:lvlJc w:val="left"/>
+      <w:pPr>
+        <w:ind w:left="6120" w:hanging="360"/>
+      </w:pPr>
+      <w:rPr>
+        <w:rFonts w:ascii="Wingdings" w:hAnsi="Wingdings" w:hint="default"/>
+      </w:rPr>
+    </w:lvl>
+  </w:abstractNum>
+  <w:abstractNum w:abstractNumId="7">
     <w:nsid w:val="7BCD3018"/>
     <w:multiLevelType w:val="hybridMultilevel"/>
     <w:tmpl w:val="9A542188"/>
@@ -13647,7 +14389,7 @@
     <w:abstractNumId w:val="5"/>
   </w:num>
   <w:num w:numId="2">
-    <w:abstractNumId w:val="6"/>
+    <w:abstractNumId w:val="7"/>
   </w:num>
   <w:num w:numId="3">
     <w:abstractNumId w:val="4"/>
@@ -13663,6 +14405,9 @@
   </w:num>
   <w:num w:numId="7">
     <w:abstractNumId w:val="0"/>
+  </w:num>
+  <w:num w:numId="8">
+    <w:abstractNumId w:val="6"/>
   </w:num>
   <w:numIdMacAtCleanup w:val="7"/>
 </w:numbering>
@@ -14043,7 +14788,6 @@
     <w:aliases w:val="h1 Char"/>
     <w:basedOn w:val="DefaultParagraphFont"/>
     <w:link w:val="Heading1"/>
-    <w:uiPriority w:val="9"/>
     <w:rsid w:val="00A74EF8"/>
     <w:rPr>
       <w:rFonts w:ascii="Arial" w:eastAsiaTheme="majorEastAsia" w:hAnsi="Arial" w:cstheme="majorBidi"/>
@@ -15542,7 +16286,6 @@
     <w:aliases w:val="h1 Char"/>
     <w:basedOn w:val="DefaultParagraphFont"/>
     <w:link w:val="Heading1"/>
-    <w:uiPriority w:val="9"/>
     <w:rsid w:val="00A74EF8"/>
     <w:rPr>
       <w:rFonts w:ascii="Arial" w:eastAsiaTheme="majorEastAsia" w:hAnsi="Arial" w:cstheme="majorBidi"/>
@@ -16973,7 +17716,7 @@
 </file>
 
 <file path=customXml/itemProps2.xml><?xml version="1.0" encoding="utf-8"?>
-<ds:datastoreItem xmlns:ds="http://schemas.openxmlformats.org/officeDocument/2006/customXml" ds:itemID="{80ABBA91-8BA0-42DA-81A2-89414845725E}">
+<ds:datastoreItem xmlns:ds="http://schemas.openxmlformats.org/officeDocument/2006/customXml" ds:itemID="{CFC44088-6F84-4FC8-A16C-59A656B85533}">
   <ds:schemaRefs>
     <ds:schemaRef ds:uri="http://schemas.openxmlformats.org/officeDocument/2006/bibliography"/>
   </ds:schemaRefs>

</xml_diff>